<commit_message>
Actualización de la tesina
</commit_message>
<xml_diff>
--- a/TESINA EQUIPO4.docx
+++ b/TESINA EQUIPO4.docx
@@ -2402,7 +2402,23 @@
           <w:rFonts w:ascii="Arial" w:hAnsi="Arial" w:cs="Arial"/>
           <w:sz w:val="24"/>
         </w:rPr>
-        <w:t xml:space="preserve">or tanto, el desarrollo de la tecnología de minería de datos avanzada continuará siendo una importante área de estudio, y por lo tanto, se </w:t>
+        <w:t xml:space="preserve">or tanto, el desarrollo de la tecnología de minería de datos avanzada continuará siendo una importante área de estudio, </w:t>
+      </w:r>
+      <w:proofErr w:type="gramStart"/>
+      <w:r>
+        <w:rPr>
+          <w:rFonts w:ascii="Arial" w:hAnsi="Arial" w:cs="Arial"/>
+          <w:sz w:val="24"/>
+        </w:rPr>
+        <w:t>y</w:t>
+      </w:r>
+      <w:proofErr w:type="gramEnd"/>
+      <w:r>
+        <w:rPr>
+          <w:rFonts w:ascii="Arial" w:hAnsi="Arial" w:cs="Arial"/>
+          <w:sz w:val="24"/>
+        </w:rPr>
+        <w:t xml:space="preserve"> por lo tanto, se </w:t>
       </w:r>
       <w:r>
         <w:rPr>
@@ -2579,14 +2595,32 @@
         <w:t xml:space="preserve">El término KDD (iniciales de </w:t>
       </w:r>
       <w:bookmarkStart w:id="1" w:name="_Hlk495247455"/>
-      <w:r>
-        <w:rPr>
-          <w:rFonts w:ascii="Arial" w:hAnsi="Arial" w:cs="Arial"/>
-          <w:sz w:val="24"/>
-        </w:rPr>
-        <w:t>Knowledge Discovery in Databases</w:t>
+      <w:proofErr w:type="spellStart"/>
+      <w:r>
+        <w:rPr>
+          <w:rFonts w:ascii="Arial" w:hAnsi="Arial" w:cs="Arial"/>
+          <w:sz w:val="24"/>
+        </w:rPr>
+        <w:t>Knowledge</w:t>
+      </w:r>
+      <w:proofErr w:type="spellEnd"/>
+      <w:r>
+        <w:rPr>
+          <w:rFonts w:ascii="Arial" w:hAnsi="Arial" w:cs="Arial"/>
+          <w:sz w:val="24"/>
+        </w:rPr>
+        <w:t xml:space="preserve"> Discovery in </w:t>
+      </w:r>
+      <w:proofErr w:type="spellStart"/>
+      <w:r>
+        <w:rPr>
+          <w:rFonts w:ascii="Arial" w:hAnsi="Arial" w:cs="Arial"/>
+          <w:sz w:val="24"/>
+        </w:rPr>
+        <w:t>Databases</w:t>
       </w:r>
       <w:bookmarkEnd w:id="1"/>
+      <w:proofErr w:type="spellEnd"/>
       <w:r>
         <w:rPr>
           <w:rFonts w:ascii="Arial" w:hAnsi="Arial" w:cs="Arial"/>
@@ -2748,7 +2782,43 @@
           <w:sz w:val="24"/>
           <w:szCs w:val="24"/>
         </w:rPr>
-        <w:t xml:space="preserve"> almacenados en los data warehouses u otros</w:t>
+        <w:t xml:space="preserve"> almacenados en </w:t>
+      </w:r>
+      <w:proofErr w:type="gramStart"/>
+      <w:r>
+        <w:rPr>
+          <w:rFonts w:ascii="Arial" w:hAnsi="Arial" w:cs="Arial"/>
+          <w:sz w:val="24"/>
+          <w:szCs w:val="24"/>
+        </w:rPr>
+        <w:t>los data</w:t>
+      </w:r>
+      <w:proofErr w:type="gramEnd"/>
+      <w:r>
+        <w:rPr>
+          <w:rFonts w:ascii="Arial" w:hAnsi="Arial" w:cs="Arial"/>
+          <w:sz w:val="24"/>
+          <w:szCs w:val="24"/>
+        </w:rPr>
+        <w:t xml:space="preserve"> </w:t>
+      </w:r>
+      <w:proofErr w:type="spellStart"/>
+      <w:r>
+        <w:rPr>
+          <w:rFonts w:ascii="Arial" w:hAnsi="Arial" w:cs="Arial"/>
+          <w:sz w:val="24"/>
+          <w:szCs w:val="24"/>
+        </w:rPr>
+        <w:t>warehouses</w:t>
+      </w:r>
+      <w:proofErr w:type="spellEnd"/>
+      <w:r>
+        <w:rPr>
+          <w:rFonts w:ascii="Arial" w:hAnsi="Arial" w:cs="Arial"/>
+          <w:sz w:val="24"/>
+          <w:szCs w:val="24"/>
+        </w:rPr>
+        <w:t xml:space="preserve"> u otros</w:t>
       </w:r>
       <w:r>
         <w:rPr>
@@ -2828,7 +2898,23 @@
           <w:rFonts w:ascii="Arial" w:hAnsi="Arial" w:cs="Arial"/>
           <w:sz w:val="24"/>
         </w:rPr>
-        <w:t>Data warehousing, se refiere a las tendencias actuales en la recolección y limpieza de datos transaccionales para que estén disponibles para el análisis y la toma de decisiones. La minería de datos debe trabajar mano a mano con los almacenes de datos, sobre todo en los casos de volúmenes de datos muy grandes o de inter-relaciones entre los datos complejas, es decir, que no puedan ser expresadas en una tabla plana.</w:t>
+        <w:t xml:space="preserve">Data </w:t>
+      </w:r>
+      <w:proofErr w:type="spellStart"/>
+      <w:r>
+        <w:rPr>
+          <w:rFonts w:ascii="Arial" w:hAnsi="Arial" w:cs="Arial"/>
+          <w:sz w:val="24"/>
+        </w:rPr>
+        <w:t>warehousing</w:t>
+      </w:r>
+      <w:proofErr w:type="spellEnd"/>
+      <w:r>
+        <w:rPr>
+          <w:rFonts w:ascii="Arial" w:hAnsi="Arial" w:cs="Arial"/>
+          <w:sz w:val="24"/>
+        </w:rPr>
+        <w:t>, se refiere a las tendencias actuales en la recolección y limpieza de datos transaccionales para que estén disponibles para el análisis y la toma de decisiones. La minería de datos debe trabajar mano a mano con los almacenes de datos, sobre todo en los casos de volúmenes de datos muy grandes o de inter-relaciones entre los datos complejas, es decir, que no puedan ser expresadas en una tabla plana.</w:t>
       </w:r>
     </w:p>
     <w:p>
@@ -2915,7 +3001,23 @@
           <w:rFonts w:ascii="Arial" w:hAnsi="Arial" w:cs="Arial"/>
           <w:sz w:val="24"/>
         </w:rPr>
-        <w:t xml:space="preserve"> surgió el concepto de Machine Learning, traducido como Aprendizaje Automático.</w:t>
+        <w:t xml:space="preserve"> surgió el concepto de Machine </w:t>
+      </w:r>
+      <w:proofErr w:type="spellStart"/>
+      <w:r>
+        <w:rPr>
+          <w:rFonts w:ascii="Arial" w:hAnsi="Arial" w:cs="Arial"/>
+          <w:sz w:val="24"/>
+        </w:rPr>
+        <w:t>Learning</w:t>
+      </w:r>
+      <w:proofErr w:type="spellEnd"/>
+      <w:r>
+        <w:rPr>
+          <w:rFonts w:ascii="Arial" w:hAnsi="Arial" w:cs="Arial"/>
+          <w:sz w:val="24"/>
+        </w:rPr>
+        <w:t>, traducido como Aprendizaje Automático.</w:t>
       </w:r>
       <w:r>
         <w:rPr>
@@ -3351,7 +3453,23 @@
           <w:rFonts w:ascii="Arial" w:hAnsi="Arial" w:cs="Arial"/>
           <w:sz w:val="24"/>
         </w:rPr>
-        <w:t>La resistencia al cambio siempre será un conflicto en cualquier ámbito, científicamente está probado que el usuario promedio se encuentra en una zona de confort, si bien el cambio es bueno</w:t>
+        <w:t xml:space="preserve">La resistencia al cambio siempre será un conflicto en cualquier ámbito, </w:t>
+      </w:r>
+      <w:proofErr w:type="gramStart"/>
+      <w:r>
+        <w:rPr>
+          <w:rFonts w:ascii="Arial" w:hAnsi="Arial" w:cs="Arial"/>
+          <w:sz w:val="24"/>
+        </w:rPr>
+        <w:t>científicamente</w:t>
+      </w:r>
+      <w:proofErr w:type="gramEnd"/>
+      <w:r>
+        <w:rPr>
+          <w:rFonts w:ascii="Arial" w:hAnsi="Arial" w:cs="Arial"/>
+          <w:sz w:val="24"/>
+        </w:rPr>
+        <w:t xml:space="preserve"> está probado que el usuario promedio se encuentra en una zona de confort, si bien el cambio es bueno</w:t>
       </w:r>
       <w:r>
         <w:rPr>
@@ -4408,7 +4526,23 @@
           <w:rFonts w:ascii="Arial" w:hAnsi="Arial" w:cs="Arial"/>
           <w:sz w:val="24"/>
         </w:rPr>
-        <w:t xml:space="preserve"> Caterino, líder global de Servicios Financieros de EY e Ignacio Aldonza, socio líder del Sector Financiero de la firma en México, “En México es parecido, va siguiendo la estela, el robo de identidad a través del sistema financiero mexicano es un problema grave y creciente, una violación a los derechos fundamentales de las personas”</w:t>
+        <w:t xml:space="preserve"> </w:t>
+      </w:r>
+      <w:proofErr w:type="spellStart"/>
+      <w:r>
+        <w:rPr>
+          <w:rFonts w:ascii="Arial" w:hAnsi="Arial" w:cs="Arial"/>
+          <w:sz w:val="24"/>
+        </w:rPr>
+        <w:t>Caterino</w:t>
+      </w:r>
+      <w:proofErr w:type="spellEnd"/>
+      <w:r>
+        <w:rPr>
+          <w:rFonts w:ascii="Arial" w:hAnsi="Arial" w:cs="Arial"/>
+          <w:sz w:val="24"/>
+        </w:rPr>
+        <w:t>, líder global de Servicios Financieros de EY e Ignacio Aldonza, socio líder del Sector Financiero de la firma en México, “En México es parecido, va siguiendo la estela, el robo de identidad a través del sistema financiero mexicano es un problema grave y creciente, una violación a los derechos fundamentales de las personas”</w:t>
       </w:r>
       <w:r>
         <w:rPr>
@@ -6954,6 +7088,7 @@
         </w:rPr>
         <w:t xml:space="preserve">En su tesis doctoral </w:t>
       </w:r>
+      <w:proofErr w:type="spellStart"/>
       <w:r>
         <w:rPr>
           <w:rFonts w:ascii="Arial" w:hAnsi="Arial" w:cs="Arial"/>
@@ -6962,7 +7097,18 @@
           <w:szCs w:val="20"/>
           <w:shd w:val="clear" w:color="auto" w:fill="FFFFFF"/>
         </w:rPr>
-        <w:t>Hasperué, W. (2014)</w:t>
+        <w:t>Hasperué</w:t>
+      </w:r>
+      <w:proofErr w:type="spellEnd"/>
+      <w:r>
+        <w:rPr>
+          <w:rFonts w:ascii="Arial" w:hAnsi="Arial" w:cs="Arial"/>
+          <w:color w:val="222222"/>
+          <w:sz w:val="24"/>
+          <w:szCs w:val="20"/>
+          <w:shd w:val="clear" w:color="auto" w:fill="FFFFFF"/>
+        </w:rPr>
+        <w:t>, W. (2014)</w:t>
       </w:r>
       <w:r>
         <w:rPr>
@@ -7012,8 +7158,17 @@
           <w:rFonts w:ascii="Arial" w:hAnsi="Arial" w:cs="Arial"/>
           <w:sz w:val="24"/>
         </w:rPr>
-        <w:t>Como lo señala Cutro</w:t>
-      </w:r>
+        <w:t xml:space="preserve">Como lo señala </w:t>
+      </w:r>
+      <w:proofErr w:type="spellStart"/>
+      <w:r>
+        <w:rPr>
+          <w:rFonts w:ascii="Arial" w:hAnsi="Arial" w:cs="Arial"/>
+          <w:sz w:val="24"/>
+        </w:rPr>
+        <w:t>Cutro</w:t>
+      </w:r>
+      <w:proofErr w:type="spellEnd"/>
       <w:r>
         <w:rPr>
           <w:rFonts w:ascii="Arial" w:hAnsi="Arial" w:cs="Arial"/>
@@ -7054,7 +7209,55 @@
           <w:rFonts w:ascii="Arial" w:hAnsi="Arial" w:cs="Arial"/>
           <w:sz w:val="24"/>
         </w:rPr>
-        <w:t xml:space="preserve">a idea de Minería de Datos no es nueva, ya desde los años sesenta los estadísticos manejaban términos como Data Fishing, Data Mining (DM) o Data Archaeology con la idea de encontrar correlaciones sin una hipótesis previa en bases de datos con ruido. </w:t>
+        <w:t xml:space="preserve">a idea de Minería de Datos no es nueva, ya desde los años sesenta los estadísticos manejaban términos como Data </w:t>
+      </w:r>
+      <w:proofErr w:type="spellStart"/>
+      <w:r>
+        <w:rPr>
+          <w:rFonts w:ascii="Arial" w:hAnsi="Arial" w:cs="Arial"/>
+          <w:sz w:val="24"/>
+        </w:rPr>
+        <w:t>Fishing</w:t>
+      </w:r>
+      <w:proofErr w:type="spellEnd"/>
+      <w:r>
+        <w:rPr>
+          <w:rFonts w:ascii="Arial" w:hAnsi="Arial" w:cs="Arial"/>
+          <w:sz w:val="24"/>
+        </w:rPr>
+        <w:t xml:space="preserve">, Data </w:t>
+      </w:r>
+      <w:proofErr w:type="spellStart"/>
+      <w:r>
+        <w:rPr>
+          <w:rFonts w:ascii="Arial" w:hAnsi="Arial" w:cs="Arial"/>
+          <w:sz w:val="24"/>
+        </w:rPr>
+        <w:t>Mining</w:t>
+      </w:r>
+      <w:proofErr w:type="spellEnd"/>
+      <w:r>
+        <w:rPr>
+          <w:rFonts w:ascii="Arial" w:hAnsi="Arial" w:cs="Arial"/>
+          <w:sz w:val="24"/>
+        </w:rPr>
+        <w:t xml:space="preserve"> (DM) o Data </w:t>
+      </w:r>
+      <w:proofErr w:type="spellStart"/>
+      <w:r>
+        <w:rPr>
+          <w:rFonts w:ascii="Arial" w:hAnsi="Arial" w:cs="Arial"/>
+          <w:sz w:val="24"/>
+        </w:rPr>
+        <w:t>Archaeology</w:t>
+      </w:r>
+      <w:proofErr w:type="spellEnd"/>
+      <w:r>
+        <w:rPr>
+          <w:rFonts w:ascii="Arial" w:hAnsi="Arial" w:cs="Arial"/>
+          <w:sz w:val="24"/>
+        </w:rPr>
+        <w:t xml:space="preserve"> con la idea de encontrar correlaciones sin una hipótesis previa en bases de datos con ruido. </w:t>
       </w:r>
     </w:p>
     <w:p>
@@ -7111,6 +7314,7 @@
         <w:lastRenderedPageBreak/>
         <w:t xml:space="preserve">De acuerdo con, </w:t>
       </w:r>
+      <w:proofErr w:type="spellStart"/>
       <w:r>
         <w:rPr>
           <w:rFonts w:ascii="Arial" w:hAnsi="Arial" w:cs="Arial"/>
@@ -7119,7 +7323,18 @@
           <w:szCs w:val="20"/>
           <w:shd w:val="clear" w:color="auto" w:fill="FFFFFF"/>
         </w:rPr>
-        <w:t>Hasperué, W. (2014).</w:t>
+        <w:t>Hasperué</w:t>
+      </w:r>
+      <w:proofErr w:type="spellEnd"/>
+      <w:r>
+        <w:rPr>
+          <w:rFonts w:ascii="Arial" w:hAnsi="Arial" w:cs="Arial"/>
+          <w:color w:val="222222"/>
+          <w:sz w:val="24"/>
+          <w:szCs w:val="20"/>
+          <w:shd w:val="clear" w:color="auto" w:fill="FFFFFF"/>
+        </w:rPr>
+        <w:t>, W. (2014).</w:t>
       </w:r>
       <w:r>
         <w:rPr>
@@ -7182,7 +7397,23 @@
           <w:rFonts w:ascii="Arial" w:hAnsi="Arial" w:cs="Arial"/>
           <w:sz w:val="24"/>
         </w:rPr>
-        <w:t>el desarrollo histórico, Cutro (</w:t>
+        <w:t xml:space="preserve">el desarrollo histórico, </w:t>
+      </w:r>
+      <w:proofErr w:type="spellStart"/>
+      <w:r>
+        <w:rPr>
+          <w:rFonts w:ascii="Arial" w:hAnsi="Arial" w:cs="Arial"/>
+          <w:sz w:val="24"/>
+        </w:rPr>
+        <w:t>Cutro</w:t>
+      </w:r>
+      <w:proofErr w:type="spellEnd"/>
+      <w:r>
+        <w:rPr>
+          <w:rFonts w:ascii="Arial" w:hAnsi="Arial" w:cs="Arial"/>
+          <w:sz w:val="24"/>
+        </w:rPr>
+        <w:t xml:space="preserve"> (</w:t>
       </w:r>
       <w:r>
         <w:rPr>
@@ -7191,6 +7422,7 @@
         </w:rPr>
         <w:t>2008</w:t>
       </w:r>
+      <w:proofErr w:type="gramStart"/>
       <w:r>
         <w:rPr>
           <w:rFonts w:ascii="Arial" w:hAnsi="Arial" w:cs="Arial"/>
@@ -7210,7 +7442,111 @@
           <w:rFonts w:ascii="Arial" w:hAnsi="Arial" w:cs="Arial"/>
           <w:sz w:val="24"/>
         </w:rPr>
-        <w:t>, señala que a principios de los años ochenta, Rakesh Agrawal, GioWiederhold, Robert Blum y Gregory Piatetsky-Shapiro entre otros, empezaron a consolidar los términos de Minería de Datos y Knowledge Discovery in Databases (KDD).</w:t>
+        <w:t>,</w:t>
+      </w:r>
+      <w:proofErr w:type="gramEnd"/>
+      <w:r>
+        <w:rPr>
+          <w:rFonts w:ascii="Arial" w:hAnsi="Arial" w:cs="Arial"/>
+          <w:sz w:val="24"/>
+        </w:rPr>
+        <w:t xml:space="preserve"> señala que a principios de los años ochenta, </w:t>
+      </w:r>
+      <w:proofErr w:type="spellStart"/>
+      <w:r>
+        <w:rPr>
+          <w:rFonts w:ascii="Arial" w:hAnsi="Arial" w:cs="Arial"/>
+          <w:sz w:val="24"/>
+        </w:rPr>
+        <w:t>Rakesh</w:t>
+      </w:r>
+      <w:proofErr w:type="spellEnd"/>
+      <w:r>
+        <w:rPr>
+          <w:rFonts w:ascii="Arial" w:hAnsi="Arial" w:cs="Arial"/>
+          <w:sz w:val="24"/>
+        </w:rPr>
+        <w:t xml:space="preserve"> </w:t>
+      </w:r>
+      <w:proofErr w:type="spellStart"/>
+      <w:r>
+        <w:rPr>
+          <w:rFonts w:ascii="Arial" w:hAnsi="Arial" w:cs="Arial"/>
+          <w:sz w:val="24"/>
+        </w:rPr>
+        <w:t>Agrawal</w:t>
+      </w:r>
+      <w:proofErr w:type="spellEnd"/>
+      <w:r>
+        <w:rPr>
+          <w:rFonts w:ascii="Arial" w:hAnsi="Arial" w:cs="Arial"/>
+          <w:sz w:val="24"/>
+        </w:rPr>
+        <w:t xml:space="preserve">, </w:t>
+      </w:r>
+      <w:proofErr w:type="spellStart"/>
+      <w:r>
+        <w:rPr>
+          <w:rFonts w:ascii="Arial" w:hAnsi="Arial" w:cs="Arial"/>
+          <w:sz w:val="24"/>
+        </w:rPr>
+        <w:t>GioWiederhold</w:t>
+      </w:r>
+      <w:proofErr w:type="spellEnd"/>
+      <w:r>
+        <w:rPr>
+          <w:rFonts w:ascii="Arial" w:hAnsi="Arial" w:cs="Arial"/>
+          <w:sz w:val="24"/>
+        </w:rPr>
+        <w:t xml:space="preserve">, Robert Blum y Gregory </w:t>
+      </w:r>
+      <w:proofErr w:type="spellStart"/>
+      <w:r>
+        <w:rPr>
+          <w:rFonts w:ascii="Arial" w:hAnsi="Arial" w:cs="Arial"/>
+          <w:sz w:val="24"/>
+        </w:rPr>
+        <w:t>Piatetsky-Shapiro</w:t>
+      </w:r>
+      <w:proofErr w:type="spellEnd"/>
+      <w:r>
+        <w:rPr>
+          <w:rFonts w:ascii="Arial" w:hAnsi="Arial" w:cs="Arial"/>
+          <w:sz w:val="24"/>
+        </w:rPr>
+        <w:t xml:space="preserve"> entre otros, empezaron a consolidar los términos de Minería de Datos y </w:t>
+      </w:r>
+      <w:proofErr w:type="spellStart"/>
+      <w:r>
+        <w:rPr>
+          <w:rFonts w:ascii="Arial" w:hAnsi="Arial" w:cs="Arial"/>
+          <w:sz w:val="24"/>
+        </w:rPr>
+        <w:t>Knowledge</w:t>
+      </w:r>
+      <w:proofErr w:type="spellEnd"/>
+      <w:r>
+        <w:rPr>
+          <w:rFonts w:ascii="Arial" w:hAnsi="Arial" w:cs="Arial"/>
+          <w:sz w:val="24"/>
+        </w:rPr>
+        <w:t xml:space="preserve"> Discovery in </w:t>
+      </w:r>
+      <w:proofErr w:type="spellStart"/>
+      <w:r>
+        <w:rPr>
+          <w:rFonts w:ascii="Arial" w:hAnsi="Arial" w:cs="Arial"/>
+          <w:sz w:val="24"/>
+        </w:rPr>
+        <w:t>Databases</w:t>
+      </w:r>
+      <w:proofErr w:type="spellEnd"/>
+      <w:r>
+        <w:rPr>
+          <w:rFonts w:ascii="Arial" w:hAnsi="Arial" w:cs="Arial"/>
+          <w:sz w:val="24"/>
+        </w:rPr>
+        <w:t xml:space="preserve"> (KDD).</w:t>
       </w:r>
     </w:p>
     <w:p>
@@ -7413,6 +7749,7 @@
         </w:rPr>
         <w:t xml:space="preserve">Actualmente </w:t>
       </w:r>
+      <w:proofErr w:type="spellStart"/>
       <w:r>
         <w:rPr>
           <w:rFonts w:ascii="Arial" w:hAnsi="Arial" w:cs="Arial"/>
@@ -7421,7 +7758,18 @@
           <w:szCs w:val="20"/>
           <w:shd w:val="clear" w:color="auto" w:fill="FFFFFF"/>
         </w:rPr>
-        <w:t>Hasperué, W. (2014</w:t>
+        <w:t>Hasperué</w:t>
+      </w:r>
+      <w:proofErr w:type="spellEnd"/>
+      <w:r>
+        <w:rPr>
+          <w:rFonts w:ascii="Arial" w:hAnsi="Arial" w:cs="Arial"/>
+          <w:color w:val="222222"/>
+          <w:sz w:val="24"/>
+          <w:szCs w:val="20"/>
+          <w:shd w:val="clear" w:color="auto" w:fill="FFFFFF"/>
+        </w:rPr>
+        <w:t>, W. (2014</w:t>
       </w:r>
       <w:r>
         <w:rPr>
@@ -7543,7 +7891,61 @@
           <w:sz w:val="24"/>
           <w:szCs w:val="24"/>
         </w:rPr>
-        <w:t>La sociedad actual es fiel testigo de los grandes cambios que hemos tenido en un periodo de tiempo muy corto, como se señala en la obra de El Shock del futuro (Toffler, 1970), estamos expuestos continuamente a una sobrecarga de información “information overload”; lo que presenta retos como almacenar, administrar y procesar la información, a fin de acceder al conocimiento, para actuar con sabiduría. Ahora, el reto que se presenta es encontrar información fidedigna, veraz y con la mayor calidad posible, entre un gran volumen de datos, en donde muchos de ellos son sólo “basura”, que afectan la calidad de la información.</w:t>
+        <w:t>La sociedad actual es fiel testigo de los grandes cambios que hemos tenido en un periodo de tiempo muy corto, como se señala en la obra de El Shock del futuro (</w:t>
+      </w:r>
+      <w:proofErr w:type="spellStart"/>
+      <w:r>
+        <w:rPr>
+          <w:rFonts w:ascii="Arial" w:hAnsi="Arial" w:cs="Arial"/>
+          <w:sz w:val="24"/>
+          <w:szCs w:val="24"/>
+        </w:rPr>
+        <w:t>Toffler</w:t>
+      </w:r>
+      <w:proofErr w:type="spellEnd"/>
+      <w:r>
+        <w:rPr>
+          <w:rFonts w:ascii="Arial" w:hAnsi="Arial" w:cs="Arial"/>
+          <w:sz w:val="24"/>
+          <w:szCs w:val="24"/>
+        </w:rPr>
+        <w:t>, 1970), estamos expuestos continuamente a una sobrecarga de información “</w:t>
+      </w:r>
+      <w:proofErr w:type="spellStart"/>
+      <w:r>
+        <w:rPr>
+          <w:rFonts w:ascii="Arial" w:hAnsi="Arial" w:cs="Arial"/>
+          <w:sz w:val="24"/>
+          <w:szCs w:val="24"/>
+        </w:rPr>
+        <w:t>information</w:t>
+      </w:r>
+      <w:proofErr w:type="spellEnd"/>
+      <w:r>
+        <w:rPr>
+          <w:rFonts w:ascii="Arial" w:hAnsi="Arial" w:cs="Arial"/>
+          <w:sz w:val="24"/>
+          <w:szCs w:val="24"/>
+        </w:rPr>
+        <w:t xml:space="preserve"> </w:t>
+      </w:r>
+      <w:proofErr w:type="spellStart"/>
+      <w:r>
+        <w:rPr>
+          <w:rFonts w:ascii="Arial" w:hAnsi="Arial" w:cs="Arial"/>
+          <w:sz w:val="24"/>
+          <w:szCs w:val="24"/>
+        </w:rPr>
+        <w:t>overload</w:t>
+      </w:r>
+      <w:proofErr w:type="spellEnd"/>
+      <w:r>
+        <w:rPr>
+          <w:rFonts w:ascii="Arial" w:hAnsi="Arial" w:cs="Arial"/>
+          <w:sz w:val="24"/>
+          <w:szCs w:val="24"/>
+        </w:rPr>
+        <w:t>”; lo que presenta retos como almacenar, administrar y procesar la información, a fin de acceder al conocimiento, para actuar con sabiduría. Ahora, el reto que se presenta es encontrar información fidedigna, veraz y con la mayor calidad posible, entre un gran volumen de datos, en donde muchos de ellos son sólo “basura”, que afectan la calidad de la información.</w:t>
       </w:r>
     </w:p>
     <w:p>
@@ -7644,7 +8046,61 @@
           <w:sz w:val="24"/>
           <w:szCs w:val="24"/>
         </w:rPr>
-        <w:t>El concepto de “Jerarquía del Conocimiento” ó “Pirámide del Conocimiento” (Ackoff, 1989), es un referente teórico que permite dar sustento al orden que se debe seguir en la gestión de los datos. La secuencia de datos, información, conocimiento y sabiduría, DIKW, por sus siglas en inglés (data, information, knowledge, wisdom), es la que da estructura a los trabajos dedicados a la obtención de resultados, a partir de grandes volúmenes de datos.</w:t>
+        <w:t xml:space="preserve">El concepto de “Jerarquía del Conocimiento” ó “Pirámide del Conocimiento” (Ackoff, 1989), es un referente teórico que permite dar sustento al orden que se debe seguir en la gestión de los datos. La secuencia de datos, información, conocimiento y sabiduría, DIKW, por sus siglas en inglés (data, </w:t>
+      </w:r>
+      <w:proofErr w:type="spellStart"/>
+      <w:r>
+        <w:rPr>
+          <w:rFonts w:ascii="Arial" w:hAnsi="Arial" w:cs="Arial"/>
+          <w:sz w:val="24"/>
+          <w:szCs w:val="24"/>
+        </w:rPr>
+        <w:t>information</w:t>
+      </w:r>
+      <w:proofErr w:type="spellEnd"/>
+      <w:r>
+        <w:rPr>
+          <w:rFonts w:ascii="Arial" w:hAnsi="Arial" w:cs="Arial"/>
+          <w:sz w:val="24"/>
+          <w:szCs w:val="24"/>
+        </w:rPr>
+        <w:t xml:space="preserve">, </w:t>
+      </w:r>
+      <w:proofErr w:type="spellStart"/>
+      <w:r>
+        <w:rPr>
+          <w:rFonts w:ascii="Arial" w:hAnsi="Arial" w:cs="Arial"/>
+          <w:sz w:val="24"/>
+          <w:szCs w:val="24"/>
+        </w:rPr>
+        <w:t>knowledge</w:t>
+      </w:r>
+      <w:proofErr w:type="spellEnd"/>
+      <w:r>
+        <w:rPr>
+          <w:rFonts w:ascii="Arial" w:hAnsi="Arial" w:cs="Arial"/>
+          <w:sz w:val="24"/>
+          <w:szCs w:val="24"/>
+        </w:rPr>
+        <w:t xml:space="preserve">, </w:t>
+      </w:r>
+      <w:proofErr w:type="spellStart"/>
+      <w:r>
+        <w:rPr>
+          <w:rFonts w:ascii="Arial" w:hAnsi="Arial" w:cs="Arial"/>
+          <w:sz w:val="24"/>
+          <w:szCs w:val="24"/>
+        </w:rPr>
+        <w:t>wisdom</w:t>
+      </w:r>
+      <w:proofErr w:type="spellEnd"/>
+      <w:r>
+        <w:rPr>
+          <w:rFonts w:ascii="Arial" w:hAnsi="Arial" w:cs="Arial"/>
+          <w:sz w:val="24"/>
+          <w:szCs w:val="24"/>
+        </w:rPr>
+        <w:t>), es la que da estructura a los trabajos dedicados a la obtención de resultados, a partir de grandes volúmenes de datos.</w:t>
       </w:r>
     </w:p>
     <w:p>
@@ -7772,7 +8228,79 @@
           <w:sz w:val="24"/>
           <w:szCs w:val="24"/>
         </w:rPr>
-        <w:t>Asociados a la Ciencia de Datos, se encontrarán otros conceptos cuyo principal propósito es el aprovechar grandes volúmenes de información, almacenada en enormes Bases de Datos. Es así que conceptos como Inteligencia Artificial, Big Data, Datos abiertos (Open Data), Fishing data, Data Warehouse, Minería de datos (Data Mining); entre otros conceptos surgidos en décadas recientes, empiezan a ser cada vez más utilizados por los “científicos de los datos”.</w:t>
+        <w:t xml:space="preserve">Asociados a la Ciencia de Datos, se encontrarán otros conceptos cuyo principal propósito es el aprovechar grandes volúmenes de información, almacenada en enormes Bases de Datos. Es así </w:t>
+      </w:r>
+      <w:proofErr w:type="gramStart"/>
+      <w:r>
+        <w:rPr>
+          <w:rFonts w:ascii="Arial" w:hAnsi="Arial" w:cs="Arial"/>
+          <w:sz w:val="24"/>
+          <w:szCs w:val="24"/>
+        </w:rPr>
+        <w:t>que</w:t>
+      </w:r>
+      <w:proofErr w:type="gramEnd"/>
+      <w:r>
+        <w:rPr>
+          <w:rFonts w:ascii="Arial" w:hAnsi="Arial" w:cs="Arial"/>
+          <w:sz w:val="24"/>
+          <w:szCs w:val="24"/>
+        </w:rPr>
+        <w:t xml:space="preserve"> conceptos como Inteligencia Artificial, Big Data, Datos abiertos (Open Data), </w:t>
+      </w:r>
+      <w:proofErr w:type="spellStart"/>
+      <w:r>
+        <w:rPr>
+          <w:rFonts w:ascii="Arial" w:hAnsi="Arial" w:cs="Arial"/>
+          <w:sz w:val="24"/>
+          <w:szCs w:val="24"/>
+        </w:rPr>
+        <w:t>Fishing</w:t>
+      </w:r>
+      <w:proofErr w:type="spellEnd"/>
+      <w:r>
+        <w:rPr>
+          <w:rFonts w:ascii="Arial" w:hAnsi="Arial" w:cs="Arial"/>
+          <w:sz w:val="24"/>
+          <w:szCs w:val="24"/>
+        </w:rPr>
+        <w:t xml:space="preserve"> data, Data </w:t>
+      </w:r>
+      <w:proofErr w:type="spellStart"/>
+      <w:r>
+        <w:rPr>
+          <w:rFonts w:ascii="Arial" w:hAnsi="Arial" w:cs="Arial"/>
+          <w:sz w:val="24"/>
+          <w:szCs w:val="24"/>
+        </w:rPr>
+        <w:t>Warehouse</w:t>
+      </w:r>
+      <w:proofErr w:type="spellEnd"/>
+      <w:r>
+        <w:rPr>
+          <w:rFonts w:ascii="Arial" w:hAnsi="Arial" w:cs="Arial"/>
+          <w:sz w:val="24"/>
+          <w:szCs w:val="24"/>
+        </w:rPr>
+        <w:t xml:space="preserve">, Minería de datos (Data </w:t>
+      </w:r>
+      <w:proofErr w:type="spellStart"/>
+      <w:r>
+        <w:rPr>
+          <w:rFonts w:ascii="Arial" w:hAnsi="Arial" w:cs="Arial"/>
+          <w:sz w:val="24"/>
+          <w:szCs w:val="24"/>
+        </w:rPr>
+        <w:t>Mining</w:t>
+      </w:r>
+      <w:proofErr w:type="spellEnd"/>
+      <w:r>
+        <w:rPr>
+          <w:rFonts w:ascii="Arial" w:hAnsi="Arial" w:cs="Arial"/>
+          <w:sz w:val="24"/>
+          <w:szCs w:val="24"/>
+        </w:rPr>
+        <w:t>); entre otros conceptos surgidos en décadas recientes, empiezan a ser cada vez más utilizados por los “científicos de los datos”.</w:t>
       </w:r>
     </w:p>
     <w:p>
@@ -7823,7 +8351,16 @@
           <w:sz w:val="24"/>
           <w:szCs w:val="24"/>
         </w:rPr>
-        <w:t xml:space="preserve"> acuerdo con Mena (1999), como </w:t>
+        <w:t xml:space="preserve"> acuerdo con Mena (1999), </w:t>
+      </w:r>
+      <w:proofErr w:type="gramStart"/>
+      <w:r>
+        <w:rPr>
+          <w:rFonts w:ascii="Arial" w:hAnsi="Arial" w:cs="Arial"/>
+          <w:sz w:val="24"/>
+          <w:szCs w:val="24"/>
+        </w:rPr>
+        <w:t xml:space="preserve">como </w:t>
       </w:r>
       <w:r>
         <w:rPr>
@@ -7841,13 +8378,168 @@
         </w:rPr>
         <w:t>“</w:t>
       </w:r>
-      <w:r>
-        <w:rPr>
-          <w:rFonts w:ascii="Arial" w:hAnsi="Arial" w:cs="Arial"/>
-          <w:sz w:val="24"/>
-          <w:szCs w:val="24"/>
-        </w:rPr>
-        <w:t>Iterative process of extracting hidden predictive patterns from large data-bases</w:t>
+      <w:proofErr w:type="spellStart"/>
+      <w:proofErr w:type="gramEnd"/>
+      <w:r>
+        <w:rPr>
+          <w:rFonts w:ascii="Arial" w:hAnsi="Arial" w:cs="Arial"/>
+          <w:sz w:val="24"/>
+          <w:szCs w:val="24"/>
+        </w:rPr>
+        <w:t>Iterative</w:t>
+      </w:r>
+      <w:proofErr w:type="spellEnd"/>
+      <w:r>
+        <w:rPr>
+          <w:rFonts w:ascii="Arial" w:hAnsi="Arial" w:cs="Arial"/>
+          <w:sz w:val="24"/>
+          <w:szCs w:val="24"/>
+        </w:rPr>
+        <w:t xml:space="preserve"> </w:t>
+      </w:r>
+      <w:proofErr w:type="spellStart"/>
+      <w:r>
+        <w:rPr>
+          <w:rFonts w:ascii="Arial" w:hAnsi="Arial" w:cs="Arial"/>
+          <w:sz w:val="24"/>
+          <w:szCs w:val="24"/>
+        </w:rPr>
+        <w:t>process</w:t>
+      </w:r>
+      <w:proofErr w:type="spellEnd"/>
+      <w:r>
+        <w:rPr>
+          <w:rFonts w:ascii="Arial" w:hAnsi="Arial" w:cs="Arial"/>
+          <w:sz w:val="24"/>
+          <w:szCs w:val="24"/>
+        </w:rPr>
+        <w:t xml:space="preserve"> </w:t>
+      </w:r>
+      <w:proofErr w:type="spellStart"/>
+      <w:r>
+        <w:rPr>
+          <w:rFonts w:ascii="Arial" w:hAnsi="Arial" w:cs="Arial"/>
+          <w:sz w:val="24"/>
+          <w:szCs w:val="24"/>
+        </w:rPr>
+        <w:t>of</w:t>
+      </w:r>
+      <w:proofErr w:type="spellEnd"/>
+      <w:r>
+        <w:rPr>
+          <w:rFonts w:ascii="Arial" w:hAnsi="Arial" w:cs="Arial"/>
+          <w:sz w:val="24"/>
+          <w:szCs w:val="24"/>
+        </w:rPr>
+        <w:t xml:space="preserve"> </w:t>
+      </w:r>
+      <w:proofErr w:type="spellStart"/>
+      <w:r>
+        <w:rPr>
+          <w:rFonts w:ascii="Arial" w:hAnsi="Arial" w:cs="Arial"/>
+          <w:sz w:val="24"/>
+          <w:szCs w:val="24"/>
+        </w:rPr>
+        <w:t>extracting</w:t>
+      </w:r>
+      <w:proofErr w:type="spellEnd"/>
+      <w:r>
+        <w:rPr>
+          <w:rFonts w:ascii="Arial" w:hAnsi="Arial" w:cs="Arial"/>
+          <w:sz w:val="24"/>
+          <w:szCs w:val="24"/>
+        </w:rPr>
+        <w:t xml:space="preserve"> </w:t>
+      </w:r>
+      <w:proofErr w:type="spellStart"/>
+      <w:r>
+        <w:rPr>
+          <w:rFonts w:ascii="Arial" w:hAnsi="Arial" w:cs="Arial"/>
+          <w:sz w:val="24"/>
+          <w:szCs w:val="24"/>
+        </w:rPr>
+        <w:t>hidden</w:t>
+      </w:r>
+      <w:proofErr w:type="spellEnd"/>
+      <w:r>
+        <w:rPr>
+          <w:rFonts w:ascii="Arial" w:hAnsi="Arial" w:cs="Arial"/>
+          <w:sz w:val="24"/>
+          <w:szCs w:val="24"/>
+        </w:rPr>
+        <w:t xml:space="preserve"> </w:t>
+      </w:r>
+      <w:proofErr w:type="spellStart"/>
+      <w:r>
+        <w:rPr>
+          <w:rFonts w:ascii="Arial" w:hAnsi="Arial" w:cs="Arial"/>
+          <w:sz w:val="24"/>
+          <w:szCs w:val="24"/>
+        </w:rPr>
+        <w:t>predictive</w:t>
+      </w:r>
+      <w:proofErr w:type="spellEnd"/>
+      <w:r>
+        <w:rPr>
+          <w:rFonts w:ascii="Arial" w:hAnsi="Arial" w:cs="Arial"/>
+          <w:sz w:val="24"/>
+          <w:szCs w:val="24"/>
+        </w:rPr>
+        <w:t xml:space="preserve"> </w:t>
+      </w:r>
+      <w:proofErr w:type="spellStart"/>
+      <w:r>
+        <w:rPr>
+          <w:rFonts w:ascii="Arial" w:hAnsi="Arial" w:cs="Arial"/>
+          <w:sz w:val="24"/>
+          <w:szCs w:val="24"/>
+        </w:rPr>
+        <w:t>patterns</w:t>
+      </w:r>
+      <w:proofErr w:type="spellEnd"/>
+      <w:r>
+        <w:rPr>
+          <w:rFonts w:ascii="Arial" w:hAnsi="Arial" w:cs="Arial"/>
+          <w:sz w:val="24"/>
+          <w:szCs w:val="24"/>
+        </w:rPr>
+        <w:t xml:space="preserve"> </w:t>
+      </w:r>
+      <w:proofErr w:type="spellStart"/>
+      <w:r>
+        <w:rPr>
+          <w:rFonts w:ascii="Arial" w:hAnsi="Arial" w:cs="Arial"/>
+          <w:sz w:val="24"/>
+          <w:szCs w:val="24"/>
+        </w:rPr>
+        <w:t>from</w:t>
+      </w:r>
+      <w:proofErr w:type="spellEnd"/>
+      <w:r>
+        <w:rPr>
+          <w:rFonts w:ascii="Arial" w:hAnsi="Arial" w:cs="Arial"/>
+          <w:sz w:val="24"/>
+          <w:szCs w:val="24"/>
+        </w:rPr>
+        <w:t xml:space="preserve"> </w:t>
+      </w:r>
+      <w:proofErr w:type="spellStart"/>
+      <w:r>
+        <w:rPr>
+          <w:rFonts w:ascii="Arial" w:hAnsi="Arial" w:cs="Arial"/>
+          <w:sz w:val="24"/>
+          <w:szCs w:val="24"/>
+        </w:rPr>
+        <w:t>large</w:t>
+      </w:r>
+      <w:proofErr w:type="spellEnd"/>
+      <w:r>
+        <w:rPr>
+          <w:rFonts w:ascii="Arial" w:hAnsi="Arial" w:cs="Arial"/>
+          <w:sz w:val="24"/>
+          <w:szCs w:val="24"/>
+        </w:rPr>
+        <w:t xml:space="preserve"> data-bases</w:t>
       </w:r>
       <w:r>
         <w:rPr>
@@ -7863,8 +8555,90 @@
           <w:sz w:val="24"/>
           <w:szCs w:val="24"/>
         </w:rPr>
-        <w:t>, using AI technologies as well as statistics techniques</w:t>
-      </w:r>
+        <w:t xml:space="preserve">, </w:t>
+      </w:r>
+      <w:proofErr w:type="spellStart"/>
+      <w:r>
+        <w:rPr>
+          <w:rFonts w:ascii="Arial" w:hAnsi="Arial" w:cs="Arial"/>
+          <w:sz w:val="24"/>
+          <w:szCs w:val="24"/>
+        </w:rPr>
+        <w:t>using</w:t>
+      </w:r>
+      <w:proofErr w:type="spellEnd"/>
+      <w:r>
+        <w:rPr>
+          <w:rFonts w:ascii="Arial" w:hAnsi="Arial" w:cs="Arial"/>
+          <w:sz w:val="24"/>
+          <w:szCs w:val="24"/>
+        </w:rPr>
+        <w:t xml:space="preserve"> AI </w:t>
+      </w:r>
+      <w:proofErr w:type="spellStart"/>
+      <w:r>
+        <w:rPr>
+          <w:rFonts w:ascii="Arial" w:hAnsi="Arial" w:cs="Arial"/>
+          <w:sz w:val="24"/>
+          <w:szCs w:val="24"/>
+        </w:rPr>
+        <w:t>technologies</w:t>
+      </w:r>
+      <w:proofErr w:type="spellEnd"/>
+      <w:r>
+        <w:rPr>
+          <w:rFonts w:ascii="Arial" w:hAnsi="Arial" w:cs="Arial"/>
+          <w:sz w:val="24"/>
+          <w:szCs w:val="24"/>
+        </w:rPr>
+        <w:t xml:space="preserve"> as </w:t>
+      </w:r>
+      <w:proofErr w:type="spellStart"/>
+      <w:r>
+        <w:rPr>
+          <w:rFonts w:ascii="Arial" w:hAnsi="Arial" w:cs="Arial"/>
+          <w:sz w:val="24"/>
+          <w:szCs w:val="24"/>
+        </w:rPr>
+        <w:t>well</w:t>
+      </w:r>
+      <w:proofErr w:type="spellEnd"/>
+      <w:r>
+        <w:rPr>
+          <w:rFonts w:ascii="Arial" w:hAnsi="Arial" w:cs="Arial"/>
+          <w:sz w:val="24"/>
+          <w:szCs w:val="24"/>
+        </w:rPr>
+        <w:t xml:space="preserve"> as </w:t>
+      </w:r>
+      <w:proofErr w:type="spellStart"/>
+      <w:r>
+        <w:rPr>
+          <w:rFonts w:ascii="Arial" w:hAnsi="Arial" w:cs="Arial"/>
+          <w:sz w:val="24"/>
+          <w:szCs w:val="24"/>
+        </w:rPr>
+        <w:t>statistics</w:t>
+      </w:r>
+      <w:proofErr w:type="spellEnd"/>
+      <w:r>
+        <w:rPr>
+          <w:rFonts w:ascii="Arial" w:hAnsi="Arial" w:cs="Arial"/>
+          <w:sz w:val="24"/>
+          <w:szCs w:val="24"/>
+        </w:rPr>
+        <w:t xml:space="preserve"> </w:t>
+      </w:r>
+      <w:proofErr w:type="spellStart"/>
+      <w:r>
+        <w:rPr>
+          <w:rFonts w:ascii="Arial" w:hAnsi="Arial" w:cs="Arial"/>
+          <w:sz w:val="24"/>
+          <w:szCs w:val="24"/>
+        </w:rPr>
+        <w:t>techniques</w:t>
+      </w:r>
+      <w:proofErr w:type="spellEnd"/>
       <w:r>
         <w:rPr>
           <w:rFonts w:ascii="Arial" w:hAnsi="Arial" w:cs="Arial"/>
@@ -7901,7 +8675,43 @@
           <w:szCs w:val="24"/>
         </w:rPr>
         <w:lastRenderedPageBreak/>
-        <w:t xml:space="preserve">Sus aproximaciones son varias, siendo el término inglés «Knowledge Discovery in Databases» (Proceso iterativo de extracción de patrones predictivos escondidos de grandes bases de datos, usando tecnologías de inteligencia </w:t>
+        <w:t>Sus aproximaciones son varias, siendo el término inglés «</w:t>
+      </w:r>
+      <w:proofErr w:type="spellStart"/>
+      <w:r>
+        <w:rPr>
+          <w:rFonts w:ascii="Arial" w:hAnsi="Arial" w:cs="Arial"/>
+          <w:sz w:val="24"/>
+          <w:szCs w:val="24"/>
+        </w:rPr>
+        <w:t>Knowledge</w:t>
+      </w:r>
+      <w:proofErr w:type="spellEnd"/>
+      <w:r>
+        <w:rPr>
+          <w:rFonts w:ascii="Arial" w:hAnsi="Arial" w:cs="Arial"/>
+          <w:sz w:val="24"/>
+          <w:szCs w:val="24"/>
+        </w:rPr>
+        <w:t xml:space="preserve"> Discovery in </w:t>
+      </w:r>
+      <w:proofErr w:type="spellStart"/>
+      <w:r>
+        <w:rPr>
+          <w:rFonts w:ascii="Arial" w:hAnsi="Arial" w:cs="Arial"/>
+          <w:sz w:val="24"/>
+          <w:szCs w:val="24"/>
+        </w:rPr>
+        <w:t>Databases</w:t>
+      </w:r>
+      <w:proofErr w:type="spellEnd"/>
+      <w:r>
+        <w:rPr>
+          <w:rFonts w:ascii="Arial" w:hAnsi="Arial" w:cs="Arial"/>
+          <w:sz w:val="24"/>
+          <w:szCs w:val="24"/>
+        </w:rPr>
+        <w:t xml:space="preserve">» (Proceso iterativo de extracción de patrones predictivos escondidos de grandes bases de datos, usando tecnologías de inteligencia </w:t>
       </w:r>
       <w:r>
         <w:rPr>
@@ -8001,7 +8811,25 @@
           <w:sz w:val="24"/>
           <w:szCs w:val="24"/>
         </w:rPr>
-        <w:t>En síntesis “Data Mining” es el tratamiento de datos masivos para extraer conclusiones e información relevante de ellos.</w:t>
+        <w:t xml:space="preserve">En síntesis “Data </w:t>
+      </w:r>
+      <w:proofErr w:type="spellStart"/>
+      <w:r>
+        <w:rPr>
+          <w:rFonts w:ascii="Arial" w:hAnsi="Arial" w:cs="Arial"/>
+          <w:sz w:val="24"/>
+          <w:szCs w:val="24"/>
+        </w:rPr>
+        <w:t>Mining</w:t>
+      </w:r>
+      <w:proofErr w:type="spellEnd"/>
+      <w:r>
+        <w:rPr>
+          <w:rFonts w:ascii="Arial" w:hAnsi="Arial" w:cs="Arial"/>
+          <w:sz w:val="24"/>
+          <w:szCs w:val="24"/>
+        </w:rPr>
+        <w:t>” es el tratamiento de datos masivos para extraer conclusiones e información relevante de ellos.</w:t>
       </w:r>
     </w:p>
     <w:p>
@@ -8705,7 +9533,43 @@
           <w:szCs w:val="22"/>
           <w:lang w:eastAsia="en-US"/>
         </w:rPr>
-        <w:t xml:space="preserve"> Aluja (2001), un campo privilegiado de aplicación de las técnicas de minería de datos es el marketing, concretamente todo aquello que se agrupa bajo el nombre de CRM (Costumer Relationship Management), donde el objetivo es conocer lo mejor posible los clientes para poder satisfacerlos mejor y asegurar así la rentabilidad de las empresas. Problemas tales como estimar el potencial económico de los clientes, modelizar la probabilidad de baja, medir la satisfacción por el servicio, descubrir nuevos segmentos de clientes potenciales etc.</w:t>
+        <w:t xml:space="preserve"> Aluja (2001), un campo privilegiado de aplicación de las técnicas de minería de datos es el marketing, concretamente todo aquello que se agrupa bajo el nombre de CRM (</w:t>
+      </w:r>
+      <w:proofErr w:type="spellStart"/>
+      <w:r>
+        <w:rPr>
+          <w:rFonts w:ascii="Arial" w:eastAsiaTheme="minorHAnsi" w:hAnsi="Arial" w:cs="Arial"/>
+          <w:szCs w:val="22"/>
+          <w:lang w:eastAsia="en-US"/>
+        </w:rPr>
+        <w:t>Costumer</w:t>
+      </w:r>
+      <w:proofErr w:type="spellEnd"/>
+      <w:r>
+        <w:rPr>
+          <w:rFonts w:ascii="Arial" w:eastAsiaTheme="minorHAnsi" w:hAnsi="Arial" w:cs="Arial"/>
+          <w:szCs w:val="22"/>
+          <w:lang w:eastAsia="en-US"/>
+        </w:rPr>
+        <w:t xml:space="preserve"> </w:t>
+      </w:r>
+      <w:proofErr w:type="spellStart"/>
+      <w:r>
+        <w:rPr>
+          <w:rFonts w:ascii="Arial" w:eastAsiaTheme="minorHAnsi" w:hAnsi="Arial" w:cs="Arial"/>
+          <w:szCs w:val="22"/>
+          <w:lang w:eastAsia="en-US"/>
+        </w:rPr>
+        <w:t>Relationship</w:t>
+      </w:r>
+      <w:proofErr w:type="spellEnd"/>
+      <w:r>
+        <w:rPr>
+          <w:rFonts w:ascii="Arial" w:eastAsiaTheme="minorHAnsi" w:hAnsi="Arial" w:cs="Arial"/>
+          <w:szCs w:val="22"/>
+          <w:lang w:eastAsia="en-US"/>
+        </w:rPr>
+        <w:t xml:space="preserve"> Management), donde el objetivo es conocer lo mejor posible los clientes para poder satisfacerlos mejor y asegurar así la rentabilidad de las empresas. Problemas tales como estimar el potencial económico de los clientes, modelizar la probabilidad de baja, medir la satisfacción por el servicio, descubrir nuevos segmentos de clientes potenciales etc.</w:t>
       </w:r>
     </w:p>
     <w:p>
@@ -8994,7 +9858,47 @@
           <w:sz w:val="24"/>
           <w:shd w:val="clear" w:color="auto" w:fill="FFFFFF"/>
         </w:rPr>
-        <w:t xml:space="preserve"> (mobile device), también conocido como </w:t>
+        <w:t xml:space="preserve"> (</w:t>
+      </w:r>
+      <w:proofErr w:type="spellStart"/>
+      <w:r>
+        <w:rPr>
+          <w:rFonts w:ascii="Arial" w:hAnsi="Arial" w:cs="Arial"/>
+          <w:color w:val="222222"/>
+          <w:sz w:val="24"/>
+          <w:shd w:val="clear" w:color="auto" w:fill="FFFFFF"/>
+        </w:rPr>
+        <w:t>mobile</w:t>
+      </w:r>
+      <w:proofErr w:type="spellEnd"/>
+      <w:r>
+        <w:rPr>
+          <w:rFonts w:ascii="Arial" w:hAnsi="Arial" w:cs="Arial"/>
+          <w:color w:val="222222"/>
+          <w:sz w:val="24"/>
+          <w:shd w:val="clear" w:color="auto" w:fill="FFFFFF"/>
+        </w:rPr>
+        <w:t xml:space="preserve"> </w:t>
+      </w:r>
+      <w:proofErr w:type="spellStart"/>
+      <w:r>
+        <w:rPr>
+          <w:rFonts w:ascii="Arial" w:hAnsi="Arial" w:cs="Arial"/>
+          <w:color w:val="222222"/>
+          <w:sz w:val="24"/>
+          <w:shd w:val="clear" w:color="auto" w:fill="FFFFFF"/>
+        </w:rPr>
+        <w:t>device</w:t>
+      </w:r>
+      <w:proofErr w:type="spellEnd"/>
+      <w:r>
+        <w:rPr>
+          <w:rFonts w:ascii="Arial" w:hAnsi="Arial" w:cs="Arial"/>
+          <w:color w:val="222222"/>
+          <w:sz w:val="24"/>
+          <w:shd w:val="clear" w:color="auto" w:fill="FFFFFF"/>
+        </w:rPr>
+        <w:t>), también conocido como </w:t>
       </w:r>
       <w:hyperlink r:id="rId11" w:tooltip="Computadora de bolsillo" w:history="1">
         <w:r>
@@ -9014,19 +9918,9 @@
           <w:sz w:val="24"/>
           <w:shd w:val="clear" w:color="auto" w:fill="FFFFFF"/>
         </w:rPr>
-        <w:t xml:space="preserve"> computadora de mano (palmtop o </w:t>
-      </w:r>
-      <w:hyperlink r:id="rId12" w:tooltip="Handheld" w:history="1">
-        <w:r>
-          <w:rPr>
-            <w:rFonts w:ascii="Arial" w:hAnsi="Arial" w:cs="Arial"/>
-            <w:color w:val="222222"/>
-            <w:sz w:val="24"/>
-            <w:shd w:val="clear" w:color="auto" w:fill="FFFFFF"/>
-          </w:rPr>
-          <w:t>handheld</w:t>
-        </w:r>
-      </w:hyperlink>
+        <w:t xml:space="preserve"> computadora de mano (</w:t>
+      </w:r>
+      <w:proofErr w:type="spellStart"/>
       <w:r>
         <w:rPr>
           <w:rFonts w:ascii="Arial" w:hAnsi="Arial" w:cs="Arial"/>
@@ -9034,9 +9928,57 @@
           <w:sz w:val="24"/>
           <w:shd w:val="clear" w:color="auto" w:fill="FFFFFF"/>
         </w:rPr>
+        <w:t>palmtop</w:t>
+      </w:r>
+      <w:proofErr w:type="spellEnd"/>
+      <w:r>
+        <w:rPr>
+          <w:rFonts w:ascii="Arial" w:hAnsi="Arial" w:cs="Arial"/>
+          <w:color w:val="222222"/>
+          <w:sz w:val="24"/>
+          <w:shd w:val="clear" w:color="auto" w:fill="FFFFFF"/>
+        </w:rPr>
+        <w:t> o </w:t>
+      </w:r>
+      <w:proofErr w:type="spellStart"/>
+      <w:r>
+        <w:fldChar w:fldCharType="begin"/>
+      </w:r>
+      <w:r>
+        <w:instrText xml:space="preserve"> HYPERLINK "https://es.wikipedia.org/wiki/Handheld" \o "Handheld" </w:instrText>
+      </w:r>
+      <w:r>
+        <w:fldChar w:fldCharType="separate"/>
+      </w:r>
+      <w:r>
+        <w:rPr>
+          <w:rFonts w:ascii="Arial" w:hAnsi="Arial" w:cs="Arial"/>
+          <w:color w:val="222222"/>
+          <w:sz w:val="24"/>
+          <w:shd w:val="clear" w:color="auto" w:fill="FFFFFF"/>
+        </w:rPr>
+        <w:t>handheld</w:t>
+      </w:r>
+      <w:proofErr w:type="spellEnd"/>
+      <w:r>
+        <w:rPr>
+          <w:rFonts w:ascii="Arial" w:hAnsi="Arial" w:cs="Arial"/>
+          <w:color w:val="222222"/>
+          <w:sz w:val="24"/>
+          <w:shd w:val="clear" w:color="auto" w:fill="FFFFFF"/>
+        </w:rPr>
+        <w:fldChar w:fldCharType="end"/>
+      </w:r>
+      <w:r>
+        <w:rPr>
+          <w:rFonts w:ascii="Arial" w:hAnsi="Arial" w:cs="Arial"/>
+          <w:color w:val="222222"/>
+          <w:sz w:val="24"/>
+          <w:shd w:val="clear" w:color="auto" w:fill="FFFFFF"/>
+        </w:rPr>
         <w:t>), es un tipo de </w:t>
       </w:r>
-      <w:hyperlink r:id="rId13" w:tooltip="Computadora" w:history="1">
+      <w:hyperlink r:id="rId12" w:tooltip="Computadora" w:history="1">
         <w:r>
           <w:rPr>
             <w:rFonts w:ascii="Arial" w:hAnsi="Arial" w:cs="Arial"/>
@@ -9056,7 +9998,7 @@
         </w:rPr>
         <w:t> de tamaño pequeño, con capacidades de procesamiento, con </w:t>
       </w:r>
-      <w:hyperlink r:id="rId14" w:tooltip="Conexión a Internet" w:history="1">
+      <w:hyperlink r:id="rId13" w:tooltip="Conexión a Internet" w:history="1">
         <w:r>
           <w:rPr>
             <w:rFonts w:ascii="Arial" w:hAnsi="Arial" w:cs="Arial"/>
@@ -9076,7 +10018,7 @@
         </w:rPr>
         <w:t> , con </w:t>
       </w:r>
-      <w:hyperlink r:id="rId15" w:tooltip="Memoria (informática)" w:history="1">
+      <w:hyperlink r:id="rId14" w:tooltip="Memoria (informática)" w:history="1">
         <w:r>
           <w:rPr>
             <w:rFonts w:ascii="Arial" w:hAnsi="Arial" w:cs="Arial"/>
@@ -9096,7 +10038,7 @@
         </w:rPr>
         <w:t>, diseñado específicamente para una </w:t>
       </w:r>
-      <w:hyperlink r:id="rId16" w:tooltip="Función (programación)" w:history="1">
+      <w:hyperlink r:id="rId15" w:tooltip="Función (programación)" w:history="1">
         <w:r>
           <w:rPr>
             <w:rFonts w:ascii="Arial" w:hAnsi="Arial" w:cs="Arial"/>
@@ -9344,9 +10286,53 @@
           <w:shd w:val="clear" w:color="auto" w:fill="FFFFFF"/>
           <w:lang w:eastAsia="en-US"/>
         </w:rPr>
-        <w:t>de análisis de "Knowledge Discovery in Databases" o KDD) es un campo de la estadística y las </w:t>
-      </w:r>
-      <w:hyperlink r:id="rId17" w:tooltip="Ciencias de la computación" w:history="1">
+        <w:t>de análisis de "</w:t>
+      </w:r>
+      <w:proofErr w:type="spellStart"/>
+      <w:r>
+        <w:rPr>
+          <w:rFonts w:ascii="Arial" w:eastAsiaTheme="minorHAnsi" w:hAnsi="Arial" w:cs="Arial"/>
+          <w:color w:val="222222"/>
+          <w:szCs w:val="22"/>
+          <w:shd w:val="clear" w:color="auto" w:fill="FFFFFF"/>
+          <w:lang w:eastAsia="en-US"/>
+        </w:rPr>
+        <w:t>Knowledge</w:t>
+      </w:r>
+      <w:proofErr w:type="spellEnd"/>
+      <w:r>
+        <w:rPr>
+          <w:rFonts w:ascii="Arial" w:eastAsiaTheme="minorHAnsi" w:hAnsi="Arial" w:cs="Arial"/>
+          <w:color w:val="222222"/>
+          <w:szCs w:val="22"/>
+          <w:shd w:val="clear" w:color="auto" w:fill="FFFFFF"/>
+          <w:lang w:eastAsia="en-US"/>
+        </w:rPr>
+        <w:t xml:space="preserve"> Discovery in </w:t>
+      </w:r>
+      <w:proofErr w:type="spellStart"/>
+      <w:r>
+        <w:rPr>
+          <w:rFonts w:ascii="Arial" w:eastAsiaTheme="minorHAnsi" w:hAnsi="Arial" w:cs="Arial"/>
+          <w:color w:val="222222"/>
+          <w:szCs w:val="22"/>
+          <w:shd w:val="clear" w:color="auto" w:fill="FFFFFF"/>
+          <w:lang w:eastAsia="en-US"/>
+        </w:rPr>
+        <w:t>Databases</w:t>
+      </w:r>
+      <w:proofErr w:type="spellEnd"/>
+      <w:r>
+        <w:rPr>
+          <w:rFonts w:ascii="Arial" w:eastAsiaTheme="minorHAnsi" w:hAnsi="Arial" w:cs="Arial"/>
+          <w:color w:val="222222"/>
+          <w:szCs w:val="22"/>
+          <w:shd w:val="clear" w:color="auto" w:fill="FFFFFF"/>
+          <w:lang w:eastAsia="en-US"/>
+        </w:rPr>
+        <w:t>" o KDD) es un campo de la estadística y las </w:t>
+      </w:r>
+      <w:hyperlink r:id="rId16" w:tooltip="Ciencias de la computación" w:history="1">
         <w:r>
           <w:rPr>
             <w:rFonts w:ascii="Arial" w:eastAsiaTheme="minorHAnsi" w:hAnsi="Arial" w:cs="Arial"/>
@@ -9418,7 +10404,29 @@
           <w:shd w:val="clear" w:color="auto" w:fill="FFFFFF"/>
           <w:lang w:eastAsia="en-US"/>
         </w:rPr>
-        <w:t xml:space="preserve"> La tupla es un tipo de dato secuencial. Sirve para agrupar, como si fueran un único valor, varios valores. El tipo de datos que representa a las tuplas se llama tuple, y es inmutable: una tupla no puede ser modificada una vez que ha sido creada.</w:t>
+        <w:t xml:space="preserve"> La tupla es un tipo de dato secuencial. Sirve para agrupar, como si fueran un único valor, varios valores. El tipo de datos que representa a las tuplas se llama </w:t>
+      </w:r>
+      <w:proofErr w:type="spellStart"/>
+      <w:r>
+        <w:rPr>
+          <w:rFonts w:ascii="Arial" w:eastAsiaTheme="minorHAnsi" w:hAnsi="Arial" w:cs="Arial"/>
+          <w:color w:val="222222"/>
+          <w:szCs w:val="22"/>
+          <w:shd w:val="clear" w:color="auto" w:fill="FFFFFF"/>
+          <w:lang w:eastAsia="en-US"/>
+        </w:rPr>
+        <w:t>tuple</w:t>
+      </w:r>
+      <w:proofErr w:type="spellEnd"/>
+      <w:r>
+        <w:rPr>
+          <w:rFonts w:ascii="Arial" w:eastAsiaTheme="minorHAnsi" w:hAnsi="Arial" w:cs="Arial"/>
+          <w:color w:val="222222"/>
+          <w:szCs w:val="22"/>
+          <w:shd w:val="clear" w:color="auto" w:fill="FFFFFF"/>
+          <w:lang w:eastAsia="en-US"/>
+        </w:rPr>
+        <w:t>, y es inmutable: una tupla no puede ser modificada una vez que ha sido creada.</w:t>
       </w:r>
     </w:p>
     <w:p>
@@ -9778,6 +10786,7 @@
           <w:shd w:val="clear" w:color="auto" w:fill="FFFFFF"/>
         </w:rPr>
       </w:pPr>
+      <w:proofErr w:type="spellStart"/>
       <w:r>
         <w:rPr>
           <w:rFonts w:ascii="Arial" w:hAnsi="Arial" w:cs="Arial"/>
@@ -9788,6 +10797,7 @@
         </w:rPr>
         <w:t>Datawarehouse</w:t>
       </w:r>
+      <w:proofErr w:type="spellEnd"/>
       <w:r>
         <w:rPr>
           <w:rFonts w:ascii="Arial" w:hAnsi="Arial" w:cs="Arial"/>
@@ -9795,7 +10805,27 @@
           <w:sz w:val="24"/>
           <w:shd w:val="clear" w:color="auto" w:fill="FFFFFF"/>
         </w:rPr>
-        <w:t>: Un Datawarehouse es una base de datos corporativa que se caracteriza por integrar y depurar información de una o más fuentes distintas, para luego procesarla permitiendo su análisis desde infinidad de perspectivas y con grandes velocidades de respuesta.</w:t>
+        <w:t>: Un </w:t>
+      </w:r>
+      <w:proofErr w:type="spellStart"/>
+      <w:r>
+        <w:rPr>
+          <w:rFonts w:ascii="Arial" w:hAnsi="Arial" w:cs="Arial"/>
+          <w:color w:val="222222"/>
+          <w:sz w:val="24"/>
+          <w:shd w:val="clear" w:color="auto" w:fill="FFFFFF"/>
+        </w:rPr>
+        <w:t>Datawarehouse</w:t>
+      </w:r>
+      <w:proofErr w:type="spellEnd"/>
+      <w:r>
+        <w:rPr>
+          <w:rFonts w:ascii="Arial" w:hAnsi="Arial" w:cs="Arial"/>
+          <w:color w:val="222222"/>
+          <w:sz w:val="24"/>
+          <w:shd w:val="clear" w:color="auto" w:fill="FFFFFF"/>
+        </w:rPr>
+        <w:t> es una base de datos corporativa que se caracteriza por integrar y depurar información de una o más fuentes distintas, para luego procesarla permitiendo su análisis desde infinidad de perspectivas y con grandes velocidades de respuesta.</w:t>
       </w:r>
     </w:p>
     <w:p>
@@ -9831,16 +10861,78 @@
           <w:sz w:val="24"/>
           <w:shd w:val="clear" w:color="auto" w:fill="FFFFFF"/>
         </w:rPr>
-        <w:t>Machine Learning:</w:t>
-      </w:r>
-      <w:r>
-        <w:rPr>
-          <w:rFonts w:ascii="Arial" w:hAnsi="Arial" w:cs="Arial"/>
+        <w:t xml:space="preserve">Machine </w:t>
+      </w:r>
+      <w:proofErr w:type="spellStart"/>
+      <w:r>
+        <w:rPr>
+          <w:rFonts w:ascii="Arial" w:hAnsi="Arial" w:cs="Arial"/>
+          <w:b/>
           <w:color w:val="222222"/>
           <w:sz w:val="24"/>
           <w:shd w:val="clear" w:color="auto" w:fill="FFFFFF"/>
         </w:rPr>
-        <w:t xml:space="preserve"> El aprendizaje automático o aprendizaje de máquinas (del inglés, "Machine Learning") es el subcampo de las ciencias de la computación y una rama de la inteligencia artificial cuyo objetivo es desarrollar técnicas que permitan a las computadoras aprender.</w:t>
+        <w:t>Learning</w:t>
+      </w:r>
+      <w:proofErr w:type="spellEnd"/>
+      <w:r>
+        <w:rPr>
+          <w:rFonts w:ascii="Arial" w:hAnsi="Arial" w:cs="Arial"/>
+          <w:b/>
+          <w:color w:val="222222"/>
+          <w:sz w:val="24"/>
+          <w:shd w:val="clear" w:color="auto" w:fill="FFFFFF"/>
+        </w:rPr>
+        <w:t>:</w:t>
+      </w:r>
+      <w:r>
+        <w:rPr>
+          <w:rFonts w:ascii="Arial" w:hAnsi="Arial" w:cs="Arial"/>
+          <w:color w:val="222222"/>
+          <w:sz w:val="24"/>
+          <w:shd w:val="clear" w:color="auto" w:fill="FFFFFF"/>
+        </w:rPr>
+        <w:t xml:space="preserve"> El aprendizaje automático o aprendizaje de máquinas (del inglés, "Machine </w:t>
+      </w:r>
+      <w:proofErr w:type="spellStart"/>
+      <w:r>
+        <w:rPr>
+          <w:rFonts w:ascii="Arial" w:hAnsi="Arial" w:cs="Arial"/>
+          <w:color w:val="222222"/>
+          <w:sz w:val="24"/>
+          <w:shd w:val="clear" w:color="auto" w:fill="FFFFFF"/>
+        </w:rPr>
+        <w:t>Learning</w:t>
+      </w:r>
+      <w:proofErr w:type="spellEnd"/>
+      <w:r>
+        <w:rPr>
+          <w:rFonts w:ascii="Arial" w:hAnsi="Arial" w:cs="Arial"/>
+          <w:color w:val="222222"/>
+          <w:sz w:val="24"/>
+          <w:shd w:val="clear" w:color="auto" w:fill="FFFFFF"/>
+        </w:rPr>
+        <w:t xml:space="preserve">") es el </w:t>
+      </w:r>
+      <w:proofErr w:type="spellStart"/>
+      <w:r>
+        <w:rPr>
+          <w:rFonts w:ascii="Arial" w:hAnsi="Arial" w:cs="Arial"/>
+          <w:color w:val="222222"/>
+          <w:sz w:val="24"/>
+          <w:shd w:val="clear" w:color="auto" w:fill="FFFFFF"/>
+        </w:rPr>
+        <w:t>subcampo</w:t>
+      </w:r>
+      <w:proofErr w:type="spellEnd"/>
+      <w:r>
+        <w:rPr>
+          <w:rFonts w:ascii="Arial" w:hAnsi="Arial" w:cs="Arial"/>
+          <w:color w:val="222222"/>
+          <w:sz w:val="24"/>
+          <w:shd w:val="clear" w:color="auto" w:fill="FFFFFF"/>
+        </w:rPr>
+        <w:t xml:space="preserve"> de las ciencias de la computación y una rama de la inteligencia artificial cuyo objetivo es desarrollar técnicas que permitan a las computadoras aprender.</w:t>
       </w:r>
     </w:p>
     <w:p>
@@ -10302,7 +11394,47 @@
           <w:sz w:val="24"/>
           <w:shd w:val="clear" w:color="auto" w:fill="FFFFFF"/>
         </w:rPr>
-        <w:t xml:space="preserve"> El término computación tiene su origen en el vocablo en latín computatio. Esta palabra permite abordar la noción de cómputo como cuenta o cálculo, pero se usa por lo general como sinónimo de informática (del francés informatique). De esta manera, puede decirse que la computación nuclea a los saberes científicos y a los métodos. Estos sistemas automatizados de información se consiguen a través de herramientas determinadas que han sido creadas para dicho fin, los ordenadores o computadoras. </w:t>
+        <w:t xml:space="preserve"> El término computación tiene su origen en el vocablo en latín </w:t>
+      </w:r>
+      <w:proofErr w:type="spellStart"/>
+      <w:r>
+        <w:rPr>
+          <w:rFonts w:ascii="Arial" w:hAnsi="Arial" w:cs="Arial"/>
+          <w:color w:val="222222"/>
+          <w:sz w:val="24"/>
+          <w:shd w:val="clear" w:color="auto" w:fill="FFFFFF"/>
+        </w:rPr>
+        <w:t>computatio</w:t>
+      </w:r>
+      <w:proofErr w:type="spellEnd"/>
+      <w:r>
+        <w:rPr>
+          <w:rFonts w:ascii="Arial" w:hAnsi="Arial" w:cs="Arial"/>
+          <w:color w:val="222222"/>
+          <w:sz w:val="24"/>
+          <w:shd w:val="clear" w:color="auto" w:fill="FFFFFF"/>
+        </w:rPr>
+        <w:t xml:space="preserve">. Esta palabra permite abordar la noción de cómputo como cuenta o cálculo, pero se usa por lo general como sinónimo de informática (del francés </w:t>
+      </w:r>
+      <w:proofErr w:type="spellStart"/>
+      <w:r>
+        <w:rPr>
+          <w:rFonts w:ascii="Arial" w:hAnsi="Arial" w:cs="Arial"/>
+          <w:color w:val="222222"/>
+          <w:sz w:val="24"/>
+          <w:shd w:val="clear" w:color="auto" w:fill="FFFFFF"/>
+        </w:rPr>
+        <w:t>informatique</w:t>
+      </w:r>
+      <w:proofErr w:type="spellEnd"/>
+      <w:r>
+        <w:rPr>
+          <w:rFonts w:ascii="Arial" w:hAnsi="Arial" w:cs="Arial"/>
+          <w:color w:val="222222"/>
+          <w:sz w:val="24"/>
+          <w:shd w:val="clear" w:color="auto" w:fill="FFFFFF"/>
+        </w:rPr>
+        <w:t xml:space="preserve">). De esta manera, puede decirse que la computación nuclea a los saberes científicos y a los métodos. Estos sistemas automatizados de información se consiguen a través de herramientas determinadas que han sido creadas para dicho fin, los ordenadores o computadoras. </w:t>
       </w:r>
     </w:p>
     <w:p>
@@ -10350,7 +11482,7 @@
         </w:rPr>
         <w:t xml:space="preserve"> La ciencia de datos es un campo interdisciplinario que involucra métodos científicos, procesos y sistemas para extraer conocimiento o un mejor entendimiento de datos en sus diferentes formas, ya sea estructurados o no estructurados, lo cual es una continuación de algunos campos de análisis de datos como la </w:t>
       </w:r>
-      <w:hyperlink r:id="rId18" w:tooltip="Estadística" w:history="1">
+      <w:hyperlink r:id="rId17" w:tooltip="Estadística" w:history="1">
         <w:r>
           <w:rPr>
             <w:rFonts w:ascii="Arial" w:hAnsi="Arial" w:cs="Arial"/>
@@ -10370,7 +11502,7 @@
         </w:rPr>
         <w:t>, la </w:t>
       </w:r>
-      <w:hyperlink r:id="rId19" w:tooltip="Minería de datos" w:history="1">
+      <w:hyperlink r:id="rId18" w:tooltip="Minería de datos" w:history="1">
         <w:r>
           <w:rPr>
             <w:rFonts w:ascii="Arial" w:hAnsi="Arial" w:cs="Arial"/>
@@ -10390,7 +11522,7 @@
         </w:rPr>
         <w:t>, el </w:t>
       </w:r>
-      <w:hyperlink r:id="rId20" w:tooltip="Aprendizaje automático" w:history="1">
+      <w:hyperlink r:id="rId19" w:tooltip="Aprendizaje automático" w:history="1">
         <w:r>
           <w:rPr>
             <w:rFonts w:ascii="Arial" w:hAnsi="Arial" w:cs="Arial"/>
@@ -10410,7 +11542,7 @@
         </w:rPr>
         <w:t> y la </w:t>
       </w:r>
-      <w:hyperlink r:id="rId21" w:tooltip="Análisis predictivo" w:history="1">
+      <w:hyperlink r:id="rId20" w:tooltip="Análisis predictivo" w:history="1">
         <w:r>
           <w:rPr>
             <w:rFonts w:ascii="Arial" w:hAnsi="Arial" w:cs="Arial"/>
@@ -10658,7 +11790,27 @@
           <w:sz w:val="24"/>
           <w:shd w:val="clear" w:color="auto" w:fill="FFFFFF"/>
         </w:rPr>
-        <w:t xml:space="preserve"> Las herramientas informáticas (tools, en inglés), son programas, aplicaciones o simplemente instrucciones usadas para efectuar otras tareas de modo más sencillo. En un sentido amplio del término, podemos decir que una herramienta es cualquier programa o instrucción que facilita una tarea.</w:t>
+        <w:t xml:space="preserve"> Las herramientas informáticas (</w:t>
+      </w:r>
+      <w:proofErr w:type="spellStart"/>
+      <w:r>
+        <w:rPr>
+          <w:rFonts w:ascii="Arial" w:hAnsi="Arial" w:cs="Arial"/>
+          <w:color w:val="222222"/>
+          <w:sz w:val="24"/>
+          <w:shd w:val="clear" w:color="auto" w:fill="FFFFFF"/>
+        </w:rPr>
+        <w:t>tools</w:t>
+      </w:r>
+      <w:proofErr w:type="spellEnd"/>
+      <w:r>
+        <w:rPr>
+          <w:rFonts w:ascii="Arial" w:hAnsi="Arial" w:cs="Arial"/>
+          <w:color w:val="222222"/>
+          <w:sz w:val="24"/>
+          <w:shd w:val="clear" w:color="auto" w:fill="FFFFFF"/>
+        </w:rPr>
+        <w:t>, en inglés), son programas, aplicaciones o simplemente instrucciones usadas para efectuar otras tareas de modo más sencillo. En un sentido amplio del término, podemos decir que una herramienta es cualquier programa o instrucción que facilita una tarea.</w:t>
       </w:r>
     </w:p>
     <w:p>
@@ -10823,7 +11975,7 @@
         </w:rPr>
         <w:t xml:space="preserve">Según la revista UNAM volumen 12, publicada en el sitio web, </w:t>
       </w:r>
-      <w:hyperlink r:id="rId22" w:history="1">
+      <w:hyperlink r:id="rId21" w:history="1">
         <w:r>
           <w:rPr>
             <w:rStyle w:val="Hipervnculo"/>
@@ -10891,7 +12043,47 @@
           <w:szCs w:val="24"/>
           <w:shd w:val="clear" w:color="auto" w:fill="FFFFFF"/>
         </w:rPr>
-        <w:t xml:space="preserve">de Data Mining un Modelo de Datos Analítico (MDA), que, sin ser un Data Warehouse, pueda ser útil a los usuarios finales para una mejor explotación de lo que existe oculto en las bases de datos. Sin embargo, es importante adquirir las tecnologías y metodologías que Big Data ofrece para poder alcanzar esto. </w:t>
+        <w:t xml:space="preserve">de Data </w:t>
+      </w:r>
+      <w:proofErr w:type="spellStart"/>
+      <w:r>
+        <w:rPr>
+          <w:rFonts w:ascii="Arial" w:hAnsi="Arial" w:cs="Arial"/>
+          <w:sz w:val="24"/>
+          <w:szCs w:val="24"/>
+          <w:shd w:val="clear" w:color="auto" w:fill="FFFFFF"/>
+        </w:rPr>
+        <w:t>Mining</w:t>
+      </w:r>
+      <w:proofErr w:type="spellEnd"/>
+      <w:r>
+        <w:rPr>
+          <w:rFonts w:ascii="Arial" w:hAnsi="Arial" w:cs="Arial"/>
+          <w:sz w:val="24"/>
+          <w:szCs w:val="24"/>
+          <w:shd w:val="clear" w:color="auto" w:fill="FFFFFF"/>
+        </w:rPr>
+        <w:t xml:space="preserve"> un Modelo de Datos Analítico (MDA), que, sin ser un Data </w:t>
+      </w:r>
+      <w:proofErr w:type="spellStart"/>
+      <w:r>
+        <w:rPr>
+          <w:rFonts w:ascii="Arial" w:hAnsi="Arial" w:cs="Arial"/>
+          <w:sz w:val="24"/>
+          <w:szCs w:val="24"/>
+          <w:shd w:val="clear" w:color="auto" w:fill="FFFFFF"/>
+        </w:rPr>
+        <w:t>Warehouse</w:t>
+      </w:r>
+      <w:proofErr w:type="spellEnd"/>
+      <w:r>
+        <w:rPr>
+          <w:rFonts w:ascii="Arial" w:hAnsi="Arial" w:cs="Arial"/>
+          <w:sz w:val="24"/>
+          <w:szCs w:val="24"/>
+          <w:shd w:val="clear" w:color="auto" w:fill="FFFFFF"/>
+        </w:rPr>
+        <w:t xml:space="preserve">, pueda ser útil a los usuarios finales para una mejor explotación de lo que existe oculto en las bases de datos. Sin embargo, es importante adquirir las tecnologías y metodologías que Big Data ofrece para poder alcanzar esto. </w:t>
       </w:r>
     </w:p>
     <w:p>
@@ -10981,7 +12173,27 @@
           <w:szCs w:val="24"/>
           <w:shd w:val="clear" w:color="auto" w:fill="FFFFFF"/>
         </w:rPr>
-        <w:t xml:space="preserve">Uno de los hechos relevantes es que Data Mining ya ha evolucionado para venderse más como concepto que como producto. Por lo tanto, ahora se vende como mejora en </w:t>
+        <w:t xml:space="preserve">Uno de los hechos relevantes es que Data </w:t>
+      </w:r>
+      <w:proofErr w:type="spellStart"/>
+      <w:r>
+        <w:rPr>
+          <w:rFonts w:ascii="Arial" w:hAnsi="Arial" w:cs="Arial"/>
+          <w:sz w:val="24"/>
+          <w:szCs w:val="24"/>
+          <w:shd w:val="clear" w:color="auto" w:fill="FFFFFF"/>
+        </w:rPr>
+        <w:t>Mining</w:t>
+      </w:r>
+      <w:proofErr w:type="spellEnd"/>
+      <w:r>
+        <w:rPr>
+          <w:rFonts w:ascii="Arial" w:hAnsi="Arial" w:cs="Arial"/>
+          <w:sz w:val="24"/>
+          <w:szCs w:val="24"/>
+          <w:shd w:val="clear" w:color="auto" w:fill="FFFFFF"/>
+        </w:rPr>
+        <w:t xml:space="preserve"> ya ha evolucionado para venderse más como concepto que como producto. Por lo tanto, ahora se vende como mejora en </w:t>
       </w:r>
       <w:r>
         <w:rPr>
@@ -11044,7 +12256,7 @@
         </w:rPr>
         <w:t xml:space="preserve">Según la revista CIO, publicada en el sitio web </w:t>
       </w:r>
-      <w:hyperlink r:id="rId23" w:history="1">
+      <w:hyperlink r:id="rId22" w:history="1">
         <w:r>
           <w:rPr>
             <w:rStyle w:val="Hipervnculo"/>
@@ -11161,7 +12373,7 @@
         </w:rPr>
         <w:t xml:space="preserve">Sin embargo la revista Cubana de Ciencias Informáticas volumen 3, publicada en el sitio web </w:t>
       </w:r>
-      <w:hyperlink r:id="rId24" w:history="1">
+      <w:hyperlink r:id="rId23" w:history="1">
         <w:r>
           <w:rPr>
             <w:rStyle w:val="Hipervnculo"/>
@@ -11529,7 +12741,25 @@
           <w:szCs w:val="24"/>
         </w:rPr>
         <w:lastRenderedPageBreak/>
-        <w:t xml:space="preserve">Almacenamiento de datos (Data Warehousing): El almacenamiento de datos se define como un proceso de organización de grandes cantidades de datos de diversos tipos guardados con organización de tal manera que esa organización facilite la recuperación con fines analíticos. El almacenamiento de datos tiene </w:t>
+        <w:t xml:space="preserve">Almacenamiento de datos (Data </w:t>
+      </w:r>
+      <w:proofErr w:type="spellStart"/>
+      <w:r>
+        <w:rPr>
+          <w:rFonts w:ascii="Arial" w:hAnsi="Arial" w:cs="Arial"/>
+          <w:sz w:val="24"/>
+          <w:szCs w:val="24"/>
+        </w:rPr>
+        <w:t>Warehousing</w:t>
+      </w:r>
+      <w:proofErr w:type="spellEnd"/>
+      <w:r>
+        <w:rPr>
+          <w:rFonts w:ascii="Arial" w:hAnsi="Arial" w:cs="Arial"/>
+          <w:sz w:val="24"/>
+          <w:szCs w:val="24"/>
+        </w:rPr>
+        <w:t xml:space="preserve">): El almacenamiento de datos se define como un proceso de organización de grandes cantidades de datos de diversos tipos guardados con organización de tal manera que esa organización facilite la recuperación con fines analíticos. El almacenamiento de datos tiene </w:t>
       </w:r>
       <w:r>
         <w:rPr>
@@ -11545,7 +12775,25 @@
           <w:sz w:val="24"/>
           <w:szCs w:val="24"/>
         </w:rPr>
-        <w:t xml:space="preserve"> en el proceso de minería de datos pues en cierta medida, permite la recuperación o al menos la referencia a determinados conjuntos de datos de importancia para un proceso de toma de decisión dado. En la actualidad existe gran variedad de sistemas comerciales para el almacenamiento de datos entre los que se destacan Oracle, Sybase, MS SQL Server, entre otros</w:t>
+        <w:t xml:space="preserve"> en el proceso de minería de datos pues en cierta medida, permite la recuperación o al menos la referencia a determinados conjuntos de datos de importancia para un proceso de toma de decisión dado. En la actualidad existe gran variedad de sistemas comerciales para el almacenamiento de datos entre los que se destacan Oracle, </w:t>
+      </w:r>
+      <w:proofErr w:type="spellStart"/>
+      <w:r>
+        <w:rPr>
+          <w:rFonts w:ascii="Arial" w:hAnsi="Arial" w:cs="Arial"/>
+          <w:sz w:val="24"/>
+          <w:szCs w:val="24"/>
+        </w:rPr>
+        <w:t>Sybase</w:t>
+      </w:r>
+      <w:proofErr w:type="spellEnd"/>
+      <w:r>
+        <w:rPr>
+          <w:rFonts w:ascii="Arial" w:hAnsi="Arial" w:cs="Arial"/>
+          <w:sz w:val="24"/>
+          <w:szCs w:val="24"/>
+        </w:rPr>
+        <w:t>, MS SQL Server, entre otros</w:t>
       </w:r>
       <w:r>
         <w:rPr>
@@ -11589,7 +12837,43 @@
           <w:sz w:val="24"/>
           <w:szCs w:val="24"/>
         </w:rPr>
-        <w:t>Análisis exploratorio de datos (Exploratory Data Analysis (EDA)): Las técnicas de análisis exploratorio de datos juegan un papel muy importante en la minería de datos. Las mismas tienen como objetivo determinar las relaciones entre las variables cuando no hay o no está totalmente definida la naturaleza de estas relaciones. Las técnicas exploratorias tienen un fuerte componente computacional abarcando desde los métodos estadísticos simples a los más avanzados como o las técnicas de exploración de multivariables diseñadas para identificar patrones en conjunto de datos multivariables.</w:t>
+        <w:t>Análisis exploratorio de datos (</w:t>
+      </w:r>
+      <w:proofErr w:type="spellStart"/>
+      <w:r>
+        <w:rPr>
+          <w:rFonts w:ascii="Arial" w:hAnsi="Arial" w:cs="Arial"/>
+          <w:sz w:val="24"/>
+          <w:szCs w:val="24"/>
+        </w:rPr>
+        <w:t>Exploratory</w:t>
+      </w:r>
+      <w:proofErr w:type="spellEnd"/>
+      <w:r>
+        <w:rPr>
+          <w:rFonts w:ascii="Arial" w:hAnsi="Arial" w:cs="Arial"/>
+          <w:sz w:val="24"/>
+          <w:szCs w:val="24"/>
+        </w:rPr>
+        <w:t xml:space="preserve"> Data </w:t>
+      </w:r>
+      <w:proofErr w:type="spellStart"/>
+      <w:r>
+        <w:rPr>
+          <w:rFonts w:ascii="Arial" w:hAnsi="Arial" w:cs="Arial"/>
+          <w:sz w:val="24"/>
+          <w:szCs w:val="24"/>
+        </w:rPr>
+        <w:t>Analysis</w:t>
+      </w:r>
+      <w:proofErr w:type="spellEnd"/>
+      <w:r>
+        <w:rPr>
+          <w:rFonts w:ascii="Arial" w:hAnsi="Arial" w:cs="Arial"/>
+          <w:sz w:val="24"/>
+          <w:szCs w:val="24"/>
+        </w:rPr>
+        <w:t xml:space="preserve"> (EDA)): Las técnicas de análisis exploratorio de datos juegan un papel muy importante en la minería de datos. Las mismas tienen como objetivo determinar las relaciones entre las variables cuando no hay o no está totalmente definida la naturaleza de estas relaciones. Las técnicas exploratorias tienen un fuerte componente computacional abarcando desde los métodos estadísticos simples a los más avanzados como o las técnicas de exploración de multivariables diseñadas para identificar patrones en conjunto de datos multivariables.</w:t>
       </w:r>
     </w:p>
     <w:p>
@@ -11751,7 +13035,25 @@
           <w:sz w:val="24"/>
           <w:szCs w:val="24"/>
         </w:rPr>
-        <w:t>La revista concluye que la minería de datos se presenta como tecnología de apoyo, para poder explorar, analizar, comprender y aplicar el conocimiento obtenido usando grandes volúmenes de datos y descubrir patrones que ayuden a la identificación de estructuras de datos. Los productos a comercializar son costosos y requieren de mucha experiencia en su utilización. Es muy fácil hallar patrones equívocos o no interesantes. La aplicación de estas herramientas ayuda en el proceso de toma de decisión en de las organizaciones.</w:t>
+        <w:t xml:space="preserve">La revista concluye que la minería de datos se presenta como tecnología de apoyo, para poder explorar, analizar, comprender y aplicar el conocimiento obtenido usando grandes volúmenes de datos y descubrir patrones que ayuden a la identificación de estructuras de datos. </w:t>
+      </w:r>
+      <w:proofErr w:type="gramStart"/>
+      <w:r>
+        <w:rPr>
+          <w:rFonts w:ascii="Arial" w:hAnsi="Arial" w:cs="Arial"/>
+          <w:sz w:val="24"/>
+          <w:szCs w:val="24"/>
+        </w:rPr>
+        <w:t>Los productos a comercializar</w:t>
+      </w:r>
+      <w:proofErr w:type="gramEnd"/>
+      <w:r>
+        <w:rPr>
+          <w:rFonts w:ascii="Arial" w:hAnsi="Arial" w:cs="Arial"/>
+          <w:sz w:val="24"/>
+          <w:szCs w:val="24"/>
+        </w:rPr>
+        <w:t xml:space="preserve"> son costosos y requieren de mucha experiencia en su utilización. Es muy fácil hallar patrones equívocos o no interesantes. La aplicación de estas herramientas ayuda en el proceso de toma de decisión en de las organizaciones.</w:t>
       </w:r>
     </w:p>
     <w:p>
@@ -11794,7 +13096,7 @@
         </w:rPr>
         <w:t xml:space="preserve">Según la revista Proceso, publicada en el sitio web, </w:t>
       </w:r>
-      <w:hyperlink r:id="rId25" w:history="1">
+      <w:hyperlink r:id="rId24" w:history="1">
         <w:r>
           <w:rPr>
             <w:rStyle w:val="Hipervnculo"/>
@@ -11994,36 +13296,6 @@
         <w:spacing w:after="0" w:line="360" w:lineRule="auto"/>
         <w:jc w:val="both"/>
         <w:rPr>
-          <w:rFonts w:ascii="Arial" w:eastAsia="Times New Roman" w:hAnsi="Arial" w:cs="Arial"/>
-          <w:b/>
-          <w:bCs/>
-          <w:color w:val="000000"/>
-          <w:sz w:val="28"/>
-          <w:szCs w:val="28"/>
-          <w:lang w:eastAsia="es-MX"/>
-        </w:rPr>
-      </w:pPr>
-    </w:p>
-    <w:p>
-      <w:pPr>
-        <w:spacing w:after="0" w:line="360" w:lineRule="auto"/>
-        <w:jc w:val="both"/>
-        <w:rPr>
-          <w:rFonts w:ascii="Arial" w:eastAsia="Times New Roman" w:hAnsi="Arial" w:cs="Arial"/>
-          <w:b/>
-          <w:bCs/>
-          <w:color w:val="000000"/>
-          <w:sz w:val="28"/>
-          <w:szCs w:val="28"/>
-          <w:lang w:eastAsia="es-MX"/>
-        </w:rPr>
-      </w:pPr>
-    </w:p>
-    <w:p>
-      <w:pPr>
-        <w:spacing w:after="0" w:line="360" w:lineRule="auto"/>
-        <w:jc w:val="both"/>
-        <w:rPr>
           <w:rFonts w:ascii="Times New Roman" w:eastAsia="Times New Roman" w:hAnsi="Times New Roman" w:cs="Times New Roman"/>
           <w:sz w:val="24"/>
           <w:szCs w:val="24"/>
@@ -12194,7 +13466,7 @@
           <w:szCs w:val="24"/>
           <w:lang w:eastAsia="es-MX"/>
         </w:rPr>
-        <w:t xml:space="preserve">En este caso, al contar con un total de x </w:t>
+        <w:t>En este c</w:t>
       </w:r>
       <w:r>
         <w:rPr>
@@ -12205,7 +13477,7 @@
           <w:szCs w:val="24"/>
           <w:lang w:eastAsia="es-MX"/>
         </w:rPr>
-        <w:t>número</w:t>
+        <w:t>aso, al contar con un total de 2,536</w:t>
       </w:r>
       <w:r>
         <w:rPr>
@@ -12216,7 +13488,7 @@
           <w:szCs w:val="24"/>
           <w:lang w:eastAsia="es-MX"/>
         </w:rPr>
-        <w:t xml:space="preserve"> de empresas en el municipio de Aguascalientes, </w:t>
+        <w:t xml:space="preserve"> </w:t>
       </w:r>
       <w:r>
         <w:rPr>
@@ -12227,7 +13499,7 @@
           <w:szCs w:val="24"/>
           <w:lang w:eastAsia="es-MX"/>
         </w:rPr>
-        <w:t>y dada la fórmula que determina el t</w:t>
+        <w:t>PYMES</w:t>
       </w:r>
       <w:r>
         <w:rPr>
@@ -12238,7 +13510,7 @@
           <w:szCs w:val="24"/>
           <w:lang w:eastAsia="es-MX"/>
         </w:rPr>
-        <w:t>a</w:t>
+        <w:t xml:space="preserve"> en el </w:t>
       </w:r>
       <w:r>
         <w:rPr>
@@ -12249,7 +13521,7 @@
           <w:szCs w:val="24"/>
           <w:lang w:eastAsia="es-MX"/>
         </w:rPr>
-        <w:t xml:space="preserve">maño de la población que se empleará en el estudio con un 90% de confianza y un error de 10%  </w:t>
+        <w:t>estado</w:t>
       </w:r>
       <w:r>
         <w:rPr>
@@ -12260,7 +13532,7 @@
           <w:szCs w:val="24"/>
           <w:lang w:eastAsia="es-MX"/>
         </w:rPr>
-        <w:t>se emplearán un total de y encuestas</w:t>
+        <w:t xml:space="preserve"> de Aguascalientes, </w:t>
       </w:r>
       <w:r>
         <w:rPr>
@@ -12271,7 +13543,7 @@
           <w:szCs w:val="24"/>
           <w:lang w:eastAsia="es-MX"/>
         </w:rPr>
-        <w:t xml:space="preserve"> a estudiantes de la carrera de ingeniería en sistemas computacionales o  ingeniería en inteligencia artificial </w:t>
+        <w:t>y dada la fórmula que determina el t</w:t>
       </w:r>
       <w:r>
         <w:rPr>
@@ -12282,10 +13554,8 @@
           <w:szCs w:val="24"/>
           <w:lang w:eastAsia="es-MX"/>
         </w:rPr>
-        <w:t>que se encuentren laborando actualmente en cualquier PYME del estado</w:t>
-      </w:r>
-      <w:bookmarkStart w:id="18" w:name="_GoBack"/>
-      <w:bookmarkEnd w:id="18"/>
+        <w:t>a</w:t>
+      </w:r>
       <w:r>
         <w:rPr>
           <w:rFonts w:ascii="Arial" w:eastAsia="Times New Roman" w:hAnsi="Arial" w:cs="Arial"/>
@@ -12295,13 +13565,10 @@
           <w:szCs w:val="24"/>
           <w:lang w:eastAsia="es-MX"/>
         </w:rPr>
-        <w:t>.</w:t>
-      </w:r>
-    </w:p>
-    <w:p>
-      <w:pPr>
-        <w:spacing w:after="0" w:line="360" w:lineRule="auto"/>
-        <w:jc w:val="both"/>
+        <w:t>maño de la población que se empleará en el estudio con un 90% de confianza y un error de 10</w:t>
+      </w:r>
+      <w:proofErr w:type="gramStart"/>
+      <w:r>
         <w:rPr>
           <w:rFonts w:ascii="Arial" w:eastAsia="Times New Roman" w:hAnsi="Arial" w:cs="Arial"/>
           <w:bCs/>
@@ -12310,12 +13577,9 @@
           <w:szCs w:val="24"/>
           <w:lang w:eastAsia="es-MX"/>
         </w:rPr>
-      </w:pPr>
-    </w:p>
-    <w:p>
-      <w:pPr>
-        <w:spacing w:after="0" w:line="360" w:lineRule="auto"/>
-        <w:jc w:val="both"/>
+        <w:t>%</w:t>
+      </w:r>
+      <w:r>
         <w:rPr>
           <w:rFonts w:ascii="Arial" w:eastAsia="Times New Roman" w:hAnsi="Arial" w:cs="Arial"/>
           <w:bCs/>
@@ -12324,7 +13588,8 @@
           <w:szCs w:val="24"/>
           <w:lang w:eastAsia="es-MX"/>
         </w:rPr>
-      </w:pPr>
+        <w:t>,</w:t>
+      </w:r>
       <w:r>
         <w:rPr>
           <w:rFonts w:ascii="Arial" w:eastAsia="Times New Roman" w:hAnsi="Arial" w:cs="Arial"/>
@@ -12334,7 +13599,7 @@
           <w:szCs w:val="24"/>
           <w:lang w:eastAsia="es-MX"/>
         </w:rPr>
-        <w:t xml:space="preserve">Cabe destacar que la investigación presentada es una investigación exploratoria con enfoque cualitativo, </w:t>
+        <w:t xml:space="preserve">  </w:t>
       </w:r>
       <w:r>
         <w:rPr>
@@ -12345,13 +13610,10 @@
           <w:szCs w:val="24"/>
           <w:lang w:eastAsia="es-MX"/>
         </w:rPr>
-        <w:t>ya que se apoya en los conocimientos de diversas disciplinas</w:t>
-      </w:r>
-    </w:p>
-    <w:p>
-      <w:pPr>
-        <w:spacing w:after="0" w:line="360" w:lineRule="auto"/>
-        <w:jc w:val="both"/>
+        <w:t>se</w:t>
+      </w:r>
+      <w:proofErr w:type="gramEnd"/>
+      <w:r>
         <w:rPr>
           <w:rFonts w:ascii="Arial" w:eastAsia="Times New Roman" w:hAnsi="Arial" w:cs="Arial"/>
           <w:bCs/>
@@ -12360,12 +13622,9 @@
           <w:szCs w:val="24"/>
           <w:lang w:eastAsia="es-MX"/>
         </w:rPr>
-      </w:pPr>
-    </w:p>
-    <w:p>
-      <w:pPr>
-        <w:spacing w:after="0" w:line="360" w:lineRule="auto"/>
-        <w:jc w:val="both"/>
+        <w:t xml:space="preserve"> emplearán un total de 66</w:t>
+      </w:r>
+      <w:r>
         <w:rPr>
           <w:rFonts w:ascii="Arial" w:eastAsia="Times New Roman" w:hAnsi="Arial" w:cs="Arial"/>
           <w:bCs/>
@@ -12374,12 +13633,9 @@
           <w:szCs w:val="24"/>
           <w:lang w:eastAsia="es-MX"/>
         </w:rPr>
-      </w:pPr>
-    </w:p>
-    <w:p>
-      <w:pPr>
-        <w:spacing w:after="0" w:line="360" w:lineRule="auto"/>
-        <w:jc w:val="both"/>
+        <w:t xml:space="preserve"> encuestas</w:t>
+      </w:r>
+      <w:r>
         <w:rPr>
           <w:rFonts w:ascii="Arial" w:eastAsia="Times New Roman" w:hAnsi="Arial" w:cs="Arial"/>
           <w:bCs/>
@@ -12388,7 +13644,8 @@
           <w:szCs w:val="24"/>
           <w:lang w:eastAsia="es-MX"/>
         </w:rPr>
-      </w:pPr>
+        <w:t xml:space="preserve"> a estudiantes de la carrera de ingeniería en sistemas computacionales o  ingeniería en inteligencia artificial </w:t>
+      </w:r>
       <w:r>
         <w:rPr>
           <w:rFonts w:ascii="Arial" w:eastAsia="Times New Roman" w:hAnsi="Arial" w:cs="Arial"/>
@@ -12398,7 +13655,7 @@
           <w:szCs w:val="24"/>
           <w:lang w:eastAsia="es-MX"/>
         </w:rPr>
-        <w:t>Esta investigación emplea los conocimientos básicos de una rama importante</w:t>
+        <w:t>que se encuentren laborando actualmente en cualquier PYME del estado</w:t>
       </w:r>
       <w:r>
         <w:rPr>
@@ -12409,9 +13666,13 @@
           <w:szCs w:val="24"/>
           <w:lang w:eastAsia="es-MX"/>
         </w:rPr>
-        <w:t xml:space="preserve"> dentro de la ciencia de datos: </w:t>
-      </w:r>
-      <w:r>
+        <w:t>.</w:t>
+      </w:r>
+    </w:p>
+    <w:p>
+      <w:pPr>
+        <w:spacing w:after="0" w:line="360" w:lineRule="auto"/>
+        <w:jc w:val="both"/>
         <w:rPr>
           <w:rFonts w:ascii="Arial" w:eastAsia="Times New Roman" w:hAnsi="Arial" w:cs="Arial"/>
           <w:bCs/>
@@ -12420,9 +13681,12 @@
           <w:szCs w:val="24"/>
           <w:lang w:eastAsia="es-MX"/>
         </w:rPr>
-        <w:t>la minería de datos; esto para averiguar si las PYMES promedio de Aguascalientes cuentan con los requisitos e i</w:t>
-      </w:r>
-      <w:r>
+      </w:pPr>
+    </w:p>
+    <w:p>
+      <w:pPr>
+        <w:spacing w:after="0" w:line="360" w:lineRule="auto"/>
+        <w:jc w:val="both"/>
         <w:rPr>
           <w:rFonts w:ascii="Arial" w:eastAsia="Times New Roman" w:hAnsi="Arial" w:cs="Arial"/>
           <w:bCs/>
@@ -12431,8 +13695,7 @@
           <w:szCs w:val="24"/>
           <w:lang w:eastAsia="es-MX"/>
         </w:rPr>
-        <w:t>nfraestructura necesaria para</w:t>
-      </w:r>
+      </w:pPr>
       <w:r>
         <w:rPr>
           <w:rFonts w:ascii="Arial" w:eastAsia="Times New Roman" w:hAnsi="Arial" w:cs="Arial"/>
@@ -12442,7 +13705,7 @@
           <w:szCs w:val="24"/>
           <w:lang w:eastAsia="es-MX"/>
         </w:rPr>
-        <w:t xml:space="preserve"> </w:t>
+        <w:t xml:space="preserve">Cabe destacar que la investigación presentada es una investigación exploratoria con enfoque cualitativo, </w:t>
       </w:r>
       <w:r>
         <w:rPr>
@@ -12453,7 +13716,7 @@
           <w:szCs w:val="24"/>
           <w:lang w:eastAsia="es-MX"/>
         </w:rPr>
-        <w:t>poner en marcha</w:t>
+        <w:t xml:space="preserve">ya que se </w:t>
       </w:r>
       <w:r>
         <w:rPr>
@@ -12464,43 +13727,31 @@
           <w:szCs w:val="24"/>
           <w:lang w:eastAsia="es-MX"/>
         </w:rPr>
-        <w:t xml:space="preserve"> la misma.</w:t>
-      </w:r>
-    </w:p>
-    <w:p>
-      <w:pPr>
-        <w:spacing w:after="0" w:line="360" w:lineRule="auto"/>
-        <w:jc w:val="both"/>
+        <w:t>ofrecen un primer acercamiento al problema que se pretende estudiar y conocer.</w:t>
+      </w:r>
+      <w:r>
         <w:rPr>
           <w:rFonts w:ascii="Arial" w:eastAsia="Times New Roman" w:hAnsi="Arial" w:cs="Arial"/>
           <w:bCs/>
           <w:color w:val="000000"/>
           <w:sz w:val="24"/>
           <w:szCs w:val="24"/>
-          <w:shd w:val="clear" w:color="auto" w:fill="FFFF00"/>
           <w:lang w:eastAsia="es-MX"/>
         </w:rPr>
-      </w:pPr>
-    </w:p>
-    <w:p>
-      <w:pPr>
-        <w:spacing w:after="0" w:line="360" w:lineRule="auto"/>
-        <w:jc w:val="both"/>
+        <w:t xml:space="preserve"> Así mismo,</w:t>
+      </w:r>
+      <w:r>
         <w:rPr>
           <w:rFonts w:ascii="Arial" w:eastAsia="Times New Roman" w:hAnsi="Arial" w:cs="Arial"/>
           <w:bCs/>
           <w:color w:val="000000"/>
           <w:sz w:val="24"/>
           <w:szCs w:val="24"/>
-          <w:shd w:val="clear" w:color="auto" w:fill="FFFF00"/>
           <w:lang w:eastAsia="es-MX"/>
         </w:rPr>
-      </w:pPr>
-    </w:p>
-    <w:p>
-      <w:pPr>
-        <w:spacing w:after="0" w:line="360" w:lineRule="auto"/>
-        <w:jc w:val="both"/>
+        <w:t xml:space="preserve"> se realiza para conocer el tema que se abordará, lo que nos permita “familiarizarnos” con algo que hasta el momento desconocíamos.</w:t>
+      </w:r>
+      <w:r>
         <w:rPr>
           <w:rFonts w:ascii="Arial" w:eastAsia="Times New Roman" w:hAnsi="Arial" w:cs="Arial"/>
           <w:bCs/>
@@ -12509,7 +13760,9 @@
           <w:szCs w:val="24"/>
           <w:lang w:eastAsia="es-MX"/>
         </w:rPr>
-      </w:pPr>
+        <w:t xml:space="preserve"> </w:t>
+      </w:r>
+      <w:proofErr w:type="gramStart"/>
       <w:r>
         <w:rPr>
           <w:rFonts w:ascii="Arial" w:eastAsia="Times New Roman" w:hAnsi="Arial" w:cs="Arial"/>
@@ -12517,16 +13770,11 @@
           <w:color w:val="000000"/>
           <w:sz w:val="24"/>
           <w:szCs w:val="24"/>
-          <w:shd w:val="clear" w:color="auto" w:fill="FFFF00"/>
           <w:lang w:eastAsia="es-MX"/>
         </w:rPr>
-        <w:t xml:space="preserve">El alcance que tiene esta investigación es descriptiva, ya que a través de los resultados se pretenderá detallar </w:t>
-      </w:r>
-    </w:p>
-    <w:p>
-      <w:pPr>
-        <w:spacing w:after="0" w:line="360" w:lineRule="auto"/>
-        <w:jc w:val="both"/>
+        <w:t xml:space="preserve">Los resultados </w:t>
+      </w:r>
+      <w:r>
         <w:rPr>
           <w:rFonts w:ascii="Arial" w:eastAsia="Times New Roman" w:hAnsi="Arial" w:cs="Arial"/>
           <w:bCs/>
@@ -12535,12 +13783,9 @@
           <w:szCs w:val="24"/>
           <w:lang w:eastAsia="es-MX"/>
         </w:rPr>
-      </w:pPr>
-    </w:p>
-    <w:p>
-      <w:pPr>
-        <w:spacing w:after="0" w:line="360" w:lineRule="auto"/>
-        <w:jc w:val="both"/>
+        <w:t>de la</w:t>
+      </w:r>
+      <w:r>
         <w:rPr>
           <w:rFonts w:ascii="Arial" w:eastAsia="Times New Roman" w:hAnsi="Arial" w:cs="Arial"/>
           <w:bCs/>
@@ -12549,12 +13794,9 @@
           <w:szCs w:val="24"/>
           <w:lang w:eastAsia="es-MX"/>
         </w:rPr>
-      </w:pPr>
-    </w:p>
-    <w:p>
-      <w:pPr>
-        <w:spacing w:after="0" w:line="360" w:lineRule="auto"/>
-        <w:jc w:val="both"/>
+        <w:t xml:space="preserve"> investigación </w:t>
+      </w:r>
+      <w:r>
         <w:rPr>
           <w:rFonts w:ascii="Arial" w:eastAsia="Times New Roman" w:hAnsi="Arial" w:cs="Arial"/>
           <w:bCs/>
@@ -12563,12 +13805,10 @@
           <w:szCs w:val="24"/>
           <w:lang w:eastAsia="es-MX"/>
         </w:rPr>
-      </w:pPr>
-    </w:p>
-    <w:p>
-      <w:pPr>
-        <w:spacing w:after="0" w:line="360" w:lineRule="auto"/>
-        <w:jc w:val="both"/>
+        <w:t>pretende</w:t>
+      </w:r>
+      <w:proofErr w:type="gramEnd"/>
+      <w:r>
         <w:rPr>
           <w:rFonts w:ascii="Arial" w:eastAsia="Times New Roman" w:hAnsi="Arial" w:cs="Arial"/>
           <w:bCs/>
@@ -12577,7 +13817,284 @@
           <w:szCs w:val="24"/>
           <w:lang w:eastAsia="es-MX"/>
         </w:rPr>
-      </w:pPr>
+        <w:t xml:space="preserve"> darnos </w:t>
+      </w:r>
+      <w:r>
+        <w:rPr>
+          <w:rFonts w:ascii="Arial" w:eastAsia="Times New Roman" w:hAnsi="Arial" w:cs="Arial"/>
+          <w:bCs/>
+          <w:color w:val="000000"/>
+          <w:sz w:val="24"/>
+          <w:szCs w:val="24"/>
+          <w:lang w:eastAsia="es-MX"/>
+        </w:rPr>
+        <w:t>un panorama o conocimiento superficial del tema</w:t>
+      </w:r>
+      <w:r>
+        <w:rPr>
+          <w:rFonts w:ascii="Arial" w:eastAsia="Times New Roman" w:hAnsi="Arial" w:cs="Arial"/>
+          <w:bCs/>
+          <w:color w:val="000000"/>
+          <w:sz w:val="24"/>
+          <w:szCs w:val="24"/>
+          <w:lang w:eastAsia="es-MX"/>
+        </w:rPr>
+        <w:t>.</w:t>
+      </w:r>
+      <w:r>
+        <w:rPr>
+          <w:rFonts w:ascii="Arial" w:eastAsia="Times New Roman" w:hAnsi="Arial" w:cs="Arial"/>
+          <w:bCs/>
+          <w:color w:val="000000"/>
+          <w:sz w:val="24"/>
+          <w:szCs w:val="24"/>
+          <w:lang w:eastAsia="es-MX"/>
+        </w:rPr>
+        <w:t xml:space="preserve"> </w:t>
+      </w:r>
+    </w:p>
+    <w:p>
+      <w:pPr>
+        <w:spacing w:after="0" w:line="360" w:lineRule="auto"/>
+        <w:jc w:val="both"/>
+        <w:rPr>
+          <w:rFonts w:ascii="Arial" w:eastAsia="Times New Roman" w:hAnsi="Arial" w:cs="Arial"/>
+          <w:bCs/>
+          <w:color w:val="000000"/>
+          <w:sz w:val="24"/>
+          <w:szCs w:val="24"/>
+          <w:lang w:eastAsia="es-MX"/>
+        </w:rPr>
+      </w:pPr>
+    </w:p>
+    <w:p>
+      <w:pPr>
+        <w:spacing w:after="0" w:line="360" w:lineRule="auto"/>
+        <w:jc w:val="both"/>
+        <w:rPr>
+          <w:rFonts w:ascii="Arial" w:eastAsia="Times New Roman" w:hAnsi="Arial" w:cs="Arial"/>
+          <w:bCs/>
+          <w:color w:val="000000"/>
+          <w:sz w:val="24"/>
+          <w:szCs w:val="24"/>
+          <w:lang w:eastAsia="es-MX"/>
+        </w:rPr>
+      </w:pPr>
+      <w:r>
+        <w:rPr>
+          <w:rFonts w:ascii="Arial" w:eastAsia="Times New Roman" w:hAnsi="Arial" w:cs="Arial"/>
+          <w:bCs/>
+          <w:color w:val="000000"/>
+          <w:sz w:val="24"/>
+          <w:szCs w:val="24"/>
+          <w:lang w:eastAsia="es-MX"/>
+        </w:rPr>
+        <w:t>Con este tipo de investigación o bien se obtiene la información inicial para continuar con una investigación más rigurosa, o bien se deja planteada y formulada una hipótesis (que se podrá retomar para nuevas investigaciones, o no).</w:t>
+      </w:r>
+    </w:p>
+    <w:p>
+      <w:pPr>
+        <w:spacing w:after="0" w:line="360" w:lineRule="auto"/>
+        <w:jc w:val="both"/>
+        <w:rPr>
+          <w:rFonts w:ascii="Arial" w:eastAsia="Times New Roman" w:hAnsi="Arial" w:cs="Arial"/>
+          <w:bCs/>
+          <w:color w:val="000000"/>
+          <w:sz w:val="24"/>
+          <w:szCs w:val="24"/>
+          <w:lang w:eastAsia="es-MX"/>
+        </w:rPr>
+      </w:pPr>
+      <w:r>
+        <w:rPr>
+          <w:rFonts w:ascii="Arial" w:eastAsia="Times New Roman" w:hAnsi="Arial" w:cs="Arial"/>
+          <w:bCs/>
+          <w:color w:val="000000"/>
+          <w:sz w:val="24"/>
+          <w:szCs w:val="24"/>
+          <w:lang w:eastAsia="es-MX"/>
+        </w:rPr>
+        <w:lastRenderedPageBreak/>
+        <w:t>Esta investigación emplea los conocimientos básicos de una rama importante</w:t>
+      </w:r>
+      <w:r>
+        <w:rPr>
+          <w:rFonts w:ascii="Arial" w:eastAsia="Times New Roman" w:hAnsi="Arial" w:cs="Arial"/>
+          <w:bCs/>
+          <w:color w:val="000000"/>
+          <w:sz w:val="24"/>
+          <w:szCs w:val="24"/>
+          <w:lang w:eastAsia="es-MX"/>
+        </w:rPr>
+        <w:t xml:space="preserve"> dentro de la ciencia de datos: </w:t>
+      </w:r>
+      <w:r>
+        <w:rPr>
+          <w:rFonts w:ascii="Arial" w:eastAsia="Times New Roman" w:hAnsi="Arial" w:cs="Arial"/>
+          <w:bCs/>
+          <w:color w:val="000000"/>
+          <w:sz w:val="24"/>
+          <w:szCs w:val="24"/>
+          <w:lang w:eastAsia="es-MX"/>
+        </w:rPr>
+        <w:t>la minería de datos; esto para averiguar si las PYMES promedio de Aguascalientes cuentan con los requisitos e i</w:t>
+      </w:r>
+      <w:r>
+        <w:rPr>
+          <w:rFonts w:ascii="Arial" w:eastAsia="Times New Roman" w:hAnsi="Arial" w:cs="Arial"/>
+          <w:bCs/>
+          <w:color w:val="000000"/>
+          <w:sz w:val="24"/>
+          <w:szCs w:val="24"/>
+          <w:lang w:eastAsia="es-MX"/>
+        </w:rPr>
+        <w:t>nfraestructura necesaria para</w:t>
+      </w:r>
+      <w:r>
+        <w:rPr>
+          <w:rFonts w:ascii="Arial" w:eastAsia="Times New Roman" w:hAnsi="Arial" w:cs="Arial"/>
+          <w:bCs/>
+          <w:color w:val="000000"/>
+          <w:sz w:val="24"/>
+          <w:szCs w:val="24"/>
+          <w:lang w:eastAsia="es-MX"/>
+        </w:rPr>
+        <w:t xml:space="preserve"> </w:t>
+      </w:r>
+      <w:r>
+        <w:rPr>
+          <w:rFonts w:ascii="Arial" w:eastAsia="Times New Roman" w:hAnsi="Arial" w:cs="Arial"/>
+          <w:bCs/>
+          <w:color w:val="000000"/>
+          <w:sz w:val="24"/>
+          <w:szCs w:val="24"/>
+          <w:lang w:eastAsia="es-MX"/>
+        </w:rPr>
+        <w:t>poner en marcha</w:t>
+      </w:r>
+      <w:r>
+        <w:rPr>
+          <w:rFonts w:ascii="Arial" w:eastAsia="Times New Roman" w:hAnsi="Arial" w:cs="Arial"/>
+          <w:bCs/>
+          <w:color w:val="000000"/>
+          <w:sz w:val="24"/>
+          <w:szCs w:val="24"/>
+          <w:lang w:eastAsia="es-MX"/>
+        </w:rPr>
+        <w:t xml:space="preserve"> la misma.</w:t>
+      </w:r>
+    </w:p>
+    <w:p>
+      <w:pPr>
+        <w:spacing w:after="0" w:line="360" w:lineRule="auto"/>
+        <w:jc w:val="both"/>
+        <w:rPr>
+          <w:rFonts w:ascii="Arial" w:eastAsia="Times New Roman" w:hAnsi="Arial" w:cs="Arial"/>
+          <w:bCs/>
+          <w:color w:val="000000"/>
+          <w:sz w:val="24"/>
+          <w:szCs w:val="24"/>
+          <w:shd w:val="clear" w:color="auto" w:fill="FFFF00"/>
+          <w:lang w:eastAsia="es-MX"/>
+        </w:rPr>
+      </w:pPr>
+    </w:p>
+    <w:p>
+      <w:pPr>
+        <w:spacing w:after="0" w:line="360" w:lineRule="auto"/>
+        <w:jc w:val="both"/>
+        <w:rPr>
+          <w:rFonts w:ascii="Arial" w:eastAsia="Times New Roman" w:hAnsi="Arial" w:cs="Arial"/>
+          <w:bCs/>
+          <w:color w:val="000000"/>
+          <w:sz w:val="24"/>
+          <w:szCs w:val="24"/>
+          <w:shd w:val="clear" w:color="auto" w:fill="FFFF00"/>
+          <w:lang w:eastAsia="es-MX"/>
+        </w:rPr>
+      </w:pPr>
+    </w:p>
+    <w:p>
+      <w:pPr>
+        <w:spacing w:after="0" w:line="360" w:lineRule="auto"/>
+        <w:jc w:val="both"/>
+        <w:rPr>
+          <w:rFonts w:ascii="Arial" w:eastAsia="Times New Roman" w:hAnsi="Arial" w:cs="Arial"/>
+          <w:bCs/>
+          <w:color w:val="000000"/>
+          <w:sz w:val="24"/>
+          <w:szCs w:val="24"/>
+          <w:lang w:eastAsia="es-MX"/>
+        </w:rPr>
+      </w:pPr>
+      <w:r>
+        <w:rPr>
+          <w:rFonts w:ascii="Arial" w:eastAsia="Times New Roman" w:hAnsi="Arial" w:cs="Arial"/>
+          <w:bCs/>
+          <w:color w:val="000000"/>
+          <w:sz w:val="24"/>
+          <w:szCs w:val="24"/>
+          <w:shd w:val="clear" w:color="auto" w:fill="FFFF00"/>
+          <w:lang w:eastAsia="es-MX"/>
+        </w:rPr>
+        <w:t xml:space="preserve">El alcance que tiene esta investigación es </w:t>
+      </w:r>
+      <w:proofErr w:type="gramStart"/>
+      <w:r>
+        <w:rPr>
+          <w:rFonts w:ascii="Arial" w:eastAsia="Times New Roman" w:hAnsi="Arial" w:cs="Arial"/>
+          <w:bCs/>
+          <w:color w:val="000000"/>
+          <w:sz w:val="24"/>
+          <w:szCs w:val="24"/>
+          <w:shd w:val="clear" w:color="auto" w:fill="FFFF00"/>
+          <w:lang w:eastAsia="es-MX"/>
+        </w:rPr>
+        <w:t>descriptiva</w:t>
+      </w:r>
+      <w:proofErr w:type="gramEnd"/>
+      <w:r>
+        <w:rPr>
+          <w:rFonts w:ascii="Arial" w:eastAsia="Times New Roman" w:hAnsi="Arial" w:cs="Arial"/>
+          <w:bCs/>
+          <w:color w:val="000000"/>
+          <w:sz w:val="24"/>
+          <w:szCs w:val="24"/>
+          <w:shd w:val="clear" w:color="auto" w:fill="FFFF00"/>
+          <w:lang w:eastAsia="es-MX"/>
+        </w:rPr>
+        <w:t xml:space="preserve">, ya que a través de los resultados se pretenderá detallar </w:t>
+      </w:r>
+    </w:p>
+    <w:p>
+      <w:pPr>
+        <w:spacing w:after="0" w:line="360" w:lineRule="auto"/>
+        <w:jc w:val="both"/>
+        <w:rPr>
+          <w:rFonts w:ascii="Arial" w:eastAsia="Times New Roman" w:hAnsi="Arial" w:cs="Arial"/>
+          <w:bCs/>
+          <w:color w:val="000000"/>
+          <w:sz w:val="24"/>
+          <w:szCs w:val="24"/>
+          <w:lang w:eastAsia="es-MX"/>
+        </w:rPr>
+      </w:pPr>
+    </w:p>
+    <w:p>
+      <w:pPr>
+        <w:spacing w:after="0" w:line="360" w:lineRule="auto"/>
+        <w:jc w:val="both"/>
+        <w:rPr>
+          <w:rFonts w:ascii="Arial" w:eastAsia="Times New Roman" w:hAnsi="Arial" w:cs="Arial"/>
+          <w:bCs/>
+          <w:color w:val="000000"/>
+          <w:sz w:val="24"/>
+          <w:szCs w:val="24"/>
+          <w:lang w:eastAsia="es-MX"/>
+        </w:rPr>
+      </w:pPr>
+      <w:bookmarkStart w:id="18" w:name="_GoBack"/>
+      <w:bookmarkEnd w:id="18"/>
     </w:p>
     <w:p>
       <w:pPr>
@@ -13408,13 +14925,23 @@
           <w:szCs w:val="24"/>
         </w:rPr>
       </w:pPr>
-      <w:r>
-        <w:rPr>
-          <w:rFonts w:ascii="Arial" w:hAnsi="Arial" w:cs="Arial"/>
-          <w:sz w:val="24"/>
-          <w:szCs w:val="24"/>
-        </w:rPr>
-        <w:t xml:space="preserve">De acuerdo a la definición donada por </w:t>
+      <w:proofErr w:type="gramStart"/>
+      <w:r>
+        <w:rPr>
+          <w:rFonts w:ascii="Arial" w:hAnsi="Arial" w:cs="Arial"/>
+          <w:sz w:val="24"/>
+          <w:szCs w:val="24"/>
+        </w:rPr>
+        <w:t>De acuerdo a</w:t>
+      </w:r>
+      <w:proofErr w:type="gramEnd"/>
+      <w:r>
+        <w:rPr>
+          <w:rFonts w:ascii="Arial" w:hAnsi="Arial" w:cs="Arial"/>
+          <w:sz w:val="24"/>
+          <w:szCs w:val="24"/>
+        </w:rPr>
+        <w:t xml:space="preserve"> la definición donada por </w:t>
       </w:r>
     </w:p>
     <w:p>
@@ -14113,7 +15640,7 @@
             <wp:cNvGraphicFramePr/>
             <a:graphic xmlns:a="http://schemas.openxmlformats.org/drawingml/2006/main">
               <a:graphicData uri="http://schemas.openxmlformats.org/drawingml/2006/chart">
-                <c:chart xmlns:c="http://schemas.openxmlformats.org/drawingml/2006/chart" xmlns:r="http://schemas.openxmlformats.org/officeDocument/2006/relationships" r:id="rId26"/>
+                <c:chart xmlns:c="http://schemas.openxmlformats.org/drawingml/2006/chart" xmlns:r="http://schemas.openxmlformats.org/officeDocument/2006/relationships" r:id="rId25"/>
               </a:graphicData>
             </a:graphic>
           </wp:inline>
@@ -14336,7 +15863,7 @@
       </w:pPr>
     </w:p>
     <w:sectPr>
-      <w:footerReference w:type="default" r:id="rId27"/>
+      <w:footerReference w:type="default" r:id="rId26"/>
       <w:pgSz w:w="12240" w:h="15840"/>
       <w:pgMar w:top="1701" w:right="1418" w:bottom="1418" w:left="1701" w:header="709" w:footer="709" w:gutter="0"/>
       <w:cols w:space="708"/>
@@ -14438,7 +15965,7 @@
         <w:szCs w:val="24"/>
         <w:lang w:val="es-ES"/>
       </w:rPr>
-      <w:t>38</w:t>
+      <w:t>47</w:t>
     </w:r>
     <w:r>
       <w:rPr>
@@ -17005,6 +18532,7 @@
   <w:style w:type="character" w:default="1" w:styleId="Fuentedeprrafopredeter">
     <w:name w:val="Default Paragraph Font"/>
     <w:uiPriority w:val="1"/>
+    <w:semiHidden/>
     <w:unhideWhenUsed/>
   </w:style>
   <w:style w:type="table" w:default="1" w:styleId="Tablanormal">
@@ -18377,7 +19905,7 @@
 </file>
 
 <file path=customXml/itemProps1.xml><?xml version="1.0" encoding="utf-8"?>
-<ds:datastoreItem xmlns:ds="http://schemas.openxmlformats.org/officeDocument/2006/customXml" ds:itemID="{6B3DE3F9-8827-4D9B-BB4C-313267FB9703}">
+<ds:datastoreItem xmlns:ds="http://schemas.openxmlformats.org/officeDocument/2006/customXml" ds:itemID="{D78B8143-D2AD-42F1-8885-89A604B90CE9}">
   <ds:schemaRefs>
     <ds:schemaRef ds:uri="http://schemas.openxmlformats.org/officeDocument/2006/bibliography"/>
   </ds:schemaRefs>

</xml_diff>

<commit_message>
cuasi interpretación de los resutados
</commit_message>
<xml_diff>
--- a/TESINA EQUIPO4.docx
+++ b/TESINA EQUIPO4.docx
@@ -13806,6 +13806,95 @@
     <w:p>
       <w:pPr>
         <w:rPr>
+          <w:rFonts w:ascii="Arial" w:hAnsi="Arial" w:cs="Arial"/>
+          <w:sz w:val="28"/>
+        </w:rPr>
+      </w:pPr>
+    </w:p>
+    <w:p>
+      <w:pPr>
+        <w:rPr>
+          <w:rFonts w:ascii="Arial" w:hAnsi="Arial" w:cs="Arial"/>
+          <w:sz w:val="28"/>
+        </w:rPr>
+      </w:pPr>
+    </w:p>
+    <w:p>
+      <w:pPr>
+        <w:rPr>
+          <w:rFonts w:ascii="Arial" w:hAnsi="Arial" w:cs="Arial"/>
+          <w:sz w:val="28"/>
+        </w:rPr>
+      </w:pPr>
+    </w:p>
+    <w:p>
+      <w:pPr>
+        <w:rPr>
+          <w:rFonts w:ascii="Arial" w:hAnsi="Arial" w:cs="Arial"/>
+          <w:sz w:val="28"/>
+        </w:rPr>
+      </w:pPr>
+    </w:p>
+    <w:p>
+      <w:pPr>
+        <w:rPr>
+          <w:rFonts w:ascii="Arial" w:hAnsi="Arial" w:cs="Arial"/>
+          <w:sz w:val="28"/>
+        </w:rPr>
+      </w:pPr>
+    </w:p>
+    <w:p>
+      <w:pPr>
+        <w:rPr>
+          <w:rFonts w:ascii="Arial" w:hAnsi="Arial" w:cs="Arial"/>
+          <w:sz w:val="28"/>
+        </w:rPr>
+      </w:pPr>
+    </w:p>
+    <w:p>
+      <w:pPr>
+        <w:rPr>
+          <w:rFonts w:ascii="Arial" w:hAnsi="Arial" w:cs="Arial"/>
+          <w:sz w:val="28"/>
+        </w:rPr>
+      </w:pPr>
+    </w:p>
+    <w:p>
+      <w:pPr>
+        <w:rPr>
+          <w:rFonts w:ascii="Arial" w:hAnsi="Arial" w:cs="Arial"/>
+          <w:sz w:val="28"/>
+        </w:rPr>
+      </w:pPr>
+    </w:p>
+    <w:p>
+      <w:pPr>
+        <w:rPr>
+          <w:rFonts w:ascii="Arial" w:hAnsi="Arial" w:cs="Arial"/>
+          <w:sz w:val="28"/>
+        </w:rPr>
+      </w:pPr>
+    </w:p>
+    <w:p>
+      <w:pPr>
+        <w:rPr>
+          <w:rFonts w:ascii="Arial" w:hAnsi="Arial" w:cs="Arial"/>
+          <w:sz w:val="28"/>
+        </w:rPr>
+      </w:pPr>
+    </w:p>
+    <w:p>
+      <w:pPr>
+        <w:rPr>
+          <w:rFonts w:ascii="Arial" w:hAnsi="Arial" w:cs="Arial"/>
+          <w:sz w:val="28"/>
+        </w:rPr>
+      </w:pPr>
+    </w:p>
+    <w:p>
+      <w:pPr>
+        <w:jc w:val="both"/>
+        <w:rPr>
           <w:rFonts w:ascii="Arial" w:eastAsiaTheme="majorEastAsia" w:hAnsi="Arial" w:cs="Arial"/>
           <w:sz w:val="28"/>
           <w:szCs w:val="32"/>
@@ -13842,6 +13931,41 @@
             </a:graphic>
           </wp:anchor>
         </w:drawing>
+      </w:r>
+      <w:r>
+        <w:rPr>
+          <w:rFonts w:ascii="Arial" w:hAnsi="Arial" w:cs="Arial"/>
+          <w:sz w:val="24"/>
+        </w:rPr>
+        <w:t>P</w:t>
+      </w:r>
+      <w:r>
+        <w:rPr>
+          <w:rFonts w:ascii="Arial" w:hAnsi="Arial" w:cs="Arial"/>
+          <w:sz w:val="24"/>
+        </w:rPr>
+        <w:t xml:space="preserve">or lo que se puede observar, más de la mitad de los encuestados se inclina por la percepción de que la empresa donde se encuentran cuenta con software especializado para la limpieza y tratamiento de la información, </w:t>
+      </w:r>
+      <w:r>
+        <w:rPr>
+          <w:rFonts w:ascii="Arial" w:hAnsi="Arial" w:cs="Arial"/>
+          <w:sz w:val="24"/>
+        </w:rPr>
+        <w:t>mientras que poco más del 22</w:t>
+      </w:r>
+      <w:r>
+        <w:rPr>
+          <w:rFonts w:ascii="Arial" w:hAnsi="Arial" w:cs="Arial"/>
+          <w:sz w:val="24"/>
+        </w:rPr>
+        <w:t>% se mantiene neutro y más del 25% de la población tiene cierto nivel de desacuerdo, por lo que podemos inferir que la mayoría de las PYMES en Aguascalientes cuentan con los programas adecuados para el procesamiento necesario de la información</w:t>
+      </w:r>
+      <w:r>
+        <w:rPr>
+          <w:rFonts w:ascii="Arial" w:hAnsi="Arial" w:cs="Arial"/>
+          <w:sz w:val="24"/>
+        </w:rPr>
+        <w:t xml:space="preserve"> </w:t>
       </w:r>
       <w:r>
         <w:rPr>
@@ -14465,6 +14589,97 @@
     <w:p>
       <w:pPr>
         <w:rPr>
+          <w:rFonts w:ascii="Arial" w:hAnsi="Arial" w:cs="Arial"/>
+          <w:b/>
+          <w:sz w:val="28"/>
+        </w:rPr>
+      </w:pPr>
+    </w:p>
+    <w:p>
+      <w:pPr>
+        <w:rPr>
+          <w:rFonts w:ascii="Arial" w:hAnsi="Arial" w:cs="Arial"/>
+          <w:b/>
+          <w:sz w:val="28"/>
+        </w:rPr>
+      </w:pPr>
+    </w:p>
+    <w:p>
+      <w:pPr>
+        <w:rPr>
+          <w:rFonts w:ascii="Arial" w:hAnsi="Arial" w:cs="Arial"/>
+          <w:b/>
+          <w:sz w:val="28"/>
+        </w:rPr>
+      </w:pPr>
+    </w:p>
+    <w:p>
+      <w:pPr>
+        <w:rPr>
+          <w:rFonts w:ascii="Arial" w:hAnsi="Arial" w:cs="Arial"/>
+          <w:b/>
+          <w:sz w:val="28"/>
+        </w:rPr>
+      </w:pPr>
+    </w:p>
+    <w:p>
+      <w:pPr>
+        <w:rPr>
+          <w:rFonts w:ascii="Arial" w:hAnsi="Arial" w:cs="Arial"/>
+          <w:b/>
+          <w:sz w:val="28"/>
+        </w:rPr>
+      </w:pPr>
+    </w:p>
+    <w:p>
+      <w:pPr>
+        <w:rPr>
+          <w:rFonts w:ascii="Arial" w:hAnsi="Arial" w:cs="Arial"/>
+          <w:b/>
+          <w:sz w:val="28"/>
+        </w:rPr>
+      </w:pPr>
+    </w:p>
+    <w:p>
+      <w:pPr>
+        <w:rPr>
+          <w:rFonts w:ascii="Arial" w:hAnsi="Arial" w:cs="Arial"/>
+          <w:b/>
+          <w:sz w:val="28"/>
+        </w:rPr>
+      </w:pPr>
+    </w:p>
+    <w:p>
+      <w:pPr>
+        <w:rPr>
+          <w:rFonts w:ascii="Arial" w:hAnsi="Arial" w:cs="Arial"/>
+          <w:b/>
+          <w:sz w:val="28"/>
+        </w:rPr>
+      </w:pPr>
+    </w:p>
+    <w:p>
+      <w:pPr>
+        <w:rPr>
+          <w:rFonts w:ascii="Arial" w:hAnsi="Arial" w:cs="Arial"/>
+          <w:b/>
+          <w:sz w:val="28"/>
+        </w:rPr>
+      </w:pPr>
+    </w:p>
+    <w:p>
+      <w:pPr>
+        <w:rPr>
+          <w:rFonts w:ascii="Arial" w:hAnsi="Arial" w:cs="Arial"/>
+          <w:b/>
+          <w:sz w:val="28"/>
+        </w:rPr>
+      </w:pPr>
+    </w:p>
+    <w:p>
+      <w:pPr>
+        <w:jc w:val="both"/>
+        <w:rPr>
           <w:rFonts w:ascii="Arial" w:eastAsiaTheme="majorEastAsia" w:hAnsi="Arial" w:cs="Arial"/>
           <w:b/>
           <w:sz w:val="28"/>
@@ -14502,6 +14717,34 @@
             </a:graphic>
           </wp:anchor>
         </w:drawing>
+      </w:r>
+      <w:r>
+        <w:rPr>
+          <w:rFonts w:ascii="Arial" w:hAnsi="Arial" w:cs="Arial"/>
+          <w:sz w:val="24"/>
+        </w:rPr>
+        <w:t xml:space="preserve">se puede apreciar en los datos obtenidos, que la mayoría de los usuarios encuentra el hardware utilizado por la empresa una herramienta de utilidad y no como un obstáculo que dificulte </w:t>
+      </w:r>
+      <w:r>
+        <w:rPr>
+          <w:rFonts w:ascii="Arial" w:hAnsi="Arial" w:cs="Arial"/>
+          <w:sz w:val="24"/>
+        </w:rPr>
+        <w:t>las tareas cotidianas; hecho que es de vital importancia si se planea implementar los procesos de minería de datos en la misma</w:t>
+      </w:r>
+      <w:r>
+        <w:rPr>
+          <w:rFonts w:ascii="Arial" w:hAnsi="Arial" w:cs="Arial"/>
+          <w:sz w:val="24"/>
+        </w:rPr>
+        <w:t xml:space="preserve"> a pesar de que se observa que un pequeño porcentaje de los usuarios encuentra el hardware actual como un impedimento</w:t>
+      </w:r>
+      <w:r>
+        <w:rPr>
+          <w:rFonts w:ascii="Arial" w:hAnsi="Arial" w:cs="Arial"/>
+          <w:sz w:val="24"/>
+        </w:rPr>
+        <w:t>.</w:t>
       </w:r>
       <w:r>
         <w:rPr>
@@ -15126,10 +15369,100 @@
     <w:p>
       <w:pPr>
         <w:rPr>
-          <w:rFonts w:ascii="Arial" w:eastAsiaTheme="majorEastAsia" w:hAnsi="Arial" w:cs="Arial"/>
+          <w:rFonts w:ascii="Arial" w:hAnsi="Arial" w:cs="Arial"/>
           <w:b/>
           <w:sz w:val="28"/>
-          <w:szCs w:val="32"/>
+        </w:rPr>
+      </w:pPr>
+    </w:p>
+    <w:p>
+      <w:pPr>
+        <w:rPr>
+          <w:rFonts w:ascii="Arial" w:hAnsi="Arial" w:cs="Arial"/>
+          <w:b/>
+          <w:sz w:val="28"/>
+        </w:rPr>
+      </w:pPr>
+    </w:p>
+    <w:p>
+      <w:pPr>
+        <w:rPr>
+          <w:rFonts w:ascii="Arial" w:hAnsi="Arial" w:cs="Arial"/>
+          <w:b/>
+          <w:sz w:val="28"/>
+        </w:rPr>
+      </w:pPr>
+    </w:p>
+    <w:p>
+      <w:pPr>
+        <w:rPr>
+          <w:rFonts w:ascii="Arial" w:hAnsi="Arial" w:cs="Arial"/>
+          <w:b/>
+          <w:sz w:val="28"/>
+        </w:rPr>
+      </w:pPr>
+    </w:p>
+    <w:p>
+      <w:pPr>
+        <w:rPr>
+          <w:rFonts w:ascii="Arial" w:hAnsi="Arial" w:cs="Arial"/>
+          <w:b/>
+          <w:sz w:val="28"/>
+        </w:rPr>
+      </w:pPr>
+    </w:p>
+    <w:p>
+      <w:pPr>
+        <w:rPr>
+          <w:rFonts w:ascii="Arial" w:hAnsi="Arial" w:cs="Arial"/>
+          <w:b/>
+          <w:sz w:val="28"/>
+        </w:rPr>
+      </w:pPr>
+    </w:p>
+    <w:p>
+      <w:pPr>
+        <w:rPr>
+          <w:rFonts w:ascii="Arial" w:hAnsi="Arial" w:cs="Arial"/>
+          <w:b/>
+          <w:sz w:val="28"/>
+        </w:rPr>
+      </w:pPr>
+    </w:p>
+    <w:p>
+      <w:pPr>
+        <w:rPr>
+          <w:rFonts w:ascii="Arial" w:hAnsi="Arial" w:cs="Arial"/>
+          <w:b/>
+          <w:sz w:val="28"/>
+        </w:rPr>
+      </w:pPr>
+    </w:p>
+    <w:p>
+      <w:pPr>
+        <w:rPr>
+          <w:rFonts w:ascii="Arial" w:hAnsi="Arial" w:cs="Arial"/>
+          <w:b/>
+          <w:sz w:val="28"/>
+        </w:rPr>
+      </w:pPr>
+    </w:p>
+    <w:p>
+      <w:pPr>
+        <w:rPr>
+          <w:rFonts w:ascii="Arial" w:hAnsi="Arial" w:cs="Arial"/>
+          <w:b/>
+          <w:sz w:val="28"/>
+        </w:rPr>
+      </w:pPr>
+    </w:p>
+    <w:p>
+      <w:pPr>
+        <w:jc w:val="both"/>
+        <w:rPr>
+          <w:rFonts w:ascii="Arial" w:hAnsi="Arial" w:cs="Arial"/>
+          <w:b/>
+          <w:sz w:val="28"/>
         </w:rPr>
       </w:pPr>
       <w:r>
@@ -15163,6 +15496,78 @@
             </a:graphic>
           </wp:anchor>
         </w:drawing>
+      </w:r>
+      <w:r>
+        <w:rPr>
+          <w:rFonts w:ascii="Arial" w:hAnsi="Arial" w:cs="Arial"/>
+          <w:sz w:val="24"/>
+        </w:rPr>
+        <w:t xml:space="preserve">podemos </w:t>
+      </w:r>
+      <w:r>
+        <w:rPr>
+          <w:rFonts w:ascii="Arial" w:hAnsi="Arial" w:cs="Arial"/>
+          <w:sz w:val="24"/>
+        </w:rPr>
+        <w:t>observar</w:t>
+      </w:r>
+      <w:r>
+        <w:rPr>
+          <w:rFonts w:ascii="Arial" w:hAnsi="Arial" w:cs="Arial"/>
+          <w:sz w:val="24"/>
+        </w:rPr>
+        <w:t xml:space="preserve"> </w:t>
+      </w:r>
+      <w:proofErr w:type="gramStart"/>
+      <w:r>
+        <w:rPr>
+          <w:rFonts w:ascii="Arial" w:hAnsi="Arial" w:cs="Arial"/>
+          <w:sz w:val="24"/>
+        </w:rPr>
+        <w:t>que</w:t>
+      </w:r>
+      <w:proofErr w:type="gramEnd"/>
+      <w:r>
+        <w:rPr>
+          <w:rFonts w:ascii="Arial" w:hAnsi="Arial" w:cs="Arial"/>
+          <w:sz w:val="24"/>
+        </w:rPr>
+        <w:t xml:space="preserve"> de acuerdo a los usuarios encuestados, </w:t>
+      </w:r>
+      <w:r>
+        <w:rPr>
+          <w:rFonts w:ascii="Arial" w:hAnsi="Arial" w:cs="Arial"/>
+          <w:sz w:val="24"/>
+        </w:rPr>
+        <w:t>la mayor parte aprecia que el almacén designado por la empresa para el respaldo de los datos es el adecuado</w:t>
+      </w:r>
+      <w:r>
+        <w:rPr>
+          <w:rFonts w:ascii="Arial" w:hAnsi="Arial" w:cs="Arial"/>
+          <w:sz w:val="24"/>
+        </w:rPr>
+        <w:t>, punto fundamental para el funcionamiento óptimo de la minería de datos</w:t>
+      </w:r>
+      <w:r>
+        <w:rPr>
+          <w:rFonts w:ascii="Arial" w:hAnsi="Arial" w:cs="Arial"/>
+          <w:sz w:val="24"/>
+        </w:rPr>
+        <w:t xml:space="preserve">, mientras que una pequeña parte de la misma opina que </w:t>
+      </w:r>
+      <w:r>
+        <w:rPr>
+          <w:rFonts w:ascii="Arial" w:hAnsi="Arial" w:cs="Arial"/>
+          <w:sz w:val="24"/>
+        </w:rPr>
+        <w:t>no es la mejor opción</w:t>
+      </w:r>
+      <w:r>
+        <w:rPr>
+          <w:rFonts w:ascii="Arial" w:hAnsi="Arial" w:cs="Arial"/>
+          <w:sz w:val="24"/>
+        </w:rPr>
+        <w:t xml:space="preserve"> y podría complicar el progreso.</w:t>
       </w:r>
       <w:r>
         <w:rPr>
@@ -15905,6 +16310,106 @@
     <w:p>
       <w:pPr>
         <w:rPr>
+          <w:rFonts w:ascii="Arial" w:hAnsi="Arial" w:cs="Arial"/>
+          <w:b/>
+          <w:sz w:val="28"/>
+        </w:rPr>
+      </w:pPr>
+    </w:p>
+    <w:p>
+      <w:pPr>
+        <w:rPr>
+          <w:rFonts w:ascii="Arial" w:hAnsi="Arial" w:cs="Arial"/>
+          <w:b/>
+          <w:sz w:val="28"/>
+        </w:rPr>
+      </w:pPr>
+    </w:p>
+    <w:p>
+      <w:pPr>
+        <w:rPr>
+          <w:rFonts w:ascii="Arial" w:hAnsi="Arial" w:cs="Arial"/>
+          <w:b/>
+          <w:sz w:val="28"/>
+        </w:rPr>
+      </w:pPr>
+    </w:p>
+    <w:p>
+      <w:pPr>
+        <w:rPr>
+          <w:rFonts w:ascii="Arial" w:hAnsi="Arial" w:cs="Arial"/>
+          <w:b/>
+          <w:sz w:val="28"/>
+        </w:rPr>
+      </w:pPr>
+    </w:p>
+    <w:p>
+      <w:pPr>
+        <w:rPr>
+          <w:rFonts w:ascii="Arial" w:hAnsi="Arial" w:cs="Arial"/>
+          <w:b/>
+          <w:sz w:val="28"/>
+        </w:rPr>
+      </w:pPr>
+    </w:p>
+    <w:p>
+      <w:pPr>
+        <w:rPr>
+          <w:rFonts w:ascii="Arial" w:hAnsi="Arial" w:cs="Arial"/>
+          <w:b/>
+          <w:sz w:val="28"/>
+        </w:rPr>
+      </w:pPr>
+    </w:p>
+    <w:p>
+      <w:pPr>
+        <w:rPr>
+          <w:rFonts w:ascii="Arial" w:hAnsi="Arial" w:cs="Arial"/>
+          <w:b/>
+          <w:sz w:val="28"/>
+        </w:rPr>
+      </w:pPr>
+    </w:p>
+    <w:p>
+      <w:pPr>
+        <w:rPr>
+          <w:rFonts w:ascii="Arial" w:hAnsi="Arial" w:cs="Arial"/>
+          <w:b/>
+          <w:sz w:val="28"/>
+        </w:rPr>
+      </w:pPr>
+    </w:p>
+    <w:p>
+      <w:pPr>
+        <w:rPr>
+          <w:rFonts w:ascii="Arial" w:hAnsi="Arial" w:cs="Arial"/>
+          <w:b/>
+          <w:sz w:val="28"/>
+        </w:rPr>
+      </w:pPr>
+    </w:p>
+    <w:p>
+      <w:pPr>
+        <w:rPr>
+          <w:rFonts w:ascii="Arial" w:hAnsi="Arial" w:cs="Arial"/>
+          <w:b/>
+          <w:sz w:val="28"/>
+        </w:rPr>
+      </w:pPr>
+    </w:p>
+    <w:p>
+      <w:pPr>
+        <w:rPr>
+          <w:rFonts w:ascii="Arial" w:hAnsi="Arial" w:cs="Arial"/>
+          <w:b/>
+          <w:sz w:val="28"/>
+        </w:rPr>
+      </w:pPr>
+    </w:p>
+    <w:p>
+      <w:pPr>
+        <w:jc w:val="both"/>
+        <w:rPr>
           <w:rFonts w:ascii="Arial" w:eastAsiaTheme="majorEastAsia" w:hAnsi="Arial" w:cs="Arial"/>
           <w:b/>
           <w:sz w:val="28"/>
@@ -15942,6 +16447,38 @@
             </a:graphic>
           </wp:anchor>
         </w:drawing>
+      </w:r>
+      <w:r>
+        <w:rPr>
+          <w:rFonts w:ascii="Arial" w:hAnsi="Arial" w:cs="Arial"/>
+          <w:sz w:val="24"/>
+        </w:rPr>
+        <w:t xml:space="preserve">se puede observar que las opiniones acerca de que la empresa guarda la información sensible es dominante, siendo este un puto vital en la planeación para implementar minería de datos ya que uno de los requisitos más importantes es que se tenga la información completa, ya que en caso contrario se podrían generar malas interpretaciones de la misma, perjudicando a la organización </w:t>
+      </w:r>
+      <w:proofErr w:type="spellStart"/>
+      <w:proofErr w:type="gramStart"/>
+      <w:r>
+        <w:rPr>
+          <w:rFonts w:ascii="Arial" w:hAnsi="Arial" w:cs="Arial"/>
+          <w:sz w:val="24"/>
+        </w:rPr>
+        <w:t>el</w:t>
+      </w:r>
+      <w:proofErr w:type="spellEnd"/>
+      <w:r>
+        <w:rPr>
+          <w:rFonts w:ascii="Arial" w:hAnsi="Arial" w:cs="Arial"/>
+          <w:sz w:val="24"/>
+        </w:rPr>
+        <w:t xml:space="preserve"> vez</w:t>
+      </w:r>
+      <w:proofErr w:type="gramEnd"/>
+      <w:r>
+        <w:rPr>
+          <w:rFonts w:ascii="Arial" w:hAnsi="Arial" w:cs="Arial"/>
+          <w:sz w:val="24"/>
+        </w:rPr>
+        <w:t xml:space="preserve"> de beneficiarla. </w:t>
       </w:r>
       <w:r>
         <w:rPr>
@@ -16684,6 +17221,106 @@
     <w:p>
       <w:pPr>
         <w:rPr>
+          <w:rFonts w:ascii="Arial" w:hAnsi="Arial" w:cs="Arial"/>
+          <w:b/>
+          <w:sz w:val="28"/>
+        </w:rPr>
+      </w:pPr>
+    </w:p>
+    <w:p>
+      <w:pPr>
+        <w:rPr>
+          <w:rFonts w:ascii="Arial" w:hAnsi="Arial" w:cs="Arial"/>
+          <w:b/>
+          <w:sz w:val="28"/>
+        </w:rPr>
+      </w:pPr>
+    </w:p>
+    <w:p>
+      <w:pPr>
+        <w:rPr>
+          <w:rFonts w:ascii="Arial" w:hAnsi="Arial" w:cs="Arial"/>
+          <w:b/>
+          <w:sz w:val="28"/>
+        </w:rPr>
+      </w:pPr>
+    </w:p>
+    <w:p>
+      <w:pPr>
+        <w:rPr>
+          <w:rFonts w:ascii="Arial" w:hAnsi="Arial" w:cs="Arial"/>
+          <w:b/>
+          <w:sz w:val="28"/>
+        </w:rPr>
+      </w:pPr>
+    </w:p>
+    <w:p>
+      <w:pPr>
+        <w:rPr>
+          <w:rFonts w:ascii="Arial" w:hAnsi="Arial" w:cs="Arial"/>
+          <w:b/>
+          <w:sz w:val="28"/>
+        </w:rPr>
+      </w:pPr>
+    </w:p>
+    <w:p>
+      <w:pPr>
+        <w:rPr>
+          <w:rFonts w:ascii="Arial" w:hAnsi="Arial" w:cs="Arial"/>
+          <w:b/>
+          <w:sz w:val="28"/>
+        </w:rPr>
+      </w:pPr>
+    </w:p>
+    <w:p>
+      <w:pPr>
+        <w:rPr>
+          <w:rFonts w:ascii="Arial" w:hAnsi="Arial" w:cs="Arial"/>
+          <w:b/>
+          <w:sz w:val="28"/>
+        </w:rPr>
+      </w:pPr>
+    </w:p>
+    <w:p>
+      <w:pPr>
+        <w:rPr>
+          <w:rFonts w:ascii="Arial" w:hAnsi="Arial" w:cs="Arial"/>
+          <w:b/>
+          <w:sz w:val="28"/>
+        </w:rPr>
+      </w:pPr>
+    </w:p>
+    <w:p>
+      <w:pPr>
+        <w:rPr>
+          <w:rFonts w:ascii="Arial" w:hAnsi="Arial" w:cs="Arial"/>
+          <w:b/>
+          <w:sz w:val="28"/>
+        </w:rPr>
+      </w:pPr>
+    </w:p>
+    <w:p>
+      <w:pPr>
+        <w:rPr>
+          <w:rFonts w:ascii="Arial" w:hAnsi="Arial" w:cs="Arial"/>
+          <w:b/>
+          <w:sz w:val="28"/>
+        </w:rPr>
+      </w:pPr>
+    </w:p>
+    <w:p>
+      <w:pPr>
+        <w:rPr>
+          <w:rFonts w:ascii="Arial" w:hAnsi="Arial" w:cs="Arial"/>
+          <w:b/>
+          <w:sz w:val="28"/>
+        </w:rPr>
+      </w:pPr>
+    </w:p>
+    <w:p>
+      <w:pPr>
+        <w:jc w:val="both"/>
+        <w:rPr>
           <w:rFonts w:ascii="Arial" w:eastAsiaTheme="majorEastAsia" w:hAnsi="Arial" w:cs="Arial"/>
           <w:b/>
           <w:sz w:val="28"/>
@@ -16721,6 +17358,34 @@
             </a:graphic>
           </wp:anchor>
         </w:drawing>
+      </w:r>
+      <w:r>
+        <w:rPr>
+          <w:rFonts w:ascii="Arial" w:hAnsi="Arial" w:cs="Arial"/>
+          <w:sz w:val="24"/>
+        </w:rPr>
+        <w:t xml:space="preserve">observamos que el punto de vista de los encuestados se inclina en gran medida a que la presente empresa maneja </w:t>
+      </w:r>
+      <w:r>
+        <w:rPr>
+          <w:rFonts w:ascii="Arial" w:hAnsi="Arial" w:cs="Arial"/>
+          <w:sz w:val="24"/>
+        </w:rPr>
+        <w:t xml:space="preserve">grandes volúmenes de información </w:t>
+      </w:r>
+      <w:r>
+        <w:rPr>
+          <w:rFonts w:ascii="Arial" w:hAnsi="Arial" w:cs="Arial"/>
+          <w:sz w:val="24"/>
+        </w:rPr>
+        <w:t xml:space="preserve">cotidianamente, por lo que </w:t>
+      </w:r>
+      <w:r>
+        <w:rPr>
+          <w:rFonts w:ascii="Arial" w:hAnsi="Arial" w:cs="Arial"/>
+          <w:sz w:val="24"/>
+        </w:rPr>
+        <w:t>ayuda a reforzar la idea de que puede implementarse minería de datos en las PYMES, ya que entre mayor sea la cantidad de datos que sean manejados por la empresa, se obtendrán modelados e interpretaciones más exactas de la realidad.</w:t>
       </w:r>
       <w:r>
         <w:rPr>
@@ -17477,12 +18142,113 @@
     <w:p>
       <w:pPr>
         <w:rPr>
+          <w:rFonts w:ascii="Arial" w:hAnsi="Arial" w:cs="Arial"/>
+          <w:b/>
+          <w:sz w:val="28"/>
+        </w:rPr>
+      </w:pPr>
+    </w:p>
+    <w:p>
+      <w:pPr>
+        <w:rPr>
+          <w:rFonts w:ascii="Arial" w:hAnsi="Arial" w:cs="Arial"/>
+          <w:b/>
+          <w:sz w:val="28"/>
+        </w:rPr>
+      </w:pPr>
+    </w:p>
+    <w:p>
+      <w:pPr>
+        <w:rPr>
+          <w:rFonts w:ascii="Arial" w:hAnsi="Arial" w:cs="Arial"/>
+          <w:b/>
+          <w:sz w:val="28"/>
+        </w:rPr>
+      </w:pPr>
+    </w:p>
+    <w:p>
+      <w:pPr>
+        <w:rPr>
+          <w:rFonts w:ascii="Arial" w:hAnsi="Arial" w:cs="Arial"/>
+          <w:b/>
+          <w:sz w:val="28"/>
+        </w:rPr>
+      </w:pPr>
+    </w:p>
+    <w:p>
+      <w:pPr>
+        <w:rPr>
+          <w:rFonts w:ascii="Arial" w:hAnsi="Arial" w:cs="Arial"/>
+          <w:b/>
+          <w:sz w:val="28"/>
+        </w:rPr>
+      </w:pPr>
+    </w:p>
+    <w:p>
+      <w:pPr>
+        <w:rPr>
+          <w:rFonts w:ascii="Arial" w:hAnsi="Arial" w:cs="Arial"/>
+          <w:b/>
+          <w:sz w:val="28"/>
+        </w:rPr>
+      </w:pPr>
+    </w:p>
+    <w:p>
+      <w:pPr>
+        <w:rPr>
+          <w:rFonts w:ascii="Arial" w:hAnsi="Arial" w:cs="Arial"/>
+          <w:b/>
+          <w:sz w:val="28"/>
+        </w:rPr>
+      </w:pPr>
+    </w:p>
+    <w:p>
+      <w:pPr>
+        <w:rPr>
+          <w:rFonts w:ascii="Arial" w:hAnsi="Arial" w:cs="Arial"/>
+          <w:b/>
+          <w:sz w:val="28"/>
+        </w:rPr>
+      </w:pPr>
+    </w:p>
+    <w:p>
+      <w:pPr>
+        <w:rPr>
+          <w:rFonts w:ascii="Arial" w:hAnsi="Arial" w:cs="Arial"/>
+          <w:b/>
+          <w:sz w:val="28"/>
+        </w:rPr>
+      </w:pPr>
+    </w:p>
+    <w:p>
+      <w:pPr>
+        <w:rPr>
+          <w:rFonts w:ascii="Arial" w:hAnsi="Arial" w:cs="Arial"/>
+          <w:b/>
+          <w:sz w:val="28"/>
+        </w:rPr>
+      </w:pPr>
+    </w:p>
+    <w:p>
+      <w:pPr>
+        <w:rPr>
+          <w:rFonts w:ascii="Arial" w:hAnsi="Arial" w:cs="Arial"/>
+          <w:b/>
+          <w:sz w:val="28"/>
+        </w:rPr>
+      </w:pPr>
+    </w:p>
+    <w:p>
+      <w:pPr>
+        <w:rPr>
           <w:rFonts w:ascii="Arial" w:eastAsiaTheme="majorEastAsia" w:hAnsi="Arial" w:cs="Arial"/>
           <w:b/>
           <w:sz w:val="28"/>
           <w:szCs w:val="32"/>
         </w:rPr>
       </w:pPr>
+      <w:bookmarkStart w:id="26" w:name="_GoBack"/>
+      <w:bookmarkEnd w:id="26"/>
       <w:r>
         <w:rPr>
           <w:noProof/>
@@ -20653,8 +21419,6 @@
         </w:rPr>
         <w:br w:type="page"/>
       </w:r>
-      <w:bookmarkStart w:id="26" w:name="_GoBack"/>
-      <w:bookmarkEnd w:id="26"/>
     </w:p>
     <w:p>
       <w:pPr>
@@ -20944,7 +21708,7 @@
         <w:szCs w:val="24"/>
         <w:lang w:val="es-ES"/>
       </w:rPr>
-      <w:t>46</w:t>
+      <w:t>42</w:t>
     </w:r>
     <w:r>
       <w:rPr>
@@ -36262,7 +37026,7 @@
 </file>
 
 <file path=customXml/itemProps1.xml><?xml version="1.0" encoding="utf-8"?>
-<ds:datastoreItem xmlns:ds="http://schemas.openxmlformats.org/officeDocument/2006/customXml" ds:itemID="{75FDF121-95E0-4078-8415-621BB2203335}">
+<ds:datastoreItem xmlns:ds="http://schemas.openxmlformats.org/officeDocument/2006/customXml" ds:itemID="{3962260B-D963-4021-812E-321BA3DD0AF0}">
   <ds:schemaRefs>
     <ds:schemaRef ds:uri="http://schemas.openxmlformats.org/officeDocument/2006/bibliography"/>
   </ds:schemaRefs>

</xml_diff>

<commit_message>
Presentación de resultados con todas sus interpretaciones
</commit_message>
<xml_diff>
--- a/TESINA EQUIPO4.docx
+++ b/TESINA EQUIPO4.docx
@@ -17364,21 +17364,7 @@
           <w:rFonts w:ascii="Arial" w:hAnsi="Arial" w:cs="Arial"/>
           <w:sz w:val="24"/>
         </w:rPr>
-        <w:t xml:space="preserve">observamos que el punto de vista de los encuestados se inclina en gran medida a que la presente empresa maneja </w:t>
-      </w:r>
-      <w:r>
-        <w:rPr>
-          <w:rFonts w:ascii="Arial" w:hAnsi="Arial" w:cs="Arial"/>
-          <w:sz w:val="24"/>
-        </w:rPr>
-        <w:t xml:space="preserve">grandes volúmenes de información </w:t>
-      </w:r>
-      <w:r>
-        <w:rPr>
-          <w:rFonts w:ascii="Arial" w:hAnsi="Arial" w:cs="Arial"/>
-          <w:sz w:val="24"/>
-        </w:rPr>
-        <w:t xml:space="preserve">cotidianamente, por lo que </w:t>
+        <w:t xml:space="preserve">observamos que el punto de vista de los encuestados se inclina en gran medida a que la presente empresa maneja grandes volúmenes de información cotidianamente, por lo que </w:t>
       </w:r>
       <w:r>
         <w:rPr>
@@ -17422,6 +17408,927 @@
           <w:rStyle w:val="freebirdanalyticsviewquestiontitle"/>
         </w:rPr>
         <w:t xml:space="preserve"> manejados adecuadamente.</w:t>
+      </w:r>
+    </w:p>
+    <w:tbl>
+      <w:tblPr>
+        <w:tblW w:w="5670" w:type="dxa"/>
+        <w:tblCellMar>
+          <w:left w:w="70" w:type="dxa"/>
+          <w:right w:w="70" w:type="dxa"/>
+        </w:tblCellMar>
+        <w:tblLook w:val="04A0" w:firstRow="1" w:lastRow="0" w:firstColumn="1" w:lastColumn="0" w:noHBand="0" w:noVBand="1"/>
+      </w:tblPr>
+      <w:tblGrid>
+        <w:gridCol w:w="3040"/>
+        <w:gridCol w:w="1110"/>
+        <w:gridCol w:w="1520"/>
+      </w:tblGrid>
+      <w:tr>
+        <w:trPr>
+          <w:trHeight w:val="300"/>
+        </w:trPr>
+        <w:tc>
+          <w:tcPr>
+            <w:tcW w:w="3040" w:type="dxa"/>
+            <w:tcBorders>
+              <w:top w:val="nil"/>
+              <w:left w:val="nil"/>
+              <w:bottom w:val="nil"/>
+              <w:right w:val="nil"/>
+            </w:tcBorders>
+            <w:shd w:val="clear" w:color="auto" w:fill="auto"/>
+            <w:noWrap/>
+            <w:vAlign w:val="bottom"/>
+            <w:hideMark/>
+          </w:tcPr>
+          <w:p>
+            <w:pPr>
+              <w:spacing w:after="0" w:line="240" w:lineRule="auto"/>
+              <w:rPr>
+                <w:rFonts w:ascii="Calibri" w:eastAsia="Times New Roman" w:hAnsi="Calibri" w:cs="Calibri"/>
+                <w:color w:val="000000"/>
+                <w:lang w:eastAsia="es-MX"/>
+              </w:rPr>
+            </w:pPr>
+            <w:r>
+              <w:rPr>
+                <w:rFonts w:ascii="Calibri" w:eastAsia="Times New Roman" w:hAnsi="Calibri" w:cs="Calibri"/>
+                <w:color w:val="000000"/>
+                <w:lang w:eastAsia="es-MX"/>
+              </w:rPr>
+              <w:t>Respuesta</w:t>
+            </w:r>
+          </w:p>
+        </w:tc>
+        <w:tc>
+          <w:tcPr>
+            <w:tcW w:w="1110" w:type="dxa"/>
+            <w:tcBorders>
+              <w:top w:val="nil"/>
+              <w:left w:val="nil"/>
+              <w:bottom w:val="nil"/>
+              <w:right w:val="nil"/>
+            </w:tcBorders>
+            <w:shd w:val="clear" w:color="auto" w:fill="auto"/>
+            <w:noWrap/>
+            <w:vAlign w:val="bottom"/>
+            <w:hideMark/>
+          </w:tcPr>
+          <w:p>
+            <w:pPr>
+              <w:spacing w:after="0" w:line="240" w:lineRule="auto"/>
+              <w:rPr>
+                <w:rFonts w:ascii="Calibri" w:eastAsia="Times New Roman" w:hAnsi="Calibri" w:cs="Calibri"/>
+                <w:color w:val="000000"/>
+                <w:lang w:eastAsia="es-MX"/>
+              </w:rPr>
+            </w:pPr>
+            <w:r>
+              <w:rPr>
+                <w:rFonts w:ascii="Calibri" w:eastAsia="Times New Roman" w:hAnsi="Calibri" w:cs="Calibri"/>
+                <w:color w:val="000000"/>
+                <w:lang w:eastAsia="es-MX"/>
+              </w:rPr>
+              <w:t>Frecuencia</w:t>
+            </w:r>
+          </w:p>
+        </w:tc>
+        <w:tc>
+          <w:tcPr>
+            <w:tcW w:w="1520" w:type="dxa"/>
+            <w:tcBorders>
+              <w:top w:val="nil"/>
+              <w:left w:val="nil"/>
+              <w:bottom w:val="nil"/>
+              <w:right w:val="nil"/>
+            </w:tcBorders>
+            <w:vAlign w:val="bottom"/>
+          </w:tcPr>
+          <w:p>
+            <w:pPr>
+              <w:rPr>
+                <w:rFonts w:ascii="Calibri" w:hAnsi="Calibri" w:cs="Calibri"/>
+                <w:color w:val="000000"/>
+              </w:rPr>
+            </w:pPr>
+            <w:r>
+              <w:rPr>
+                <w:rFonts w:ascii="Calibri" w:hAnsi="Calibri" w:cs="Calibri"/>
+                <w:color w:val="000000"/>
+              </w:rPr>
+              <w:t>Porcentaje</w:t>
+            </w:r>
+          </w:p>
+        </w:tc>
+      </w:tr>
+      <w:tr>
+        <w:trPr>
+          <w:trHeight w:val="300"/>
+        </w:trPr>
+        <w:tc>
+          <w:tcPr>
+            <w:tcW w:w="3040" w:type="dxa"/>
+            <w:tcBorders>
+              <w:top w:val="nil"/>
+              <w:left w:val="nil"/>
+              <w:bottom w:val="nil"/>
+              <w:right w:val="nil"/>
+            </w:tcBorders>
+            <w:shd w:val="clear" w:color="auto" w:fill="auto"/>
+            <w:noWrap/>
+            <w:vAlign w:val="bottom"/>
+            <w:hideMark/>
+          </w:tcPr>
+          <w:p>
+            <w:pPr>
+              <w:spacing w:after="0" w:line="240" w:lineRule="auto"/>
+              <w:rPr>
+                <w:rFonts w:ascii="Calibri" w:eastAsia="Times New Roman" w:hAnsi="Calibri" w:cs="Calibri"/>
+                <w:color w:val="000000"/>
+                <w:lang w:eastAsia="es-MX"/>
+              </w:rPr>
+            </w:pPr>
+            <w:r>
+              <w:rPr>
+                <w:rFonts w:ascii="Calibri" w:eastAsia="Times New Roman" w:hAnsi="Calibri" w:cs="Calibri"/>
+                <w:color w:val="000000"/>
+                <w:lang w:eastAsia="es-MX"/>
+              </w:rPr>
+              <w:t>Totalmente de acuerdo</w:t>
+            </w:r>
+          </w:p>
+        </w:tc>
+        <w:tc>
+          <w:tcPr>
+            <w:tcW w:w="1110" w:type="dxa"/>
+            <w:tcBorders>
+              <w:top w:val="nil"/>
+              <w:left w:val="nil"/>
+              <w:bottom w:val="nil"/>
+              <w:right w:val="nil"/>
+            </w:tcBorders>
+            <w:shd w:val="clear" w:color="auto" w:fill="auto"/>
+            <w:noWrap/>
+            <w:vAlign w:val="bottom"/>
+            <w:hideMark/>
+          </w:tcPr>
+          <w:p>
+            <w:pPr>
+              <w:spacing w:after="0" w:line="240" w:lineRule="auto"/>
+              <w:jc w:val="right"/>
+              <w:rPr>
+                <w:rFonts w:ascii="Calibri" w:eastAsia="Times New Roman" w:hAnsi="Calibri" w:cs="Calibri"/>
+                <w:color w:val="000000"/>
+                <w:lang w:eastAsia="es-MX"/>
+              </w:rPr>
+            </w:pPr>
+            <w:r>
+              <w:rPr>
+                <w:rFonts w:ascii="Calibri" w:eastAsia="Times New Roman" w:hAnsi="Calibri" w:cs="Calibri"/>
+                <w:color w:val="000000"/>
+                <w:lang w:eastAsia="es-MX"/>
+              </w:rPr>
+              <w:t>13</w:t>
+            </w:r>
+          </w:p>
+        </w:tc>
+        <w:tc>
+          <w:tcPr>
+            <w:tcW w:w="1520" w:type="dxa"/>
+            <w:tcBorders>
+              <w:top w:val="nil"/>
+              <w:left w:val="nil"/>
+              <w:bottom w:val="nil"/>
+              <w:right w:val="nil"/>
+            </w:tcBorders>
+            <w:vAlign w:val="bottom"/>
+          </w:tcPr>
+          <w:p>
+            <w:pPr>
+              <w:jc w:val="right"/>
+              <w:rPr>
+                <w:rFonts w:ascii="Calibri" w:hAnsi="Calibri" w:cs="Calibri"/>
+                <w:color w:val="000000"/>
+              </w:rPr>
+            </w:pPr>
+            <w:r>
+              <w:rPr>
+                <w:rFonts w:ascii="Calibri" w:hAnsi="Calibri" w:cs="Calibri"/>
+                <w:color w:val="000000"/>
+              </w:rPr>
+              <w:t>19.6969697</w:t>
+            </w:r>
+          </w:p>
+        </w:tc>
+      </w:tr>
+      <w:tr>
+        <w:trPr>
+          <w:trHeight w:val="300"/>
+        </w:trPr>
+        <w:tc>
+          <w:tcPr>
+            <w:tcW w:w="3040" w:type="dxa"/>
+            <w:tcBorders>
+              <w:top w:val="nil"/>
+              <w:left w:val="nil"/>
+              <w:bottom w:val="nil"/>
+              <w:right w:val="nil"/>
+            </w:tcBorders>
+            <w:shd w:val="clear" w:color="auto" w:fill="auto"/>
+            <w:noWrap/>
+            <w:vAlign w:val="bottom"/>
+            <w:hideMark/>
+          </w:tcPr>
+          <w:p>
+            <w:pPr>
+              <w:spacing w:after="0" w:line="240" w:lineRule="auto"/>
+              <w:rPr>
+                <w:rFonts w:ascii="Calibri" w:eastAsia="Times New Roman" w:hAnsi="Calibri" w:cs="Calibri"/>
+                <w:color w:val="000000"/>
+                <w:lang w:eastAsia="es-MX"/>
+              </w:rPr>
+            </w:pPr>
+            <w:r>
+              <w:rPr>
+                <w:rFonts w:ascii="Calibri" w:eastAsia="Times New Roman" w:hAnsi="Calibri" w:cs="Calibri"/>
+                <w:color w:val="000000"/>
+                <w:lang w:eastAsia="es-MX"/>
+              </w:rPr>
+              <w:t>De acuerdo</w:t>
+            </w:r>
+          </w:p>
+        </w:tc>
+        <w:tc>
+          <w:tcPr>
+            <w:tcW w:w="1110" w:type="dxa"/>
+            <w:tcBorders>
+              <w:top w:val="nil"/>
+              <w:left w:val="nil"/>
+              <w:bottom w:val="nil"/>
+              <w:right w:val="nil"/>
+            </w:tcBorders>
+            <w:shd w:val="clear" w:color="auto" w:fill="auto"/>
+            <w:noWrap/>
+            <w:vAlign w:val="bottom"/>
+            <w:hideMark/>
+          </w:tcPr>
+          <w:p>
+            <w:pPr>
+              <w:spacing w:after="0" w:line="240" w:lineRule="auto"/>
+              <w:jc w:val="right"/>
+              <w:rPr>
+                <w:rFonts w:ascii="Calibri" w:eastAsia="Times New Roman" w:hAnsi="Calibri" w:cs="Calibri"/>
+                <w:color w:val="000000"/>
+                <w:lang w:eastAsia="es-MX"/>
+              </w:rPr>
+            </w:pPr>
+            <w:r>
+              <w:rPr>
+                <w:rFonts w:ascii="Calibri" w:eastAsia="Times New Roman" w:hAnsi="Calibri" w:cs="Calibri"/>
+                <w:color w:val="000000"/>
+                <w:lang w:eastAsia="es-MX"/>
+              </w:rPr>
+              <w:t>23</w:t>
+            </w:r>
+          </w:p>
+        </w:tc>
+        <w:tc>
+          <w:tcPr>
+            <w:tcW w:w="1520" w:type="dxa"/>
+            <w:tcBorders>
+              <w:top w:val="nil"/>
+              <w:left w:val="nil"/>
+              <w:bottom w:val="nil"/>
+              <w:right w:val="nil"/>
+            </w:tcBorders>
+            <w:vAlign w:val="bottom"/>
+          </w:tcPr>
+          <w:p>
+            <w:pPr>
+              <w:jc w:val="right"/>
+              <w:rPr>
+                <w:rFonts w:ascii="Calibri" w:hAnsi="Calibri" w:cs="Calibri"/>
+                <w:color w:val="000000"/>
+              </w:rPr>
+            </w:pPr>
+            <w:r>
+              <w:rPr>
+                <w:rFonts w:ascii="Calibri" w:hAnsi="Calibri" w:cs="Calibri"/>
+                <w:color w:val="000000"/>
+              </w:rPr>
+              <w:t>34.84848485</w:t>
+            </w:r>
+          </w:p>
+        </w:tc>
+      </w:tr>
+      <w:tr>
+        <w:trPr>
+          <w:trHeight w:val="300"/>
+        </w:trPr>
+        <w:tc>
+          <w:tcPr>
+            <w:tcW w:w="3040" w:type="dxa"/>
+            <w:tcBorders>
+              <w:top w:val="nil"/>
+              <w:left w:val="nil"/>
+              <w:bottom w:val="nil"/>
+              <w:right w:val="nil"/>
+            </w:tcBorders>
+            <w:shd w:val="clear" w:color="auto" w:fill="auto"/>
+            <w:noWrap/>
+            <w:vAlign w:val="bottom"/>
+            <w:hideMark/>
+          </w:tcPr>
+          <w:p>
+            <w:pPr>
+              <w:spacing w:after="0" w:line="240" w:lineRule="auto"/>
+              <w:rPr>
+                <w:rFonts w:ascii="Arial" w:eastAsia="Times New Roman" w:hAnsi="Arial" w:cs="Arial"/>
+                <w:sz w:val="20"/>
+                <w:szCs w:val="20"/>
+                <w:lang w:eastAsia="es-MX"/>
+              </w:rPr>
+            </w:pPr>
+            <w:r>
+              <w:rPr>
+                <w:rFonts w:ascii="Arial" w:eastAsia="Times New Roman" w:hAnsi="Arial" w:cs="Arial"/>
+                <w:sz w:val="20"/>
+                <w:szCs w:val="20"/>
+                <w:lang w:eastAsia="es-MX"/>
+              </w:rPr>
+              <w:t>Ni de acuerdo ni en desacuerdo</w:t>
+            </w:r>
+          </w:p>
+        </w:tc>
+        <w:tc>
+          <w:tcPr>
+            <w:tcW w:w="1110" w:type="dxa"/>
+            <w:tcBorders>
+              <w:top w:val="nil"/>
+              <w:left w:val="nil"/>
+              <w:bottom w:val="nil"/>
+              <w:right w:val="nil"/>
+            </w:tcBorders>
+            <w:shd w:val="clear" w:color="auto" w:fill="auto"/>
+            <w:noWrap/>
+            <w:vAlign w:val="bottom"/>
+            <w:hideMark/>
+          </w:tcPr>
+          <w:p>
+            <w:pPr>
+              <w:spacing w:after="0" w:line="240" w:lineRule="auto"/>
+              <w:jc w:val="right"/>
+              <w:rPr>
+                <w:rFonts w:ascii="Calibri" w:eastAsia="Times New Roman" w:hAnsi="Calibri" w:cs="Calibri"/>
+                <w:color w:val="000000"/>
+                <w:lang w:eastAsia="es-MX"/>
+              </w:rPr>
+            </w:pPr>
+            <w:r>
+              <w:rPr>
+                <w:rFonts w:ascii="Calibri" w:eastAsia="Times New Roman" w:hAnsi="Calibri" w:cs="Calibri"/>
+                <w:color w:val="000000"/>
+                <w:lang w:eastAsia="es-MX"/>
+              </w:rPr>
+              <w:t>19</w:t>
+            </w:r>
+          </w:p>
+        </w:tc>
+        <w:tc>
+          <w:tcPr>
+            <w:tcW w:w="1520" w:type="dxa"/>
+            <w:tcBorders>
+              <w:top w:val="nil"/>
+              <w:left w:val="nil"/>
+              <w:bottom w:val="nil"/>
+              <w:right w:val="nil"/>
+            </w:tcBorders>
+            <w:vAlign w:val="bottom"/>
+          </w:tcPr>
+          <w:p>
+            <w:pPr>
+              <w:jc w:val="right"/>
+              <w:rPr>
+                <w:rFonts w:ascii="Calibri" w:hAnsi="Calibri" w:cs="Calibri"/>
+                <w:color w:val="000000"/>
+              </w:rPr>
+            </w:pPr>
+            <w:r>
+              <w:rPr>
+                <w:rFonts w:ascii="Calibri" w:hAnsi="Calibri" w:cs="Calibri"/>
+                <w:color w:val="000000"/>
+              </w:rPr>
+              <w:t>28.78787879</w:t>
+            </w:r>
+          </w:p>
+        </w:tc>
+      </w:tr>
+      <w:tr>
+        <w:trPr>
+          <w:trHeight w:val="300"/>
+        </w:trPr>
+        <w:tc>
+          <w:tcPr>
+            <w:tcW w:w="3040" w:type="dxa"/>
+            <w:tcBorders>
+              <w:top w:val="nil"/>
+              <w:left w:val="nil"/>
+              <w:bottom w:val="nil"/>
+              <w:right w:val="nil"/>
+            </w:tcBorders>
+            <w:shd w:val="clear" w:color="auto" w:fill="auto"/>
+            <w:noWrap/>
+            <w:vAlign w:val="bottom"/>
+            <w:hideMark/>
+          </w:tcPr>
+          <w:p>
+            <w:pPr>
+              <w:spacing w:after="0" w:line="240" w:lineRule="auto"/>
+              <w:rPr>
+                <w:rFonts w:ascii="Calibri" w:eastAsia="Times New Roman" w:hAnsi="Calibri" w:cs="Calibri"/>
+                <w:color w:val="000000"/>
+                <w:lang w:eastAsia="es-MX"/>
+              </w:rPr>
+            </w:pPr>
+            <w:r>
+              <w:rPr>
+                <w:rFonts w:ascii="Calibri" w:eastAsia="Times New Roman" w:hAnsi="Calibri" w:cs="Calibri"/>
+                <w:color w:val="000000"/>
+                <w:lang w:eastAsia="es-MX"/>
+              </w:rPr>
+              <w:t>En desacuerdo</w:t>
+            </w:r>
+          </w:p>
+        </w:tc>
+        <w:tc>
+          <w:tcPr>
+            <w:tcW w:w="1110" w:type="dxa"/>
+            <w:tcBorders>
+              <w:top w:val="nil"/>
+              <w:left w:val="nil"/>
+              <w:bottom w:val="nil"/>
+              <w:right w:val="nil"/>
+            </w:tcBorders>
+            <w:shd w:val="clear" w:color="auto" w:fill="auto"/>
+            <w:noWrap/>
+            <w:vAlign w:val="bottom"/>
+            <w:hideMark/>
+          </w:tcPr>
+          <w:p>
+            <w:pPr>
+              <w:spacing w:after="0" w:line="240" w:lineRule="auto"/>
+              <w:jc w:val="right"/>
+              <w:rPr>
+                <w:rFonts w:ascii="Calibri" w:eastAsia="Times New Roman" w:hAnsi="Calibri" w:cs="Calibri"/>
+                <w:color w:val="000000"/>
+                <w:lang w:eastAsia="es-MX"/>
+              </w:rPr>
+            </w:pPr>
+            <w:r>
+              <w:rPr>
+                <w:rFonts w:ascii="Calibri" w:eastAsia="Times New Roman" w:hAnsi="Calibri" w:cs="Calibri"/>
+                <w:color w:val="000000"/>
+                <w:lang w:eastAsia="es-MX"/>
+              </w:rPr>
+              <w:t>5</w:t>
+            </w:r>
+          </w:p>
+        </w:tc>
+        <w:tc>
+          <w:tcPr>
+            <w:tcW w:w="1520" w:type="dxa"/>
+            <w:tcBorders>
+              <w:top w:val="nil"/>
+              <w:left w:val="nil"/>
+              <w:bottom w:val="nil"/>
+              <w:right w:val="nil"/>
+            </w:tcBorders>
+            <w:vAlign w:val="bottom"/>
+          </w:tcPr>
+          <w:p>
+            <w:pPr>
+              <w:jc w:val="right"/>
+              <w:rPr>
+                <w:rFonts w:ascii="Calibri" w:hAnsi="Calibri" w:cs="Calibri"/>
+                <w:color w:val="000000"/>
+              </w:rPr>
+            </w:pPr>
+            <w:r>
+              <w:rPr>
+                <w:rFonts w:ascii="Calibri" w:hAnsi="Calibri" w:cs="Calibri"/>
+                <w:color w:val="000000"/>
+              </w:rPr>
+              <w:t>7.575757576</w:t>
+            </w:r>
+          </w:p>
+        </w:tc>
+      </w:tr>
+      <w:tr>
+        <w:trPr>
+          <w:trHeight w:val="300"/>
+        </w:trPr>
+        <w:tc>
+          <w:tcPr>
+            <w:tcW w:w="3040" w:type="dxa"/>
+            <w:tcBorders>
+              <w:top w:val="nil"/>
+              <w:left w:val="nil"/>
+              <w:bottom w:val="nil"/>
+              <w:right w:val="nil"/>
+            </w:tcBorders>
+            <w:shd w:val="clear" w:color="auto" w:fill="auto"/>
+            <w:noWrap/>
+            <w:vAlign w:val="bottom"/>
+            <w:hideMark/>
+          </w:tcPr>
+          <w:p>
+            <w:pPr>
+              <w:spacing w:after="0" w:line="240" w:lineRule="auto"/>
+              <w:rPr>
+                <w:rFonts w:ascii="Calibri" w:eastAsia="Times New Roman" w:hAnsi="Calibri" w:cs="Calibri"/>
+                <w:color w:val="000000"/>
+                <w:lang w:eastAsia="es-MX"/>
+              </w:rPr>
+            </w:pPr>
+            <w:r>
+              <w:rPr>
+                <w:rFonts w:ascii="Calibri" w:eastAsia="Times New Roman" w:hAnsi="Calibri" w:cs="Calibri"/>
+                <w:color w:val="000000"/>
+                <w:lang w:eastAsia="es-MX"/>
+              </w:rPr>
+              <w:t>Totalmente en desacuerdo</w:t>
+            </w:r>
+          </w:p>
+        </w:tc>
+        <w:tc>
+          <w:tcPr>
+            <w:tcW w:w="1110" w:type="dxa"/>
+            <w:tcBorders>
+              <w:top w:val="nil"/>
+              <w:left w:val="nil"/>
+              <w:bottom w:val="nil"/>
+              <w:right w:val="nil"/>
+            </w:tcBorders>
+            <w:shd w:val="clear" w:color="auto" w:fill="auto"/>
+            <w:noWrap/>
+            <w:vAlign w:val="bottom"/>
+            <w:hideMark/>
+          </w:tcPr>
+          <w:p>
+            <w:pPr>
+              <w:spacing w:after="0" w:line="240" w:lineRule="auto"/>
+              <w:jc w:val="right"/>
+              <w:rPr>
+                <w:rFonts w:ascii="Calibri" w:eastAsia="Times New Roman" w:hAnsi="Calibri" w:cs="Calibri"/>
+                <w:color w:val="000000"/>
+                <w:lang w:eastAsia="es-MX"/>
+              </w:rPr>
+            </w:pPr>
+            <w:r>
+              <w:rPr>
+                <w:rFonts w:ascii="Calibri" w:eastAsia="Times New Roman" w:hAnsi="Calibri" w:cs="Calibri"/>
+                <w:color w:val="000000"/>
+                <w:lang w:eastAsia="es-MX"/>
+              </w:rPr>
+              <w:t>6</w:t>
+            </w:r>
+          </w:p>
+        </w:tc>
+        <w:tc>
+          <w:tcPr>
+            <w:tcW w:w="1520" w:type="dxa"/>
+            <w:tcBorders>
+              <w:top w:val="nil"/>
+              <w:left w:val="nil"/>
+              <w:bottom w:val="nil"/>
+              <w:right w:val="nil"/>
+            </w:tcBorders>
+            <w:vAlign w:val="bottom"/>
+          </w:tcPr>
+          <w:p>
+            <w:pPr>
+              <w:jc w:val="right"/>
+              <w:rPr>
+                <w:rFonts w:ascii="Calibri" w:hAnsi="Calibri" w:cs="Calibri"/>
+                <w:color w:val="000000"/>
+              </w:rPr>
+            </w:pPr>
+            <w:r>
+              <w:rPr>
+                <w:rFonts w:ascii="Calibri" w:hAnsi="Calibri" w:cs="Calibri"/>
+                <w:color w:val="000000"/>
+              </w:rPr>
+              <w:t>9.090909091</w:t>
+            </w:r>
+          </w:p>
+        </w:tc>
+      </w:tr>
+      <w:tr>
+        <w:trPr>
+          <w:trHeight w:val="300"/>
+        </w:trPr>
+        <w:tc>
+          <w:tcPr>
+            <w:tcW w:w="3040" w:type="dxa"/>
+            <w:tcBorders>
+              <w:top w:val="nil"/>
+              <w:left w:val="nil"/>
+              <w:bottom w:val="nil"/>
+              <w:right w:val="nil"/>
+            </w:tcBorders>
+            <w:shd w:val="clear" w:color="auto" w:fill="auto"/>
+            <w:noWrap/>
+            <w:vAlign w:val="bottom"/>
+            <w:hideMark/>
+          </w:tcPr>
+          <w:p>
+            <w:pPr>
+              <w:spacing w:after="0" w:line="240" w:lineRule="auto"/>
+              <w:rPr>
+                <w:rFonts w:ascii="Calibri" w:eastAsia="Times New Roman" w:hAnsi="Calibri" w:cs="Calibri"/>
+                <w:color w:val="000000"/>
+                <w:lang w:eastAsia="es-MX"/>
+              </w:rPr>
+            </w:pPr>
+            <w:r>
+              <w:rPr>
+                <w:rFonts w:ascii="Calibri" w:eastAsia="Times New Roman" w:hAnsi="Calibri" w:cs="Calibri"/>
+                <w:color w:val="000000"/>
+                <w:lang w:eastAsia="es-MX"/>
+              </w:rPr>
+              <w:t>Total</w:t>
+            </w:r>
+          </w:p>
+        </w:tc>
+        <w:tc>
+          <w:tcPr>
+            <w:tcW w:w="1110" w:type="dxa"/>
+            <w:tcBorders>
+              <w:top w:val="nil"/>
+              <w:left w:val="nil"/>
+              <w:bottom w:val="nil"/>
+              <w:right w:val="nil"/>
+            </w:tcBorders>
+            <w:shd w:val="clear" w:color="auto" w:fill="auto"/>
+            <w:noWrap/>
+            <w:vAlign w:val="bottom"/>
+            <w:hideMark/>
+          </w:tcPr>
+          <w:p>
+            <w:pPr>
+              <w:spacing w:after="0" w:line="240" w:lineRule="auto"/>
+              <w:jc w:val="right"/>
+              <w:rPr>
+                <w:rFonts w:ascii="Calibri" w:eastAsia="Times New Roman" w:hAnsi="Calibri" w:cs="Calibri"/>
+                <w:color w:val="000000"/>
+                <w:lang w:eastAsia="es-MX"/>
+              </w:rPr>
+            </w:pPr>
+            <w:r>
+              <w:rPr>
+                <w:rFonts w:ascii="Calibri" w:eastAsia="Times New Roman" w:hAnsi="Calibri" w:cs="Calibri"/>
+                <w:color w:val="000000"/>
+                <w:lang w:eastAsia="es-MX"/>
+              </w:rPr>
+              <w:t>66</w:t>
+            </w:r>
+          </w:p>
+        </w:tc>
+        <w:tc>
+          <w:tcPr>
+            <w:tcW w:w="1520" w:type="dxa"/>
+            <w:tcBorders>
+              <w:top w:val="nil"/>
+              <w:left w:val="nil"/>
+              <w:bottom w:val="nil"/>
+              <w:right w:val="nil"/>
+            </w:tcBorders>
+            <w:vAlign w:val="bottom"/>
+          </w:tcPr>
+          <w:p>
+            <w:pPr>
+              <w:jc w:val="right"/>
+              <w:rPr>
+                <w:rFonts w:ascii="Calibri" w:hAnsi="Calibri" w:cs="Calibri"/>
+                <w:color w:val="000000"/>
+              </w:rPr>
+            </w:pPr>
+            <w:r>
+              <w:rPr>
+                <w:rFonts w:ascii="Calibri" w:hAnsi="Calibri" w:cs="Calibri"/>
+                <w:color w:val="000000"/>
+              </w:rPr>
+              <w:t>100</w:t>
+            </w:r>
+          </w:p>
+        </w:tc>
+      </w:tr>
+    </w:tbl>
+    <w:p>
+      <w:pPr>
+        <w:rPr>
+          <w:rFonts w:ascii="Arial" w:hAnsi="Arial" w:cs="Arial"/>
+          <w:b/>
+          <w:sz w:val="28"/>
+        </w:rPr>
+      </w:pPr>
+    </w:p>
+    <w:p>
+      <w:pPr>
+        <w:rPr>
+          <w:rFonts w:ascii="Arial" w:hAnsi="Arial" w:cs="Arial"/>
+          <w:b/>
+          <w:sz w:val="28"/>
+        </w:rPr>
+      </w:pPr>
+    </w:p>
+    <w:p>
+      <w:pPr>
+        <w:rPr>
+          <w:rFonts w:ascii="Arial" w:hAnsi="Arial" w:cs="Arial"/>
+          <w:b/>
+          <w:sz w:val="28"/>
+        </w:rPr>
+      </w:pPr>
+    </w:p>
+    <w:p>
+      <w:pPr>
+        <w:rPr>
+          <w:rFonts w:ascii="Arial" w:hAnsi="Arial" w:cs="Arial"/>
+          <w:b/>
+          <w:sz w:val="28"/>
+        </w:rPr>
+      </w:pPr>
+    </w:p>
+    <w:p>
+      <w:pPr>
+        <w:rPr>
+          <w:rFonts w:ascii="Arial" w:hAnsi="Arial" w:cs="Arial"/>
+          <w:b/>
+          <w:sz w:val="28"/>
+        </w:rPr>
+      </w:pPr>
+    </w:p>
+    <w:p>
+      <w:pPr>
+        <w:rPr>
+          <w:rFonts w:ascii="Arial" w:hAnsi="Arial" w:cs="Arial"/>
+          <w:b/>
+          <w:sz w:val="28"/>
+        </w:rPr>
+      </w:pPr>
+    </w:p>
+    <w:p>
+      <w:pPr>
+        <w:rPr>
+          <w:rFonts w:ascii="Arial" w:hAnsi="Arial" w:cs="Arial"/>
+          <w:b/>
+          <w:sz w:val="28"/>
+        </w:rPr>
+      </w:pPr>
+    </w:p>
+    <w:p>
+      <w:pPr>
+        <w:rPr>
+          <w:rFonts w:ascii="Arial" w:hAnsi="Arial" w:cs="Arial"/>
+          <w:b/>
+          <w:sz w:val="28"/>
+        </w:rPr>
+      </w:pPr>
+    </w:p>
+    <w:p>
+      <w:pPr>
+        <w:rPr>
+          <w:rFonts w:ascii="Arial" w:hAnsi="Arial" w:cs="Arial"/>
+          <w:b/>
+          <w:sz w:val="28"/>
+        </w:rPr>
+      </w:pPr>
+    </w:p>
+    <w:p>
+      <w:pPr>
+        <w:rPr>
+          <w:rFonts w:ascii="Arial" w:hAnsi="Arial" w:cs="Arial"/>
+          <w:b/>
+          <w:sz w:val="28"/>
+        </w:rPr>
+      </w:pPr>
+    </w:p>
+    <w:p>
+      <w:pPr>
+        <w:rPr>
+          <w:rFonts w:ascii="Arial" w:hAnsi="Arial" w:cs="Arial"/>
+          <w:b/>
+          <w:sz w:val="28"/>
+        </w:rPr>
+      </w:pPr>
+    </w:p>
+    <w:p>
+      <w:pPr>
+        <w:jc w:val="both"/>
+        <w:rPr>
+          <w:rFonts w:ascii="Arial" w:eastAsiaTheme="majorEastAsia" w:hAnsi="Arial" w:cs="Arial"/>
+          <w:b/>
+          <w:sz w:val="28"/>
+          <w:szCs w:val="32"/>
+        </w:rPr>
+      </w:pPr>
+      <w:r>
+        <w:rPr>
+          <w:noProof/>
+        </w:rPr>
+        <w:drawing>
+          <wp:anchor distT="0" distB="0" distL="114300" distR="114300" simplePos="0" relativeHeight="251666432" behindDoc="0" locked="0" layoutInCell="1" allowOverlap="1" wp14:anchorId="3B44B59B">
+            <wp:simplePos x="1076325" y="3362325"/>
+            <wp:positionH relativeFrom="margin">
+              <wp:align>center</wp:align>
+            </wp:positionH>
+            <wp:positionV relativeFrom="margin">
+              <wp:align>center</wp:align>
+            </wp:positionV>
+            <wp:extent cx="4572000" cy="2743200"/>
+            <wp:effectExtent l="0" t="0" r="0" b="0"/>
+            <wp:wrapSquare wrapText="bothSides"/>
+            <wp:docPr id="13" name="Gráfico 13">
+              <a:extLst xmlns:a="http://schemas.openxmlformats.org/drawingml/2006/main">
+                <a:ext uri="{FF2B5EF4-FFF2-40B4-BE49-F238E27FC236}">
+                  <a16:creationId xmlns:a16="http://schemas.microsoft.com/office/drawing/2014/main" id="{EC214BE3-D0F2-4055-8351-91837CC553C8}"/>
+                </a:ext>
+              </a:extLst>
+            </wp:docPr>
+            <wp:cNvGraphicFramePr/>
+            <a:graphic xmlns:a="http://schemas.openxmlformats.org/drawingml/2006/main">
+              <a:graphicData uri="http://schemas.openxmlformats.org/drawingml/2006/chart">
+                <c:chart xmlns:c="http://schemas.openxmlformats.org/drawingml/2006/chart" xmlns:r="http://schemas.openxmlformats.org/officeDocument/2006/relationships" r:id="rId34"/>
+              </a:graphicData>
+            </a:graphic>
+          </wp:anchor>
+        </w:drawing>
+      </w:r>
+      <w:r>
+        <w:rPr>
+          <w:rFonts w:ascii="Arial" w:hAnsi="Arial" w:cs="Arial"/>
+          <w:sz w:val="24"/>
+        </w:rPr>
+        <w:t xml:space="preserve">a pesar de que se percibe que más de la mitad de los usuarios consideran que el volumen de datos tratado por la empresa es el adecuado, una importante parte de </w:t>
+      </w:r>
+      <w:r>
+        <w:rPr>
+          <w:rFonts w:ascii="Arial" w:hAnsi="Arial" w:cs="Arial"/>
+          <w:sz w:val="24"/>
+        </w:rPr>
+        <w:t>los encuestados opinan que el trato de los datos ya no se adecúa a las necesidades</w:t>
+      </w:r>
+      <w:r>
+        <w:rPr>
+          <w:rFonts w:ascii="Arial" w:hAnsi="Arial" w:cs="Arial"/>
+          <w:sz w:val="24"/>
+        </w:rPr>
+        <w:t>, por lo que la minería de datos podría ayudar en esta parte tan crucial al brindar un mejor entendimiento de un volumen tan masivo de datos.</w:t>
+      </w:r>
+      <w:r>
+        <w:rPr>
+          <w:rFonts w:ascii="Arial" w:hAnsi="Arial" w:cs="Arial"/>
+          <w:sz w:val="24"/>
+        </w:rPr>
+        <w:t xml:space="preserve"> </w:t>
+      </w:r>
+      <w:r>
+        <w:rPr>
+          <w:rFonts w:ascii="Arial" w:hAnsi="Arial" w:cs="Arial"/>
+          <w:b/>
+          <w:sz w:val="28"/>
+        </w:rPr>
+        <w:br w:type="page"/>
+      </w:r>
+    </w:p>
+    <w:p>
+      <w:pPr>
+        <w:rPr>
+          <w:rStyle w:val="freebirdanalyticsviewquestiontitle"/>
+        </w:rPr>
+      </w:pPr>
+      <w:r>
+        <w:rPr>
+          <w:rStyle w:val="freebirdanalyticsviewquestiontitle"/>
+        </w:rPr>
+        <w:lastRenderedPageBreak/>
+        <w:t xml:space="preserve">El manejador de datos que se utiliza en la empresa es el apropiado (emplea el paradigma adecuado, es estable, permite la facilidad de expansión </w:t>
+      </w:r>
+      <w:proofErr w:type="spellStart"/>
+      <w:r>
+        <w:rPr>
+          <w:rStyle w:val="freebirdanalyticsviewquestiontitle"/>
+        </w:rPr>
+        <w:t>etc</w:t>
+      </w:r>
+      <w:proofErr w:type="spellEnd"/>
+      <w:r>
+        <w:rPr>
+          <w:rStyle w:val="freebirdanalyticsviewquestiontitle"/>
+        </w:rPr>
+        <w:t>).</w:t>
       </w:r>
     </w:p>
     <w:tbl>
@@ -17603,7 +18510,7 @@
                 <w:color w:val="000000"/>
                 <w:lang w:eastAsia="es-MX"/>
               </w:rPr>
-              <w:t>13</w:t>
+              <w:t>17</w:t>
             </w:r>
           </w:p>
         </w:tc>
@@ -17631,7 +18538,7 @@
                 <w:rFonts w:ascii="Calibri" w:hAnsi="Calibri" w:cs="Calibri"/>
                 <w:color w:val="000000"/>
               </w:rPr>
-              <w:t>19.6969697</w:t>
+              <w:t>25.75757576</w:t>
             </w:r>
           </w:p>
         </w:tc>
@@ -17703,7 +18610,7 @@
                 <w:color w:val="000000"/>
                 <w:lang w:eastAsia="es-MX"/>
               </w:rPr>
-              <w:t>23</w:t>
+              <w:t>19</w:t>
             </w:r>
           </w:p>
         </w:tc>
@@ -17731,7 +18638,7 @@
                 <w:rFonts w:ascii="Calibri" w:hAnsi="Calibri" w:cs="Calibri"/>
                 <w:color w:val="000000"/>
               </w:rPr>
-              <w:t>34.84848485</w:t>
+              <w:t>28.78787879</w:t>
             </w:r>
           </w:p>
         </w:tc>
@@ -17805,7 +18712,7 @@
                 <w:color w:val="000000"/>
                 <w:lang w:eastAsia="es-MX"/>
               </w:rPr>
-              <w:t>19</w:t>
+              <w:t>20</w:t>
             </w:r>
           </w:p>
         </w:tc>
@@ -17833,7 +18740,7 @@
                 <w:rFonts w:ascii="Calibri" w:hAnsi="Calibri" w:cs="Calibri"/>
                 <w:color w:val="000000"/>
               </w:rPr>
-              <w:t>28.78787879</w:t>
+              <w:t>30.3030303</w:t>
             </w:r>
           </w:p>
         </w:tc>
@@ -18005,7 +18912,7 @@
                 <w:color w:val="000000"/>
                 <w:lang w:eastAsia="es-MX"/>
               </w:rPr>
-              <w:t>6</w:t>
+              <w:t>5</w:t>
             </w:r>
           </w:p>
         </w:tc>
@@ -18033,7 +18940,7 @@
                 <w:rFonts w:ascii="Calibri" w:hAnsi="Calibri" w:cs="Calibri"/>
                 <w:color w:val="000000"/>
               </w:rPr>
-              <w:t>9.090909091</w:t>
+              <w:t>7.575757576</w:t>
             </w:r>
           </w:p>
         </w:tc>
@@ -18231,15 +19138,7 @@
     </w:p>
     <w:p>
       <w:pPr>
-        <w:rPr>
-          <w:rFonts w:ascii="Arial" w:hAnsi="Arial" w:cs="Arial"/>
-          <w:b/>
-          <w:sz w:val="28"/>
-        </w:rPr>
-      </w:pPr>
-    </w:p>
-    <w:p>
-      <w:pPr>
+        <w:jc w:val="both"/>
         <w:rPr>
           <w:rFonts w:ascii="Arial" w:eastAsiaTheme="majorEastAsia" w:hAnsi="Arial" w:cs="Arial"/>
           <w:b/>
@@ -18247,15 +19146,13 @@
           <w:szCs w:val="32"/>
         </w:rPr>
       </w:pPr>
-      <w:bookmarkStart w:id="26" w:name="_GoBack"/>
-      <w:bookmarkEnd w:id="26"/>
       <w:r>
         <w:rPr>
           <w:noProof/>
         </w:rPr>
         <w:drawing>
-          <wp:anchor distT="0" distB="0" distL="114300" distR="114300" simplePos="0" relativeHeight="251666432" behindDoc="0" locked="0" layoutInCell="1" allowOverlap="1" wp14:anchorId="3B44B59B">
-            <wp:simplePos x="1076325" y="3362325"/>
+          <wp:anchor distT="0" distB="0" distL="114300" distR="114300" simplePos="0" relativeHeight="251667456" behindDoc="0" locked="0" layoutInCell="1" allowOverlap="1" wp14:anchorId="2E57257D">
+            <wp:simplePos x="1076325" y="3552825"/>
             <wp:positionH relativeFrom="margin">
               <wp:align>center</wp:align>
             </wp:positionH>
@@ -18265,17 +19162,17 @@
             <wp:extent cx="4572000" cy="2743200"/>
             <wp:effectExtent l="0" t="0" r="0" b="0"/>
             <wp:wrapSquare wrapText="bothSides"/>
-            <wp:docPr id="13" name="Gráfico 13">
+            <wp:docPr id="14" name="Gráfico 14">
               <a:extLst xmlns:a="http://schemas.openxmlformats.org/drawingml/2006/main">
                 <a:ext uri="{FF2B5EF4-FFF2-40B4-BE49-F238E27FC236}">
-                  <a16:creationId xmlns:a16="http://schemas.microsoft.com/office/drawing/2014/main" id="{EC214BE3-D0F2-4055-8351-91837CC553C8}"/>
+                  <a16:creationId xmlns:a16="http://schemas.microsoft.com/office/drawing/2014/main" id="{452BE8B5-16C4-44B7-88A8-9A5F20EA6A76}"/>
                 </a:ext>
               </a:extLst>
             </wp:docPr>
             <wp:cNvGraphicFramePr/>
             <a:graphic xmlns:a="http://schemas.openxmlformats.org/drawingml/2006/main">
               <a:graphicData uri="http://schemas.openxmlformats.org/drawingml/2006/chart">
-                <c:chart xmlns:c="http://schemas.openxmlformats.org/drawingml/2006/chart" xmlns:r="http://schemas.openxmlformats.org/officeDocument/2006/relationships" r:id="rId34"/>
+                <c:chart xmlns:c="http://schemas.openxmlformats.org/drawingml/2006/chart" xmlns:r="http://schemas.openxmlformats.org/officeDocument/2006/relationships" r:id="rId35"/>
               </a:graphicData>
             </a:graphic>
           </wp:anchor>
@@ -18284,6 +19181,41 @@
       <w:r>
         <w:rPr>
           <w:rFonts w:ascii="Arial" w:hAnsi="Arial" w:cs="Arial"/>
+          <w:sz w:val="24"/>
+        </w:rPr>
+        <w:t>se puede observar que los trabajadores perciben en su mayoría que el manejador de datos se adecúa a las necesidades para las que fue diseñado originalmente</w:t>
+      </w:r>
+      <w:r>
+        <w:rPr>
+          <w:rFonts w:ascii="Arial" w:hAnsi="Arial" w:cs="Arial"/>
+          <w:sz w:val="24"/>
+        </w:rPr>
+        <w:t xml:space="preserve">, pero también un gran porcentaje de los usuarios opina un cierto descontento, que puede ser causado por un enfoque mal planteado para la base de datos, </w:t>
+      </w:r>
+      <w:r>
+        <w:rPr>
+          <w:rFonts w:ascii="Arial" w:hAnsi="Arial" w:cs="Arial"/>
+          <w:sz w:val="24"/>
+        </w:rPr>
+        <w:t xml:space="preserve">la poca estabilidad o dificultad de tratar con los datos, por lo que, si se desea implementar minería de datos en un futuro, podría </w:t>
+      </w:r>
+      <w:r>
+        <w:rPr>
+          <w:rFonts w:ascii="Arial" w:hAnsi="Arial" w:cs="Arial"/>
+          <w:sz w:val="24"/>
+        </w:rPr>
+        <w:t>complicar su funcionamiento al adecuarlo a todas las limitantes de manejo o acceso de datos presentes.</w:t>
+      </w:r>
+      <w:r>
+        <w:rPr>
+          <w:rFonts w:ascii="Arial" w:hAnsi="Arial" w:cs="Arial"/>
+          <w:sz w:val="24"/>
+        </w:rPr>
+        <w:t xml:space="preserve"> </w:t>
+      </w:r>
+      <w:r>
+        <w:rPr>
+          <w:rFonts w:ascii="Arial" w:hAnsi="Arial" w:cs="Arial"/>
           <w:b/>
           <w:sz w:val="28"/>
         </w:rPr>
@@ -18301,21 +19233,7 @@
           <w:rStyle w:val="freebirdanalyticsviewquestiontitle"/>
         </w:rPr>
         <w:lastRenderedPageBreak/>
-        <w:t xml:space="preserve">El manejador de datos que se utiliza en la empresa es el apropiado (emplea el paradigma adecuado, es estable, permite la facilidad de expansión </w:t>
-      </w:r>
-      <w:proofErr w:type="spellStart"/>
-      <w:r>
-        <w:rPr>
-          <w:rStyle w:val="freebirdanalyticsviewquestiontitle"/>
-        </w:rPr>
-        <w:t>etc</w:t>
-      </w:r>
-      <w:proofErr w:type="spellEnd"/>
-      <w:r>
-        <w:rPr>
-          <w:rStyle w:val="freebirdanalyticsviewquestiontitle"/>
-        </w:rPr>
-        <w:t>).</w:t>
+        <w:t>La empresa maneja una gran variedad de tipos de datos (numéricos, cadenas de texto, videos, imágenes, etc.)</w:t>
       </w:r>
     </w:p>
     <w:tbl>
@@ -18497,7 +19415,7 @@
                 <w:color w:val="000000"/>
                 <w:lang w:eastAsia="es-MX"/>
               </w:rPr>
-              <w:t>17</w:t>
+              <w:t>24</w:t>
             </w:r>
           </w:p>
         </w:tc>
@@ -18525,7 +19443,7 @@
                 <w:rFonts w:ascii="Calibri" w:hAnsi="Calibri" w:cs="Calibri"/>
                 <w:color w:val="000000"/>
               </w:rPr>
-              <w:t>25.75757576</w:t>
+              <w:t>36.36363636</w:t>
             </w:r>
           </w:p>
         </w:tc>
@@ -18597,7 +19515,7 @@
                 <w:color w:val="000000"/>
                 <w:lang w:eastAsia="es-MX"/>
               </w:rPr>
-              <w:t>19</w:t>
+              <w:t>22</w:t>
             </w:r>
           </w:p>
         </w:tc>
@@ -18625,7 +19543,7 @@
                 <w:rFonts w:ascii="Calibri" w:hAnsi="Calibri" w:cs="Calibri"/>
                 <w:color w:val="000000"/>
               </w:rPr>
-              <w:t>28.78787879</w:t>
+              <w:t>33.33333333</w:t>
             </w:r>
           </w:p>
         </w:tc>
@@ -18699,7 +19617,7 @@
                 <w:color w:val="000000"/>
                 <w:lang w:eastAsia="es-MX"/>
               </w:rPr>
-              <w:t>20</w:t>
+              <w:t>16</w:t>
             </w:r>
           </w:p>
         </w:tc>
@@ -18727,7 +19645,7 @@
                 <w:rFonts w:ascii="Calibri" w:hAnsi="Calibri" w:cs="Calibri"/>
                 <w:color w:val="000000"/>
               </w:rPr>
-              <w:t>30.3030303</w:t>
+              <w:t>24.24242424</w:t>
             </w:r>
           </w:p>
         </w:tc>
@@ -18799,7 +19717,7 @@
                 <w:color w:val="000000"/>
                 <w:lang w:eastAsia="es-MX"/>
               </w:rPr>
-              <w:t>5</w:t>
+              <w:t>4</w:t>
             </w:r>
           </w:p>
         </w:tc>
@@ -18827,7 +19745,7 @@
                 <w:rFonts w:ascii="Calibri" w:hAnsi="Calibri" w:cs="Calibri"/>
                 <w:color w:val="000000"/>
               </w:rPr>
-              <w:t>7.575757576</w:t>
+              <w:t>6.060606061</w:t>
             </w:r>
           </w:p>
         </w:tc>
@@ -18899,7 +19817,7 @@
                 <w:color w:val="000000"/>
                 <w:lang w:eastAsia="es-MX"/>
               </w:rPr>
-              <w:t>5</w:t>
+              <w:t>0</w:t>
             </w:r>
           </w:p>
         </w:tc>
@@ -18927,7 +19845,7 @@
                 <w:rFonts w:ascii="Calibri" w:hAnsi="Calibri" w:cs="Calibri"/>
                 <w:color w:val="000000"/>
               </w:rPr>
-              <w:t>7.575757576</w:t>
+              <w:t>0</w:t>
             </w:r>
           </w:p>
         </w:tc>
@@ -19036,6 +19954,97 @@
     <w:p>
       <w:pPr>
         <w:rPr>
+          <w:rFonts w:ascii="Arial" w:hAnsi="Arial" w:cs="Arial"/>
+          <w:b/>
+          <w:sz w:val="28"/>
+        </w:rPr>
+      </w:pPr>
+    </w:p>
+    <w:p>
+      <w:pPr>
+        <w:rPr>
+          <w:rFonts w:ascii="Arial" w:hAnsi="Arial" w:cs="Arial"/>
+          <w:b/>
+          <w:sz w:val="28"/>
+        </w:rPr>
+      </w:pPr>
+    </w:p>
+    <w:p>
+      <w:pPr>
+        <w:rPr>
+          <w:rFonts w:ascii="Arial" w:hAnsi="Arial" w:cs="Arial"/>
+          <w:b/>
+          <w:sz w:val="28"/>
+        </w:rPr>
+      </w:pPr>
+    </w:p>
+    <w:p>
+      <w:pPr>
+        <w:rPr>
+          <w:rFonts w:ascii="Arial" w:hAnsi="Arial" w:cs="Arial"/>
+          <w:b/>
+          <w:sz w:val="28"/>
+        </w:rPr>
+      </w:pPr>
+    </w:p>
+    <w:p>
+      <w:pPr>
+        <w:rPr>
+          <w:rFonts w:ascii="Arial" w:hAnsi="Arial" w:cs="Arial"/>
+          <w:b/>
+          <w:sz w:val="28"/>
+        </w:rPr>
+      </w:pPr>
+    </w:p>
+    <w:p>
+      <w:pPr>
+        <w:rPr>
+          <w:rFonts w:ascii="Arial" w:hAnsi="Arial" w:cs="Arial"/>
+          <w:b/>
+          <w:sz w:val="28"/>
+        </w:rPr>
+      </w:pPr>
+    </w:p>
+    <w:p>
+      <w:pPr>
+        <w:rPr>
+          <w:rFonts w:ascii="Arial" w:hAnsi="Arial" w:cs="Arial"/>
+          <w:b/>
+          <w:sz w:val="28"/>
+        </w:rPr>
+      </w:pPr>
+    </w:p>
+    <w:p>
+      <w:pPr>
+        <w:rPr>
+          <w:rFonts w:ascii="Arial" w:hAnsi="Arial" w:cs="Arial"/>
+          <w:b/>
+          <w:sz w:val="28"/>
+        </w:rPr>
+      </w:pPr>
+    </w:p>
+    <w:p>
+      <w:pPr>
+        <w:rPr>
+          <w:rFonts w:ascii="Arial" w:hAnsi="Arial" w:cs="Arial"/>
+          <w:b/>
+          <w:sz w:val="28"/>
+        </w:rPr>
+      </w:pPr>
+    </w:p>
+    <w:p>
+      <w:pPr>
+        <w:rPr>
+          <w:rFonts w:ascii="Arial" w:hAnsi="Arial" w:cs="Arial"/>
+          <w:b/>
+          <w:sz w:val="28"/>
+        </w:rPr>
+      </w:pPr>
+    </w:p>
+    <w:p>
+      <w:pPr>
+        <w:jc w:val="both"/>
+        <w:rPr>
           <w:rFonts w:ascii="Arial" w:eastAsiaTheme="majorEastAsia" w:hAnsi="Arial" w:cs="Arial"/>
           <w:b/>
           <w:sz w:val="28"/>
@@ -19047,7 +20056,7 @@
           <w:noProof/>
         </w:rPr>
         <w:drawing>
-          <wp:anchor distT="0" distB="0" distL="114300" distR="114300" simplePos="0" relativeHeight="251667456" behindDoc="0" locked="0" layoutInCell="1" allowOverlap="1" wp14:anchorId="2E57257D">
+          <wp:anchor distT="0" distB="0" distL="114300" distR="114300" simplePos="0" relativeHeight="251668480" behindDoc="0" locked="0" layoutInCell="1" allowOverlap="1" wp14:anchorId="0463E231">
             <wp:simplePos x="1076325" y="3552825"/>
             <wp:positionH relativeFrom="margin">
               <wp:align>center</wp:align>
@@ -19058,17 +20067,17 @@
             <wp:extent cx="4572000" cy="2743200"/>
             <wp:effectExtent l="0" t="0" r="0" b="0"/>
             <wp:wrapSquare wrapText="bothSides"/>
-            <wp:docPr id="14" name="Gráfico 14">
+            <wp:docPr id="15" name="Gráfico 15">
               <a:extLst xmlns:a="http://schemas.openxmlformats.org/drawingml/2006/main">
                 <a:ext uri="{FF2B5EF4-FFF2-40B4-BE49-F238E27FC236}">
-                  <a16:creationId xmlns:a16="http://schemas.microsoft.com/office/drawing/2014/main" id="{452BE8B5-16C4-44B7-88A8-9A5F20EA6A76}"/>
+                  <a16:creationId xmlns:a16="http://schemas.microsoft.com/office/drawing/2014/main" id="{2C69E35E-2E8C-4DC2-8F69-F34338D3D9AF}"/>
                 </a:ext>
               </a:extLst>
             </wp:docPr>
             <wp:cNvGraphicFramePr/>
             <a:graphic xmlns:a="http://schemas.openxmlformats.org/drawingml/2006/main">
               <a:graphicData uri="http://schemas.openxmlformats.org/drawingml/2006/chart">
-                <c:chart xmlns:c="http://schemas.openxmlformats.org/drawingml/2006/chart" xmlns:r="http://schemas.openxmlformats.org/officeDocument/2006/relationships" r:id="rId35"/>
+                <c:chart xmlns:c="http://schemas.openxmlformats.org/drawingml/2006/chart" xmlns:r="http://schemas.openxmlformats.org/officeDocument/2006/relationships" r:id="rId36"/>
               </a:graphicData>
             </a:graphic>
           </wp:anchor>
@@ -19077,6 +20086,13 @@
       <w:r>
         <w:rPr>
           <w:rFonts w:ascii="Arial" w:hAnsi="Arial" w:cs="Arial"/>
+          <w:sz w:val="24"/>
+        </w:rPr>
+        <w:t>se percibe que la mayoría de los encuestados considera que la base de datos con la que trabaja la organización donde se encuentra maneja un catálogo de datos muy heterogéneo, por lo que, si se desea implementar minería de datos, debe de considerarse el tipo de análisis que se desea realizar y ver así los tipos de datos que se verán involucrados con el fin de generar resultados puntuales y específicos.</w:t>
+      </w:r>
+      <w:r>
+        <w:rPr>
+          <w:rFonts w:ascii="Arial" w:hAnsi="Arial" w:cs="Arial"/>
           <w:b/>
           <w:sz w:val="28"/>
         </w:rPr>
@@ -19094,7 +20110,7 @@
           <w:rStyle w:val="freebirdanalyticsviewquestiontitle"/>
         </w:rPr>
         <w:lastRenderedPageBreak/>
-        <w:t>La empresa maneja una gran variedad de tipos de datos (numéricos, cadenas de texto, videos, imágenes, etc.)</w:t>
+        <w:t>Los datos de la empresa se encuentran con una estructura adecuada.</w:t>
       </w:r>
     </w:p>
     <w:tbl>
@@ -19276,7 +20292,7 @@
                 <w:color w:val="000000"/>
                 <w:lang w:eastAsia="es-MX"/>
               </w:rPr>
-              <w:t>24</w:t>
+              <w:t>15</w:t>
             </w:r>
           </w:p>
         </w:tc>
@@ -19304,7 +20320,7 @@
                 <w:rFonts w:ascii="Calibri" w:hAnsi="Calibri" w:cs="Calibri"/>
                 <w:color w:val="000000"/>
               </w:rPr>
-              <w:t>36.36363636</w:t>
+              <w:t>22.72727273</w:t>
             </w:r>
           </w:p>
         </w:tc>
@@ -19376,7 +20392,7 @@
                 <w:color w:val="000000"/>
                 <w:lang w:eastAsia="es-MX"/>
               </w:rPr>
-              <w:t>22</w:t>
+              <w:t>24</w:t>
             </w:r>
           </w:p>
         </w:tc>
@@ -19404,7 +20420,7 @@
                 <w:rFonts w:ascii="Calibri" w:hAnsi="Calibri" w:cs="Calibri"/>
                 <w:color w:val="000000"/>
               </w:rPr>
-              <w:t>33.33333333</w:t>
+              <w:t>36.36363636</w:t>
             </w:r>
           </w:p>
         </w:tc>
@@ -19478,7 +20494,7 @@
                 <w:color w:val="000000"/>
                 <w:lang w:eastAsia="es-MX"/>
               </w:rPr>
-              <w:t>16</w:t>
+              <w:t>17</w:t>
             </w:r>
           </w:p>
         </w:tc>
@@ -19506,7 +20522,7 @@
                 <w:rFonts w:ascii="Calibri" w:hAnsi="Calibri" w:cs="Calibri"/>
                 <w:color w:val="000000"/>
               </w:rPr>
-              <w:t>24.24242424</w:t>
+              <w:t>25.75757576</w:t>
             </w:r>
           </w:p>
         </w:tc>
@@ -19578,7 +20594,7 @@
                 <w:color w:val="000000"/>
                 <w:lang w:eastAsia="es-MX"/>
               </w:rPr>
-              <w:t>4</w:t>
+              <w:t>10</w:t>
             </w:r>
           </w:p>
         </w:tc>
@@ -19606,7 +20622,7 @@
                 <w:rFonts w:ascii="Calibri" w:hAnsi="Calibri" w:cs="Calibri"/>
                 <w:color w:val="000000"/>
               </w:rPr>
-              <w:t>6.060606061</w:t>
+              <w:t>15.15151515</w:t>
             </w:r>
           </w:p>
         </w:tc>
@@ -19815,6 +20831,106 @@
     <w:p>
       <w:pPr>
         <w:rPr>
+          <w:rFonts w:ascii="Arial" w:hAnsi="Arial" w:cs="Arial"/>
+          <w:b/>
+          <w:sz w:val="28"/>
+        </w:rPr>
+      </w:pPr>
+    </w:p>
+    <w:p>
+      <w:pPr>
+        <w:rPr>
+          <w:rFonts w:ascii="Arial" w:hAnsi="Arial" w:cs="Arial"/>
+          <w:b/>
+          <w:sz w:val="28"/>
+        </w:rPr>
+      </w:pPr>
+    </w:p>
+    <w:p>
+      <w:pPr>
+        <w:rPr>
+          <w:rFonts w:ascii="Arial" w:hAnsi="Arial" w:cs="Arial"/>
+          <w:b/>
+          <w:sz w:val="28"/>
+        </w:rPr>
+      </w:pPr>
+    </w:p>
+    <w:p>
+      <w:pPr>
+        <w:rPr>
+          <w:rFonts w:ascii="Arial" w:hAnsi="Arial" w:cs="Arial"/>
+          <w:b/>
+          <w:sz w:val="28"/>
+        </w:rPr>
+      </w:pPr>
+    </w:p>
+    <w:p>
+      <w:pPr>
+        <w:rPr>
+          <w:rFonts w:ascii="Arial" w:hAnsi="Arial" w:cs="Arial"/>
+          <w:b/>
+          <w:sz w:val="28"/>
+        </w:rPr>
+      </w:pPr>
+    </w:p>
+    <w:p>
+      <w:pPr>
+        <w:rPr>
+          <w:rFonts w:ascii="Arial" w:hAnsi="Arial" w:cs="Arial"/>
+          <w:b/>
+          <w:sz w:val="28"/>
+        </w:rPr>
+      </w:pPr>
+    </w:p>
+    <w:p>
+      <w:pPr>
+        <w:rPr>
+          <w:rFonts w:ascii="Arial" w:hAnsi="Arial" w:cs="Arial"/>
+          <w:b/>
+          <w:sz w:val="28"/>
+        </w:rPr>
+      </w:pPr>
+    </w:p>
+    <w:p>
+      <w:pPr>
+        <w:rPr>
+          <w:rFonts w:ascii="Arial" w:hAnsi="Arial" w:cs="Arial"/>
+          <w:b/>
+          <w:sz w:val="28"/>
+        </w:rPr>
+      </w:pPr>
+    </w:p>
+    <w:p>
+      <w:pPr>
+        <w:rPr>
+          <w:rFonts w:ascii="Arial" w:hAnsi="Arial" w:cs="Arial"/>
+          <w:b/>
+          <w:sz w:val="28"/>
+        </w:rPr>
+      </w:pPr>
+    </w:p>
+    <w:p>
+      <w:pPr>
+        <w:rPr>
+          <w:rFonts w:ascii="Arial" w:hAnsi="Arial" w:cs="Arial"/>
+          <w:b/>
+          <w:sz w:val="28"/>
+        </w:rPr>
+      </w:pPr>
+    </w:p>
+    <w:p>
+      <w:pPr>
+        <w:rPr>
+          <w:rFonts w:ascii="Arial" w:hAnsi="Arial" w:cs="Arial"/>
+          <w:b/>
+          <w:sz w:val="28"/>
+        </w:rPr>
+      </w:pPr>
+    </w:p>
+    <w:p>
+      <w:pPr>
+        <w:jc w:val="both"/>
+        <w:rPr>
           <w:rFonts w:ascii="Arial" w:eastAsiaTheme="majorEastAsia" w:hAnsi="Arial" w:cs="Arial"/>
           <w:b/>
           <w:sz w:val="28"/>
@@ -19826,8 +20942,8 @@
           <w:noProof/>
         </w:rPr>
         <w:drawing>
-          <wp:anchor distT="0" distB="0" distL="114300" distR="114300" simplePos="0" relativeHeight="251668480" behindDoc="0" locked="0" layoutInCell="1" allowOverlap="1" wp14:anchorId="0463E231">
-            <wp:simplePos x="1076325" y="3552825"/>
+          <wp:anchor distT="0" distB="0" distL="114300" distR="114300" simplePos="0" relativeHeight="251669504" behindDoc="0" locked="0" layoutInCell="1" allowOverlap="1" wp14:anchorId="088CE20F">
+            <wp:simplePos x="1076325" y="3362325"/>
             <wp:positionH relativeFrom="margin">
               <wp:align>center</wp:align>
             </wp:positionH>
@@ -19837,17 +20953,17 @@
             <wp:extent cx="4572000" cy="2743200"/>
             <wp:effectExtent l="0" t="0" r="0" b="0"/>
             <wp:wrapSquare wrapText="bothSides"/>
-            <wp:docPr id="15" name="Gráfico 15">
+            <wp:docPr id="16" name="Gráfico 16">
               <a:extLst xmlns:a="http://schemas.openxmlformats.org/drawingml/2006/main">
                 <a:ext uri="{FF2B5EF4-FFF2-40B4-BE49-F238E27FC236}">
-                  <a16:creationId xmlns:a16="http://schemas.microsoft.com/office/drawing/2014/main" id="{2C69E35E-2E8C-4DC2-8F69-F34338D3D9AF}"/>
+                  <a16:creationId xmlns:a16="http://schemas.microsoft.com/office/drawing/2014/main" id="{84A7C0CB-90C8-42C3-8CCF-FECA275A8652}"/>
                 </a:ext>
               </a:extLst>
             </wp:docPr>
             <wp:cNvGraphicFramePr/>
             <a:graphic xmlns:a="http://schemas.openxmlformats.org/drawingml/2006/main">
               <a:graphicData uri="http://schemas.openxmlformats.org/drawingml/2006/chart">
-                <c:chart xmlns:c="http://schemas.openxmlformats.org/drawingml/2006/chart" xmlns:r="http://schemas.openxmlformats.org/officeDocument/2006/relationships" r:id="rId36"/>
+                <c:chart xmlns:c="http://schemas.openxmlformats.org/drawingml/2006/chart" xmlns:r="http://schemas.openxmlformats.org/officeDocument/2006/relationships" r:id="rId37"/>
               </a:graphicData>
             </a:graphic>
           </wp:anchor>
@@ -19856,6 +20972,20 @@
       <w:r>
         <w:rPr>
           <w:rFonts w:ascii="Arial" w:hAnsi="Arial" w:cs="Arial"/>
+          <w:sz w:val="24"/>
+        </w:rPr>
+        <w:t xml:space="preserve">de acuerdo con los resultados obtenidos a partir de las encuestas se percibe que más de la mitad de los usuarios consideran que los datos manejados por la empresa se tienen organizados con la estructura apropiada, mientras que una parte importante opina que dicha aseveración no se cumple del todo, por lo tanto, al implementarse la minería de datos </w:t>
+      </w:r>
+      <w:r>
+        <w:rPr>
+          <w:rFonts w:ascii="Arial" w:hAnsi="Arial" w:cs="Arial"/>
+          <w:sz w:val="24"/>
+        </w:rPr>
+        <w:t xml:space="preserve">en un futuro, debe de ser considerado ya que como se mencionó anteriormente, para un desempeño ideal de la misma, se debe contar con un buen diseño de la base de datos. </w:t>
+      </w:r>
+      <w:r>
+        <w:rPr>
+          <w:rFonts w:ascii="Arial" w:hAnsi="Arial" w:cs="Arial"/>
           <w:b/>
           <w:sz w:val="28"/>
         </w:rPr>
@@ -19873,7 +21003,7 @@
           <w:rStyle w:val="freebirdanalyticsviewquestiontitle"/>
         </w:rPr>
         <w:lastRenderedPageBreak/>
-        <w:t>Los datos de la empresa se encuentran con una estructura adecuada.</w:t>
+        <w:t>La información se encuentra respaldada.</w:t>
       </w:r>
     </w:p>
     <w:tbl>
@@ -20055,7 +21185,7 @@
                 <w:color w:val="000000"/>
                 <w:lang w:eastAsia="es-MX"/>
               </w:rPr>
-              <w:t>15</w:t>
+              <w:t>23</w:t>
             </w:r>
           </w:p>
         </w:tc>
@@ -20083,7 +21213,7 @@
                 <w:rFonts w:ascii="Calibri" w:hAnsi="Calibri" w:cs="Calibri"/>
                 <w:color w:val="000000"/>
               </w:rPr>
-              <w:t>22.72727273</w:t>
+              <w:t>34.84848485</w:t>
             </w:r>
           </w:p>
         </w:tc>
@@ -20155,7 +21285,7 @@
                 <w:color w:val="000000"/>
                 <w:lang w:eastAsia="es-MX"/>
               </w:rPr>
-              <w:t>24</w:t>
+              <w:t>28</w:t>
             </w:r>
           </w:p>
         </w:tc>
@@ -20183,7 +21313,7 @@
                 <w:rFonts w:ascii="Calibri" w:hAnsi="Calibri" w:cs="Calibri"/>
                 <w:color w:val="000000"/>
               </w:rPr>
-              <w:t>36.36363636</w:t>
+              <w:t>42.42424242</w:t>
             </w:r>
           </w:p>
         </w:tc>
@@ -20257,7 +21387,7 @@
                 <w:color w:val="000000"/>
                 <w:lang w:eastAsia="es-MX"/>
               </w:rPr>
-              <w:t>17</w:t>
+              <w:t>11</w:t>
             </w:r>
           </w:p>
         </w:tc>
@@ -20285,7 +21415,7 @@
                 <w:rFonts w:ascii="Calibri" w:hAnsi="Calibri" w:cs="Calibri"/>
                 <w:color w:val="000000"/>
               </w:rPr>
-              <w:t>25.75757576</w:t>
+              <w:t>16.66666667</w:t>
             </w:r>
           </w:p>
         </w:tc>
@@ -20357,7 +21487,7 @@
                 <w:color w:val="000000"/>
                 <w:lang w:eastAsia="es-MX"/>
               </w:rPr>
-              <w:t>10</w:t>
+              <w:t>4</w:t>
             </w:r>
           </w:p>
         </w:tc>
@@ -20385,7 +21515,7 @@
                 <w:rFonts w:ascii="Calibri" w:hAnsi="Calibri" w:cs="Calibri"/>
                 <w:color w:val="000000"/>
               </w:rPr>
-              <w:t>15.15151515</w:t>
+              <w:t>6.060606061</w:t>
             </w:r>
           </w:p>
         </w:tc>
@@ -20594,784 +21724,107 @@
     <w:p>
       <w:pPr>
         <w:rPr>
-          <w:rFonts w:ascii="Arial" w:eastAsiaTheme="majorEastAsia" w:hAnsi="Arial" w:cs="Arial"/>
+          <w:rFonts w:ascii="Arial" w:hAnsi="Arial" w:cs="Arial"/>
           <w:b/>
           <w:sz w:val="28"/>
-          <w:szCs w:val="32"/>
-        </w:rPr>
-      </w:pPr>
-      <w:r>
-        <w:rPr>
-          <w:noProof/>
-        </w:rPr>
-        <w:drawing>
-          <wp:anchor distT="0" distB="0" distL="114300" distR="114300" simplePos="0" relativeHeight="251669504" behindDoc="0" locked="0" layoutInCell="1" allowOverlap="1" wp14:anchorId="088CE20F">
-            <wp:simplePos x="1076325" y="3362325"/>
-            <wp:positionH relativeFrom="margin">
-              <wp:align>center</wp:align>
-            </wp:positionH>
-            <wp:positionV relativeFrom="margin">
-              <wp:align>center</wp:align>
-            </wp:positionV>
-            <wp:extent cx="4572000" cy="2743200"/>
-            <wp:effectExtent l="0" t="0" r="0" b="0"/>
-            <wp:wrapSquare wrapText="bothSides"/>
-            <wp:docPr id="16" name="Gráfico 16">
-              <a:extLst xmlns:a="http://schemas.openxmlformats.org/drawingml/2006/main">
-                <a:ext uri="{FF2B5EF4-FFF2-40B4-BE49-F238E27FC236}">
-                  <a16:creationId xmlns:a16="http://schemas.microsoft.com/office/drawing/2014/main" id="{84A7C0CB-90C8-42C3-8CCF-FECA275A8652}"/>
-                </a:ext>
-              </a:extLst>
-            </wp:docPr>
-            <wp:cNvGraphicFramePr/>
-            <a:graphic xmlns:a="http://schemas.openxmlformats.org/drawingml/2006/main">
-              <a:graphicData uri="http://schemas.openxmlformats.org/drawingml/2006/chart">
-                <c:chart xmlns:c="http://schemas.openxmlformats.org/drawingml/2006/chart" xmlns:r="http://schemas.openxmlformats.org/officeDocument/2006/relationships" r:id="rId37"/>
-              </a:graphicData>
-            </a:graphic>
-          </wp:anchor>
-        </w:drawing>
-      </w:r>
-      <w:r>
+        </w:rPr>
+      </w:pPr>
+    </w:p>
+    <w:p>
+      <w:pPr>
         <w:rPr>
           <w:rFonts w:ascii="Arial" w:hAnsi="Arial" w:cs="Arial"/>
           <w:b/>
           <w:sz w:val="28"/>
         </w:rPr>
-        <w:br w:type="page"/>
-      </w:r>
-    </w:p>
-    <w:p>
-      <w:pPr>
-        <w:rPr>
-          <w:rStyle w:val="freebirdanalyticsviewquestiontitle"/>
-        </w:rPr>
-      </w:pPr>
-      <w:r>
-        <w:rPr>
-          <w:rStyle w:val="freebirdanalyticsviewquestiontitle"/>
-        </w:rPr>
-        <w:lastRenderedPageBreak/>
-        <w:t>La información se encuentra respaldada.</w:t>
-      </w:r>
-    </w:p>
-    <w:tbl>
-      <w:tblPr>
-        <w:tblW w:w="5461" w:type="dxa"/>
-        <w:tblCellMar>
-          <w:left w:w="70" w:type="dxa"/>
-          <w:right w:w="70" w:type="dxa"/>
-        </w:tblCellMar>
-        <w:tblLook w:val="04A0" w:firstRow="1" w:lastRow="0" w:firstColumn="1" w:lastColumn="0" w:noHBand="0" w:noVBand="1"/>
-      </w:tblPr>
-      <w:tblGrid>
-        <w:gridCol w:w="3040"/>
-        <w:gridCol w:w="1110"/>
-        <w:gridCol w:w="1311"/>
-      </w:tblGrid>
-      <w:tr>
-        <w:trPr>
-          <w:trHeight w:val="300"/>
-        </w:trPr>
-        <w:tc>
-          <w:tcPr>
-            <w:tcW w:w="3040" w:type="dxa"/>
-            <w:tcBorders>
-              <w:top w:val="nil"/>
-              <w:left w:val="nil"/>
-              <w:bottom w:val="nil"/>
-              <w:right w:val="nil"/>
-            </w:tcBorders>
-            <w:shd w:val="clear" w:color="auto" w:fill="auto"/>
-            <w:noWrap/>
-            <w:vAlign w:val="bottom"/>
-            <w:hideMark/>
-          </w:tcPr>
-          <w:p>
-            <w:pPr>
-              <w:spacing w:after="0" w:line="240" w:lineRule="auto"/>
-              <w:rPr>
-                <w:rFonts w:ascii="Calibri" w:eastAsia="Times New Roman" w:hAnsi="Calibri" w:cs="Calibri"/>
-                <w:color w:val="000000"/>
-                <w:lang w:eastAsia="es-MX"/>
-              </w:rPr>
-            </w:pPr>
-            <w:r>
-              <w:rPr>
-                <w:rFonts w:ascii="Calibri" w:eastAsia="Times New Roman" w:hAnsi="Calibri" w:cs="Calibri"/>
-                <w:color w:val="000000"/>
-                <w:lang w:eastAsia="es-MX"/>
-              </w:rPr>
-              <w:t>Respuesta</w:t>
-            </w:r>
-          </w:p>
-        </w:tc>
-        <w:tc>
-          <w:tcPr>
-            <w:tcW w:w="1110" w:type="dxa"/>
-            <w:tcBorders>
-              <w:top w:val="nil"/>
-              <w:left w:val="nil"/>
-              <w:bottom w:val="nil"/>
-              <w:right w:val="nil"/>
-            </w:tcBorders>
-            <w:shd w:val="clear" w:color="auto" w:fill="auto"/>
-            <w:noWrap/>
-            <w:vAlign w:val="bottom"/>
-            <w:hideMark/>
-          </w:tcPr>
-          <w:p>
-            <w:pPr>
-              <w:spacing w:after="0" w:line="240" w:lineRule="auto"/>
-              <w:rPr>
-                <w:rFonts w:ascii="Calibri" w:eastAsia="Times New Roman" w:hAnsi="Calibri" w:cs="Calibri"/>
-                <w:color w:val="000000"/>
-                <w:lang w:eastAsia="es-MX"/>
-              </w:rPr>
-            </w:pPr>
-            <w:r>
-              <w:rPr>
-                <w:rFonts w:ascii="Calibri" w:eastAsia="Times New Roman" w:hAnsi="Calibri" w:cs="Calibri"/>
-                <w:color w:val="000000"/>
-                <w:lang w:eastAsia="es-MX"/>
-              </w:rPr>
-              <w:t>Frecuencia</w:t>
-            </w:r>
-          </w:p>
-        </w:tc>
-        <w:tc>
-          <w:tcPr>
-            <w:tcW w:w="1311" w:type="dxa"/>
-            <w:tcBorders>
-              <w:top w:val="nil"/>
-              <w:left w:val="nil"/>
-              <w:bottom w:val="nil"/>
-              <w:right w:val="nil"/>
-            </w:tcBorders>
-            <w:vAlign w:val="bottom"/>
-          </w:tcPr>
-          <w:p>
-            <w:pPr>
-              <w:rPr>
-                <w:rFonts w:ascii="Calibri" w:hAnsi="Calibri" w:cs="Calibri"/>
-                <w:color w:val="000000"/>
-              </w:rPr>
-            </w:pPr>
-            <w:r>
-              <w:rPr>
-                <w:rFonts w:ascii="Calibri" w:hAnsi="Calibri" w:cs="Calibri"/>
-                <w:color w:val="000000"/>
-              </w:rPr>
-              <w:t>Porcentaje</w:t>
-            </w:r>
-          </w:p>
-        </w:tc>
-      </w:tr>
-      <w:tr>
-        <w:trPr>
-          <w:trHeight w:val="300"/>
-        </w:trPr>
-        <w:tc>
-          <w:tcPr>
-            <w:tcW w:w="3040" w:type="dxa"/>
-            <w:tcBorders>
-              <w:top w:val="nil"/>
-              <w:left w:val="nil"/>
-              <w:bottom w:val="nil"/>
-              <w:right w:val="nil"/>
-            </w:tcBorders>
-            <w:shd w:val="clear" w:color="auto" w:fill="auto"/>
-            <w:noWrap/>
-            <w:vAlign w:val="bottom"/>
-            <w:hideMark/>
-          </w:tcPr>
-          <w:p>
-            <w:pPr>
-              <w:spacing w:after="0" w:line="240" w:lineRule="auto"/>
-              <w:rPr>
-                <w:rFonts w:ascii="Calibri" w:eastAsia="Times New Roman" w:hAnsi="Calibri" w:cs="Calibri"/>
-                <w:color w:val="000000"/>
-                <w:lang w:eastAsia="es-MX"/>
-              </w:rPr>
-            </w:pPr>
-            <w:r>
-              <w:rPr>
-                <w:rFonts w:ascii="Calibri" w:eastAsia="Times New Roman" w:hAnsi="Calibri" w:cs="Calibri"/>
-                <w:color w:val="000000"/>
-                <w:lang w:eastAsia="es-MX"/>
-              </w:rPr>
-              <w:t>Totalmente de acuerdo</w:t>
-            </w:r>
-          </w:p>
-        </w:tc>
-        <w:tc>
-          <w:tcPr>
-            <w:tcW w:w="1110" w:type="dxa"/>
-            <w:tcBorders>
-              <w:top w:val="nil"/>
-              <w:left w:val="nil"/>
-              <w:bottom w:val="nil"/>
-              <w:right w:val="nil"/>
-            </w:tcBorders>
-            <w:shd w:val="clear" w:color="auto" w:fill="auto"/>
-            <w:noWrap/>
-            <w:vAlign w:val="bottom"/>
-            <w:hideMark/>
-          </w:tcPr>
-          <w:p>
-            <w:pPr>
-              <w:spacing w:after="0" w:line="240" w:lineRule="auto"/>
-              <w:jc w:val="right"/>
-              <w:rPr>
-                <w:rFonts w:ascii="Calibri" w:eastAsia="Times New Roman" w:hAnsi="Calibri" w:cs="Calibri"/>
-                <w:color w:val="000000"/>
-                <w:lang w:eastAsia="es-MX"/>
-              </w:rPr>
-            </w:pPr>
-            <w:r>
-              <w:rPr>
-                <w:rFonts w:ascii="Calibri" w:eastAsia="Times New Roman" w:hAnsi="Calibri" w:cs="Calibri"/>
-                <w:color w:val="000000"/>
-                <w:lang w:eastAsia="es-MX"/>
-              </w:rPr>
-              <w:t>23</w:t>
-            </w:r>
-          </w:p>
-        </w:tc>
-        <w:tc>
-          <w:tcPr>
-            <w:tcW w:w="1311" w:type="dxa"/>
-            <w:tcBorders>
-              <w:top w:val="nil"/>
-              <w:left w:val="nil"/>
-              <w:bottom w:val="nil"/>
-              <w:right w:val="nil"/>
-            </w:tcBorders>
-            <w:vAlign w:val="bottom"/>
-          </w:tcPr>
-          <w:p>
-            <w:pPr>
-              <w:jc w:val="right"/>
-              <w:rPr>
-                <w:rFonts w:ascii="Calibri" w:hAnsi="Calibri" w:cs="Calibri"/>
-                <w:color w:val="000000"/>
-              </w:rPr>
-            </w:pPr>
-            <w:r>
-              <w:rPr>
-                <w:rFonts w:ascii="Calibri" w:hAnsi="Calibri" w:cs="Calibri"/>
-                <w:color w:val="000000"/>
-              </w:rPr>
-              <w:t>34.84848485</w:t>
-            </w:r>
-          </w:p>
-        </w:tc>
-      </w:tr>
-      <w:tr>
-        <w:trPr>
-          <w:trHeight w:val="300"/>
-        </w:trPr>
-        <w:tc>
-          <w:tcPr>
-            <w:tcW w:w="3040" w:type="dxa"/>
-            <w:tcBorders>
-              <w:top w:val="nil"/>
-              <w:left w:val="nil"/>
-              <w:bottom w:val="nil"/>
-              <w:right w:val="nil"/>
-            </w:tcBorders>
-            <w:shd w:val="clear" w:color="auto" w:fill="auto"/>
-            <w:noWrap/>
-            <w:vAlign w:val="bottom"/>
-            <w:hideMark/>
-          </w:tcPr>
-          <w:p>
-            <w:pPr>
-              <w:spacing w:after="0" w:line="240" w:lineRule="auto"/>
-              <w:rPr>
-                <w:rFonts w:ascii="Calibri" w:eastAsia="Times New Roman" w:hAnsi="Calibri" w:cs="Calibri"/>
-                <w:color w:val="000000"/>
-                <w:lang w:eastAsia="es-MX"/>
-              </w:rPr>
-            </w:pPr>
-            <w:r>
-              <w:rPr>
-                <w:rFonts w:ascii="Calibri" w:eastAsia="Times New Roman" w:hAnsi="Calibri" w:cs="Calibri"/>
-                <w:color w:val="000000"/>
-                <w:lang w:eastAsia="es-MX"/>
-              </w:rPr>
-              <w:t>De acuerdo</w:t>
-            </w:r>
-          </w:p>
-        </w:tc>
-        <w:tc>
-          <w:tcPr>
-            <w:tcW w:w="1110" w:type="dxa"/>
-            <w:tcBorders>
-              <w:top w:val="nil"/>
-              <w:left w:val="nil"/>
-              <w:bottom w:val="nil"/>
-              <w:right w:val="nil"/>
-            </w:tcBorders>
-            <w:shd w:val="clear" w:color="auto" w:fill="auto"/>
-            <w:noWrap/>
-            <w:vAlign w:val="bottom"/>
-            <w:hideMark/>
-          </w:tcPr>
-          <w:p>
-            <w:pPr>
-              <w:spacing w:after="0" w:line="240" w:lineRule="auto"/>
-              <w:jc w:val="right"/>
-              <w:rPr>
-                <w:rFonts w:ascii="Calibri" w:eastAsia="Times New Roman" w:hAnsi="Calibri" w:cs="Calibri"/>
-                <w:color w:val="000000"/>
-                <w:lang w:eastAsia="es-MX"/>
-              </w:rPr>
-            </w:pPr>
-            <w:r>
-              <w:rPr>
-                <w:rFonts w:ascii="Calibri" w:eastAsia="Times New Roman" w:hAnsi="Calibri" w:cs="Calibri"/>
-                <w:color w:val="000000"/>
-                <w:lang w:eastAsia="es-MX"/>
-              </w:rPr>
-              <w:t>28</w:t>
-            </w:r>
-          </w:p>
-        </w:tc>
-        <w:tc>
-          <w:tcPr>
-            <w:tcW w:w="1311" w:type="dxa"/>
-            <w:tcBorders>
-              <w:top w:val="nil"/>
-              <w:left w:val="nil"/>
-              <w:bottom w:val="nil"/>
-              <w:right w:val="nil"/>
-            </w:tcBorders>
-            <w:vAlign w:val="bottom"/>
-          </w:tcPr>
-          <w:p>
-            <w:pPr>
-              <w:jc w:val="right"/>
-              <w:rPr>
-                <w:rFonts w:ascii="Calibri" w:hAnsi="Calibri" w:cs="Calibri"/>
-                <w:color w:val="000000"/>
-              </w:rPr>
-            </w:pPr>
-            <w:r>
-              <w:rPr>
-                <w:rFonts w:ascii="Calibri" w:hAnsi="Calibri" w:cs="Calibri"/>
-                <w:color w:val="000000"/>
-              </w:rPr>
-              <w:t>42.42424242</w:t>
-            </w:r>
-          </w:p>
-        </w:tc>
-      </w:tr>
-      <w:tr>
-        <w:trPr>
-          <w:trHeight w:val="300"/>
-        </w:trPr>
-        <w:tc>
-          <w:tcPr>
-            <w:tcW w:w="3040" w:type="dxa"/>
-            <w:tcBorders>
-              <w:top w:val="nil"/>
-              <w:left w:val="nil"/>
-              <w:bottom w:val="nil"/>
-              <w:right w:val="nil"/>
-            </w:tcBorders>
-            <w:shd w:val="clear" w:color="auto" w:fill="auto"/>
-            <w:noWrap/>
-            <w:vAlign w:val="bottom"/>
-            <w:hideMark/>
-          </w:tcPr>
-          <w:p>
-            <w:pPr>
-              <w:spacing w:after="0" w:line="240" w:lineRule="auto"/>
-              <w:rPr>
-                <w:rFonts w:ascii="Arial" w:eastAsia="Times New Roman" w:hAnsi="Arial" w:cs="Arial"/>
-                <w:sz w:val="20"/>
-                <w:szCs w:val="20"/>
-                <w:lang w:eastAsia="es-MX"/>
-              </w:rPr>
-            </w:pPr>
-            <w:r>
-              <w:rPr>
-                <w:rFonts w:ascii="Arial" w:eastAsia="Times New Roman" w:hAnsi="Arial" w:cs="Arial"/>
-                <w:sz w:val="20"/>
-                <w:szCs w:val="20"/>
-                <w:lang w:eastAsia="es-MX"/>
-              </w:rPr>
-              <w:t>Ni de acuerdo ni en desacuerdo</w:t>
-            </w:r>
-          </w:p>
-        </w:tc>
-        <w:tc>
-          <w:tcPr>
-            <w:tcW w:w="1110" w:type="dxa"/>
-            <w:tcBorders>
-              <w:top w:val="nil"/>
-              <w:left w:val="nil"/>
-              <w:bottom w:val="nil"/>
-              <w:right w:val="nil"/>
-            </w:tcBorders>
-            <w:shd w:val="clear" w:color="auto" w:fill="auto"/>
-            <w:noWrap/>
-            <w:vAlign w:val="bottom"/>
-            <w:hideMark/>
-          </w:tcPr>
-          <w:p>
-            <w:pPr>
-              <w:spacing w:after="0" w:line="240" w:lineRule="auto"/>
-              <w:jc w:val="right"/>
-              <w:rPr>
-                <w:rFonts w:ascii="Calibri" w:eastAsia="Times New Roman" w:hAnsi="Calibri" w:cs="Calibri"/>
-                <w:color w:val="000000"/>
-                <w:lang w:eastAsia="es-MX"/>
-              </w:rPr>
-            </w:pPr>
-            <w:r>
-              <w:rPr>
-                <w:rFonts w:ascii="Calibri" w:eastAsia="Times New Roman" w:hAnsi="Calibri" w:cs="Calibri"/>
-                <w:color w:val="000000"/>
-                <w:lang w:eastAsia="es-MX"/>
-              </w:rPr>
-              <w:t>11</w:t>
-            </w:r>
-          </w:p>
-        </w:tc>
-        <w:tc>
-          <w:tcPr>
-            <w:tcW w:w="1311" w:type="dxa"/>
-            <w:tcBorders>
-              <w:top w:val="nil"/>
-              <w:left w:val="nil"/>
-              <w:bottom w:val="nil"/>
-              <w:right w:val="nil"/>
-            </w:tcBorders>
-            <w:vAlign w:val="bottom"/>
-          </w:tcPr>
-          <w:p>
-            <w:pPr>
-              <w:jc w:val="right"/>
-              <w:rPr>
-                <w:rFonts w:ascii="Calibri" w:hAnsi="Calibri" w:cs="Calibri"/>
-                <w:color w:val="000000"/>
-              </w:rPr>
-            </w:pPr>
-            <w:r>
-              <w:rPr>
-                <w:rFonts w:ascii="Calibri" w:hAnsi="Calibri" w:cs="Calibri"/>
-                <w:color w:val="000000"/>
-              </w:rPr>
-              <w:t>16.66666667</w:t>
-            </w:r>
-          </w:p>
-        </w:tc>
-      </w:tr>
-      <w:tr>
-        <w:trPr>
-          <w:trHeight w:val="300"/>
-        </w:trPr>
-        <w:tc>
-          <w:tcPr>
-            <w:tcW w:w="3040" w:type="dxa"/>
-            <w:tcBorders>
-              <w:top w:val="nil"/>
-              <w:left w:val="nil"/>
-              <w:bottom w:val="nil"/>
-              <w:right w:val="nil"/>
-            </w:tcBorders>
-            <w:shd w:val="clear" w:color="auto" w:fill="auto"/>
-            <w:noWrap/>
-            <w:vAlign w:val="bottom"/>
-            <w:hideMark/>
-          </w:tcPr>
-          <w:p>
-            <w:pPr>
-              <w:spacing w:after="0" w:line="240" w:lineRule="auto"/>
-              <w:rPr>
-                <w:rFonts w:ascii="Calibri" w:eastAsia="Times New Roman" w:hAnsi="Calibri" w:cs="Calibri"/>
-                <w:color w:val="000000"/>
-                <w:lang w:eastAsia="es-MX"/>
-              </w:rPr>
-            </w:pPr>
-            <w:r>
-              <w:rPr>
-                <w:rFonts w:ascii="Calibri" w:eastAsia="Times New Roman" w:hAnsi="Calibri" w:cs="Calibri"/>
-                <w:color w:val="000000"/>
-                <w:lang w:eastAsia="es-MX"/>
-              </w:rPr>
-              <w:t>En desacuerdo</w:t>
-            </w:r>
-          </w:p>
-        </w:tc>
-        <w:tc>
-          <w:tcPr>
-            <w:tcW w:w="1110" w:type="dxa"/>
-            <w:tcBorders>
-              <w:top w:val="nil"/>
-              <w:left w:val="nil"/>
-              <w:bottom w:val="nil"/>
-              <w:right w:val="nil"/>
-            </w:tcBorders>
-            <w:shd w:val="clear" w:color="auto" w:fill="auto"/>
-            <w:noWrap/>
-            <w:vAlign w:val="bottom"/>
-            <w:hideMark/>
-          </w:tcPr>
-          <w:p>
-            <w:pPr>
-              <w:spacing w:after="0" w:line="240" w:lineRule="auto"/>
-              <w:jc w:val="right"/>
-              <w:rPr>
-                <w:rFonts w:ascii="Calibri" w:eastAsia="Times New Roman" w:hAnsi="Calibri" w:cs="Calibri"/>
-                <w:color w:val="000000"/>
-                <w:lang w:eastAsia="es-MX"/>
-              </w:rPr>
-            </w:pPr>
-            <w:r>
-              <w:rPr>
-                <w:rFonts w:ascii="Calibri" w:eastAsia="Times New Roman" w:hAnsi="Calibri" w:cs="Calibri"/>
-                <w:color w:val="000000"/>
-                <w:lang w:eastAsia="es-MX"/>
-              </w:rPr>
-              <w:t>4</w:t>
-            </w:r>
-          </w:p>
-        </w:tc>
-        <w:tc>
-          <w:tcPr>
-            <w:tcW w:w="1311" w:type="dxa"/>
-            <w:tcBorders>
-              <w:top w:val="nil"/>
-              <w:left w:val="nil"/>
-              <w:bottom w:val="nil"/>
-              <w:right w:val="nil"/>
-            </w:tcBorders>
-            <w:vAlign w:val="bottom"/>
-          </w:tcPr>
-          <w:p>
-            <w:pPr>
-              <w:jc w:val="right"/>
-              <w:rPr>
-                <w:rFonts w:ascii="Calibri" w:hAnsi="Calibri" w:cs="Calibri"/>
-                <w:color w:val="000000"/>
-              </w:rPr>
-            </w:pPr>
-            <w:r>
-              <w:rPr>
-                <w:rFonts w:ascii="Calibri" w:hAnsi="Calibri" w:cs="Calibri"/>
-                <w:color w:val="000000"/>
-              </w:rPr>
-              <w:t>6.060606061</w:t>
-            </w:r>
-          </w:p>
-        </w:tc>
-      </w:tr>
-      <w:tr>
-        <w:trPr>
-          <w:trHeight w:val="300"/>
-        </w:trPr>
-        <w:tc>
-          <w:tcPr>
-            <w:tcW w:w="3040" w:type="dxa"/>
-            <w:tcBorders>
-              <w:top w:val="nil"/>
-              <w:left w:val="nil"/>
-              <w:bottom w:val="nil"/>
-              <w:right w:val="nil"/>
-            </w:tcBorders>
-            <w:shd w:val="clear" w:color="auto" w:fill="auto"/>
-            <w:noWrap/>
-            <w:vAlign w:val="bottom"/>
-            <w:hideMark/>
-          </w:tcPr>
-          <w:p>
-            <w:pPr>
-              <w:spacing w:after="0" w:line="240" w:lineRule="auto"/>
-              <w:rPr>
-                <w:rFonts w:ascii="Calibri" w:eastAsia="Times New Roman" w:hAnsi="Calibri" w:cs="Calibri"/>
-                <w:color w:val="000000"/>
-                <w:lang w:eastAsia="es-MX"/>
-              </w:rPr>
-            </w:pPr>
-            <w:r>
-              <w:rPr>
-                <w:rFonts w:ascii="Calibri" w:eastAsia="Times New Roman" w:hAnsi="Calibri" w:cs="Calibri"/>
-                <w:color w:val="000000"/>
-                <w:lang w:eastAsia="es-MX"/>
-              </w:rPr>
-              <w:t>Totalmente en desacuerdo</w:t>
-            </w:r>
-          </w:p>
-        </w:tc>
-        <w:tc>
-          <w:tcPr>
-            <w:tcW w:w="1110" w:type="dxa"/>
-            <w:tcBorders>
-              <w:top w:val="nil"/>
-              <w:left w:val="nil"/>
-              <w:bottom w:val="nil"/>
-              <w:right w:val="nil"/>
-            </w:tcBorders>
-            <w:shd w:val="clear" w:color="auto" w:fill="auto"/>
-            <w:noWrap/>
-            <w:vAlign w:val="bottom"/>
-            <w:hideMark/>
-          </w:tcPr>
-          <w:p>
-            <w:pPr>
-              <w:spacing w:after="0" w:line="240" w:lineRule="auto"/>
-              <w:jc w:val="right"/>
-              <w:rPr>
-                <w:rFonts w:ascii="Calibri" w:eastAsia="Times New Roman" w:hAnsi="Calibri" w:cs="Calibri"/>
-                <w:color w:val="000000"/>
-                <w:lang w:eastAsia="es-MX"/>
-              </w:rPr>
-            </w:pPr>
-            <w:r>
-              <w:rPr>
-                <w:rFonts w:ascii="Calibri" w:eastAsia="Times New Roman" w:hAnsi="Calibri" w:cs="Calibri"/>
-                <w:color w:val="000000"/>
-                <w:lang w:eastAsia="es-MX"/>
-              </w:rPr>
-              <w:t>0</w:t>
-            </w:r>
-          </w:p>
-        </w:tc>
-        <w:tc>
-          <w:tcPr>
-            <w:tcW w:w="1311" w:type="dxa"/>
-            <w:tcBorders>
-              <w:top w:val="nil"/>
-              <w:left w:val="nil"/>
-              <w:bottom w:val="nil"/>
-              <w:right w:val="nil"/>
-            </w:tcBorders>
-            <w:vAlign w:val="bottom"/>
-          </w:tcPr>
-          <w:p>
-            <w:pPr>
-              <w:jc w:val="right"/>
-              <w:rPr>
-                <w:rFonts w:ascii="Calibri" w:hAnsi="Calibri" w:cs="Calibri"/>
-                <w:color w:val="000000"/>
-              </w:rPr>
-            </w:pPr>
-            <w:r>
-              <w:rPr>
-                <w:rFonts w:ascii="Calibri" w:hAnsi="Calibri" w:cs="Calibri"/>
-                <w:color w:val="000000"/>
-              </w:rPr>
-              <w:t>0</w:t>
-            </w:r>
-          </w:p>
-        </w:tc>
-      </w:tr>
-      <w:tr>
-        <w:trPr>
-          <w:trHeight w:val="300"/>
-        </w:trPr>
-        <w:tc>
-          <w:tcPr>
-            <w:tcW w:w="3040" w:type="dxa"/>
-            <w:tcBorders>
-              <w:top w:val="nil"/>
-              <w:left w:val="nil"/>
-              <w:bottom w:val="nil"/>
-              <w:right w:val="nil"/>
-            </w:tcBorders>
-            <w:shd w:val="clear" w:color="auto" w:fill="auto"/>
-            <w:noWrap/>
-            <w:vAlign w:val="bottom"/>
-            <w:hideMark/>
-          </w:tcPr>
-          <w:p>
-            <w:pPr>
-              <w:spacing w:after="0" w:line="240" w:lineRule="auto"/>
-              <w:rPr>
-                <w:rFonts w:ascii="Calibri" w:eastAsia="Times New Roman" w:hAnsi="Calibri" w:cs="Calibri"/>
-                <w:color w:val="000000"/>
-                <w:lang w:eastAsia="es-MX"/>
-              </w:rPr>
-            </w:pPr>
-            <w:r>
-              <w:rPr>
-                <w:rFonts w:ascii="Calibri" w:eastAsia="Times New Roman" w:hAnsi="Calibri" w:cs="Calibri"/>
-                <w:color w:val="000000"/>
-                <w:lang w:eastAsia="es-MX"/>
-              </w:rPr>
-              <w:t>Total</w:t>
-            </w:r>
-          </w:p>
-        </w:tc>
-        <w:tc>
-          <w:tcPr>
-            <w:tcW w:w="1110" w:type="dxa"/>
-            <w:tcBorders>
-              <w:top w:val="nil"/>
-              <w:left w:val="nil"/>
-              <w:bottom w:val="nil"/>
-              <w:right w:val="nil"/>
-            </w:tcBorders>
-            <w:shd w:val="clear" w:color="auto" w:fill="auto"/>
-            <w:noWrap/>
-            <w:vAlign w:val="bottom"/>
-            <w:hideMark/>
-          </w:tcPr>
-          <w:p>
-            <w:pPr>
-              <w:spacing w:after="0" w:line="240" w:lineRule="auto"/>
-              <w:jc w:val="right"/>
-              <w:rPr>
-                <w:rFonts w:ascii="Calibri" w:eastAsia="Times New Roman" w:hAnsi="Calibri" w:cs="Calibri"/>
-                <w:color w:val="000000"/>
-                <w:lang w:eastAsia="es-MX"/>
-              </w:rPr>
-            </w:pPr>
-            <w:r>
-              <w:rPr>
-                <w:rFonts w:ascii="Calibri" w:eastAsia="Times New Roman" w:hAnsi="Calibri" w:cs="Calibri"/>
-                <w:color w:val="000000"/>
-                <w:lang w:eastAsia="es-MX"/>
-              </w:rPr>
-              <w:t>66</w:t>
-            </w:r>
-          </w:p>
-        </w:tc>
-        <w:tc>
-          <w:tcPr>
-            <w:tcW w:w="1311" w:type="dxa"/>
-            <w:tcBorders>
-              <w:top w:val="nil"/>
-              <w:left w:val="nil"/>
-              <w:bottom w:val="nil"/>
-              <w:right w:val="nil"/>
-            </w:tcBorders>
-            <w:vAlign w:val="bottom"/>
-          </w:tcPr>
-          <w:p>
-            <w:pPr>
-              <w:jc w:val="right"/>
-              <w:rPr>
-                <w:rFonts w:ascii="Calibri" w:hAnsi="Calibri" w:cs="Calibri"/>
-                <w:color w:val="000000"/>
-              </w:rPr>
-            </w:pPr>
-            <w:r>
-              <w:rPr>
-                <w:rFonts w:ascii="Calibri" w:hAnsi="Calibri" w:cs="Calibri"/>
-                <w:color w:val="000000"/>
-              </w:rPr>
-              <w:t>100</w:t>
-            </w:r>
-          </w:p>
-        </w:tc>
-      </w:tr>
-    </w:tbl>
-    <w:p>
-      <w:pPr>
+      </w:pPr>
+    </w:p>
+    <w:p>
+      <w:pPr>
+        <w:rPr>
+          <w:rFonts w:ascii="Arial" w:hAnsi="Arial" w:cs="Arial"/>
+          <w:b/>
+          <w:sz w:val="28"/>
+        </w:rPr>
+      </w:pPr>
+    </w:p>
+    <w:p>
+      <w:pPr>
+        <w:rPr>
+          <w:rFonts w:ascii="Arial" w:hAnsi="Arial" w:cs="Arial"/>
+          <w:b/>
+          <w:sz w:val="28"/>
+        </w:rPr>
+      </w:pPr>
+    </w:p>
+    <w:p>
+      <w:pPr>
+        <w:rPr>
+          <w:rFonts w:ascii="Arial" w:hAnsi="Arial" w:cs="Arial"/>
+          <w:b/>
+          <w:sz w:val="28"/>
+        </w:rPr>
+      </w:pPr>
+    </w:p>
+    <w:p>
+      <w:pPr>
+        <w:rPr>
+          <w:rFonts w:ascii="Arial" w:hAnsi="Arial" w:cs="Arial"/>
+          <w:b/>
+          <w:sz w:val="28"/>
+        </w:rPr>
+      </w:pPr>
+    </w:p>
+    <w:p>
+      <w:pPr>
+        <w:rPr>
+          <w:rFonts w:ascii="Arial" w:hAnsi="Arial" w:cs="Arial"/>
+          <w:b/>
+          <w:sz w:val="28"/>
+        </w:rPr>
+      </w:pPr>
+    </w:p>
+    <w:p>
+      <w:pPr>
+        <w:rPr>
+          <w:rFonts w:ascii="Arial" w:hAnsi="Arial" w:cs="Arial"/>
+          <w:b/>
+          <w:sz w:val="28"/>
+        </w:rPr>
+      </w:pPr>
+    </w:p>
+    <w:p>
+      <w:pPr>
+        <w:rPr>
+          <w:rFonts w:ascii="Arial" w:hAnsi="Arial" w:cs="Arial"/>
+          <w:b/>
+          <w:sz w:val="28"/>
+        </w:rPr>
+      </w:pPr>
+    </w:p>
+    <w:p>
+      <w:pPr>
+        <w:rPr>
+          <w:rFonts w:ascii="Arial" w:hAnsi="Arial" w:cs="Arial"/>
+          <w:b/>
+          <w:sz w:val="28"/>
+        </w:rPr>
+      </w:pPr>
+      <w:bookmarkStart w:id="26" w:name="_GoBack"/>
+      <w:bookmarkEnd w:id="26"/>
+    </w:p>
+    <w:p>
+      <w:pPr>
+        <w:rPr>
+          <w:rFonts w:ascii="Arial" w:hAnsi="Arial" w:cs="Arial"/>
+          <w:b/>
+          <w:sz w:val="28"/>
+        </w:rPr>
+      </w:pPr>
+    </w:p>
+    <w:p>
+      <w:pPr>
+        <w:jc w:val="both"/>
         <w:rPr>
           <w:rFonts w:ascii="Arial" w:eastAsiaTheme="majorEastAsia" w:hAnsi="Arial" w:cs="Arial"/>
           <w:b/>
@@ -21410,6 +21863,29 @@
             </a:graphic>
           </wp:anchor>
         </w:drawing>
+      </w:r>
+      <w:r>
+        <w:rPr>
+          <w:rFonts w:ascii="Arial" w:hAnsi="Arial" w:cs="Arial"/>
+          <w:sz w:val="24"/>
+        </w:rPr>
+        <w:t xml:space="preserve">finalmente, se puede apreciar que los encuestados en su gran parte consideran que la información de la empresa se encuentra respaldada, siendo de vital importancia no solo para la minería de datos en </w:t>
+      </w:r>
+      <w:proofErr w:type="spellStart"/>
+      <w:r>
+        <w:rPr>
+          <w:rFonts w:ascii="Arial" w:hAnsi="Arial" w:cs="Arial"/>
+          <w:sz w:val="24"/>
+        </w:rPr>
+        <w:t>si</w:t>
+      </w:r>
+      <w:proofErr w:type="spellEnd"/>
+      <w:r>
+        <w:rPr>
+          <w:rFonts w:ascii="Arial" w:hAnsi="Arial" w:cs="Arial"/>
+          <w:sz w:val="24"/>
+        </w:rPr>
+        <w:t>, sino que para la seguridad, disponibilidad y confiabilidad de los datos de la misma.</w:t>
       </w:r>
       <w:r>
         <w:rPr>
@@ -21708,7 +22184,7 @@
         <w:szCs w:val="24"/>
         <w:lang w:val="es-ES"/>
       </w:rPr>
-      <w:t>42</w:t>
+      <w:t>48</w:t>
     </w:r>
     <w:r>
       <w:rPr>
@@ -37026,7 +37502,7 @@
 </file>
 
 <file path=customXml/itemProps1.xml><?xml version="1.0" encoding="utf-8"?>
-<ds:datastoreItem xmlns:ds="http://schemas.openxmlformats.org/officeDocument/2006/customXml" ds:itemID="{3962260B-D963-4021-812E-321BA3DD0AF0}">
+<ds:datastoreItem xmlns:ds="http://schemas.openxmlformats.org/officeDocument/2006/customXml" ds:itemID="{903A9A62-50E4-40B3-9D48-B4DDB79648BB}">
   <ds:schemaRefs>
     <ds:schemaRef ds:uri="http://schemas.openxmlformats.org/officeDocument/2006/bibliography"/>
   </ds:schemaRefs>

</xml_diff>

<commit_message>
versión aceptable de tesina
</commit_message>
<xml_diff>
--- a/TESINA EQUIPO4.docx
+++ b/TESINA EQUIPO4.docx
@@ -6169,73 +6169,17 @@
         <w:jc w:val="both"/>
         <w:rPr>
           <w:rFonts w:ascii="Arial" w:hAnsi="Arial" w:cs="Arial"/>
-          <w:i/>
-          <w:sz w:val="24"/>
-          <w:szCs w:val="24"/>
-        </w:rPr>
-      </w:pPr>
-      <w:r>
-        <w:rPr>
-          <w:rFonts w:ascii="Arial" w:hAnsi="Arial" w:cs="Arial"/>
-          <w:sz w:val="24"/>
-          <w:szCs w:val="24"/>
-        </w:rPr>
-        <w:t xml:space="preserve">Al revisar las fuentes documentales se observa que la </w:t>
-      </w:r>
-      <w:proofErr w:type="gramStart"/>
-      <w:r>
-        <w:rPr>
-          <w:rFonts w:ascii="Arial" w:hAnsi="Arial" w:cs="Arial"/>
-          <w:sz w:val="24"/>
-          <w:szCs w:val="24"/>
-        </w:rPr>
-        <w:t>definición  de</w:t>
-      </w:r>
-      <w:proofErr w:type="gramEnd"/>
-      <w:r>
-        <w:rPr>
-          <w:rFonts w:ascii="Arial" w:hAnsi="Arial" w:cs="Arial"/>
-          <w:sz w:val="24"/>
-          <w:szCs w:val="24"/>
-        </w:rPr>
-        <w:t xml:space="preserve"> Minería de datos puede variar ya que tiene mucho que ver entre los investigadores y los fines que se le den, por ejemplo, la definición y los fines serán muy diferentes para un estadístico o para un analista de datos.  La definición que se acerca más a lo general es la </w:t>
-      </w:r>
-      <w:proofErr w:type="gramStart"/>
-      <w:r>
-        <w:rPr>
-          <w:rFonts w:ascii="Arial" w:hAnsi="Arial" w:cs="Arial"/>
-          <w:sz w:val="24"/>
-          <w:szCs w:val="24"/>
-        </w:rPr>
-        <w:t>citada  por</w:t>
-      </w:r>
-      <w:proofErr w:type="gramEnd"/>
-      <w:r>
-        <w:rPr>
-          <w:rFonts w:ascii="Arial" w:hAnsi="Arial" w:cs="Arial"/>
-          <w:sz w:val="24"/>
-          <w:szCs w:val="24"/>
-        </w:rPr>
-        <w:t xml:space="preserve">  Rodríguez Suarez (2009) </w:t>
-      </w:r>
-      <w:r>
-        <w:rPr>
-          <w:rFonts w:ascii="Arial" w:hAnsi="Arial" w:cs="Arial"/>
-          <w:i/>
-          <w:sz w:val="24"/>
-          <w:szCs w:val="24"/>
-        </w:rPr>
-        <w:t xml:space="preserve">La minería de datos es el análisis de habitualmente </w:t>
-      </w:r>
-      <w:r>
-        <w:rPr>
-          <w:rFonts w:ascii="Arial" w:hAnsi="Arial" w:cs="Arial"/>
-          <w:i/>
-          <w:sz w:val="24"/>
-          <w:szCs w:val="24"/>
-        </w:rPr>
-        <w:lastRenderedPageBreak/>
-        <w:t>grandes, series de datos para encontrar relaciones inesperadas y resumir la información de nuevas maneras que sean entendibles y útiles por el propietario de los datos.</w:t>
+          <w:sz w:val="24"/>
+          <w:szCs w:val="24"/>
+        </w:rPr>
+      </w:pPr>
+      <w:r>
+        <w:rPr>
+          <w:rFonts w:ascii="Arial" w:hAnsi="Arial" w:cs="Arial"/>
+          <w:sz w:val="24"/>
+          <w:szCs w:val="24"/>
+        </w:rPr>
+        <w:t xml:space="preserve">Al revisar las fuentes documentales se observa que la definición de Minería de datos puede variar ya que tiene mucho que ver entre los investigadores y los fines que se le den, por ejemplo, la definición y los fines serán muy diferentes para un estadístico o para un analista de datos.  </w:t>
       </w:r>
     </w:p>
     <w:p>
@@ -6245,10 +6189,55 @@
         <w:jc w:val="both"/>
         <w:rPr>
           <w:rFonts w:ascii="Arial" w:hAnsi="Arial" w:cs="Arial"/>
-          <w:sz w:val="24"/>
-          <w:szCs w:val="24"/>
-        </w:rPr>
-      </w:pPr>
+          <w:i/>
+          <w:sz w:val="24"/>
+          <w:szCs w:val="24"/>
+        </w:rPr>
+      </w:pPr>
+      <w:r>
+        <w:rPr>
+          <w:rFonts w:ascii="Arial" w:hAnsi="Arial" w:cs="Arial"/>
+          <w:sz w:val="24"/>
+          <w:szCs w:val="24"/>
+        </w:rPr>
+        <w:lastRenderedPageBreak/>
+        <w:t xml:space="preserve">La definición que se acerca más a lo general es la citada por Rodríguez Suarez (2009) </w:t>
+      </w:r>
+      <w:r>
+        <w:rPr>
+          <w:rFonts w:ascii="Arial" w:hAnsi="Arial" w:cs="Arial"/>
+          <w:sz w:val="24"/>
+          <w:szCs w:val="24"/>
+        </w:rPr>
+        <w:t>“</w:t>
+      </w:r>
+      <w:r>
+        <w:rPr>
+          <w:rFonts w:ascii="Arial" w:hAnsi="Arial" w:cs="Arial"/>
+          <w:i/>
+          <w:sz w:val="24"/>
+          <w:szCs w:val="24"/>
+        </w:rPr>
+        <w:t>La minería de datos es el análisis de habitualmente grandes, series de datos para encontrar relaciones inesperadas y resumir la información de nuevas maneras que sean entendibles y útiles por el propietario de los datos</w:t>
+      </w:r>
+      <w:r>
+        <w:rPr>
+          <w:rFonts w:ascii="Arial" w:hAnsi="Arial" w:cs="Arial"/>
+          <w:i/>
+          <w:sz w:val="24"/>
+          <w:szCs w:val="24"/>
+        </w:rPr>
+        <w:t>”</w:t>
+      </w:r>
+      <w:r>
+        <w:rPr>
+          <w:rFonts w:ascii="Arial" w:hAnsi="Arial" w:cs="Arial"/>
+          <w:i/>
+          <w:sz w:val="24"/>
+          <w:szCs w:val="24"/>
+        </w:rPr>
+        <w:t>.</w:t>
+      </w:r>
     </w:p>
     <w:p>
       <w:pPr>
@@ -6273,6 +6262,18 @@
           <w:szCs w:val="24"/>
         </w:rPr>
       </w:pPr>
+    </w:p>
+    <w:p>
+      <w:pPr>
+        <w:pStyle w:val="Textoindependiente"/>
+        <w:spacing w:line="360" w:lineRule="auto"/>
+        <w:jc w:val="both"/>
+        <w:rPr>
+          <w:rFonts w:ascii="Arial" w:hAnsi="Arial" w:cs="Arial"/>
+          <w:sz w:val="24"/>
+          <w:szCs w:val="24"/>
+        </w:rPr>
+      </w:pPr>
       <w:r>
         <w:rPr>
           <w:rFonts w:ascii="Arial" w:hAnsi="Arial" w:cs="Arial"/>
@@ -6405,19 +6406,46 @@
       <w:r>
         <w:rPr>
           <w:rFonts w:ascii="Arial" w:hAnsi="Arial" w:cs="Arial"/>
-          <w:sz w:val="24"/>
-          <w:szCs w:val="24"/>
-        </w:rPr>
-        <w:t xml:space="preserve">“datos de tamaño muy grande, típicamente hasta el extremo de que su gestión presenta retos logísticos significativos”, y cita que  Gartner (2012) definió como “activos de información caracterizados por su volumen elevado, velocidad elevada y alta variedad, que demandan soluciones innovad oras y </w:t>
-      </w:r>
-      <w:r>
-        <w:rPr>
-          <w:rFonts w:ascii="Arial" w:hAnsi="Arial" w:cs="Arial"/>
+          <w:i/>
+          <w:sz w:val="24"/>
+          <w:szCs w:val="24"/>
+        </w:rPr>
+        <w:t>“datos de tamaño muy grande, típicamente hasta el extremo de que su gestión presenta retos logísticos significativos”</w:t>
+      </w:r>
+      <w:r>
+        <w:rPr>
+          <w:rFonts w:ascii="Arial" w:hAnsi="Arial" w:cs="Arial"/>
+          <w:sz w:val="24"/>
+          <w:szCs w:val="24"/>
+        </w:rPr>
+        <w:t xml:space="preserve">, y cita que  Gartner (2012) definió como </w:t>
+      </w:r>
+      <w:r>
+        <w:rPr>
+          <w:rFonts w:ascii="Arial" w:hAnsi="Arial" w:cs="Arial"/>
+          <w:i/>
+          <w:sz w:val="24"/>
+          <w:szCs w:val="24"/>
+        </w:rPr>
+        <w:t xml:space="preserve">“activos de información caracterizados por su volumen </w:t>
+      </w:r>
+      <w:r>
+        <w:rPr>
+          <w:rFonts w:ascii="Arial" w:hAnsi="Arial" w:cs="Arial"/>
+          <w:i/>
           <w:sz w:val="24"/>
           <w:szCs w:val="24"/>
         </w:rPr>
         <w:lastRenderedPageBreak/>
-        <w:t>eficientes de procesado para la mejora del conocimiento y la toma de decisiones en las organizaciones”. Esta definición destaca las 3 “V” de los Big Data: Volumen, Velocidad y Veracidad.</w:t>
+        <w:t>elevado, velocidad elevada y alta variedad, que demandan soluciones innovadoras y eficientes de procesado para la mejora del conocimiento y la toma de decisiones en las organizaciones”.</w:t>
+      </w:r>
+      <w:r>
+        <w:rPr>
+          <w:rFonts w:ascii="Arial" w:hAnsi="Arial" w:cs="Arial"/>
+          <w:sz w:val="24"/>
+          <w:szCs w:val="24"/>
+        </w:rPr>
+        <w:t xml:space="preserve"> Esta definición destaca las 3 “V” de los Big Data: Volumen, Velocidad y Veracidad.</w:t>
       </w:r>
     </w:p>
     <w:p>
@@ -6488,7 +6516,6 @@
         </w:rPr>
         <w:t xml:space="preserve">, se realiza la extracción de grandes volúmenes de datos, buscando que estos sean no triviales, es decir, que </w:t>
       </w:r>
-      <w:proofErr w:type="gramStart"/>
       <w:r>
         <w:rPr>
           <w:rFonts w:ascii="Arial" w:eastAsiaTheme="minorHAnsi" w:hAnsi="Arial" w:cs="Arial"/>
@@ -6496,9 +6523,8 @@
           <w:sz w:val="24"/>
           <w:szCs w:val="24"/>
         </w:rPr>
-        <w:t>realmente</w:t>
-      </w:r>
-      <w:proofErr w:type="gramEnd"/>
+        <w:t>en realidad</w:t>
+      </w:r>
       <w:r>
         <w:rPr>
           <w:rFonts w:ascii="Arial" w:eastAsiaTheme="minorHAnsi" w:hAnsi="Arial" w:cs="Arial"/>
@@ -6506,7 +6532,54 @@
           <w:sz w:val="24"/>
           <w:szCs w:val="24"/>
         </w:rPr>
-        <w:t xml:space="preserve"> aporten elementos para el análisis; que sean implícitos, al contener información per se; previamente desconocidos, porque no se tenía consciencia de que existían; además de potencialmente útiles, ya que su simple obtención puede redundar en un beneficio para quien logro extraer el dato.</w:t>
+        <w:t xml:space="preserve"> aporten elementos para el análisis; que sean implícitos, al contener información </w:t>
+      </w:r>
+      <w:proofErr w:type="spellStart"/>
+      <w:r>
+        <w:rPr>
+          <w:rFonts w:ascii="Arial" w:eastAsiaTheme="minorHAnsi" w:hAnsi="Arial" w:cs="Arial"/>
+          <w:color w:val="auto"/>
+          <w:sz w:val="24"/>
+          <w:szCs w:val="24"/>
+        </w:rPr>
+        <w:t>pers</w:t>
+      </w:r>
+      <w:r>
+        <w:rPr>
+          <w:rFonts w:ascii="Arial" w:eastAsiaTheme="minorHAnsi" w:hAnsi="Arial" w:cs="Arial"/>
+          <w:color w:val="auto"/>
+          <w:sz w:val="24"/>
+          <w:szCs w:val="24"/>
+        </w:rPr>
+        <w:t>é</w:t>
+      </w:r>
+      <w:proofErr w:type="spellEnd"/>
+      <w:r>
+        <w:rPr>
+          <w:rFonts w:ascii="Arial" w:eastAsiaTheme="minorHAnsi" w:hAnsi="Arial" w:cs="Arial"/>
+          <w:color w:val="auto"/>
+          <w:sz w:val="24"/>
+          <w:szCs w:val="24"/>
+        </w:rPr>
+        <w:t xml:space="preserve">; previamente desconocidos, porque no se tenía </w:t>
+      </w:r>
+      <w:r>
+        <w:rPr>
+          <w:rFonts w:ascii="Arial" w:eastAsiaTheme="minorHAnsi" w:hAnsi="Arial" w:cs="Arial"/>
+          <w:color w:val="auto"/>
+          <w:sz w:val="24"/>
+          <w:szCs w:val="24"/>
+        </w:rPr>
+        <w:t>conciencia</w:t>
+      </w:r>
+      <w:r>
+        <w:rPr>
+          <w:rFonts w:ascii="Arial" w:eastAsiaTheme="minorHAnsi" w:hAnsi="Arial" w:cs="Arial"/>
+          <w:color w:val="auto"/>
+          <w:sz w:val="24"/>
+          <w:szCs w:val="24"/>
+        </w:rPr>
+        <w:t xml:space="preserve"> de que existían; además de potencialmente útiles, ya que su simple obtención puede redundar en un beneficio para quien logro extraer el dato.</w:t>
       </w:r>
     </w:p>
     <w:p>
@@ -6574,7 +6647,7 @@
           <w:sz w:val="24"/>
           <w:szCs w:val="24"/>
         </w:rPr>
-        <w:t xml:space="preserve">Emplean algoritmos sofisticados para descubrir principalmente patrones ocultos, asociaciones, anomalías, y/o estructuras de la gran cantidad de datos. almacenados en </w:t>
+        <w:t xml:space="preserve">Emplean algoritmos sofisticados para descubrir principalmente patrones ocultos, asociaciones, anomalías, y/o estructuras de la gran cantidad de datos almacenados en </w:t>
       </w:r>
       <w:proofErr w:type="gramStart"/>
       <w:r>
@@ -6751,17 +6824,34 @@
         <w:jc w:val="both"/>
         <w:rPr>
           <w:rFonts w:ascii="Arial" w:hAnsi="Arial" w:cs="Arial"/>
-          <w:sz w:val="24"/>
-          <w:szCs w:val="24"/>
-        </w:rPr>
-      </w:pPr>
-      <w:r>
-        <w:rPr>
-          <w:rFonts w:ascii="Arial" w:hAnsi="Arial" w:cs="Arial"/>
-          <w:sz w:val="24"/>
-          <w:szCs w:val="24"/>
-        </w:rPr>
-        <w:t xml:space="preserve">Rodríguez Suarez (2009) define el Data </w:t>
+          <w:i/>
+          <w:sz w:val="24"/>
+          <w:szCs w:val="24"/>
+        </w:rPr>
+      </w:pPr>
+      <w:r>
+        <w:rPr>
+          <w:rFonts w:ascii="Arial" w:hAnsi="Arial" w:cs="Arial"/>
+          <w:sz w:val="24"/>
+          <w:szCs w:val="24"/>
+        </w:rPr>
+        <w:t>Rodríguez Su</w:t>
+      </w:r>
+      <w:r>
+        <w:rPr>
+          <w:rFonts w:ascii="Arial" w:hAnsi="Arial" w:cs="Arial"/>
+          <w:sz w:val="24"/>
+          <w:szCs w:val="24"/>
+        </w:rPr>
+        <w:t>á</w:t>
+      </w:r>
+      <w:r>
+        <w:rPr>
+          <w:rFonts w:ascii="Arial" w:hAnsi="Arial" w:cs="Arial"/>
+          <w:sz w:val="24"/>
+          <w:szCs w:val="24"/>
+        </w:rPr>
+        <w:t xml:space="preserve">rez (2009) define el Data </w:t>
       </w:r>
       <w:proofErr w:type="spellStart"/>
       <w:r>
@@ -6779,7 +6869,43 @@
           <w:sz w:val="24"/>
           <w:szCs w:val="24"/>
         </w:rPr>
-        <w:t xml:space="preserve"> como un proceso de organización de grandes cantidades de datos de diversos tipos guardados en la organización con el objetivo de facilitar la recuperación de la misma con fines analíticos.</w:t>
+        <w:t xml:space="preserve"> como </w:t>
+      </w:r>
+      <w:r>
+        <w:rPr>
+          <w:rFonts w:ascii="Arial" w:hAnsi="Arial" w:cs="Arial"/>
+          <w:i/>
+          <w:sz w:val="24"/>
+          <w:szCs w:val="24"/>
+        </w:rPr>
+        <w:t>“</w:t>
+      </w:r>
+      <w:r>
+        <w:rPr>
+          <w:rFonts w:ascii="Arial" w:hAnsi="Arial" w:cs="Arial"/>
+          <w:i/>
+          <w:sz w:val="24"/>
+          <w:szCs w:val="24"/>
+        </w:rPr>
+        <w:t>un proceso de organización de grandes cantidades de datos de diversos tipos guardados en la organización con el objetivo de facilitar la recuperación de la misma con fines analíticos</w:t>
+      </w:r>
+      <w:r>
+        <w:rPr>
+          <w:rFonts w:ascii="Arial" w:hAnsi="Arial" w:cs="Arial"/>
+          <w:i/>
+          <w:sz w:val="24"/>
+          <w:szCs w:val="24"/>
+        </w:rPr>
+        <w:t>”</w:t>
+      </w:r>
+      <w:r>
+        <w:rPr>
+          <w:rFonts w:ascii="Arial" w:hAnsi="Arial" w:cs="Arial"/>
+          <w:i/>
+          <w:sz w:val="24"/>
+          <w:szCs w:val="24"/>
+        </w:rPr>
+        <w:t>.</w:t>
       </w:r>
     </w:p>
     <w:p>
@@ -6823,25 +6949,23 @@
           <w:sz w:val="24"/>
           <w:szCs w:val="24"/>
         </w:rPr>
-        <w:t xml:space="preserve">El almacenamiento de datos tiene </w:t>
-      </w:r>
-      <w:proofErr w:type="gramStart"/>
-      <w:r>
-        <w:rPr>
-          <w:rFonts w:ascii="Arial" w:hAnsi="Arial" w:cs="Arial"/>
-          <w:sz w:val="24"/>
-          <w:szCs w:val="24"/>
-        </w:rPr>
-        <w:t>un gran importancia</w:t>
-      </w:r>
-      <w:proofErr w:type="gramEnd"/>
-      <w:r>
-        <w:rPr>
-          <w:rFonts w:ascii="Arial" w:hAnsi="Arial" w:cs="Arial"/>
-          <w:sz w:val="24"/>
-          <w:szCs w:val="24"/>
-        </w:rPr>
-        <w:t xml:space="preserve"> en el proceso de minería de datos pues en cierta medida, permite la recuperación o al menos la referencia a determinados conjuntos de datos de importancia para un proceso de toma de decisión dado. En la actualidad existe gran variedad de sistemas comerciales para el almacenamiento de datos entre los que se destacan Oracle, </w:t>
+        <w:t>El almacenamiento de datos tiene un</w:t>
+      </w:r>
+      <w:r>
+        <w:rPr>
+          <w:rFonts w:ascii="Arial" w:hAnsi="Arial" w:cs="Arial"/>
+          <w:sz w:val="24"/>
+          <w:szCs w:val="24"/>
+        </w:rPr>
+        <w:t>a</w:t>
+      </w:r>
+      <w:r>
+        <w:rPr>
+          <w:rFonts w:ascii="Arial" w:hAnsi="Arial" w:cs="Arial"/>
+          <w:sz w:val="24"/>
+          <w:szCs w:val="24"/>
+        </w:rPr>
+        <w:t xml:space="preserve"> gran importancia en el proceso de minería de datos pues en cierta medida, permite la recuperación o al menos la referencia a determinados conjuntos de datos de importancia para un proceso de toma de decisión dado. En la actualidad existe gran variedad de sistemas comerciales para el almacenamiento de datos entre los que se destacan Oracle, </w:t>
       </w:r>
       <w:proofErr w:type="spellStart"/>
       <w:r>
@@ -6971,7 +7095,6 @@
       <w:r>
         <w:rPr>
           <w:rFonts w:ascii="Arial" w:hAnsi="Arial" w:cs="Arial"/>
-          <w:b/>
           <w:sz w:val="24"/>
           <w:szCs w:val="24"/>
         </w:rPr>
@@ -7071,18 +7194,16 @@
           <w:sz w:val="24"/>
           <w:szCs w:val="24"/>
         </w:rPr>
-        <w:t xml:space="preserve">En esencia, el Data </w:t>
-      </w:r>
-      <w:proofErr w:type="spellStart"/>
-      <w:r>
-        <w:rPr>
-          <w:rFonts w:ascii="Arial" w:hAnsi="Arial" w:cs="Arial"/>
-          <w:sz w:val="24"/>
-          <w:szCs w:val="24"/>
-        </w:rPr>
-        <w:t>Mining</w:t>
-      </w:r>
-      <w:proofErr w:type="spellEnd"/>
+        <w:t xml:space="preserve">En esencia, </w:t>
+      </w:r>
+      <w:r>
+        <w:rPr>
+          <w:rFonts w:ascii="Arial" w:hAnsi="Arial" w:cs="Arial"/>
+          <w:sz w:val="24"/>
+          <w:szCs w:val="24"/>
+        </w:rPr>
+        <w:t>la minería de datos</w:t>
+      </w:r>
       <w:r>
         <w:rPr>
           <w:rFonts w:ascii="Arial" w:hAnsi="Arial" w:cs="Arial"/>
@@ -7192,7 +7313,41 @@
           <w:szCs w:val="24"/>
         </w:rPr>
         <w:lastRenderedPageBreak/>
-        <w:t>El término algoritmo, se define como una secuencia de instrucciones que representan un modelo de solución para determinado tipo de problemas; es decir, corresponde a un conjunto de instrucciones que, realizadas en orden, conducen a obtener la solución de un problema.</w:t>
+        <w:t>El término algoritmo, se define como una secuencia de instrucciones que representan un modelo de solución para determinado tipo de problemas; es decir, corresponde a un conjunto de instrucciones que, realizadas en orden, conducen a obtener la solución de un problema</w:t>
+      </w:r>
+      <w:r>
+        <w:rPr>
+          <w:rFonts w:ascii="Arial" w:hAnsi="Arial" w:cs="Arial"/>
+          <w:sz w:val="24"/>
+          <w:szCs w:val="24"/>
+        </w:rPr>
+        <w:t xml:space="preserve"> (</w:t>
+      </w:r>
+      <w:proofErr w:type="spellStart"/>
+      <w:r>
+        <w:rPr>
+          <w:rFonts w:ascii="Arial" w:hAnsi="Arial" w:cs="Arial"/>
+          <w:sz w:val="24"/>
+          <w:szCs w:val="24"/>
+        </w:rPr>
+        <w:t>Leiserson</w:t>
+      </w:r>
+      <w:proofErr w:type="spellEnd"/>
+      <w:r>
+        <w:rPr>
+          <w:rFonts w:ascii="Arial" w:hAnsi="Arial" w:cs="Arial"/>
+          <w:sz w:val="24"/>
+          <w:szCs w:val="24"/>
+        </w:rPr>
+        <w:t>, 2009)</w:t>
+      </w:r>
+      <w:r>
+        <w:rPr>
+          <w:rFonts w:ascii="Arial" w:hAnsi="Arial" w:cs="Arial"/>
+          <w:sz w:val="24"/>
+          <w:szCs w:val="24"/>
+        </w:rPr>
+        <w:t>.</w:t>
       </w:r>
     </w:p>
     <w:p>
@@ -7518,7 +7673,6 @@
       <w:r>
         <w:rPr>
           <w:rFonts w:ascii="Arial" w:hAnsi="Arial" w:cs="Arial"/>
-          <w:b/>
           <w:sz w:val="24"/>
           <w:szCs w:val="24"/>
         </w:rPr>
@@ -7600,9 +7754,17 @@
         </w:rPr>
         <w:lastRenderedPageBreak/>
         <w:drawing>
-          <wp:inline distT="0" distB="0" distL="0" distR="0" wp14:anchorId="36F584A4" wp14:editId="03EE573B">
-            <wp:extent cx="5551675" cy="3173105"/>
-            <wp:effectExtent l="0" t="0" r="0" b="8255"/>
+          <wp:anchor distT="0" distB="0" distL="114300" distR="114300" simplePos="0" relativeHeight="251672576" behindDoc="0" locked="0" layoutInCell="1" allowOverlap="1" wp14:anchorId="36F584A4">
+            <wp:simplePos x="0" y="0"/>
+            <wp:positionH relativeFrom="page">
+              <wp:align>center</wp:align>
+            </wp:positionH>
+            <wp:positionV relativeFrom="margin">
+              <wp:align>top</wp:align>
+            </wp:positionV>
+            <wp:extent cx="6365875" cy="3638550"/>
+            <wp:effectExtent l="0" t="0" r="0" b="0"/>
+            <wp:wrapSquare wrapText="bothSides"/>
             <wp:docPr id="3" name="Imagen 2" descr="Imagen que contiene captura de pantalla&#10;&#10;Descripción generada con confianza alta">
               <a:extLst xmlns:a="http://schemas.openxmlformats.org/drawingml/2006/main">
                 <a:ext uri="{FF2B5EF4-FFF2-40B4-BE49-F238E27FC236}">
@@ -7642,7 +7804,7 @@
                   <pic:spPr bwMode="auto">
                     <a:xfrm>
                       <a:off x="0" y="0"/>
-                      <a:ext cx="5584038" cy="3191602"/>
+                      <a:ext cx="6365875" cy="3638550"/>
                     </a:xfrm>
                     <a:prstGeom prst="rect">
                       <a:avLst/>
@@ -7659,20 +7821,23 @@
                 </pic:pic>
               </a:graphicData>
             </a:graphic>
-          </wp:inline>
+            <wp14:sizeRelH relativeFrom="margin">
+              <wp14:pctWidth>0</wp14:pctWidth>
+            </wp14:sizeRelH>
+            <wp14:sizeRelV relativeFrom="margin">
+              <wp14:pctHeight>0</wp14:pctHeight>
+            </wp14:sizeRelV>
+          </wp:anchor>
         </w:drawing>
       </w:r>
-      <w:hyperlink r:id="rId15" w:history="1">
-        <w:r>
-          <w:rPr>
-            <w:rStyle w:val="Hipervnculo"/>
-            <w:rFonts w:ascii="Arial" w:hAnsi="Arial" w:cs="Arial"/>
-            <w:sz w:val="24"/>
-            <w:szCs w:val="24"/>
-          </w:rPr>
-          <w:t>http://fia.unitec.edu/wiki/index.php?title=Archivo:Mineria.jpg</w:t>
-        </w:r>
-      </w:hyperlink>
+      <w:r>
+        <w:rPr>
+          <w:rFonts w:ascii="Arial" w:hAnsi="Arial" w:cs="Arial"/>
+          <w:sz w:val="24"/>
+          <w:szCs w:val="24"/>
+        </w:rPr>
+        <w:t xml:space="preserve"> </w:t>
+      </w:r>
     </w:p>
     <w:p>
       <w:pPr>
@@ -7684,6 +7849,8 @@
           <w:szCs w:val="24"/>
         </w:rPr>
       </w:pPr>
+      <w:bookmarkStart w:id="13" w:name="_GoBack"/>
+      <w:bookmarkEnd w:id="13"/>
     </w:p>
     <w:p>
       <w:pPr>
@@ -7884,6 +8051,125 @@
     </w:p>
     <w:p>
       <w:pPr>
+        <w:spacing w:line="360" w:lineRule="auto"/>
+        <w:jc w:val="both"/>
+        <w:rPr>
+          <w:rFonts w:ascii="Arial" w:hAnsi="Arial" w:cs="Arial"/>
+          <w:color w:val="222222"/>
+          <w:sz w:val="24"/>
+          <w:shd w:val="clear" w:color="auto" w:fill="FFFFFF"/>
+        </w:rPr>
+      </w:pPr>
+    </w:p>
+    <w:p>
+      <w:pPr>
+        <w:spacing w:line="360" w:lineRule="auto"/>
+        <w:jc w:val="both"/>
+        <w:rPr>
+          <w:b/>
+          <w:sz w:val="36"/>
+          <w:szCs w:val="36"/>
+        </w:rPr>
+      </w:pPr>
+    </w:p>
+    <w:p>
+      <w:pPr>
+        <w:rPr>
+          <w:rFonts w:ascii="Arial" w:eastAsia="Times New Roman" w:hAnsi="Arial" w:cs="Arial"/>
+          <w:b/>
+          <w:sz w:val="28"/>
+          <w:szCs w:val="24"/>
+          <w:lang w:eastAsia="es-MX"/>
+        </w:rPr>
+      </w:pPr>
+      <w:r>
+        <w:rPr>
+          <w:rFonts w:ascii="Arial" w:hAnsi="Arial" w:cs="Arial"/>
+          <w:b/>
+          <w:sz w:val="28"/>
+        </w:rPr>
+        <w:br w:type="page"/>
+      </w:r>
+    </w:p>
+    <w:p>
+      <w:pPr>
+        <w:pStyle w:val="Ttulo1"/>
+        <w:jc w:val="center"/>
+        <w:rPr>
+          <w:rFonts w:ascii="Arial" w:hAnsi="Arial" w:cs="Arial"/>
+          <w:b/>
+          <w:color w:val="auto"/>
+          <w:sz w:val="28"/>
+        </w:rPr>
+      </w:pPr>
+      <w:bookmarkStart w:id="14" w:name="_Toc498863041"/>
+      <w:r>
+        <w:rPr>
+          <w:rFonts w:ascii="Arial" w:hAnsi="Arial" w:cs="Arial"/>
+          <w:b/>
+          <w:color w:val="auto"/>
+          <w:sz w:val="28"/>
+        </w:rPr>
+        <w:lastRenderedPageBreak/>
+        <w:t>CAPÍTULO II</w:t>
+      </w:r>
+      <w:bookmarkEnd w:id="14"/>
+    </w:p>
+    <w:p>
+      <w:pPr>
+        <w:pStyle w:val="Ttulo1"/>
+        <w:rPr>
+          <w:rFonts w:ascii="Arial" w:hAnsi="Arial" w:cs="Arial"/>
+          <w:b/>
+          <w:color w:val="auto"/>
+          <w:sz w:val="28"/>
+        </w:rPr>
+      </w:pPr>
+      <w:bookmarkStart w:id="15" w:name="_Toc498863042"/>
+      <w:r>
+        <w:rPr>
+          <w:rFonts w:ascii="Arial" w:hAnsi="Arial" w:cs="Arial"/>
+          <w:b/>
+          <w:color w:val="auto"/>
+          <w:sz w:val="28"/>
+        </w:rPr>
+        <w:t>Marco contextual</w:t>
+      </w:r>
+      <w:r>
+        <w:rPr>
+          <w:rFonts w:ascii="Arial" w:hAnsi="Arial" w:cs="Arial"/>
+          <w:b/>
+          <w:color w:val="auto"/>
+          <w:sz w:val="28"/>
+        </w:rPr>
+        <w:t>.</w:t>
+      </w:r>
+      <w:bookmarkEnd w:id="15"/>
+    </w:p>
+    <w:p>
+      <w:pPr>
+        <w:pStyle w:val="NormalWeb"/>
+        <w:spacing w:before="0" w:beforeAutospacing="0" w:after="0" w:afterAutospacing="0" w:line="360" w:lineRule="auto"/>
+        <w:jc w:val="both"/>
+        <w:rPr>
+          <w:rFonts w:ascii="Arial" w:hAnsi="Arial" w:cs="Arial"/>
+          <w:b/>
+        </w:rPr>
+      </w:pPr>
+    </w:p>
+    <w:p>
+      <w:pPr>
+        <w:pStyle w:val="NormalWeb"/>
+        <w:spacing w:before="0" w:beforeAutospacing="0" w:after="0" w:afterAutospacing="0" w:line="360" w:lineRule="auto"/>
+        <w:jc w:val="both"/>
+        <w:rPr>
+          <w:rFonts w:ascii="Arial" w:hAnsi="Arial" w:cs="Arial"/>
+          <w:b/>
+        </w:rPr>
+      </w:pPr>
+    </w:p>
+    <w:p>
+      <w:pPr>
         <w:pStyle w:val="Textoindependiente"/>
         <w:spacing w:line="360" w:lineRule="auto"/>
         <w:jc w:val="both"/>
@@ -7899,7 +8185,79 @@
           <w:sz w:val="24"/>
           <w:szCs w:val="24"/>
         </w:rPr>
-        <w:t>Existen numerosas áreas donde la minería de datos se puede aplicar, prácticamente en todas las actividades humanas que generen datos, Riquelme Santos (2006):</w:t>
+        <w:t xml:space="preserve">Como lo señala </w:t>
+      </w:r>
+      <w:proofErr w:type="spellStart"/>
+      <w:r>
+        <w:rPr>
+          <w:rFonts w:ascii="Arial" w:hAnsi="Arial" w:cs="Arial"/>
+          <w:sz w:val="24"/>
+          <w:szCs w:val="24"/>
+        </w:rPr>
+        <w:t>Cutro</w:t>
+      </w:r>
+      <w:proofErr w:type="spellEnd"/>
+      <w:r>
+        <w:rPr>
+          <w:rFonts w:ascii="Arial" w:hAnsi="Arial" w:cs="Arial"/>
+          <w:sz w:val="24"/>
+          <w:szCs w:val="24"/>
+        </w:rPr>
+        <w:t xml:space="preserve"> (2008), La idea de Minería de Datos no es nueva. Ya desde los años sesenta los estadísticos manejaban términos como Data </w:t>
+      </w:r>
+      <w:proofErr w:type="spellStart"/>
+      <w:r>
+        <w:rPr>
+          <w:rFonts w:ascii="Arial" w:hAnsi="Arial" w:cs="Arial"/>
+          <w:sz w:val="24"/>
+          <w:szCs w:val="24"/>
+        </w:rPr>
+        <w:t>Fishing</w:t>
+      </w:r>
+      <w:proofErr w:type="spellEnd"/>
+      <w:r>
+        <w:rPr>
+          <w:rFonts w:ascii="Arial" w:hAnsi="Arial" w:cs="Arial"/>
+          <w:sz w:val="24"/>
+          <w:szCs w:val="24"/>
+        </w:rPr>
+        <w:t xml:space="preserve">, Data </w:t>
+      </w:r>
+      <w:proofErr w:type="spellStart"/>
+      <w:r>
+        <w:rPr>
+          <w:rFonts w:ascii="Arial" w:hAnsi="Arial" w:cs="Arial"/>
+          <w:sz w:val="24"/>
+          <w:szCs w:val="24"/>
+        </w:rPr>
+        <w:t>Mining</w:t>
+      </w:r>
+      <w:proofErr w:type="spellEnd"/>
+      <w:r>
+        <w:rPr>
+          <w:rFonts w:ascii="Arial" w:hAnsi="Arial" w:cs="Arial"/>
+          <w:sz w:val="24"/>
+          <w:szCs w:val="24"/>
+        </w:rPr>
+        <w:t xml:space="preserve"> (DM) o Data </w:t>
+      </w:r>
+      <w:proofErr w:type="spellStart"/>
+      <w:r>
+        <w:rPr>
+          <w:rFonts w:ascii="Arial" w:hAnsi="Arial" w:cs="Arial"/>
+          <w:sz w:val="24"/>
+          <w:szCs w:val="24"/>
+        </w:rPr>
+        <w:t>Archaeology</w:t>
+      </w:r>
+      <w:proofErr w:type="spellEnd"/>
+      <w:r>
+        <w:rPr>
+          <w:rFonts w:ascii="Arial" w:hAnsi="Arial" w:cs="Arial"/>
+          <w:sz w:val="24"/>
+          <w:szCs w:val="24"/>
+        </w:rPr>
+        <w:t xml:space="preserve"> con la idea de encontrar correlaciones sin una hipótesis previa en bases de datos con ruido.</w:t>
       </w:r>
     </w:p>
     <w:p>
@@ -7913,236 +8271,6 @@
           <w:szCs w:val="24"/>
         </w:rPr>
       </w:pPr>
-      <w:r>
-        <w:rPr>
-          <w:rFonts w:ascii="Arial" w:hAnsi="Arial" w:cs="Arial"/>
-          <w:sz w:val="24"/>
-          <w:szCs w:val="24"/>
-        </w:rPr>
-        <w:t xml:space="preserve"> </w:t>
-      </w:r>
-    </w:p>
-    <w:p>
-      <w:pPr>
-        <w:pStyle w:val="Listaconvietas"/>
-        <w:numPr>
-          <w:ilvl w:val="0"/>
-          <w:numId w:val="21"/>
-        </w:numPr>
-        <w:spacing w:line="360" w:lineRule="auto"/>
-        <w:jc w:val="both"/>
-        <w:rPr>
-          <w:rFonts w:ascii="Arial" w:hAnsi="Arial" w:cs="Arial"/>
-          <w:sz w:val="24"/>
-          <w:szCs w:val="24"/>
-        </w:rPr>
-      </w:pPr>
-      <w:r>
-        <w:rPr>
-          <w:rFonts w:ascii="Arial" w:hAnsi="Arial" w:cs="Arial"/>
-          <w:sz w:val="24"/>
-          <w:szCs w:val="24"/>
-        </w:rPr>
-        <w:t xml:space="preserve">Comercio y banca: segmentación de clientes, previsión de ventas, análisis de riesgo. </w:t>
-      </w:r>
-    </w:p>
-    <w:p>
-      <w:pPr>
-        <w:pStyle w:val="Listaconvietas"/>
-        <w:numPr>
-          <w:ilvl w:val="0"/>
-          <w:numId w:val="21"/>
-        </w:numPr>
-        <w:spacing w:line="360" w:lineRule="auto"/>
-        <w:jc w:val="both"/>
-        <w:rPr>
-          <w:rFonts w:ascii="Arial" w:hAnsi="Arial" w:cs="Arial"/>
-          <w:sz w:val="24"/>
-          <w:szCs w:val="24"/>
-        </w:rPr>
-      </w:pPr>
-      <w:r>
-        <w:rPr>
-          <w:rFonts w:ascii="Arial" w:hAnsi="Arial" w:cs="Arial"/>
-          <w:sz w:val="24"/>
-          <w:szCs w:val="24"/>
-        </w:rPr>
-        <w:t>Medicina y Farmacia: diagnóstico de enfermedades y la efectividad de los tratamientos.</w:t>
-      </w:r>
-    </w:p>
-    <w:p>
-      <w:pPr>
-        <w:pStyle w:val="Listaconvietas"/>
-        <w:numPr>
-          <w:ilvl w:val="0"/>
-          <w:numId w:val="21"/>
-        </w:numPr>
-        <w:spacing w:line="360" w:lineRule="auto"/>
-        <w:jc w:val="both"/>
-        <w:rPr>
-          <w:rFonts w:ascii="Arial" w:hAnsi="Arial" w:cs="Arial"/>
-          <w:sz w:val="24"/>
-          <w:szCs w:val="24"/>
-        </w:rPr>
-      </w:pPr>
-      <w:r>
-        <w:rPr>
-          <w:rFonts w:ascii="Arial" w:hAnsi="Arial" w:cs="Arial"/>
-          <w:sz w:val="24"/>
-          <w:szCs w:val="24"/>
-        </w:rPr>
-        <w:t xml:space="preserve">Seguridad y detección de fraude: reconocimiento facial, identificaciones biométricas, accesos a redes no permitidos, etc. </w:t>
-      </w:r>
-    </w:p>
-    <w:p>
-      <w:pPr>
-        <w:pStyle w:val="Listaconvietas"/>
-        <w:numPr>
-          <w:ilvl w:val="0"/>
-          <w:numId w:val="21"/>
-        </w:numPr>
-        <w:spacing w:line="360" w:lineRule="auto"/>
-        <w:jc w:val="both"/>
-        <w:rPr>
-          <w:rFonts w:ascii="Arial" w:hAnsi="Arial" w:cs="Arial"/>
-          <w:sz w:val="24"/>
-          <w:szCs w:val="24"/>
-        </w:rPr>
-      </w:pPr>
-      <w:r>
-        <w:rPr>
-          <w:rFonts w:ascii="Arial" w:hAnsi="Arial" w:cs="Arial"/>
-          <w:sz w:val="24"/>
-          <w:szCs w:val="24"/>
-        </w:rPr>
-        <w:t>Recuperación de información no numérica: minería de texto, minería web, búsqueda e identificación de imagen, video, voz y texto de bases de datos multimedia.</w:t>
-      </w:r>
-    </w:p>
-    <w:p>
-      <w:pPr>
-        <w:pStyle w:val="Listaconvietas"/>
-        <w:numPr>
-          <w:ilvl w:val="0"/>
-          <w:numId w:val="21"/>
-        </w:numPr>
-        <w:spacing w:line="360" w:lineRule="auto"/>
-        <w:jc w:val="both"/>
-        <w:rPr>
-          <w:rFonts w:ascii="Arial" w:hAnsi="Arial" w:cs="Arial"/>
-          <w:sz w:val="24"/>
-          <w:szCs w:val="24"/>
-        </w:rPr>
-      </w:pPr>
-      <w:r>
-        <w:rPr>
-          <w:rFonts w:ascii="Arial" w:hAnsi="Arial" w:cs="Arial"/>
-          <w:sz w:val="24"/>
-          <w:szCs w:val="24"/>
-        </w:rPr>
-        <w:t xml:space="preserve">Astronomía: identificación de nuevas estrellas y galaxias. </w:t>
-      </w:r>
-    </w:p>
-    <w:p>
-      <w:pPr>
-        <w:pStyle w:val="Listaconvietas"/>
-        <w:numPr>
-          <w:ilvl w:val="0"/>
-          <w:numId w:val="21"/>
-        </w:numPr>
-        <w:spacing w:line="360" w:lineRule="auto"/>
-        <w:jc w:val="both"/>
-        <w:rPr>
-          <w:rFonts w:ascii="Arial" w:hAnsi="Arial" w:cs="Arial"/>
-          <w:sz w:val="24"/>
-          <w:szCs w:val="24"/>
-        </w:rPr>
-      </w:pPr>
-      <w:r>
-        <w:rPr>
-          <w:rFonts w:ascii="Arial" w:hAnsi="Arial" w:cs="Arial"/>
-          <w:sz w:val="24"/>
-          <w:szCs w:val="24"/>
-        </w:rPr>
-        <w:t xml:space="preserve">Geología, minería, agricultura y pesca: identificación de áreas de uso para distintos cultivos o de pesca o de explotación minera en bases de datos de imágenes de satélites </w:t>
-      </w:r>
-    </w:p>
-    <w:p>
-      <w:pPr>
-        <w:pStyle w:val="Listaconvietas"/>
-        <w:numPr>
-          <w:ilvl w:val="0"/>
-          <w:numId w:val="21"/>
-        </w:numPr>
-        <w:spacing w:line="360" w:lineRule="auto"/>
-        <w:jc w:val="both"/>
-        <w:rPr>
-          <w:rFonts w:ascii="Arial" w:hAnsi="Arial" w:cs="Arial"/>
-          <w:sz w:val="24"/>
-          <w:szCs w:val="24"/>
-        </w:rPr>
-      </w:pPr>
-      <w:r>
-        <w:rPr>
-          <w:rFonts w:ascii="Arial" w:hAnsi="Arial" w:cs="Arial"/>
-          <w:sz w:val="24"/>
-          <w:szCs w:val="24"/>
-        </w:rPr>
-        <w:lastRenderedPageBreak/>
-        <w:t>Ciencias Ambientales: identificación de modelos de funcionamiento de ecosistemas naturales y/o artificiales (</w:t>
-      </w:r>
-      <w:proofErr w:type="spellStart"/>
-      <w:r>
-        <w:rPr>
-          <w:rFonts w:ascii="Arial" w:hAnsi="Arial" w:cs="Arial"/>
-          <w:sz w:val="24"/>
-          <w:szCs w:val="24"/>
-        </w:rPr>
-        <w:t>p.e</w:t>
-      </w:r>
-      <w:proofErr w:type="spellEnd"/>
-      <w:r>
-        <w:rPr>
-          <w:rFonts w:ascii="Arial" w:hAnsi="Arial" w:cs="Arial"/>
-          <w:sz w:val="24"/>
-          <w:szCs w:val="24"/>
-        </w:rPr>
-        <w:t>. plantas depuradoras de aguas residuales) para mejorar su observación, gestión y/o control.</w:t>
-      </w:r>
-    </w:p>
-    <w:p>
-      <w:pPr>
-        <w:pStyle w:val="Listaconvietas"/>
-        <w:numPr>
-          <w:ilvl w:val="0"/>
-          <w:numId w:val="21"/>
-        </w:numPr>
-        <w:spacing w:line="360" w:lineRule="auto"/>
-        <w:jc w:val="both"/>
-        <w:rPr>
-          <w:rFonts w:ascii="Arial" w:hAnsi="Arial" w:cs="Arial"/>
-          <w:sz w:val="24"/>
-          <w:szCs w:val="24"/>
-        </w:rPr>
-      </w:pPr>
-      <w:r>
-        <w:rPr>
-          <w:rFonts w:ascii="Arial" w:hAnsi="Arial" w:cs="Arial"/>
-          <w:sz w:val="24"/>
-          <w:szCs w:val="24"/>
-        </w:rPr>
-        <w:t>Ciencias Sociales: Estudio de los flujos de la opinión pública. Planificación de ciudades: identificar barrios con conflicto en función de valores sociodemográficos.</w:t>
-      </w:r>
-    </w:p>
-    <w:p>
-      <w:pPr>
-        <w:spacing w:line="360" w:lineRule="auto"/>
-        <w:jc w:val="both"/>
-        <w:rPr>
-          <w:rFonts w:ascii="Arial" w:hAnsi="Arial" w:cs="Arial"/>
-          <w:sz w:val="24"/>
-          <w:szCs w:val="24"/>
-        </w:rPr>
-      </w:pPr>
     </w:p>
     <w:p>
       <w:pPr>
@@ -8151,274 +8279,8 @@
         <w:jc w:val="both"/>
         <w:rPr>
           <w:rFonts w:ascii="Arial" w:hAnsi="Arial" w:cs="Arial"/>
-          <w:b/>
-          <w:sz w:val="24"/>
-          <w:szCs w:val="24"/>
-        </w:rPr>
-      </w:pPr>
-      <w:r>
-        <w:rPr>
-          <w:rFonts w:ascii="Arial" w:hAnsi="Arial" w:cs="Arial"/>
-          <w:sz w:val="24"/>
-          <w:szCs w:val="24"/>
-        </w:rPr>
-        <w:t>Ejemplos de la aplicación de la minería de datos en las PYMES, Martínez- Luna (2011)</w:t>
-      </w:r>
-      <w:r>
-        <w:rPr>
-          <w:rFonts w:ascii="Arial" w:hAnsi="Arial" w:cs="Arial"/>
-          <w:b/>
-          <w:sz w:val="24"/>
-          <w:szCs w:val="24"/>
-        </w:rPr>
-        <w:t>:</w:t>
-      </w:r>
-    </w:p>
-    <w:p>
-      <w:pPr>
-        <w:pStyle w:val="Prrafodelista"/>
-        <w:numPr>
-          <w:ilvl w:val="0"/>
-          <w:numId w:val="19"/>
-        </w:numPr>
-        <w:spacing w:line="360" w:lineRule="auto"/>
-        <w:jc w:val="both"/>
-        <w:rPr>
-          <w:rFonts w:ascii="Arial" w:hAnsi="Arial" w:cs="Arial"/>
-          <w:sz w:val="24"/>
-          <w:szCs w:val="24"/>
-        </w:rPr>
-      </w:pPr>
-      <w:r>
-        <w:rPr>
-          <w:rFonts w:ascii="Arial" w:hAnsi="Arial" w:cs="Arial"/>
-          <w:sz w:val="24"/>
-          <w:szCs w:val="24"/>
-        </w:rPr>
-        <w:t>Mejorar los servicios o productos que se ofrecen. Esto es posible si se registra en la bodega el detalle de la respuesta a la compra por parte de los clientes al haber cambios en los productos o servicios, en cuanto a si se incrementa o se disminuye la venta.</w:t>
-      </w:r>
-    </w:p>
-    <w:p>
-      <w:pPr>
-        <w:pStyle w:val="Prrafodelista"/>
-        <w:numPr>
-          <w:ilvl w:val="0"/>
-          <w:numId w:val="19"/>
-        </w:numPr>
-        <w:spacing w:line="360" w:lineRule="auto"/>
-        <w:jc w:val="both"/>
-        <w:rPr>
-          <w:rFonts w:ascii="Arial" w:hAnsi="Arial" w:cs="Arial"/>
-          <w:sz w:val="24"/>
-          <w:szCs w:val="24"/>
-        </w:rPr>
-      </w:pPr>
-      <w:r>
-        <w:rPr>
-          <w:rFonts w:ascii="Arial" w:hAnsi="Arial" w:cs="Arial"/>
-          <w:sz w:val="24"/>
-          <w:szCs w:val="24"/>
-        </w:rPr>
-        <w:t xml:space="preserve">Evitar situaciones no deseadas, como la de perder clientes en servicios contratados. Estas situaciones se pueden prevenir, ya que se tiene el historial de la facturación de un servicio contratado, como el teléfono, al igual que los clientes que tienen el antecedente de que se han quejado por el servicio, los periodos de tiempo en que su número de llamadas decrece, y los que han cancelado su contrato en condiciones similares. También se debe tener datos de clientes que se han logrado retener y con qué estrategias se logró, al igual que el costo de cada estrategia. Se busca retener clientes, dado que es más barato mantenerlos que ganar nuevos clientes. </w:t>
-      </w:r>
-    </w:p>
-    <w:p>
-      <w:pPr>
-        <w:pStyle w:val="Prrafodelista"/>
-        <w:numPr>
-          <w:ilvl w:val="0"/>
-          <w:numId w:val="19"/>
-        </w:numPr>
-        <w:spacing w:line="360" w:lineRule="auto"/>
-        <w:jc w:val="both"/>
-        <w:rPr>
-          <w:rFonts w:ascii="Arial" w:hAnsi="Arial" w:cs="Arial"/>
-          <w:sz w:val="24"/>
-          <w:szCs w:val="24"/>
-        </w:rPr>
-      </w:pPr>
-      <w:r>
-        <w:rPr>
-          <w:rFonts w:ascii="Arial" w:hAnsi="Arial" w:cs="Arial"/>
-          <w:sz w:val="24"/>
-          <w:szCs w:val="24"/>
-        </w:rPr>
-        <w:t>No manufacturar productos que en un futuro ya no se venderán. Se pueden predecir cambios en los gustos de los consumidores, dado que con el historial de ventas se detectan las características de los productos que se dejan de vender.</w:t>
-      </w:r>
-    </w:p>
-    <w:p>
-      <w:pPr>
-        <w:pStyle w:val="Prrafodelista"/>
-        <w:numPr>
-          <w:ilvl w:val="0"/>
-          <w:numId w:val="19"/>
-        </w:numPr>
-        <w:spacing w:line="360" w:lineRule="auto"/>
-        <w:jc w:val="both"/>
-        <w:rPr>
-          <w:rFonts w:ascii="Arial" w:hAnsi="Arial" w:cs="Arial"/>
-          <w:sz w:val="24"/>
-          <w:szCs w:val="24"/>
-        </w:rPr>
-      </w:pPr>
-      <w:r>
-        <w:rPr>
-          <w:rFonts w:ascii="Arial" w:hAnsi="Arial" w:cs="Arial"/>
-          <w:sz w:val="24"/>
-          <w:szCs w:val="24"/>
-        </w:rPr>
-        <w:t xml:space="preserve"> Detectar productos de temporada. Una tienda comercial vende sus productos y registra la fecha de venta. Al revisar sus ventas por largos periodos, puede saber con precisión el intervalo de fechas en que algunos de estos productos tienen un alto volumen de ventas, y con esta información tomar una serie de </w:t>
-      </w:r>
-      <w:r>
-        <w:rPr>
-          <w:rFonts w:ascii="Arial" w:hAnsi="Arial" w:cs="Arial"/>
-          <w:sz w:val="24"/>
-          <w:szCs w:val="24"/>
-        </w:rPr>
-        <w:lastRenderedPageBreak/>
-        <w:t xml:space="preserve">decisiones alrededor de este comportamiento: cuáles productos comprar y ofrecer, cuándo pedir los productos para tenerlos disponibles, qué cantidad solicitar y almacenar para esas ventas con el fin de no tener sobrantes, realizar la publicidad apropiada para su venta, y en qué lugares ofrecer los productos o servicios. </w:t>
-      </w:r>
-    </w:p>
-    <w:p>
-      <w:pPr>
-        <w:pStyle w:val="Prrafodelista"/>
-        <w:numPr>
-          <w:ilvl w:val="0"/>
-          <w:numId w:val="19"/>
-        </w:numPr>
-        <w:spacing w:line="360" w:lineRule="auto"/>
-        <w:jc w:val="both"/>
-        <w:rPr>
-          <w:rFonts w:ascii="Arial" w:hAnsi="Arial" w:cs="Arial"/>
-          <w:sz w:val="24"/>
-          <w:szCs w:val="24"/>
-        </w:rPr>
-      </w:pPr>
-      <w:r>
-        <w:rPr>
-          <w:rFonts w:ascii="Arial" w:hAnsi="Arial" w:cs="Arial"/>
-          <w:sz w:val="24"/>
-          <w:szCs w:val="24"/>
-        </w:rPr>
-        <w:t>Conocer productos o servicios que se pueden vender en forma conjunta. Al revisar el historial de las ventas se identificarán los productos que coinciden en su venta conjunta, y con las estadísticas se seleccionarán los conjuntos de productos que coinciden en alto porcentaje, definido por el usuario interesado</w:t>
-      </w:r>
-    </w:p>
-    <w:p>
-      <w:pPr>
-        <w:spacing w:line="360" w:lineRule="auto"/>
-        <w:jc w:val="both"/>
-        <w:rPr>
-          <w:rFonts w:ascii="Arial" w:hAnsi="Arial" w:cs="Arial"/>
-          <w:color w:val="222222"/>
-          <w:sz w:val="24"/>
-          <w:shd w:val="clear" w:color="auto" w:fill="FFFFFF"/>
-        </w:rPr>
-      </w:pPr>
-    </w:p>
-    <w:p>
-      <w:pPr>
-        <w:spacing w:line="360" w:lineRule="auto"/>
-        <w:jc w:val="both"/>
-        <w:rPr>
-          <w:b/>
-          <w:sz w:val="36"/>
-          <w:szCs w:val="36"/>
-        </w:rPr>
-      </w:pPr>
-    </w:p>
-    <w:p>
-      <w:pPr>
-        <w:rPr>
-          <w:rFonts w:ascii="Arial" w:eastAsia="Times New Roman" w:hAnsi="Arial" w:cs="Arial"/>
-          <w:b/>
-          <w:sz w:val="28"/>
-          <w:szCs w:val="24"/>
-          <w:lang w:eastAsia="es-MX"/>
-        </w:rPr>
-      </w:pPr>
-      <w:r>
-        <w:rPr>
-          <w:rFonts w:ascii="Arial" w:hAnsi="Arial" w:cs="Arial"/>
-          <w:b/>
-          <w:sz w:val="28"/>
-        </w:rPr>
-        <w:br w:type="page"/>
-      </w:r>
-    </w:p>
-    <w:p>
-      <w:pPr>
-        <w:pStyle w:val="Ttulo1"/>
-        <w:jc w:val="center"/>
-        <w:rPr>
-          <w:rFonts w:ascii="Arial" w:hAnsi="Arial" w:cs="Arial"/>
-          <w:b/>
-          <w:color w:val="auto"/>
-          <w:sz w:val="28"/>
-        </w:rPr>
-      </w:pPr>
-      <w:bookmarkStart w:id="13" w:name="_Toc498863041"/>
-      <w:r>
-        <w:rPr>
-          <w:rFonts w:ascii="Arial" w:hAnsi="Arial" w:cs="Arial"/>
-          <w:b/>
-          <w:color w:val="auto"/>
-          <w:sz w:val="28"/>
-        </w:rPr>
-        <w:lastRenderedPageBreak/>
-        <w:t>CAPÍTULO II</w:t>
-      </w:r>
-      <w:bookmarkEnd w:id="13"/>
-    </w:p>
-    <w:p>
-      <w:pPr>
-        <w:pStyle w:val="Ttulo1"/>
-        <w:rPr>
-          <w:rFonts w:ascii="Arial" w:hAnsi="Arial" w:cs="Arial"/>
-          <w:b/>
-          <w:color w:val="auto"/>
-          <w:sz w:val="28"/>
-        </w:rPr>
-      </w:pPr>
-      <w:bookmarkStart w:id="14" w:name="_Toc498863042"/>
-      <w:r>
-        <w:rPr>
-          <w:rFonts w:ascii="Arial" w:hAnsi="Arial" w:cs="Arial"/>
-          <w:b/>
-          <w:color w:val="auto"/>
-          <w:sz w:val="28"/>
-        </w:rPr>
-        <w:t>Marco contextual</w:t>
-      </w:r>
-      <w:r>
-        <w:rPr>
-          <w:rFonts w:ascii="Arial" w:hAnsi="Arial" w:cs="Arial"/>
-          <w:b/>
-          <w:color w:val="auto"/>
-          <w:sz w:val="28"/>
-        </w:rPr>
-        <w:t>.</w:t>
-      </w:r>
-      <w:bookmarkEnd w:id="14"/>
-    </w:p>
-    <w:p>
-      <w:pPr>
-        <w:pStyle w:val="NormalWeb"/>
-        <w:spacing w:before="0" w:beforeAutospacing="0" w:after="0" w:afterAutospacing="0" w:line="360" w:lineRule="auto"/>
-        <w:jc w:val="both"/>
-        <w:rPr>
-          <w:rFonts w:ascii="Arial" w:hAnsi="Arial" w:cs="Arial"/>
-          <w:b/>
-        </w:rPr>
-      </w:pPr>
-    </w:p>
-    <w:p>
-      <w:pPr>
-        <w:pStyle w:val="NormalWeb"/>
-        <w:spacing w:before="0" w:beforeAutospacing="0" w:after="0" w:afterAutospacing="0" w:line="360" w:lineRule="auto"/>
-        <w:jc w:val="both"/>
-        <w:rPr>
-          <w:rFonts w:ascii="Arial" w:hAnsi="Arial" w:cs="Arial"/>
-          <w:b/>
+          <w:sz w:val="24"/>
+          <w:szCs w:val="24"/>
         </w:rPr>
       </w:pPr>
     </w:p>
@@ -8439,7 +8301,7 @@
           <w:sz w:val="24"/>
           <w:szCs w:val="24"/>
         </w:rPr>
-        <w:t xml:space="preserve">Como lo señala </w:t>
+        <w:t xml:space="preserve">A principios de los años ochenta, </w:t>
       </w:r>
       <w:proofErr w:type="spellStart"/>
       <w:r>
@@ -8448,7 +8310,7 @@
           <w:sz w:val="24"/>
           <w:szCs w:val="24"/>
         </w:rPr>
-        <w:t>Cutro</w:t>
+        <w:t>Rakesh</w:t>
       </w:r>
       <w:proofErr w:type="spellEnd"/>
       <w:r>
@@ -8457,7 +8319,7 @@
           <w:sz w:val="24"/>
           <w:szCs w:val="24"/>
         </w:rPr>
-        <w:t xml:space="preserve"> (2008), La idea de Minería de Datos no es nueva. Ya desde los años sesenta los estadísticos manejaban términos como Data </w:t>
+        <w:t xml:space="preserve"> </w:t>
       </w:r>
       <w:proofErr w:type="spellStart"/>
       <w:r>
@@ -8466,7 +8328,7 @@
           <w:sz w:val="24"/>
           <w:szCs w:val="24"/>
         </w:rPr>
-        <w:t>Fishing</w:t>
+        <w:t>Agrawal</w:t>
       </w:r>
       <w:proofErr w:type="spellEnd"/>
       <w:r>
@@ -8475,7 +8337,7 @@
           <w:sz w:val="24"/>
           <w:szCs w:val="24"/>
         </w:rPr>
-        <w:t xml:space="preserve">, Data </w:t>
+        <w:t xml:space="preserve">, </w:t>
       </w:r>
       <w:proofErr w:type="spellStart"/>
       <w:r>
@@ -8484,7 +8346,7 @@
           <w:sz w:val="24"/>
           <w:szCs w:val="24"/>
         </w:rPr>
-        <w:t>Mining</w:t>
+        <w:t>GioWiederhold</w:t>
       </w:r>
       <w:proofErr w:type="spellEnd"/>
       <w:r>
@@ -8493,7 +8355,7 @@
           <w:sz w:val="24"/>
           <w:szCs w:val="24"/>
         </w:rPr>
-        <w:t xml:space="preserve"> (DM) o Data </w:t>
+        <w:t xml:space="preserve">, Robert Blum y Gregory </w:t>
       </w:r>
       <w:proofErr w:type="spellStart"/>
       <w:r>
@@ -8502,7 +8364,7 @@
           <w:sz w:val="24"/>
           <w:szCs w:val="24"/>
         </w:rPr>
-        <w:t>Archaeology</w:t>
+        <w:t>Piatetsky-Shapiro</w:t>
       </w:r>
       <w:proofErr w:type="spellEnd"/>
       <w:r>
@@ -8511,52 +8373,9 @@
           <w:sz w:val="24"/>
           <w:szCs w:val="24"/>
         </w:rPr>
-        <w:t xml:space="preserve"> con la idea de encontrar correlaciones sin una hipótesis previa en bases de datos con ruido.</w:t>
-      </w:r>
-    </w:p>
-    <w:p>
-      <w:pPr>
-        <w:pStyle w:val="Textoindependiente"/>
-        <w:spacing w:line="360" w:lineRule="auto"/>
-        <w:jc w:val="both"/>
-        <w:rPr>
-          <w:rFonts w:ascii="Arial" w:hAnsi="Arial" w:cs="Arial"/>
-          <w:sz w:val="24"/>
-          <w:szCs w:val="24"/>
-        </w:rPr>
-      </w:pPr>
-    </w:p>
-    <w:p>
-      <w:pPr>
-        <w:pStyle w:val="Textoindependiente"/>
-        <w:spacing w:line="360" w:lineRule="auto"/>
-        <w:jc w:val="both"/>
-        <w:rPr>
-          <w:rFonts w:ascii="Arial" w:hAnsi="Arial" w:cs="Arial"/>
-          <w:sz w:val="24"/>
-          <w:szCs w:val="24"/>
-        </w:rPr>
-      </w:pPr>
-    </w:p>
-    <w:p>
-      <w:pPr>
-        <w:pStyle w:val="Textoindependiente"/>
-        <w:spacing w:line="360" w:lineRule="auto"/>
-        <w:jc w:val="both"/>
-        <w:rPr>
-          <w:rFonts w:ascii="Arial" w:hAnsi="Arial" w:cs="Arial"/>
-          <w:sz w:val="24"/>
-          <w:szCs w:val="24"/>
-        </w:rPr>
-      </w:pPr>
-      <w:r>
-        <w:rPr>
-          <w:rFonts w:ascii="Arial" w:hAnsi="Arial" w:cs="Arial"/>
-          <w:sz w:val="24"/>
-          <w:szCs w:val="24"/>
-        </w:rPr>
-        <w:t xml:space="preserve">A principios de los años ochenta, </w:t>
-      </w:r>
+        <w:t xml:space="preserve"> entre otros, empezaron a consolidar los términos de Minería de Datos y KDD, iniciales de </w:t>
+      </w:r>
+      <w:bookmarkStart w:id="16" w:name="_Hlk495247455"/>
       <w:proofErr w:type="spellStart"/>
       <w:r>
         <w:rPr>
@@ -8564,7 +8383,7 @@
           <w:sz w:val="24"/>
           <w:szCs w:val="24"/>
         </w:rPr>
-        <w:t>Rakesh</w:t>
+        <w:t>Knowledge</w:t>
       </w:r>
       <w:proofErr w:type="spellEnd"/>
       <w:r>
@@ -8573,7 +8392,7 @@
           <w:sz w:val="24"/>
           <w:szCs w:val="24"/>
         </w:rPr>
-        <w:t xml:space="preserve"> </w:t>
+        <w:t xml:space="preserve"> Discovery in </w:t>
       </w:r>
       <w:proofErr w:type="spellStart"/>
       <w:r>
@@ -8582,82 +8401,9 @@
           <w:sz w:val="24"/>
           <w:szCs w:val="24"/>
         </w:rPr>
-        <w:t>Agrawal</w:t>
-      </w:r>
-      <w:proofErr w:type="spellEnd"/>
-      <w:r>
-        <w:rPr>
-          <w:rFonts w:ascii="Arial" w:hAnsi="Arial" w:cs="Arial"/>
-          <w:sz w:val="24"/>
-          <w:szCs w:val="24"/>
-        </w:rPr>
-        <w:t xml:space="preserve">, </w:t>
-      </w:r>
-      <w:proofErr w:type="spellStart"/>
-      <w:r>
-        <w:rPr>
-          <w:rFonts w:ascii="Arial" w:hAnsi="Arial" w:cs="Arial"/>
-          <w:sz w:val="24"/>
-          <w:szCs w:val="24"/>
-        </w:rPr>
-        <w:t>GioWiederhold</w:t>
-      </w:r>
-      <w:proofErr w:type="spellEnd"/>
-      <w:r>
-        <w:rPr>
-          <w:rFonts w:ascii="Arial" w:hAnsi="Arial" w:cs="Arial"/>
-          <w:sz w:val="24"/>
-          <w:szCs w:val="24"/>
-        </w:rPr>
-        <w:t xml:space="preserve">, Robert Blum y Gregory </w:t>
-      </w:r>
-      <w:proofErr w:type="spellStart"/>
-      <w:r>
-        <w:rPr>
-          <w:rFonts w:ascii="Arial" w:hAnsi="Arial" w:cs="Arial"/>
-          <w:sz w:val="24"/>
-          <w:szCs w:val="24"/>
-        </w:rPr>
-        <w:t>Piatetsky-Shapiro</w:t>
-      </w:r>
-      <w:proofErr w:type="spellEnd"/>
-      <w:r>
-        <w:rPr>
-          <w:rFonts w:ascii="Arial" w:hAnsi="Arial" w:cs="Arial"/>
-          <w:sz w:val="24"/>
-          <w:szCs w:val="24"/>
-        </w:rPr>
-        <w:t xml:space="preserve"> entre otros, empezaron a consolidar los términos de Minería de Datos y KDD, iniciales de </w:t>
-      </w:r>
-      <w:bookmarkStart w:id="15" w:name="_Hlk495247455"/>
-      <w:proofErr w:type="spellStart"/>
-      <w:r>
-        <w:rPr>
-          <w:rFonts w:ascii="Arial" w:hAnsi="Arial" w:cs="Arial"/>
-          <w:sz w:val="24"/>
-          <w:szCs w:val="24"/>
-        </w:rPr>
-        <w:t>Knowledge</w:t>
-      </w:r>
-      <w:proofErr w:type="spellEnd"/>
-      <w:r>
-        <w:rPr>
-          <w:rFonts w:ascii="Arial" w:hAnsi="Arial" w:cs="Arial"/>
-          <w:sz w:val="24"/>
-          <w:szCs w:val="24"/>
-        </w:rPr>
-        <w:t xml:space="preserve"> Discovery in </w:t>
-      </w:r>
-      <w:proofErr w:type="spellStart"/>
-      <w:r>
-        <w:rPr>
-          <w:rFonts w:ascii="Arial" w:hAnsi="Arial" w:cs="Arial"/>
-          <w:sz w:val="24"/>
-          <w:szCs w:val="24"/>
-        </w:rPr>
         <w:t>Databases</w:t>
       </w:r>
-      <w:bookmarkEnd w:id="15"/>
+      <w:bookmarkEnd w:id="16"/>
       <w:proofErr w:type="spellEnd"/>
       <w:r>
         <w:rPr>
@@ -8874,7 +8620,7 @@
                     </pic:cNvPicPr>
                   </pic:nvPicPr>
                   <pic:blipFill>
-                    <a:blip r:embed="rId16">
+                    <a:blip r:embed="rId15">
                       <a:extLst>
                         <a:ext uri="{28A0092B-C50C-407E-A947-70E740481C1C}">
                           <a14:useLocalDpi xmlns:a14="http://schemas.microsoft.com/office/drawing/2010/main" val="0"/>
@@ -9030,6 +8776,463 @@
     </w:p>
     <w:p>
       <w:pPr>
+        <w:spacing w:line="360" w:lineRule="auto"/>
+        <w:jc w:val="both"/>
+        <w:rPr>
+          <w:rFonts w:ascii="Arial" w:hAnsi="Arial" w:cs="Arial"/>
+          <w:sz w:val="24"/>
+          <w:szCs w:val="24"/>
+        </w:rPr>
+      </w:pPr>
+    </w:p>
+    <w:p>
+      <w:pPr>
+        <w:spacing w:line="360" w:lineRule="auto"/>
+        <w:jc w:val="both"/>
+        <w:rPr>
+          <w:rFonts w:ascii="Arial" w:hAnsi="Arial" w:cs="Arial"/>
+          <w:sz w:val="24"/>
+          <w:szCs w:val="24"/>
+        </w:rPr>
+      </w:pPr>
+    </w:p>
+    <w:p>
+      <w:pPr>
+        <w:spacing w:line="360" w:lineRule="auto"/>
+        <w:jc w:val="both"/>
+        <w:rPr>
+          <w:rFonts w:ascii="Arial" w:hAnsi="Arial" w:cs="Arial"/>
+          <w:sz w:val="24"/>
+          <w:szCs w:val="24"/>
+        </w:rPr>
+      </w:pPr>
+    </w:p>
+    <w:p>
+      <w:pPr>
+        <w:pStyle w:val="Textoindependiente"/>
+        <w:spacing w:line="360" w:lineRule="auto"/>
+        <w:jc w:val="both"/>
+        <w:rPr>
+          <w:rFonts w:ascii="Arial" w:hAnsi="Arial" w:cs="Arial"/>
+          <w:sz w:val="24"/>
+          <w:szCs w:val="24"/>
+        </w:rPr>
+      </w:pPr>
+      <w:r>
+        <w:rPr>
+          <w:rFonts w:ascii="Arial" w:hAnsi="Arial" w:cs="Arial"/>
+          <w:sz w:val="24"/>
+          <w:szCs w:val="24"/>
+        </w:rPr>
+        <w:lastRenderedPageBreak/>
+        <w:t>Existen numerosas áreas donde la minería de datos se puede aplicar, prácticamente en todas las actividades humanas que generen datos, Riquelme Santos (2006):</w:t>
+      </w:r>
+    </w:p>
+    <w:p>
+      <w:pPr>
+        <w:pStyle w:val="Textoindependiente"/>
+        <w:spacing w:line="360" w:lineRule="auto"/>
+        <w:jc w:val="both"/>
+        <w:rPr>
+          <w:rFonts w:ascii="Arial" w:hAnsi="Arial" w:cs="Arial"/>
+          <w:sz w:val="24"/>
+          <w:szCs w:val="24"/>
+        </w:rPr>
+      </w:pPr>
+      <w:r>
+        <w:rPr>
+          <w:rFonts w:ascii="Arial" w:hAnsi="Arial" w:cs="Arial"/>
+          <w:sz w:val="24"/>
+          <w:szCs w:val="24"/>
+        </w:rPr>
+        <w:t xml:space="preserve"> </w:t>
+      </w:r>
+    </w:p>
+    <w:p>
+      <w:pPr>
+        <w:pStyle w:val="Listaconvietas"/>
+        <w:numPr>
+          <w:ilvl w:val="0"/>
+          <w:numId w:val="21"/>
+        </w:numPr>
+        <w:spacing w:line="360" w:lineRule="auto"/>
+        <w:jc w:val="both"/>
+        <w:rPr>
+          <w:rFonts w:ascii="Arial" w:hAnsi="Arial" w:cs="Arial"/>
+          <w:sz w:val="24"/>
+          <w:szCs w:val="24"/>
+        </w:rPr>
+      </w:pPr>
+      <w:r>
+        <w:rPr>
+          <w:rFonts w:ascii="Arial" w:hAnsi="Arial" w:cs="Arial"/>
+          <w:sz w:val="24"/>
+          <w:szCs w:val="24"/>
+        </w:rPr>
+        <w:t xml:space="preserve">Comercio y banca: segmentación de clientes, previsión de ventas, análisis de riesgo. </w:t>
+      </w:r>
+    </w:p>
+    <w:p>
+      <w:pPr>
+        <w:pStyle w:val="Listaconvietas"/>
+        <w:numPr>
+          <w:ilvl w:val="0"/>
+          <w:numId w:val="21"/>
+        </w:numPr>
+        <w:spacing w:line="360" w:lineRule="auto"/>
+        <w:jc w:val="both"/>
+        <w:rPr>
+          <w:rFonts w:ascii="Arial" w:hAnsi="Arial" w:cs="Arial"/>
+          <w:sz w:val="24"/>
+          <w:szCs w:val="24"/>
+        </w:rPr>
+      </w:pPr>
+      <w:r>
+        <w:rPr>
+          <w:rFonts w:ascii="Arial" w:hAnsi="Arial" w:cs="Arial"/>
+          <w:sz w:val="24"/>
+          <w:szCs w:val="24"/>
+        </w:rPr>
+        <w:t>Medicina y Farmacia: diagnóstico de enfermedades y la efectividad de los tratamientos.</w:t>
+      </w:r>
+    </w:p>
+    <w:p>
+      <w:pPr>
+        <w:pStyle w:val="Listaconvietas"/>
+        <w:numPr>
+          <w:ilvl w:val="0"/>
+          <w:numId w:val="21"/>
+        </w:numPr>
+        <w:spacing w:line="360" w:lineRule="auto"/>
+        <w:jc w:val="both"/>
+        <w:rPr>
+          <w:rFonts w:ascii="Arial" w:hAnsi="Arial" w:cs="Arial"/>
+          <w:sz w:val="24"/>
+          <w:szCs w:val="24"/>
+        </w:rPr>
+      </w:pPr>
+      <w:r>
+        <w:rPr>
+          <w:rFonts w:ascii="Arial" w:hAnsi="Arial" w:cs="Arial"/>
+          <w:sz w:val="24"/>
+          <w:szCs w:val="24"/>
+        </w:rPr>
+        <w:t xml:space="preserve">Seguridad y detección de fraude: reconocimiento facial, identificaciones biométricas, accesos a redes no permitidos, etc. </w:t>
+      </w:r>
+    </w:p>
+    <w:p>
+      <w:pPr>
+        <w:pStyle w:val="Listaconvietas"/>
+        <w:numPr>
+          <w:ilvl w:val="0"/>
+          <w:numId w:val="21"/>
+        </w:numPr>
+        <w:spacing w:line="360" w:lineRule="auto"/>
+        <w:jc w:val="both"/>
+        <w:rPr>
+          <w:rFonts w:ascii="Arial" w:hAnsi="Arial" w:cs="Arial"/>
+          <w:sz w:val="24"/>
+          <w:szCs w:val="24"/>
+        </w:rPr>
+      </w:pPr>
+      <w:r>
+        <w:rPr>
+          <w:rFonts w:ascii="Arial" w:hAnsi="Arial" w:cs="Arial"/>
+          <w:sz w:val="24"/>
+          <w:szCs w:val="24"/>
+        </w:rPr>
+        <w:t>Recuperación de información no numérica: minería de texto, minería web, búsqueda e identificación de imagen, video, voz y texto de bases de datos multimedia.</w:t>
+      </w:r>
+    </w:p>
+    <w:p>
+      <w:pPr>
+        <w:pStyle w:val="Listaconvietas"/>
+        <w:numPr>
+          <w:ilvl w:val="0"/>
+          <w:numId w:val="21"/>
+        </w:numPr>
+        <w:spacing w:line="360" w:lineRule="auto"/>
+        <w:jc w:val="both"/>
+        <w:rPr>
+          <w:rFonts w:ascii="Arial" w:hAnsi="Arial" w:cs="Arial"/>
+          <w:sz w:val="24"/>
+          <w:szCs w:val="24"/>
+        </w:rPr>
+      </w:pPr>
+      <w:r>
+        <w:rPr>
+          <w:rFonts w:ascii="Arial" w:hAnsi="Arial" w:cs="Arial"/>
+          <w:sz w:val="24"/>
+          <w:szCs w:val="24"/>
+        </w:rPr>
+        <w:t xml:space="preserve">Astronomía: identificación de nuevas estrellas y galaxias. </w:t>
+      </w:r>
+    </w:p>
+    <w:p>
+      <w:pPr>
+        <w:pStyle w:val="Listaconvietas"/>
+        <w:numPr>
+          <w:ilvl w:val="0"/>
+          <w:numId w:val="21"/>
+        </w:numPr>
+        <w:spacing w:line="360" w:lineRule="auto"/>
+        <w:jc w:val="both"/>
+        <w:rPr>
+          <w:rFonts w:ascii="Arial" w:hAnsi="Arial" w:cs="Arial"/>
+          <w:sz w:val="24"/>
+          <w:szCs w:val="24"/>
+        </w:rPr>
+      </w:pPr>
+      <w:r>
+        <w:rPr>
+          <w:rFonts w:ascii="Arial" w:hAnsi="Arial" w:cs="Arial"/>
+          <w:sz w:val="24"/>
+          <w:szCs w:val="24"/>
+        </w:rPr>
+        <w:t xml:space="preserve">Geología, minería, agricultura y pesca: identificación de áreas de uso para distintos cultivos o de pesca o de explotación minera en bases de datos de imágenes de satélites </w:t>
+      </w:r>
+    </w:p>
+    <w:p>
+      <w:pPr>
+        <w:pStyle w:val="Listaconvietas"/>
+        <w:numPr>
+          <w:ilvl w:val="0"/>
+          <w:numId w:val="21"/>
+        </w:numPr>
+        <w:spacing w:line="360" w:lineRule="auto"/>
+        <w:jc w:val="both"/>
+        <w:rPr>
+          <w:rFonts w:ascii="Arial" w:hAnsi="Arial" w:cs="Arial"/>
+          <w:sz w:val="24"/>
+          <w:szCs w:val="24"/>
+        </w:rPr>
+      </w:pPr>
+      <w:r>
+        <w:rPr>
+          <w:rFonts w:ascii="Arial" w:hAnsi="Arial" w:cs="Arial"/>
+          <w:sz w:val="24"/>
+          <w:szCs w:val="24"/>
+        </w:rPr>
+        <w:t>Ciencias Ambientales: identificación de modelos de funcionamiento de ecosistemas naturales y/o artificiales (</w:t>
+      </w:r>
+      <w:proofErr w:type="spellStart"/>
+      <w:r>
+        <w:rPr>
+          <w:rFonts w:ascii="Arial" w:hAnsi="Arial" w:cs="Arial"/>
+          <w:sz w:val="24"/>
+          <w:szCs w:val="24"/>
+        </w:rPr>
+        <w:t>p.e</w:t>
+      </w:r>
+      <w:proofErr w:type="spellEnd"/>
+      <w:r>
+        <w:rPr>
+          <w:rFonts w:ascii="Arial" w:hAnsi="Arial" w:cs="Arial"/>
+          <w:sz w:val="24"/>
+          <w:szCs w:val="24"/>
+        </w:rPr>
+        <w:t>. plantas depuradoras de aguas residuales) para mejorar su observación, gestión y/o control.</w:t>
+      </w:r>
+    </w:p>
+    <w:p>
+      <w:pPr>
+        <w:pStyle w:val="Listaconvietas"/>
+        <w:numPr>
+          <w:ilvl w:val="0"/>
+          <w:numId w:val="21"/>
+        </w:numPr>
+        <w:spacing w:line="360" w:lineRule="auto"/>
+        <w:jc w:val="both"/>
+        <w:rPr>
+          <w:rFonts w:ascii="Arial" w:hAnsi="Arial" w:cs="Arial"/>
+          <w:sz w:val="24"/>
+          <w:szCs w:val="24"/>
+        </w:rPr>
+      </w:pPr>
+      <w:r>
+        <w:rPr>
+          <w:rFonts w:ascii="Arial" w:hAnsi="Arial" w:cs="Arial"/>
+          <w:sz w:val="24"/>
+          <w:szCs w:val="24"/>
+        </w:rPr>
+        <w:t>Ciencias Sociales: Estudio de los flujos de la opinión pública. Planificación de ciudades: identificar barrios con conflicto en función de valores sociodemográficos.</w:t>
+      </w:r>
+    </w:p>
+    <w:p>
+      <w:pPr>
+        <w:spacing w:line="360" w:lineRule="auto"/>
+        <w:jc w:val="both"/>
+        <w:rPr>
+          <w:rFonts w:ascii="Arial" w:hAnsi="Arial" w:cs="Arial"/>
+          <w:sz w:val="24"/>
+          <w:szCs w:val="24"/>
+        </w:rPr>
+      </w:pPr>
+    </w:p>
+    <w:p>
+      <w:pPr>
+        <w:pStyle w:val="Textoindependiente"/>
+        <w:spacing w:line="360" w:lineRule="auto"/>
+        <w:jc w:val="both"/>
+        <w:rPr>
+          <w:rFonts w:ascii="Arial" w:hAnsi="Arial" w:cs="Arial"/>
+          <w:b/>
+          <w:sz w:val="24"/>
+          <w:szCs w:val="24"/>
+        </w:rPr>
+      </w:pPr>
+      <w:r>
+        <w:rPr>
+          <w:rFonts w:ascii="Arial" w:hAnsi="Arial" w:cs="Arial"/>
+          <w:sz w:val="24"/>
+          <w:szCs w:val="24"/>
+        </w:rPr>
+        <w:t>Ejemplos de la aplicación de la minería de datos en las PYMES, Martínez- Luna (2011)</w:t>
+      </w:r>
+      <w:r>
+        <w:rPr>
+          <w:rFonts w:ascii="Arial" w:hAnsi="Arial" w:cs="Arial"/>
+          <w:b/>
+          <w:sz w:val="24"/>
+          <w:szCs w:val="24"/>
+        </w:rPr>
+        <w:t>:</w:t>
+      </w:r>
+    </w:p>
+    <w:p>
+      <w:pPr>
+        <w:pStyle w:val="Prrafodelista"/>
+        <w:numPr>
+          <w:ilvl w:val="0"/>
+          <w:numId w:val="19"/>
+        </w:numPr>
+        <w:spacing w:line="360" w:lineRule="auto"/>
+        <w:jc w:val="both"/>
+        <w:rPr>
+          <w:rFonts w:ascii="Arial" w:hAnsi="Arial" w:cs="Arial"/>
+          <w:sz w:val="24"/>
+          <w:szCs w:val="24"/>
+        </w:rPr>
+      </w:pPr>
+      <w:r>
+        <w:rPr>
+          <w:rFonts w:ascii="Arial" w:hAnsi="Arial" w:cs="Arial"/>
+          <w:sz w:val="24"/>
+          <w:szCs w:val="24"/>
+        </w:rPr>
+        <w:t>Mejorar los servicios o productos que se ofrecen. Esto es posible si se registra en la bodega el detalle de la respuesta a la compra por parte de los clientes al haber cambios en los productos o servicios, en cuanto a si se incrementa o se disminuye la venta.</w:t>
+      </w:r>
+    </w:p>
+    <w:p>
+      <w:pPr>
+        <w:pStyle w:val="Prrafodelista"/>
+        <w:numPr>
+          <w:ilvl w:val="0"/>
+          <w:numId w:val="19"/>
+        </w:numPr>
+        <w:spacing w:line="360" w:lineRule="auto"/>
+        <w:jc w:val="both"/>
+        <w:rPr>
+          <w:rFonts w:ascii="Arial" w:hAnsi="Arial" w:cs="Arial"/>
+          <w:sz w:val="24"/>
+          <w:szCs w:val="24"/>
+        </w:rPr>
+      </w:pPr>
+      <w:r>
+        <w:rPr>
+          <w:rFonts w:ascii="Arial" w:hAnsi="Arial" w:cs="Arial"/>
+          <w:sz w:val="24"/>
+          <w:szCs w:val="24"/>
+        </w:rPr>
+        <w:lastRenderedPageBreak/>
+        <w:t xml:space="preserve">Evitar situaciones no deseadas, como la de perder clientes en servicios contratados. Estas situaciones se pueden prevenir, ya que se tiene el historial de la facturación de un servicio contratado, como el teléfono, al igual que los clientes que tienen el antecedente de que se han quejado por el servicio, los periodos de tiempo en que su número de llamadas decrece, y los que han cancelado su contrato en condiciones similares. También se debe tener datos de clientes que se han logrado retener y con qué estrategias se logró, al igual que el costo de cada estrategia. Se busca retener clientes, dado que es más barato mantenerlos que ganar nuevos clientes. </w:t>
+      </w:r>
+    </w:p>
+    <w:p>
+      <w:pPr>
+        <w:pStyle w:val="Prrafodelista"/>
+        <w:numPr>
+          <w:ilvl w:val="0"/>
+          <w:numId w:val="19"/>
+        </w:numPr>
+        <w:spacing w:line="360" w:lineRule="auto"/>
+        <w:jc w:val="both"/>
+        <w:rPr>
+          <w:rFonts w:ascii="Arial" w:hAnsi="Arial" w:cs="Arial"/>
+          <w:sz w:val="24"/>
+          <w:szCs w:val="24"/>
+        </w:rPr>
+      </w:pPr>
+      <w:r>
+        <w:rPr>
+          <w:rFonts w:ascii="Arial" w:hAnsi="Arial" w:cs="Arial"/>
+          <w:sz w:val="24"/>
+          <w:szCs w:val="24"/>
+        </w:rPr>
+        <w:t>No manufacturar productos que en un futuro ya no se venderán. Se pueden predecir cambios en los gustos de los consumidores, dado que con el historial de ventas se detectan las características de los productos que se dejan de vender.</w:t>
+      </w:r>
+    </w:p>
+    <w:p>
+      <w:pPr>
+        <w:pStyle w:val="Prrafodelista"/>
+        <w:numPr>
+          <w:ilvl w:val="0"/>
+          <w:numId w:val="19"/>
+        </w:numPr>
+        <w:spacing w:line="360" w:lineRule="auto"/>
+        <w:jc w:val="both"/>
+        <w:rPr>
+          <w:rFonts w:ascii="Arial" w:hAnsi="Arial" w:cs="Arial"/>
+          <w:sz w:val="24"/>
+          <w:szCs w:val="24"/>
+        </w:rPr>
+      </w:pPr>
+      <w:r>
+        <w:rPr>
+          <w:rFonts w:ascii="Arial" w:hAnsi="Arial" w:cs="Arial"/>
+          <w:sz w:val="24"/>
+          <w:szCs w:val="24"/>
+        </w:rPr>
+        <w:t xml:space="preserve"> Detectar productos de temporada. Una tienda comercial vende sus productos y registra la fecha de venta. Al revisar sus ventas por largos periodos, puede saber con precisión el intervalo de fechas en que algunos de estos productos tienen un alto volumen de ventas, y con esta información tomar una serie de decisiones alrededor de este comportamiento: cuáles productos comprar y ofrecer, cuándo pedir los productos para tenerlos disponibles, qué cantidad solicitar y almacenar para esas ventas con el fin de no tener sobrantes, realizar la publicidad apropiada para su venta, y en qué lugares ofrecer los productos o servicios. </w:t>
+      </w:r>
+    </w:p>
+    <w:p>
+      <w:pPr>
+        <w:pStyle w:val="Prrafodelista"/>
+        <w:numPr>
+          <w:ilvl w:val="0"/>
+          <w:numId w:val="19"/>
+        </w:numPr>
+        <w:spacing w:line="360" w:lineRule="auto"/>
+        <w:jc w:val="both"/>
+        <w:rPr>
+          <w:rFonts w:ascii="Arial" w:hAnsi="Arial" w:cs="Arial"/>
+          <w:sz w:val="24"/>
+          <w:szCs w:val="24"/>
+        </w:rPr>
+      </w:pPr>
+      <w:r>
+        <w:rPr>
+          <w:rFonts w:ascii="Arial" w:hAnsi="Arial" w:cs="Arial"/>
+          <w:sz w:val="24"/>
+          <w:szCs w:val="24"/>
+        </w:rPr>
+        <w:t>Conocer productos o servicios que se pueden vender en forma conjunta. Al revisar el historial de las ventas se identificarán los productos que coinciden en su venta conjunta, y con las estadísticas se seleccionarán los conjuntos de productos que coinciden en alto porcentaje, definido por el usuario interesado</w:t>
+      </w:r>
+    </w:p>
+    <w:p>
+      <w:pPr>
+        <w:spacing w:line="360" w:lineRule="auto"/>
+        <w:jc w:val="both"/>
+        <w:rPr>
+          <w:rFonts w:ascii="Arial" w:hAnsi="Arial" w:cs="Arial"/>
+          <w:sz w:val="24"/>
+          <w:szCs w:val="24"/>
+        </w:rPr>
+      </w:pPr>
+    </w:p>
+    <w:p>
+      <w:pPr>
         <w:jc w:val="both"/>
         <w:rPr>
           <w:rFonts w:ascii="Arial" w:hAnsi="Arial" w:cs="Arial"/>
@@ -9057,7 +9260,7 @@
           <w:lang w:eastAsia="es-MX"/>
         </w:rPr>
       </w:pPr>
-      <w:bookmarkStart w:id="16" w:name="_Toc498863043"/>
+      <w:bookmarkStart w:id="17" w:name="_Toc498863043"/>
       <w:r>
         <w:rPr>
           <w:rFonts w:ascii="Arial" w:hAnsi="Arial" w:cs="Arial"/>
@@ -9068,7 +9271,7 @@
         <w:lastRenderedPageBreak/>
         <w:t>CAPÍTULO III</w:t>
       </w:r>
-      <w:bookmarkEnd w:id="16"/>
+      <w:bookmarkEnd w:id="17"/>
     </w:p>
     <w:p>
       <w:pPr>
@@ -9080,7 +9283,7 @@
           <w:sz w:val="28"/>
         </w:rPr>
       </w:pPr>
-      <w:bookmarkStart w:id="17" w:name="_Toc498863044"/>
+      <w:bookmarkStart w:id="18" w:name="_Toc498863044"/>
       <w:r>
         <w:rPr>
           <w:rFonts w:ascii="Arial" w:hAnsi="Arial" w:cs="Arial"/>
@@ -9090,7 +9293,7 @@
         </w:rPr>
         <w:t>Diseño de investigación.</w:t>
       </w:r>
-      <w:bookmarkEnd w:id="17"/>
+      <w:bookmarkEnd w:id="18"/>
     </w:p>
     <w:p>
       <w:pPr>
@@ -9127,7 +9330,7 @@
           <w:lang w:eastAsia="es-MX"/>
         </w:rPr>
       </w:pPr>
-      <w:bookmarkStart w:id="18" w:name="_Hlk498956097"/>
+      <w:bookmarkStart w:id="19" w:name="_Hlk498956097"/>
       <w:r>
         <w:rPr>
           <w:rFonts w:ascii="Arial" w:hAnsi="Arial" w:cs="Arial"/>
@@ -9201,7 +9404,7 @@
         <w:t xml:space="preserve"> los algoritmos y procesos diseñados especialmente para la empresa.</w:t>
       </w:r>
     </w:p>
-    <w:bookmarkEnd w:id="18"/>
+    <w:bookmarkEnd w:id="19"/>
     <w:p>
       <w:pPr>
         <w:spacing w:after="0" w:line="360" w:lineRule="auto"/>
@@ -9611,7 +9814,7 @@
           <w:sz w:val="28"/>
         </w:rPr>
       </w:pPr>
-      <w:bookmarkStart w:id="19" w:name="_Toc498863045"/>
+      <w:bookmarkStart w:id="20" w:name="_Toc498863045"/>
       <w:r>
         <w:rPr>
           <w:rFonts w:ascii="Arial" w:hAnsi="Arial" w:cs="Arial"/>
@@ -9622,7 +9825,7 @@
         <w:lastRenderedPageBreak/>
         <w:t>Metodología de la investigación.</w:t>
       </w:r>
-      <w:bookmarkEnd w:id="19"/>
+      <w:bookmarkEnd w:id="20"/>
     </w:p>
     <w:p>
       <w:pPr>
@@ -10058,7 +10261,7 @@
           <w:sz w:val="28"/>
         </w:rPr>
       </w:pPr>
-      <w:bookmarkStart w:id="20" w:name="_Toc498863046"/>
+      <w:bookmarkStart w:id="21" w:name="_Toc498863046"/>
       <w:r>
         <w:rPr>
           <w:rFonts w:ascii="Arial" w:hAnsi="Arial" w:cs="Arial"/>
@@ -10068,7 +10271,7 @@
         </w:rPr>
         <w:t>Población y muestra.</w:t>
       </w:r>
-      <w:bookmarkEnd w:id="20"/>
+      <w:bookmarkEnd w:id="21"/>
     </w:p>
     <w:p>
       <w:pPr>
@@ -10742,7 +10945,7 @@
           <w:sz w:val="28"/>
         </w:rPr>
       </w:pPr>
-      <w:bookmarkStart w:id="21" w:name="_Toc498863047"/>
+      <w:bookmarkStart w:id="22" w:name="_Toc498863047"/>
       <w:r>
         <w:rPr>
           <w:rFonts w:ascii="Arial" w:hAnsi="Arial" w:cs="Arial"/>
@@ -10753,7 +10956,7 @@
         <w:lastRenderedPageBreak/>
         <w:t>CAPÍTULO IV</w:t>
       </w:r>
-      <w:bookmarkEnd w:id="21"/>
+      <w:bookmarkEnd w:id="22"/>
     </w:p>
     <w:p>
       <w:pPr>
@@ -10777,7 +10980,7 @@
           <w:sz w:val="28"/>
         </w:rPr>
       </w:pPr>
-      <w:bookmarkStart w:id="22" w:name="_Toc498863048"/>
+      <w:bookmarkStart w:id="23" w:name="_Toc498863048"/>
       <w:r>
         <w:rPr>
           <w:rFonts w:ascii="Arial" w:hAnsi="Arial" w:cs="Arial"/>
@@ -10787,7 +10990,7 @@
         </w:rPr>
         <w:t>Propuesta de instrumento.</w:t>
       </w:r>
-      <w:bookmarkEnd w:id="22"/>
+      <w:bookmarkEnd w:id="23"/>
     </w:p>
     <w:p>
       <w:pPr>
@@ -10985,7 +11188,7 @@
           <w:sz w:val="28"/>
         </w:rPr>
       </w:pPr>
-      <w:bookmarkStart w:id="23" w:name="_Toc498863049"/>
+      <w:bookmarkStart w:id="24" w:name="_Toc498863049"/>
       <w:r>
         <w:rPr>
           <w:rFonts w:ascii="Arial" w:hAnsi="Arial" w:cs="Arial"/>
@@ -10996,13 +11199,10 @@
         <w:lastRenderedPageBreak/>
         <w:t>Alcance del instrumento.</w:t>
       </w:r>
-      <w:bookmarkEnd w:id="23"/>
+      <w:bookmarkEnd w:id="24"/>
     </w:p>
     <w:p/>
-    <w:p>
-      <w:bookmarkStart w:id="24" w:name="_GoBack"/>
-      <w:bookmarkEnd w:id="24"/>
-    </w:p>
+    <w:p/>
     <w:p>
       <w:pPr>
         <w:pStyle w:val="Textoindependiente"/>
@@ -11718,7 +11918,7 @@
             <wp:cNvGraphicFramePr/>
             <a:graphic xmlns:a="http://schemas.openxmlformats.org/drawingml/2006/main">
               <a:graphicData uri="http://schemas.openxmlformats.org/drawingml/2006/chart">
-                <c:chart xmlns:c="http://schemas.openxmlformats.org/drawingml/2006/chart" xmlns:r="http://schemas.openxmlformats.org/officeDocument/2006/relationships" r:id="rId17"/>
+                <c:chart xmlns:c="http://schemas.openxmlformats.org/drawingml/2006/chart" xmlns:r="http://schemas.openxmlformats.org/officeDocument/2006/relationships" r:id="rId16"/>
               </a:graphicData>
             </a:graphic>
           </wp:inline>
@@ -12547,7 +12747,7 @@
             <wp:cNvGraphicFramePr/>
             <a:graphic xmlns:a="http://schemas.openxmlformats.org/drawingml/2006/main">
               <a:graphicData uri="http://schemas.openxmlformats.org/drawingml/2006/chart">
-                <c:chart xmlns:c="http://schemas.openxmlformats.org/drawingml/2006/chart" xmlns:r="http://schemas.openxmlformats.org/officeDocument/2006/relationships" r:id="rId18"/>
+                <c:chart xmlns:c="http://schemas.openxmlformats.org/drawingml/2006/chart" xmlns:r="http://schemas.openxmlformats.org/officeDocument/2006/relationships" r:id="rId17"/>
               </a:graphicData>
             </a:graphic>
             <wp14:sizeRelH relativeFrom="margin">
@@ -13071,7 +13271,7 @@
             <wp:cNvGraphicFramePr/>
             <a:graphic xmlns:a="http://schemas.openxmlformats.org/drawingml/2006/main">
               <a:graphicData uri="http://schemas.openxmlformats.org/drawingml/2006/chart">
-                <c:chart xmlns:c="http://schemas.openxmlformats.org/drawingml/2006/chart" xmlns:r="http://schemas.openxmlformats.org/officeDocument/2006/relationships" r:id="rId19"/>
+                <c:chart xmlns:c="http://schemas.openxmlformats.org/drawingml/2006/chart" xmlns:r="http://schemas.openxmlformats.org/officeDocument/2006/relationships" r:id="rId18"/>
               </a:graphicData>
             </a:graphic>
           </wp:anchor>
@@ -13812,7 +14012,7 @@
             <wp:cNvGraphicFramePr/>
             <a:graphic xmlns:a="http://schemas.openxmlformats.org/drawingml/2006/main">
               <a:graphicData uri="http://schemas.openxmlformats.org/drawingml/2006/chart">
-                <c:chart xmlns:c="http://schemas.openxmlformats.org/drawingml/2006/chart" xmlns:r="http://schemas.openxmlformats.org/officeDocument/2006/relationships" r:id="rId20"/>
+                <c:chart xmlns:c="http://schemas.openxmlformats.org/drawingml/2006/chart" xmlns:r="http://schemas.openxmlformats.org/officeDocument/2006/relationships" r:id="rId19"/>
               </a:graphicData>
             </a:graphic>
           </wp:anchor>
@@ -14585,7 +14785,7 @@
             <wp:cNvGraphicFramePr/>
             <a:graphic xmlns:a="http://schemas.openxmlformats.org/drawingml/2006/main">
               <a:graphicData uri="http://schemas.openxmlformats.org/drawingml/2006/chart">
-                <c:chart xmlns:c="http://schemas.openxmlformats.org/drawingml/2006/chart" xmlns:r="http://schemas.openxmlformats.org/officeDocument/2006/relationships" r:id="rId21"/>
+                <c:chart xmlns:c="http://schemas.openxmlformats.org/drawingml/2006/chart" xmlns:r="http://schemas.openxmlformats.org/officeDocument/2006/relationships" r:id="rId20"/>
               </a:graphicData>
             </a:graphic>
           </wp:anchor>
@@ -15371,7 +15571,7 @@
             <wp:cNvGraphicFramePr/>
             <a:graphic xmlns:a="http://schemas.openxmlformats.org/drawingml/2006/main">
               <a:graphicData uri="http://schemas.openxmlformats.org/drawingml/2006/chart">
-                <c:chart xmlns:c="http://schemas.openxmlformats.org/drawingml/2006/chart" xmlns:r="http://schemas.openxmlformats.org/officeDocument/2006/relationships" r:id="rId22"/>
+                <c:chart xmlns:c="http://schemas.openxmlformats.org/drawingml/2006/chart" xmlns:r="http://schemas.openxmlformats.org/officeDocument/2006/relationships" r:id="rId21"/>
               </a:graphicData>
             </a:graphic>
           </wp:anchor>
@@ -16150,7 +16350,7 @@
             <wp:cNvGraphicFramePr/>
             <a:graphic xmlns:a="http://schemas.openxmlformats.org/drawingml/2006/main">
               <a:graphicData uri="http://schemas.openxmlformats.org/drawingml/2006/chart">
-                <c:chart xmlns:c="http://schemas.openxmlformats.org/drawingml/2006/chart" xmlns:r="http://schemas.openxmlformats.org/officeDocument/2006/relationships" r:id="rId23"/>
+                <c:chart xmlns:c="http://schemas.openxmlformats.org/drawingml/2006/chart" xmlns:r="http://schemas.openxmlformats.org/officeDocument/2006/relationships" r:id="rId22"/>
               </a:graphicData>
             </a:graphic>
           </wp:anchor>
@@ -17101,7 +17301,7 @@
             <wp:cNvGraphicFramePr/>
             <a:graphic xmlns:a="http://schemas.openxmlformats.org/drawingml/2006/main">
               <a:graphicData uri="http://schemas.openxmlformats.org/drawingml/2006/chart">
-                <c:chart xmlns:c="http://schemas.openxmlformats.org/drawingml/2006/chart" xmlns:r="http://schemas.openxmlformats.org/officeDocument/2006/relationships" r:id="rId24"/>
+                <c:chart xmlns:c="http://schemas.openxmlformats.org/drawingml/2006/chart" xmlns:r="http://schemas.openxmlformats.org/officeDocument/2006/relationships" r:id="rId23"/>
               </a:graphicData>
             </a:graphic>
           </wp:anchor>
@@ -18012,7 +18212,7 @@
             <wp:cNvGraphicFramePr/>
             <a:graphic xmlns:a="http://schemas.openxmlformats.org/drawingml/2006/main">
               <a:graphicData uri="http://schemas.openxmlformats.org/drawingml/2006/chart">
-                <c:chart xmlns:c="http://schemas.openxmlformats.org/drawingml/2006/chart" xmlns:r="http://schemas.openxmlformats.org/officeDocument/2006/relationships" r:id="rId25"/>
+                <c:chart xmlns:c="http://schemas.openxmlformats.org/drawingml/2006/chart" xmlns:r="http://schemas.openxmlformats.org/officeDocument/2006/relationships" r:id="rId24"/>
               </a:graphicData>
             </a:graphic>
           </wp:anchor>
@@ -18919,7 +19119,7 @@
             <wp:cNvGraphicFramePr/>
             <a:graphic xmlns:a="http://schemas.openxmlformats.org/drawingml/2006/main">
               <a:graphicData uri="http://schemas.openxmlformats.org/drawingml/2006/chart">
-                <c:chart xmlns:c="http://schemas.openxmlformats.org/drawingml/2006/chart" xmlns:r="http://schemas.openxmlformats.org/officeDocument/2006/relationships" r:id="rId26"/>
+                <c:chart xmlns:c="http://schemas.openxmlformats.org/drawingml/2006/chart" xmlns:r="http://schemas.openxmlformats.org/officeDocument/2006/relationships" r:id="rId25"/>
               </a:graphicData>
             </a:graphic>
           </wp:anchor>
@@ -19831,7 +20031,7 @@
             <wp:cNvGraphicFramePr/>
             <a:graphic xmlns:a="http://schemas.openxmlformats.org/drawingml/2006/main">
               <a:graphicData uri="http://schemas.openxmlformats.org/drawingml/2006/chart">
-                <c:chart xmlns:c="http://schemas.openxmlformats.org/drawingml/2006/chart" xmlns:r="http://schemas.openxmlformats.org/officeDocument/2006/relationships" r:id="rId27"/>
+                <c:chart xmlns:c="http://schemas.openxmlformats.org/drawingml/2006/chart" xmlns:r="http://schemas.openxmlformats.org/officeDocument/2006/relationships" r:id="rId26"/>
               </a:graphicData>
             </a:graphic>
           </wp:anchor>
@@ -20736,7 +20936,7 @@
             <wp:cNvGraphicFramePr/>
             <a:graphic xmlns:a="http://schemas.openxmlformats.org/drawingml/2006/main">
               <a:graphicData uri="http://schemas.openxmlformats.org/drawingml/2006/chart">
-                <c:chart xmlns:c="http://schemas.openxmlformats.org/drawingml/2006/chart" xmlns:r="http://schemas.openxmlformats.org/officeDocument/2006/relationships" r:id="rId28"/>
+                <c:chart xmlns:c="http://schemas.openxmlformats.org/drawingml/2006/chart" xmlns:r="http://schemas.openxmlformats.org/officeDocument/2006/relationships" r:id="rId27"/>
               </a:graphicData>
             </a:graphic>
           </wp:anchor>
@@ -21622,7 +21822,7 @@
             <wp:cNvGraphicFramePr/>
             <a:graphic xmlns:a="http://schemas.openxmlformats.org/drawingml/2006/main">
               <a:graphicData uri="http://schemas.openxmlformats.org/drawingml/2006/chart">
-                <c:chart xmlns:c="http://schemas.openxmlformats.org/drawingml/2006/chart" xmlns:r="http://schemas.openxmlformats.org/officeDocument/2006/relationships" r:id="rId29"/>
+                <c:chart xmlns:c="http://schemas.openxmlformats.org/drawingml/2006/chart" xmlns:r="http://schemas.openxmlformats.org/officeDocument/2006/relationships" r:id="rId28"/>
               </a:graphicData>
             </a:graphic>
           </wp:anchor>
@@ -22515,7 +22715,7 @@
             <wp:cNvGraphicFramePr/>
             <a:graphic xmlns:a="http://schemas.openxmlformats.org/drawingml/2006/main">
               <a:graphicData uri="http://schemas.openxmlformats.org/drawingml/2006/chart">
-                <c:chart xmlns:c="http://schemas.openxmlformats.org/drawingml/2006/chart" xmlns:r="http://schemas.openxmlformats.org/officeDocument/2006/relationships" r:id="rId30"/>
+                <c:chart xmlns:c="http://schemas.openxmlformats.org/drawingml/2006/chart" xmlns:r="http://schemas.openxmlformats.org/officeDocument/2006/relationships" r:id="rId29"/>
               </a:graphicData>
             </a:graphic>
           </wp:anchor>
@@ -22739,7 +22939,7 @@
       </w:pPr>
     </w:p>
     <w:sectPr>
-      <w:footerReference w:type="default" r:id="rId31"/>
+      <w:footerReference w:type="default" r:id="rId30"/>
       <w:pgSz w:w="12240" w:h="15840"/>
       <w:pgMar w:top="1701" w:right="1418" w:bottom="1418" w:left="1701" w:header="709" w:footer="709" w:gutter="0"/>
       <w:cols w:space="708"/>
@@ -22841,7 +23041,7 @@
         <w:szCs w:val="24"/>
         <w:lang w:val="es-ES"/>
       </w:rPr>
-      <w:t>48</w:t>
+      <w:t>39</w:t>
     </w:r>
     <w:r>
       <w:rPr>
@@ -38543,7 +38743,7 @@
 </file>
 
 <file path=customXml/itemProps1.xml><?xml version="1.0" encoding="utf-8"?>
-<ds:datastoreItem xmlns:ds="http://schemas.openxmlformats.org/officeDocument/2006/customXml" ds:itemID="{8E80202E-B5BB-4EBB-84C0-4C0D443380CD}">
+<ds:datastoreItem xmlns:ds="http://schemas.openxmlformats.org/officeDocument/2006/customXml" ds:itemID="{5CE052B6-1B07-410B-B507-9691DE0EA3DD}">
   <ds:schemaRefs>
     <ds:schemaRef ds:uri="http://schemas.openxmlformats.org/officeDocument/2006/bibliography"/>
   </ds:schemaRefs>

</xml_diff>

<commit_message>
tesina casi terminada con referencias
</commit_message>
<xml_diff>
--- a/TESINA EQUIPO4.docx
+++ b/TESINA EQUIPO4.docx
@@ -7849,8 +7849,6 @@
           <w:szCs w:val="24"/>
         </w:rPr>
       </w:pPr>
-      <w:bookmarkStart w:id="13" w:name="_GoBack"/>
-      <w:bookmarkEnd w:id="13"/>
     </w:p>
     <w:p>
       <w:pPr>
@@ -8102,7 +8100,7 @@
           <w:sz w:val="28"/>
         </w:rPr>
       </w:pPr>
-      <w:bookmarkStart w:id="14" w:name="_Toc498863041"/>
+      <w:bookmarkStart w:id="13" w:name="_Toc498863041"/>
       <w:r>
         <w:rPr>
           <w:rFonts w:ascii="Arial" w:hAnsi="Arial" w:cs="Arial"/>
@@ -8113,7 +8111,7 @@
         <w:lastRenderedPageBreak/>
         <w:t>CAPÍTULO II</w:t>
       </w:r>
-      <w:bookmarkEnd w:id="14"/>
+      <w:bookmarkEnd w:id="13"/>
     </w:p>
     <w:p>
       <w:pPr>
@@ -8125,7 +8123,7 @@
           <w:sz w:val="28"/>
         </w:rPr>
       </w:pPr>
-      <w:bookmarkStart w:id="15" w:name="_Toc498863042"/>
+      <w:bookmarkStart w:id="14" w:name="_Toc498863042"/>
       <w:r>
         <w:rPr>
           <w:rFonts w:ascii="Arial" w:hAnsi="Arial" w:cs="Arial"/>
@@ -8144,7 +8142,7 @@
         </w:rPr>
         <w:t>.</w:t>
       </w:r>
-      <w:bookmarkEnd w:id="15"/>
+      <w:bookmarkEnd w:id="14"/>
     </w:p>
     <w:p>
       <w:pPr>
@@ -8375,7 +8373,7 @@
         </w:rPr>
         <w:t xml:space="preserve"> entre otros, empezaron a consolidar los términos de Minería de Datos y KDD, iniciales de </w:t>
       </w:r>
-      <w:bookmarkStart w:id="16" w:name="_Hlk495247455"/>
+      <w:bookmarkStart w:id="15" w:name="_Hlk495247455"/>
       <w:proofErr w:type="spellStart"/>
       <w:r>
         <w:rPr>
@@ -8403,7 +8401,7 @@
         </w:rPr>
         <w:t>Databases</w:t>
       </w:r>
-      <w:bookmarkEnd w:id="16"/>
+      <w:bookmarkEnd w:id="15"/>
       <w:proofErr w:type="spellEnd"/>
       <w:r>
         <w:rPr>
@@ -9260,7 +9258,7 @@
           <w:lang w:eastAsia="es-MX"/>
         </w:rPr>
       </w:pPr>
-      <w:bookmarkStart w:id="17" w:name="_Toc498863043"/>
+      <w:bookmarkStart w:id="16" w:name="_Toc498863043"/>
       <w:r>
         <w:rPr>
           <w:rFonts w:ascii="Arial" w:hAnsi="Arial" w:cs="Arial"/>
@@ -9271,7 +9269,7 @@
         <w:lastRenderedPageBreak/>
         <w:t>CAPÍTULO III</w:t>
       </w:r>
-      <w:bookmarkEnd w:id="17"/>
+      <w:bookmarkEnd w:id="16"/>
     </w:p>
     <w:p>
       <w:pPr>
@@ -9283,7 +9281,7 @@
           <w:sz w:val="28"/>
         </w:rPr>
       </w:pPr>
-      <w:bookmarkStart w:id="18" w:name="_Toc498863044"/>
+      <w:bookmarkStart w:id="17" w:name="_Toc498863044"/>
       <w:r>
         <w:rPr>
           <w:rFonts w:ascii="Arial" w:hAnsi="Arial" w:cs="Arial"/>
@@ -9293,7 +9291,7 @@
         </w:rPr>
         <w:t>Diseño de investigación.</w:t>
       </w:r>
-      <w:bookmarkEnd w:id="18"/>
+      <w:bookmarkEnd w:id="17"/>
     </w:p>
     <w:p>
       <w:pPr>
@@ -9330,7 +9328,7 @@
           <w:lang w:eastAsia="es-MX"/>
         </w:rPr>
       </w:pPr>
-      <w:bookmarkStart w:id="19" w:name="_Hlk498956097"/>
+      <w:bookmarkStart w:id="18" w:name="_Hlk498956097"/>
       <w:r>
         <w:rPr>
           <w:rFonts w:ascii="Arial" w:hAnsi="Arial" w:cs="Arial"/>
@@ -9404,7 +9402,7 @@
         <w:t xml:space="preserve"> los algoritmos y procesos diseñados especialmente para la empresa.</w:t>
       </w:r>
     </w:p>
-    <w:bookmarkEnd w:id="19"/>
+    <w:bookmarkEnd w:id="18"/>
     <w:p>
       <w:pPr>
         <w:spacing w:after="0" w:line="360" w:lineRule="auto"/>
@@ -9814,7 +9812,7 @@
           <w:sz w:val="28"/>
         </w:rPr>
       </w:pPr>
-      <w:bookmarkStart w:id="20" w:name="_Toc498863045"/>
+      <w:bookmarkStart w:id="19" w:name="_Toc498863045"/>
       <w:r>
         <w:rPr>
           <w:rFonts w:ascii="Arial" w:hAnsi="Arial" w:cs="Arial"/>
@@ -9825,7 +9823,7 @@
         <w:lastRenderedPageBreak/>
         <w:t>Metodología de la investigación.</w:t>
       </w:r>
-      <w:bookmarkEnd w:id="20"/>
+      <w:bookmarkEnd w:id="19"/>
     </w:p>
     <w:p>
       <w:pPr>
@@ -10261,7 +10259,7 @@
           <w:sz w:val="28"/>
         </w:rPr>
       </w:pPr>
-      <w:bookmarkStart w:id="21" w:name="_Toc498863046"/>
+      <w:bookmarkStart w:id="20" w:name="_Toc498863046"/>
       <w:r>
         <w:rPr>
           <w:rFonts w:ascii="Arial" w:hAnsi="Arial" w:cs="Arial"/>
@@ -10271,7 +10269,7 @@
         </w:rPr>
         <w:t>Población y muestra.</w:t>
       </w:r>
-      <w:bookmarkEnd w:id="21"/>
+      <w:bookmarkEnd w:id="20"/>
     </w:p>
     <w:p>
       <w:pPr>
@@ -10945,7 +10943,7 @@
           <w:sz w:val="28"/>
         </w:rPr>
       </w:pPr>
-      <w:bookmarkStart w:id="22" w:name="_Toc498863047"/>
+      <w:bookmarkStart w:id="21" w:name="_Toc498863047"/>
       <w:r>
         <w:rPr>
           <w:rFonts w:ascii="Arial" w:hAnsi="Arial" w:cs="Arial"/>
@@ -10956,7 +10954,7 @@
         <w:lastRenderedPageBreak/>
         <w:t>CAPÍTULO IV</w:t>
       </w:r>
-      <w:bookmarkEnd w:id="22"/>
+      <w:bookmarkEnd w:id="21"/>
     </w:p>
     <w:p>
       <w:pPr>
@@ -10980,7 +10978,7 @@
           <w:sz w:val="28"/>
         </w:rPr>
       </w:pPr>
-      <w:bookmarkStart w:id="23" w:name="_Toc498863048"/>
+      <w:bookmarkStart w:id="22" w:name="_Toc498863048"/>
       <w:r>
         <w:rPr>
           <w:rFonts w:ascii="Arial" w:hAnsi="Arial" w:cs="Arial"/>
@@ -10990,7 +10988,7 @@
         </w:rPr>
         <w:t>Propuesta de instrumento.</w:t>
       </w:r>
-      <w:bookmarkEnd w:id="23"/>
+      <w:bookmarkEnd w:id="22"/>
     </w:p>
     <w:p>
       <w:pPr>
@@ -11188,7 +11186,7 @@
           <w:sz w:val="28"/>
         </w:rPr>
       </w:pPr>
-      <w:bookmarkStart w:id="24" w:name="_Toc498863049"/>
+      <w:bookmarkStart w:id="23" w:name="_Toc498863049"/>
       <w:r>
         <w:rPr>
           <w:rFonts w:ascii="Arial" w:hAnsi="Arial" w:cs="Arial"/>
@@ -11199,7 +11197,7 @@
         <w:lastRenderedPageBreak/>
         <w:t>Alcance del instrumento.</w:t>
       </w:r>
-      <w:bookmarkEnd w:id="24"/>
+      <w:bookmarkEnd w:id="23"/>
     </w:p>
     <w:p/>
     <w:p/>
@@ -11271,7 +11269,7 @@
           <w:sz w:val="28"/>
         </w:rPr>
       </w:pPr>
-      <w:bookmarkStart w:id="25" w:name="_Toc498863050"/>
+      <w:bookmarkStart w:id="24" w:name="_Toc498863050"/>
       <w:r>
         <w:rPr>
           <w:rFonts w:ascii="Arial" w:hAnsi="Arial" w:cs="Arial"/>
@@ -11291,7 +11289,7 @@
         </w:rPr>
         <w:t>.</w:t>
       </w:r>
-      <w:bookmarkEnd w:id="25"/>
+      <w:bookmarkEnd w:id="24"/>
     </w:p>
     <w:p>
       <w:pPr>
@@ -12774,7 +12772,7 @@
           <w:sz w:val="24"/>
         </w:rPr>
       </w:pPr>
-      <w:bookmarkStart w:id="26" w:name="_Toc498863051"/>
+      <w:bookmarkStart w:id="25" w:name="_Toc498863051"/>
       <w:r>
         <w:rPr>
           <w:rFonts w:ascii="Arial" w:hAnsi="Arial" w:cs="Arial"/>
@@ -22782,7 +22780,7 @@
         </w:rPr>
         <w:t>.</w:t>
       </w:r>
-      <w:bookmarkEnd w:id="26"/>
+      <w:bookmarkEnd w:id="25"/>
     </w:p>
     <w:p>
       <w:pPr>
@@ -22877,7 +22875,7 @@
           <w:sz w:val="28"/>
         </w:rPr>
       </w:pPr>
-      <w:bookmarkStart w:id="27" w:name="_Toc498863052"/>
+      <w:bookmarkStart w:id="26" w:name="_Toc498863052"/>
       <w:r>
         <w:rPr>
           <w:rFonts w:ascii="Arial" w:hAnsi="Arial" w:cs="Arial"/>
@@ -22897,16 +22895,1367 @@
         </w:rPr>
         <w:t>.</w:t>
       </w:r>
+      <w:bookmarkEnd w:id="26"/>
+    </w:p>
+    <w:p/>
+    <w:p>
+      <w:r>
+        <w:br w:type="page"/>
+      </w:r>
+    </w:p>
+    <w:p>
+      <w:pPr>
+        <w:pStyle w:val="Ttulo1"/>
+        <w:rPr>
+          <w:rFonts w:ascii="Arial" w:hAnsi="Arial" w:cs="Arial"/>
+          <w:b/>
+          <w:color w:val="auto"/>
+          <w:sz w:val="28"/>
+        </w:rPr>
+      </w:pPr>
+      <w:r>
+        <w:rPr>
+          <w:rFonts w:ascii="Arial" w:hAnsi="Arial" w:cs="Arial"/>
+          <w:b/>
+          <w:color w:val="auto"/>
+          <w:sz w:val="28"/>
+        </w:rPr>
+        <w:lastRenderedPageBreak/>
+        <w:t>Bibliografía</w:t>
+      </w:r>
+      <w:r>
+        <w:rPr>
+          <w:rFonts w:ascii="Arial" w:hAnsi="Arial" w:cs="Arial"/>
+          <w:b/>
+          <w:color w:val="auto"/>
+          <w:sz w:val="28"/>
+        </w:rPr>
+        <w:t>.</w:t>
+      </w:r>
+    </w:p>
+    <w:p/>
+    <w:p>
+      <w:pPr>
+        <w:spacing w:line="360" w:lineRule="auto"/>
+        <w:jc w:val="both"/>
+        <w:rPr>
+          <w:rFonts w:ascii="Arial" w:hAnsi="Arial" w:cs="Arial"/>
+          <w:sz w:val="24"/>
+          <w:szCs w:val="24"/>
+        </w:rPr>
+      </w:pPr>
+    </w:p>
+    <w:p>
+      <w:pPr>
+        <w:pStyle w:val="Textoindependiente"/>
+        <w:spacing w:line="360" w:lineRule="auto"/>
+        <w:jc w:val="both"/>
+        <w:rPr>
+          <w:rStyle w:val="Hipervnculo"/>
+          <w:rFonts w:ascii="Arial" w:hAnsi="Arial" w:cs="Arial"/>
+          <w:sz w:val="24"/>
+          <w:szCs w:val="24"/>
+          <w:shd w:val="clear" w:color="auto" w:fill="FFFFFF"/>
+        </w:rPr>
+      </w:pPr>
+      <w:proofErr w:type="spellStart"/>
+      <w:r>
+        <w:rPr>
+          <w:rFonts w:ascii="Arial" w:hAnsi="Arial" w:cs="Arial"/>
+          <w:sz w:val="24"/>
+          <w:szCs w:val="24"/>
+          <w:shd w:val="clear" w:color="auto" w:fill="FFFFFF"/>
+        </w:rPr>
+        <w:t>Cutro</w:t>
+      </w:r>
+      <w:proofErr w:type="spellEnd"/>
+      <w:r>
+        <w:rPr>
+          <w:rFonts w:ascii="Arial" w:hAnsi="Arial" w:cs="Arial"/>
+          <w:sz w:val="24"/>
+          <w:szCs w:val="24"/>
+          <w:shd w:val="clear" w:color="auto" w:fill="FFFFFF"/>
+        </w:rPr>
+        <w:t xml:space="preserve">, A. (2008). Minería de Datos Aplicada a la En% cuesta Permanente de Hogares. Trabajo Final de Aplicación de la Licenciatura en Sistemas de In% formación dirigido por el Prof. David Luis la Red Martínez. Corrientes. Argentina. Recuperado de </w:t>
+      </w:r>
+      <w:hyperlink r:id="rId30" w:history="1">
+        <w:r>
+          <w:rPr>
+            <w:rStyle w:val="Hipervnculo"/>
+            <w:rFonts w:ascii="Arial" w:hAnsi="Arial" w:cs="Arial"/>
+            <w:sz w:val="24"/>
+            <w:szCs w:val="24"/>
+            <w:shd w:val="clear" w:color="auto" w:fill="FFFFFF"/>
+          </w:rPr>
+          <w:t>http://www.dataprix.com/introducci-n-miner-datos</w:t>
+        </w:r>
+      </w:hyperlink>
+    </w:p>
+    <w:p>
+      <w:pPr>
+        <w:pStyle w:val="Textoindependiente"/>
+        <w:spacing w:line="360" w:lineRule="auto"/>
+        <w:jc w:val="both"/>
+        <w:rPr>
+          <w:rFonts w:ascii="Arial" w:hAnsi="Arial" w:cs="Arial"/>
+          <w:sz w:val="24"/>
+          <w:szCs w:val="24"/>
+          <w:shd w:val="clear" w:color="auto" w:fill="FFFFFF"/>
+        </w:rPr>
+      </w:pPr>
+    </w:p>
+    <w:p>
+      <w:pPr>
+        <w:pStyle w:val="Textoindependiente"/>
+        <w:spacing w:line="360" w:lineRule="auto"/>
+        <w:jc w:val="both"/>
+        <w:rPr>
+          <w:rFonts w:ascii="Arial" w:hAnsi="Arial" w:cs="Arial"/>
+          <w:sz w:val="24"/>
+          <w:szCs w:val="24"/>
+          <w:shd w:val="clear" w:color="auto" w:fill="FFFFFF"/>
+        </w:rPr>
+      </w:pPr>
+      <w:r>
+        <w:rPr>
+          <w:rFonts w:ascii="Arial" w:hAnsi="Arial" w:cs="Arial"/>
+          <w:sz w:val="24"/>
+          <w:szCs w:val="24"/>
+          <w:shd w:val="clear" w:color="auto" w:fill="FFFFFF"/>
+        </w:rPr>
+        <w:t xml:space="preserve"> </w:t>
+      </w:r>
+    </w:p>
+    <w:p>
+      <w:pPr>
+        <w:pStyle w:val="Textoindependiente"/>
+        <w:spacing w:line="360" w:lineRule="auto"/>
+        <w:jc w:val="both"/>
+        <w:rPr>
+          <w:rFonts w:ascii="Arial" w:hAnsi="Arial" w:cs="Arial"/>
+          <w:sz w:val="24"/>
+          <w:szCs w:val="24"/>
+        </w:rPr>
+      </w:pPr>
+      <w:r>
+        <w:rPr>
+          <w:rFonts w:ascii="Arial" w:hAnsi="Arial" w:cs="Arial"/>
+          <w:sz w:val="24"/>
+          <w:szCs w:val="24"/>
+        </w:rPr>
+        <w:t xml:space="preserve">INEGI (2009). Micro, pequeña, mediana y gran empresa. Estratificación de los establecimientos. Censos Económicos 2009. Recuperado de: </w:t>
+      </w:r>
+      <w:hyperlink r:id="rId31" w:history="1">
+        <w:r>
+          <w:rPr>
+            <w:rStyle w:val="Hipervnculo"/>
+            <w:rFonts w:ascii="Arial" w:hAnsi="Arial" w:cs="Arial"/>
+            <w:sz w:val="24"/>
+            <w:szCs w:val="24"/>
+          </w:rPr>
+          <w:t>http://www.inegi.org.mx/est/contenidos/espanol/proyectos/censos/ce2009/pdf/mono_micro_peque_mediana.pdf</w:t>
+        </w:r>
+      </w:hyperlink>
+    </w:p>
+    <w:p>
+      <w:pPr>
+        <w:pStyle w:val="Textoindependiente"/>
+        <w:spacing w:line="360" w:lineRule="auto"/>
+        <w:jc w:val="both"/>
+        <w:rPr>
+          <w:rFonts w:ascii="Arial" w:hAnsi="Arial" w:cs="Arial"/>
+          <w:sz w:val="24"/>
+          <w:szCs w:val="24"/>
+        </w:rPr>
+      </w:pPr>
+    </w:p>
+    <w:p>
+      <w:pPr>
+        <w:pStyle w:val="Textoindependiente"/>
+        <w:spacing w:line="360" w:lineRule="auto"/>
+        <w:jc w:val="both"/>
+        <w:rPr>
+          <w:rFonts w:ascii="Arial" w:hAnsi="Arial" w:cs="Arial"/>
+          <w:sz w:val="24"/>
+          <w:szCs w:val="24"/>
+        </w:rPr>
+      </w:pPr>
+    </w:p>
+    <w:p>
+      <w:pPr>
+        <w:pStyle w:val="Textoindependiente"/>
+        <w:spacing w:line="360" w:lineRule="auto"/>
+        <w:jc w:val="both"/>
+        <w:rPr>
+          <w:rFonts w:ascii="Arial" w:hAnsi="Arial" w:cs="Arial"/>
+          <w:sz w:val="24"/>
+          <w:szCs w:val="24"/>
+        </w:rPr>
+      </w:pPr>
+      <w:r>
+        <w:rPr>
+          <w:rFonts w:ascii="Arial" w:hAnsi="Arial" w:cs="Arial"/>
+          <w:sz w:val="24"/>
+          <w:szCs w:val="24"/>
+        </w:rPr>
+        <w:t xml:space="preserve">INEGI. (20014).   Censos Económicos 2014. Aguascalientes. Recuperado de: </w:t>
+      </w:r>
+      <w:hyperlink r:id="rId32" w:history="1">
+        <w:r>
+          <w:rPr>
+            <w:rStyle w:val="Hipervnculo"/>
+            <w:rFonts w:ascii="Arial" w:hAnsi="Arial" w:cs="Arial"/>
+            <w:sz w:val="24"/>
+            <w:szCs w:val="24"/>
+          </w:rPr>
+          <w:t>http://internet.contenidos.inegi.org.mx/contenidos/Productos/prod_serv/contenidos/espanol/bvinegi/productos/nueva_estruc/CE_2014/702825084516.pdf</w:t>
+        </w:r>
+      </w:hyperlink>
+      <w:r>
+        <w:rPr>
+          <w:rFonts w:ascii="Arial" w:hAnsi="Arial" w:cs="Arial"/>
+          <w:sz w:val="24"/>
+          <w:szCs w:val="24"/>
+        </w:rPr>
+        <w:t xml:space="preserve"> </w:t>
+      </w:r>
+    </w:p>
+    <w:p>
+      <w:pPr>
+        <w:pStyle w:val="Textoindependiente"/>
+        <w:spacing w:line="360" w:lineRule="auto"/>
+        <w:jc w:val="both"/>
+        <w:rPr>
+          <w:rFonts w:ascii="Arial" w:hAnsi="Arial" w:cs="Arial"/>
+          <w:sz w:val="24"/>
+          <w:szCs w:val="24"/>
+          <w:shd w:val="clear" w:color="auto" w:fill="FFFFFF"/>
+        </w:rPr>
+      </w:pPr>
+    </w:p>
+    <w:p>
+      <w:pPr>
+        <w:pStyle w:val="Textoindependiente"/>
+        <w:spacing w:line="360" w:lineRule="auto"/>
+        <w:jc w:val="both"/>
+        <w:rPr>
+          <w:rFonts w:ascii="Arial" w:hAnsi="Arial" w:cs="Arial"/>
+          <w:sz w:val="24"/>
+          <w:szCs w:val="24"/>
+          <w:shd w:val="clear" w:color="auto" w:fill="FFFFFF"/>
+        </w:rPr>
+      </w:pPr>
+    </w:p>
+    <w:p>
+      <w:pPr>
+        <w:pStyle w:val="Textoindependiente"/>
+        <w:spacing w:line="360" w:lineRule="auto"/>
+        <w:jc w:val="both"/>
+        <w:rPr>
+          <w:rFonts w:ascii="Arial" w:hAnsi="Arial" w:cs="Arial"/>
+          <w:sz w:val="24"/>
+          <w:szCs w:val="24"/>
+        </w:rPr>
+      </w:pPr>
+      <w:proofErr w:type="spellStart"/>
+      <w:r>
+        <w:rPr>
+          <w:rFonts w:ascii="Arial" w:hAnsi="Arial" w:cs="Arial"/>
+          <w:sz w:val="24"/>
+          <w:szCs w:val="24"/>
+          <w:shd w:val="clear" w:color="auto" w:fill="FFFFFF"/>
+        </w:rPr>
+        <w:t>Hasperué</w:t>
+      </w:r>
+      <w:proofErr w:type="spellEnd"/>
+      <w:r>
+        <w:rPr>
+          <w:rFonts w:ascii="Arial" w:hAnsi="Arial" w:cs="Arial"/>
+          <w:sz w:val="24"/>
+          <w:szCs w:val="24"/>
+          <w:shd w:val="clear" w:color="auto" w:fill="FFFFFF"/>
+        </w:rPr>
+        <w:t xml:space="preserve">, W. (2014). Extracción de conocimiento en grandes bases de datos utilizando estrategias adaptativas. Recuperado de </w:t>
+      </w:r>
+      <w:hyperlink r:id="rId33" w:history="1">
+        <w:r>
+          <w:rPr>
+            <w:rStyle w:val="Hipervnculo"/>
+            <w:rFonts w:ascii="Arial" w:hAnsi="Arial" w:cs="Arial"/>
+            <w:sz w:val="24"/>
+            <w:szCs w:val="24"/>
+            <w:shd w:val="clear" w:color="auto" w:fill="FFFFFF"/>
+          </w:rPr>
+          <w:t>http://sedici.unlp.edu.ar/bitstream/handle/10915/35555/Documento_completo.pdf?sequence=1</w:t>
+        </w:r>
+      </w:hyperlink>
+      <w:r>
+        <w:rPr>
+          <w:rFonts w:ascii="Arial" w:hAnsi="Arial" w:cs="Arial"/>
+          <w:sz w:val="24"/>
+          <w:szCs w:val="24"/>
+          <w:shd w:val="clear" w:color="auto" w:fill="FFFFFF"/>
+        </w:rPr>
+        <w:t xml:space="preserve"> </w:t>
+      </w:r>
+    </w:p>
+    <w:p>
+      <w:pPr>
+        <w:pStyle w:val="Textoindependiente"/>
+        <w:spacing w:line="360" w:lineRule="auto"/>
+        <w:jc w:val="both"/>
+        <w:rPr>
+          <w:rFonts w:ascii="Arial" w:hAnsi="Arial" w:cs="Arial"/>
+          <w:sz w:val="24"/>
+          <w:szCs w:val="24"/>
+          <w:shd w:val="clear" w:color="auto" w:fill="FFFFFF"/>
+        </w:rPr>
+      </w:pPr>
+    </w:p>
+    <w:p>
+      <w:pPr>
+        <w:pStyle w:val="Textoindependiente"/>
+        <w:spacing w:line="360" w:lineRule="auto"/>
+        <w:jc w:val="both"/>
+        <w:rPr>
+          <w:rFonts w:ascii="Arial" w:hAnsi="Arial" w:cs="Arial"/>
+          <w:sz w:val="24"/>
+          <w:szCs w:val="24"/>
+          <w:shd w:val="clear" w:color="auto" w:fill="FFFFFF"/>
+        </w:rPr>
+      </w:pPr>
+    </w:p>
+    <w:p>
+      <w:pPr>
+        <w:pStyle w:val="Textoindependiente"/>
+        <w:spacing w:line="360" w:lineRule="auto"/>
+        <w:jc w:val="both"/>
+        <w:rPr>
+          <w:rFonts w:ascii="Arial" w:hAnsi="Arial" w:cs="Arial"/>
+          <w:sz w:val="24"/>
+          <w:szCs w:val="24"/>
+          <w:shd w:val="clear" w:color="auto" w:fill="FFFFFF"/>
+        </w:rPr>
+      </w:pPr>
+      <w:proofErr w:type="spellStart"/>
+      <w:r>
+        <w:rPr>
+          <w:rFonts w:ascii="Arial" w:hAnsi="Arial" w:cs="Arial"/>
+          <w:sz w:val="24"/>
+          <w:szCs w:val="24"/>
+          <w:shd w:val="clear" w:color="auto" w:fill="FFFFFF"/>
+        </w:rPr>
+        <w:lastRenderedPageBreak/>
+        <w:t>Logreira</w:t>
+      </w:r>
+      <w:proofErr w:type="spellEnd"/>
+      <w:r>
+        <w:rPr>
+          <w:rFonts w:ascii="Arial" w:hAnsi="Arial" w:cs="Arial"/>
+          <w:sz w:val="24"/>
+          <w:szCs w:val="24"/>
+          <w:shd w:val="clear" w:color="auto" w:fill="FFFFFF"/>
+        </w:rPr>
+        <w:t>, C. (2011). Minería de datos y su incidencia en la toma de decisiones empresariales en el contexto de CRM. </w:t>
+      </w:r>
+      <w:r>
+        <w:rPr>
+          <w:rFonts w:ascii="Arial" w:hAnsi="Arial" w:cs="Arial"/>
+          <w:i/>
+          <w:iCs/>
+          <w:sz w:val="24"/>
+          <w:szCs w:val="24"/>
+          <w:shd w:val="clear" w:color="auto" w:fill="FFFFFF"/>
+        </w:rPr>
+        <w:t>Ingeniería solidaria</w:t>
+      </w:r>
+      <w:r>
+        <w:rPr>
+          <w:rFonts w:ascii="Arial" w:hAnsi="Arial" w:cs="Arial"/>
+          <w:sz w:val="24"/>
+          <w:szCs w:val="24"/>
+          <w:shd w:val="clear" w:color="auto" w:fill="FFFFFF"/>
+        </w:rPr>
+        <w:t>, </w:t>
+      </w:r>
+      <w:r>
+        <w:rPr>
+          <w:rFonts w:ascii="Arial" w:hAnsi="Arial" w:cs="Arial"/>
+          <w:i/>
+          <w:iCs/>
+          <w:sz w:val="24"/>
+          <w:szCs w:val="24"/>
+          <w:shd w:val="clear" w:color="auto" w:fill="FFFFFF"/>
+        </w:rPr>
+        <w:t>7</w:t>
+      </w:r>
+      <w:r>
+        <w:rPr>
+          <w:rFonts w:ascii="Arial" w:hAnsi="Arial" w:cs="Arial"/>
+          <w:sz w:val="24"/>
+          <w:szCs w:val="24"/>
+          <w:shd w:val="clear" w:color="auto" w:fill="FFFFFF"/>
+        </w:rPr>
+        <w:t>(13), 68-</w:t>
+      </w:r>
+      <w:proofErr w:type="gramStart"/>
+      <w:r>
+        <w:rPr>
+          <w:rFonts w:ascii="Arial" w:hAnsi="Arial" w:cs="Arial"/>
+          <w:sz w:val="24"/>
+          <w:szCs w:val="24"/>
+          <w:shd w:val="clear" w:color="auto" w:fill="FFFFFF"/>
+        </w:rPr>
+        <w:t>71.Recuperado</w:t>
+      </w:r>
+      <w:proofErr w:type="gramEnd"/>
+      <w:r>
+        <w:rPr>
+          <w:rFonts w:ascii="Arial" w:hAnsi="Arial" w:cs="Arial"/>
+          <w:sz w:val="24"/>
+          <w:szCs w:val="24"/>
+          <w:shd w:val="clear" w:color="auto" w:fill="FFFFFF"/>
+        </w:rPr>
+        <w:t xml:space="preserve"> de </w:t>
+      </w:r>
+      <w:hyperlink r:id="rId34" w:history="1">
+        <w:r>
+          <w:rPr>
+            <w:rStyle w:val="Hipervnculo"/>
+            <w:rFonts w:ascii="Arial" w:hAnsi="Arial" w:cs="Arial"/>
+            <w:sz w:val="24"/>
+            <w:szCs w:val="24"/>
+            <w:shd w:val="clear" w:color="auto" w:fill="FFFFFF"/>
+          </w:rPr>
+          <w:t>https://revistas.ucc.edu.co/index.php/in/article/view/358</w:t>
+        </w:r>
+      </w:hyperlink>
+      <w:r>
+        <w:rPr>
+          <w:rFonts w:ascii="Arial" w:hAnsi="Arial" w:cs="Arial"/>
+          <w:sz w:val="24"/>
+          <w:szCs w:val="24"/>
+          <w:shd w:val="clear" w:color="auto" w:fill="FFFFFF"/>
+        </w:rPr>
+        <w:t xml:space="preserve"> </w:t>
+      </w:r>
+    </w:p>
+    <w:p>
+      <w:pPr>
+        <w:pStyle w:val="Textoindependiente"/>
+        <w:spacing w:line="360" w:lineRule="auto"/>
+        <w:jc w:val="both"/>
+        <w:rPr>
+          <w:rFonts w:ascii="Arial" w:hAnsi="Arial" w:cs="Arial"/>
+          <w:sz w:val="24"/>
+          <w:szCs w:val="24"/>
+          <w:shd w:val="clear" w:color="auto" w:fill="FFFFFF"/>
+          <w:lang w:val="en-US"/>
+        </w:rPr>
+      </w:pPr>
+    </w:p>
+    <w:p>
+      <w:pPr>
+        <w:pStyle w:val="Textoindependiente"/>
+        <w:spacing w:line="360" w:lineRule="auto"/>
+        <w:jc w:val="both"/>
+        <w:rPr>
+          <w:rFonts w:ascii="Arial" w:hAnsi="Arial" w:cs="Arial"/>
+          <w:sz w:val="24"/>
+          <w:szCs w:val="24"/>
+          <w:shd w:val="clear" w:color="auto" w:fill="FFFFFF"/>
+          <w:lang w:val="en-US"/>
+        </w:rPr>
+      </w:pPr>
+    </w:p>
+    <w:p>
+      <w:pPr>
+        <w:pStyle w:val="Textoindependiente"/>
+        <w:spacing w:line="360" w:lineRule="auto"/>
+        <w:jc w:val="both"/>
+        <w:rPr>
+          <w:rFonts w:ascii="Arial" w:hAnsi="Arial" w:cs="Arial"/>
+          <w:sz w:val="24"/>
+          <w:szCs w:val="24"/>
+          <w:shd w:val="clear" w:color="auto" w:fill="FFFFFF"/>
+          <w:lang w:val="en-US"/>
+        </w:rPr>
+      </w:pPr>
+      <w:proofErr w:type="spellStart"/>
+      <w:r>
+        <w:rPr>
+          <w:rFonts w:ascii="Arial" w:hAnsi="Arial" w:cs="Arial"/>
+          <w:sz w:val="24"/>
+          <w:szCs w:val="24"/>
+          <w:shd w:val="clear" w:color="auto" w:fill="FFFFFF"/>
+          <w:lang w:val="en-US"/>
+        </w:rPr>
+        <w:t>Kantardzic</w:t>
+      </w:r>
+      <w:proofErr w:type="spellEnd"/>
+      <w:r>
+        <w:rPr>
+          <w:rFonts w:ascii="Arial" w:hAnsi="Arial" w:cs="Arial"/>
+          <w:sz w:val="24"/>
+          <w:szCs w:val="24"/>
+          <w:shd w:val="clear" w:color="auto" w:fill="FFFFFF"/>
+          <w:lang w:val="en-US"/>
+        </w:rPr>
+        <w:t>, M. (2011). Data mining: concepts, models, methods, and algorithms. John Wiley &amp; Sons.</w:t>
+      </w:r>
+    </w:p>
+    <w:p>
+      <w:pPr>
+        <w:pStyle w:val="Textoindependiente"/>
+        <w:spacing w:line="360" w:lineRule="auto"/>
+        <w:jc w:val="both"/>
+        <w:rPr>
+          <w:rFonts w:ascii="Arial" w:hAnsi="Arial" w:cs="Arial"/>
+          <w:color w:val="222222"/>
+          <w:sz w:val="24"/>
+          <w:szCs w:val="24"/>
+          <w:shd w:val="clear" w:color="auto" w:fill="FFFFFF"/>
+          <w:lang w:val="en-US"/>
+        </w:rPr>
+      </w:pPr>
+    </w:p>
+    <w:p>
+      <w:pPr>
+        <w:pStyle w:val="Textoindependiente"/>
+        <w:spacing w:line="360" w:lineRule="auto"/>
+        <w:jc w:val="both"/>
+        <w:rPr>
+          <w:rFonts w:ascii="Arial" w:hAnsi="Arial" w:cs="Arial"/>
+          <w:color w:val="222222"/>
+          <w:sz w:val="24"/>
+          <w:szCs w:val="24"/>
+          <w:shd w:val="clear" w:color="auto" w:fill="FFFFFF"/>
+          <w:lang w:val="en-US"/>
+        </w:rPr>
+      </w:pPr>
+    </w:p>
+    <w:p>
+      <w:pPr>
+        <w:pStyle w:val="Textoindependiente"/>
+        <w:spacing w:line="360" w:lineRule="auto"/>
+        <w:jc w:val="both"/>
+        <w:rPr>
+          <w:rFonts w:ascii="Arial" w:hAnsi="Arial" w:cs="Arial"/>
+          <w:sz w:val="24"/>
+          <w:szCs w:val="24"/>
+        </w:rPr>
+      </w:pPr>
+      <w:r>
+        <w:rPr>
+          <w:rFonts w:ascii="Arial" w:hAnsi="Arial" w:cs="Arial"/>
+          <w:color w:val="222222"/>
+          <w:sz w:val="24"/>
+          <w:szCs w:val="24"/>
+          <w:shd w:val="clear" w:color="auto" w:fill="FFFFFF"/>
+          <w:lang w:val="en-US"/>
+        </w:rPr>
+        <w:t xml:space="preserve">Liu, </w:t>
+      </w:r>
+      <w:proofErr w:type="gramStart"/>
+      <w:r>
+        <w:rPr>
+          <w:rFonts w:ascii="Arial" w:hAnsi="Arial" w:cs="Arial"/>
+          <w:color w:val="222222"/>
+          <w:sz w:val="24"/>
+          <w:szCs w:val="24"/>
+          <w:shd w:val="clear" w:color="auto" w:fill="FFFFFF"/>
+          <w:lang w:val="en-US"/>
+        </w:rPr>
+        <w:t>Alex(</w:t>
+      </w:r>
+      <w:proofErr w:type="gramEnd"/>
+      <w:r>
+        <w:rPr>
+          <w:rFonts w:ascii="Arial" w:hAnsi="Arial" w:cs="Arial"/>
+          <w:color w:val="222222"/>
+          <w:sz w:val="24"/>
+          <w:szCs w:val="24"/>
+          <w:shd w:val="clear" w:color="auto" w:fill="FFFFFF"/>
+          <w:lang w:val="en-US"/>
+        </w:rPr>
+        <w:t xml:space="preserve">2012). </w:t>
+      </w:r>
+      <w:r>
+        <w:rPr>
+          <w:rFonts w:ascii="Arial" w:hAnsi="Arial" w:cs="Arial"/>
+          <w:sz w:val="24"/>
+          <w:szCs w:val="24"/>
+          <w:lang w:val="en-US"/>
+        </w:rPr>
+        <w:t xml:space="preserve">Data Science and Data Scientist. </w:t>
+      </w:r>
+      <w:r>
+        <w:rPr>
+          <w:rFonts w:ascii="Arial" w:hAnsi="Arial" w:cs="Arial"/>
+          <w:sz w:val="24"/>
+          <w:szCs w:val="24"/>
+        </w:rPr>
+        <w:t xml:space="preserve">Recuperado de </w:t>
+      </w:r>
+      <w:hyperlink r:id="rId35" w:history="1">
+        <w:r>
+          <w:rPr>
+            <w:rStyle w:val="Hipervnculo"/>
+            <w:rFonts w:ascii="Arial" w:hAnsi="Arial" w:cs="Arial"/>
+            <w:sz w:val="24"/>
+            <w:szCs w:val="24"/>
+          </w:rPr>
+          <w:t>http://www.researchmethods.org/DataScienceDataScientists.pdf</w:t>
+        </w:r>
+      </w:hyperlink>
+      <w:r>
+        <w:rPr>
+          <w:rFonts w:ascii="Arial" w:hAnsi="Arial" w:cs="Arial"/>
+          <w:sz w:val="24"/>
+          <w:szCs w:val="24"/>
+        </w:rPr>
+        <w:t xml:space="preserve"> </w:t>
+      </w:r>
+    </w:p>
+    <w:p>
+      <w:pPr>
+        <w:pStyle w:val="Textoindependiente"/>
+        <w:spacing w:line="360" w:lineRule="auto"/>
+        <w:jc w:val="both"/>
+        <w:rPr>
+          <w:rFonts w:ascii="Arial" w:hAnsi="Arial" w:cs="Arial"/>
+          <w:sz w:val="24"/>
+          <w:szCs w:val="24"/>
+          <w:shd w:val="clear" w:color="auto" w:fill="FFFFFF"/>
+        </w:rPr>
+      </w:pPr>
+    </w:p>
+    <w:p>
+      <w:pPr>
+        <w:pStyle w:val="Textoindependiente"/>
+        <w:spacing w:line="360" w:lineRule="auto"/>
+        <w:jc w:val="both"/>
+        <w:rPr>
+          <w:rFonts w:ascii="Arial" w:hAnsi="Arial" w:cs="Arial"/>
+          <w:sz w:val="24"/>
+          <w:szCs w:val="24"/>
+          <w:shd w:val="clear" w:color="auto" w:fill="FFFFFF"/>
+        </w:rPr>
+      </w:pPr>
+    </w:p>
+    <w:p>
+      <w:pPr>
+        <w:pStyle w:val="Textoindependiente"/>
+        <w:spacing w:line="360" w:lineRule="auto"/>
+        <w:jc w:val="both"/>
+        <w:rPr>
+          <w:rFonts w:ascii="Arial" w:hAnsi="Arial" w:cs="Arial"/>
+          <w:sz w:val="24"/>
+          <w:szCs w:val="24"/>
+          <w:shd w:val="clear" w:color="auto" w:fill="FFFFFF"/>
+        </w:rPr>
+      </w:pPr>
+      <w:r>
+        <w:rPr>
+          <w:rFonts w:ascii="Arial" w:hAnsi="Arial" w:cs="Arial"/>
+          <w:sz w:val="24"/>
+          <w:szCs w:val="24"/>
+          <w:shd w:val="clear" w:color="auto" w:fill="FFFFFF"/>
+        </w:rPr>
+        <w:t>Martínez-Luna, G. L. (2011). Minería de datos: cómo hallar una aguja en un pajar. </w:t>
+      </w:r>
+      <w:r>
+        <w:rPr>
+          <w:rFonts w:ascii="Arial" w:hAnsi="Arial" w:cs="Arial"/>
+          <w:i/>
+          <w:iCs/>
+          <w:sz w:val="24"/>
+          <w:szCs w:val="24"/>
+          <w:shd w:val="clear" w:color="auto" w:fill="FFFFFF"/>
+        </w:rPr>
+        <w:t>Ciencias</w:t>
+      </w:r>
+      <w:r>
+        <w:rPr>
+          <w:rFonts w:ascii="Arial" w:hAnsi="Arial" w:cs="Arial"/>
+          <w:sz w:val="24"/>
+          <w:szCs w:val="24"/>
+          <w:shd w:val="clear" w:color="auto" w:fill="FFFFFF"/>
+        </w:rPr>
+        <w:t>, </w:t>
+      </w:r>
+      <w:r>
+        <w:rPr>
+          <w:rFonts w:ascii="Arial" w:hAnsi="Arial" w:cs="Arial"/>
+          <w:i/>
+          <w:iCs/>
+          <w:sz w:val="24"/>
+          <w:szCs w:val="24"/>
+          <w:shd w:val="clear" w:color="auto" w:fill="FFFFFF"/>
+        </w:rPr>
+        <w:t>62</w:t>
+      </w:r>
+      <w:r>
+        <w:rPr>
+          <w:rFonts w:ascii="Arial" w:hAnsi="Arial" w:cs="Arial"/>
+          <w:sz w:val="24"/>
+          <w:szCs w:val="24"/>
+          <w:shd w:val="clear" w:color="auto" w:fill="FFFFFF"/>
+        </w:rPr>
+        <w:t xml:space="preserve">(3), 18-28. Recuperado de: </w:t>
+      </w:r>
+      <w:hyperlink r:id="rId36" w:history="1">
+        <w:r>
+          <w:rPr>
+            <w:rStyle w:val="Hipervnculo"/>
+            <w:rFonts w:ascii="Arial" w:hAnsi="Arial" w:cs="Arial"/>
+            <w:sz w:val="24"/>
+            <w:szCs w:val="24"/>
+            <w:shd w:val="clear" w:color="auto" w:fill="FFFFFF"/>
+          </w:rPr>
+          <w:t>http://www.revistaciencia.amc.edu.mx/images/revista/62_3/PDF/mineria_aguja.pdf</w:t>
+        </w:r>
+      </w:hyperlink>
+      <w:r>
+        <w:rPr>
+          <w:rFonts w:ascii="Arial" w:hAnsi="Arial" w:cs="Arial"/>
+          <w:sz w:val="24"/>
+          <w:szCs w:val="24"/>
+          <w:shd w:val="clear" w:color="auto" w:fill="FFFFFF"/>
+        </w:rPr>
+        <w:t xml:space="preserve"> </w:t>
+      </w:r>
+    </w:p>
+    <w:p>
+      <w:pPr>
+        <w:pStyle w:val="Textoindependiente"/>
+        <w:spacing w:line="360" w:lineRule="auto"/>
+        <w:jc w:val="both"/>
+        <w:rPr>
+          <w:rFonts w:ascii="Arial" w:hAnsi="Arial" w:cs="Arial"/>
+          <w:sz w:val="24"/>
+          <w:szCs w:val="24"/>
+          <w:shd w:val="clear" w:color="auto" w:fill="FFFFFF"/>
+        </w:rPr>
+      </w:pPr>
+    </w:p>
+    <w:p>
+      <w:pPr>
+        <w:pStyle w:val="Textoindependiente"/>
+        <w:spacing w:line="360" w:lineRule="auto"/>
+        <w:jc w:val="both"/>
+        <w:rPr>
+          <w:rFonts w:ascii="Arial" w:hAnsi="Arial" w:cs="Arial"/>
+          <w:sz w:val="24"/>
+          <w:szCs w:val="24"/>
+          <w:shd w:val="clear" w:color="auto" w:fill="FFFFFF"/>
+        </w:rPr>
+      </w:pPr>
+    </w:p>
+    <w:p>
+      <w:pPr>
+        <w:pStyle w:val="Textoindependiente"/>
+        <w:spacing w:line="360" w:lineRule="auto"/>
+        <w:jc w:val="both"/>
+        <w:rPr>
+          <w:rFonts w:ascii="Arial" w:hAnsi="Arial" w:cs="Arial"/>
+          <w:sz w:val="24"/>
+          <w:szCs w:val="24"/>
+          <w:shd w:val="clear" w:color="auto" w:fill="FFFFFF"/>
+        </w:rPr>
+      </w:pPr>
+      <w:r>
+        <w:rPr>
+          <w:rFonts w:ascii="Arial" w:hAnsi="Arial" w:cs="Arial"/>
+          <w:sz w:val="24"/>
+          <w:szCs w:val="24"/>
+          <w:shd w:val="clear" w:color="auto" w:fill="FFFFFF"/>
+        </w:rPr>
+        <w:t xml:space="preserve">Navarro, M. Á. G., Ayuso, B. L., </w:t>
+      </w:r>
+      <w:proofErr w:type="spellStart"/>
+      <w:r>
+        <w:rPr>
+          <w:rFonts w:ascii="Arial" w:hAnsi="Arial" w:cs="Arial"/>
+          <w:sz w:val="24"/>
+          <w:szCs w:val="24"/>
+          <w:shd w:val="clear" w:color="auto" w:fill="FFFFFF"/>
+        </w:rPr>
+        <w:t>Arís</w:t>
+      </w:r>
+      <w:proofErr w:type="spellEnd"/>
+      <w:r>
+        <w:rPr>
+          <w:rFonts w:ascii="Arial" w:hAnsi="Arial" w:cs="Arial"/>
+          <w:sz w:val="24"/>
+          <w:szCs w:val="24"/>
+          <w:shd w:val="clear" w:color="auto" w:fill="FFFFFF"/>
+        </w:rPr>
+        <w:t xml:space="preserve">, E. P., &amp; Figueredo, J. M. C. (2015). Una revisión de la Cadena Datos-Información-Conocimiento desde el Pragmatismo de Peirce/A </w:t>
+      </w:r>
+      <w:proofErr w:type="spellStart"/>
+      <w:r>
+        <w:rPr>
+          <w:rFonts w:ascii="Arial" w:hAnsi="Arial" w:cs="Arial"/>
+          <w:sz w:val="24"/>
+          <w:szCs w:val="24"/>
+          <w:shd w:val="clear" w:color="auto" w:fill="FFFFFF"/>
+        </w:rPr>
+        <w:t>Review</w:t>
+      </w:r>
+      <w:proofErr w:type="spellEnd"/>
+      <w:r>
+        <w:rPr>
+          <w:rFonts w:ascii="Arial" w:hAnsi="Arial" w:cs="Arial"/>
+          <w:sz w:val="24"/>
+          <w:szCs w:val="24"/>
+          <w:shd w:val="clear" w:color="auto" w:fill="FFFFFF"/>
+        </w:rPr>
+        <w:t xml:space="preserve"> </w:t>
+      </w:r>
+      <w:proofErr w:type="spellStart"/>
+      <w:r>
+        <w:rPr>
+          <w:rFonts w:ascii="Arial" w:hAnsi="Arial" w:cs="Arial"/>
+          <w:sz w:val="24"/>
+          <w:szCs w:val="24"/>
+          <w:shd w:val="clear" w:color="auto" w:fill="FFFFFF"/>
+        </w:rPr>
+        <w:t>of</w:t>
+      </w:r>
+      <w:proofErr w:type="spellEnd"/>
+      <w:r>
+        <w:rPr>
+          <w:rFonts w:ascii="Arial" w:hAnsi="Arial" w:cs="Arial"/>
+          <w:sz w:val="24"/>
+          <w:szCs w:val="24"/>
+          <w:shd w:val="clear" w:color="auto" w:fill="FFFFFF"/>
+        </w:rPr>
+        <w:t xml:space="preserve"> </w:t>
+      </w:r>
+      <w:proofErr w:type="spellStart"/>
+      <w:r>
+        <w:rPr>
+          <w:rFonts w:ascii="Arial" w:hAnsi="Arial" w:cs="Arial"/>
+          <w:sz w:val="24"/>
+          <w:szCs w:val="24"/>
+          <w:shd w:val="clear" w:color="auto" w:fill="FFFFFF"/>
+        </w:rPr>
+        <w:t>the</w:t>
+      </w:r>
+      <w:proofErr w:type="spellEnd"/>
+      <w:r>
+        <w:rPr>
+          <w:rFonts w:ascii="Arial" w:hAnsi="Arial" w:cs="Arial"/>
+          <w:sz w:val="24"/>
+          <w:szCs w:val="24"/>
+          <w:shd w:val="clear" w:color="auto" w:fill="FFFFFF"/>
+        </w:rPr>
+        <w:t xml:space="preserve"> Data-</w:t>
+      </w:r>
+      <w:proofErr w:type="spellStart"/>
+      <w:r>
+        <w:rPr>
+          <w:rFonts w:ascii="Arial" w:hAnsi="Arial" w:cs="Arial"/>
+          <w:sz w:val="24"/>
+          <w:szCs w:val="24"/>
+          <w:shd w:val="clear" w:color="auto" w:fill="FFFFFF"/>
+        </w:rPr>
+        <w:t>Information</w:t>
+      </w:r>
+      <w:proofErr w:type="spellEnd"/>
+      <w:r>
+        <w:rPr>
+          <w:rFonts w:ascii="Arial" w:hAnsi="Arial" w:cs="Arial"/>
+          <w:sz w:val="24"/>
+          <w:szCs w:val="24"/>
+          <w:shd w:val="clear" w:color="auto" w:fill="FFFFFF"/>
+        </w:rPr>
+        <w:t>-</w:t>
+      </w:r>
+      <w:proofErr w:type="spellStart"/>
+      <w:r>
+        <w:rPr>
+          <w:rFonts w:ascii="Arial" w:hAnsi="Arial" w:cs="Arial"/>
+          <w:sz w:val="24"/>
+          <w:szCs w:val="24"/>
+          <w:shd w:val="clear" w:color="auto" w:fill="FFFFFF"/>
+        </w:rPr>
+        <w:t>Knowledge</w:t>
+      </w:r>
+      <w:proofErr w:type="spellEnd"/>
+      <w:r>
+        <w:rPr>
+          <w:rFonts w:ascii="Arial" w:hAnsi="Arial" w:cs="Arial"/>
+          <w:sz w:val="24"/>
+          <w:szCs w:val="24"/>
+          <w:shd w:val="clear" w:color="auto" w:fill="FFFFFF"/>
+        </w:rPr>
+        <w:t xml:space="preserve"> </w:t>
+      </w:r>
+      <w:proofErr w:type="spellStart"/>
+      <w:r>
+        <w:rPr>
+          <w:rFonts w:ascii="Arial" w:hAnsi="Arial" w:cs="Arial"/>
+          <w:sz w:val="24"/>
+          <w:szCs w:val="24"/>
+          <w:shd w:val="clear" w:color="auto" w:fill="FFFFFF"/>
+        </w:rPr>
+        <w:t>Chain</w:t>
+      </w:r>
+      <w:proofErr w:type="spellEnd"/>
+      <w:r>
+        <w:rPr>
+          <w:rFonts w:ascii="Arial" w:hAnsi="Arial" w:cs="Arial"/>
+          <w:sz w:val="24"/>
+          <w:szCs w:val="24"/>
+          <w:shd w:val="clear" w:color="auto" w:fill="FFFFFF"/>
+        </w:rPr>
+        <w:t xml:space="preserve"> </w:t>
+      </w:r>
+      <w:proofErr w:type="spellStart"/>
+      <w:r>
+        <w:rPr>
+          <w:rFonts w:ascii="Arial" w:hAnsi="Arial" w:cs="Arial"/>
+          <w:sz w:val="24"/>
+          <w:szCs w:val="24"/>
+          <w:shd w:val="clear" w:color="auto" w:fill="FFFFFF"/>
+        </w:rPr>
+        <w:t>from</w:t>
+      </w:r>
+      <w:proofErr w:type="spellEnd"/>
+      <w:r>
+        <w:rPr>
+          <w:rFonts w:ascii="Arial" w:hAnsi="Arial" w:cs="Arial"/>
+          <w:sz w:val="24"/>
+          <w:szCs w:val="24"/>
+          <w:shd w:val="clear" w:color="auto" w:fill="FFFFFF"/>
+        </w:rPr>
+        <w:t xml:space="preserve"> </w:t>
+      </w:r>
+      <w:proofErr w:type="spellStart"/>
+      <w:r>
+        <w:rPr>
+          <w:rFonts w:ascii="Arial" w:hAnsi="Arial" w:cs="Arial"/>
+          <w:sz w:val="24"/>
+          <w:szCs w:val="24"/>
+          <w:shd w:val="clear" w:color="auto" w:fill="FFFFFF"/>
+        </w:rPr>
+        <w:t>the</w:t>
+      </w:r>
+      <w:proofErr w:type="spellEnd"/>
+      <w:r>
+        <w:rPr>
+          <w:rFonts w:ascii="Arial" w:hAnsi="Arial" w:cs="Arial"/>
+          <w:sz w:val="24"/>
+          <w:szCs w:val="24"/>
+          <w:shd w:val="clear" w:color="auto" w:fill="FFFFFF"/>
+        </w:rPr>
+        <w:t xml:space="preserve"> </w:t>
+      </w:r>
+      <w:proofErr w:type="spellStart"/>
+      <w:r>
+        <w:rPr>
+          <w:rFonts w:ascii="Arial" w:hAnsi="Arial" w:cs="Arial"/>
+          <w:sz w:val="24"/>
+          <w:szCs w:val="24"/>
+          <w:shd w:val="clear" w:color="auto" w:fill="FFFFFF"/>
+        </w:rPr>
+        <w:t>Pragmatism</w:t>
+      </w:r>
+      <w:proofErr w:type="spellEnd"/>
+      <w:r>
+        <w:rPr>
+          <w:rFonts w:ascii="Arial" w:hAnsi="Arial" w:cs="Arial"/>
+          <w:sz w:val="24"/>
+          <w:szCs w:val="24"/>
+          <w:shd w:val="clear" w:color="auto" w:fill="FFFFFF"/>
+        </w:rPr>
+        <w:t xml:space="preserve"> </w:t>
+      </w:r>
+      <w:proofErr w:type="spellStart"/>
+      <w:r>
+        <w:rPr>
+          <w:rFonts w:ascii="Arial" w:hAnsi="Arial" w:cs="Arial"/>
+          <w:sz w:val="24"/>
+          <w:szCs w:val="24"/>
+          <w:shd w:val="clear" w:color="auto" w:fill="FFFFFF"/>
+        </w:rPr>
+        <w:t>of</w:t>
+      </w:r>
+      <w:proofErr w:type="spellEnd"/>
+      <w:r>
+        <w:rPr>
+          <w:rFonts w:ascii="Arial" w:hAnsi="Arial" w:cs="Arial"/>
+          <w:sz w:val="24"/>
+          <w:szCs w:val="24"/>
+          <w:shd w:val="clear" w:color="auto" w:fill="FFFFFF"/>
+        </w:rPr>
+        <w:t xml:space="preserve"> Peirce. </w:t>
+      </w:r>
+      <w:r>
+        <w:rPr>
+          <w:rFonts w:ascii="Arial" w:hAnsi="Arial" w:cs="Arial"/>
+          <w:i/>
+          <w:iCs/>
+          <w:sz w:val="24"/>
+          <w:szCs w:val="24"/>
+          <w:shd w:val="clear" w:color="auto" w:fill="FFFFFF"/>
+        </w:rPr>
+        <w:t>Documentación de las Ciencias de la Información</w:t>
+      </w:r>
+      <w:r>
+        <w:rPr>
+          <w:rFonts w:ascii="Arial" w:hAnsi="Arial" w:cs="Arial"/>
+          <w:sz w:val="24"/>
+          <w:szCs w:val="24"/>
+          <w:shd w:val="clear" w:color="auto" w:fill="FFFFFF"/>
+        </w:rPr>
+        <w:t>, </w:t>
+      </w:r>
+      <w:r>
+        <w:rPr>
+          <w:rFonts w:ascii="Arial" w:hAnsi="Arial" w:cs="Arial"/>
+          <w:i/>
+          <w:iCs/>
+          <w:sz w:val="24"/>
+          <w:szCs w:val="24"/>
+          <w:shd w:val="clear" w:color="auto" w:fill="FFFFFF"/>
+        </w:rPr>
+        <w:t>38</w:t>
+      </w:r>
+      <w:r>
+        <w:rPr>
+          <w:rFonts w:ascii="Arial" w:hAnsi="Arial" w:cs="Arial"/>
+          <w:sz w:val="24"/>
+          <w:szCs w:val="24"/>
+          <w:shd w:val="clear" w:color="auto" w:fill="FFFFFF"/>
+        </w:rPr>
+        <w:t xml:space="preserve">, 153. Recuperado de  </w:t>
+      </w:r>
+      <w:hyperlink r:id="rId37" w:history="1">
+        <w:r>
+          <w:rPr>
+            <w:rStyle w:val="Hipervnculo"/>
+            <w:rFonts w:ascii="Arial" w:hAnsi="Arial" w:cs="Arial"/>
+            <w:sz w:val="24"/>
+            <w:szCs w:val="24"/>
+            <w:shd w:val="clear" w:color="auto" w:fill="FFFFFF"/>
+          </w:rPr>
+          <w:t>https://search.proquest.com/openview/ccfaf85f6d33b1a4060f8c85b5ac3438/1?pq-origsite=gscholar&amp;cbl=55424</w:t>
+        </w:r>
+      </w:hyperlink>
+      <w:r>
+        <w:rPr>
+          <w:rFonts w:ascii="Arial" w:hAnsi="Arial" w:cs="Arial"/>
+          <w:sz w:val="24"/>
+          <w:szCs w:val="24"/>
+          <w:shd w:val="clear" w:color="auto" w:fill="FFFFFF"/>
+        </w:rPr>
+        <w:t xml:space="preserve"> </w:t>
+      </w:r>
+    </w:p>
+    <w:p>
+      <w:pPr>
+        <w:pStyle w:val="Textoindependiente"/>
+        <w:spacing w:line="360" w:lineRule="auto"/>
+        <w:jc w:val="both"/>
+        <w:rPr>
+          <w:rFonts w:ascii="Arial" w:hAnsi="Arial" w:cs="Arial"/>
+          <w:sz w:val="24"/>
+          <w:szCs w:val="24"/>
+          <w:shd w:val="clear" w:color="auto" w:fill="FFFFFF"/>
+        </w:rPr>
+      </w:pPr>
+    </w:p>
+    <w:p>
+      <w:pPr>
+        <w:pStyle w:val="Textoindependiente"/>
+        <w:spacing w:line="360" w:lineRule="auto"/>
+        <w:jc w:val="both"/>
+        <w:rPr>
+          <w:rFonts w:ascii="Arial" w:hAnsi="Arial" w:cs="Arial"/>
+          <w:sz w:val="24"/>
+          <w:szCs w:val="24"/>
+          <w:shd w:val="clear" w:color="auto" w:fill="FFFFFF"/>
+        </w:rPr>
+      </w:pPr>
+    </w:p>
+    <w:p>
+      <w:pPr>
+        <w:pStyle w:val="Textoindependiente"/>
+        <w:spacing w:line="360" w:lineRule="auto"/>
+        <w:jc w:val="both"/>
+        <w:rPr>
+          <w:rFonts w:ascii="Arial" w:hAnsi="Arial" w:cs="Arial"/>
+          <w:sz w:val="24"/>
+          <w:szCs w:val="24"/>
+          <w:shd w:val="clear" w:color="auto" w:fill="FFFFFF"/>
+        </w:rPr>
+      </w:pPr>
+      <w:r>
+        <w:rPr>
+          <w:rFonts w:ascii="Arial" w:hAnsi="Arial" w:cs="Arial"/>
+          <w:sz w:val="24"/>
+          <w:szCs w:val="24"/>
+          <w:shd w:val="clear" w:color="auto" w:fill="FFFFFF"/>
+        </w:rPr>
+        <w:lastRenderedPageBreak/>
+        <w:t xml:space="preserve">Riquelme Santos, J. C., Ruiz, R., &amp; Gilbert, K. (2006). </w:t>
+      </w:r>
+      <w:proofErr w:type="spellStart"/>
+      <w:r>
+        <w:rPr>
+          <w:rFonts w:ascii="Arial" w:hAnsi="Arial" w:cs="Arial"/>
+          <w:sz w:val="24"/>
+          <w:szCs w:val="24"/>
+          <w:shd w:val="clear" w:color="auto" w:fill="FFFFFF"/>
+        </w:rPr>
+        <w:t>Mineria</w:t>
+      </w:r>
+      <w:proofErr w:type="spellEnd"/>
+      <w:r>
+        <w:rPr>
+          <w:rFonts w:ascii="Arial" w:hAnsi="Arial" w:cs="Arial"/>
+          <w:sz w:val="24"/>
+          <w:szCs w:val="24"/>
+          <w:shd w:val="clear" w:color="auto" w:fill="FFFFFF"/>
+        </w:rPr>
+        <w:t xml:space="preserve"> de datos: Conceptos y tendencias. </w:t>
+      </w:r>
+      <w:r>
+        <w:rPr>
+          <w:rFonts w:ascii="Arial" w:hAnsi="Arial" w:cs="Arial"/>
+          <w:i/>
+          <w:iCs/>
+          <w:sz w:val="24"/>
+          <w:szCs w:val="24"/>
+          <w:shd w:val="clear" w:color="auto" w:fill="FFFFFF"/>
+        </w:rPr>
+        <w:t>Inteligencia artificial: Revista Iberoamericana de Inteligencia Artificial</w:t>
+      </w:r>
+      <w:r>
+        <w:rPr>
+          <w:rFonts w:ascii="Arial" w:hAnsi="Arial" w:cs="Arial"/>
+          <w:sz w:val="24"/>
+          <w:szCs w:val="24"/>
+          <w:shd w:val="clear" w:color="auto" w:fill="FFFFFF"/>
+        </w:rPr>
+        <w:t>, </w:t>
+      </w:r>
+      <w:r>
+        <w:rPr>
+          <w:rFonts w:ascii="Arial" w:hAnsi="Arial" w:cs="Arial"/>
+          <w:i/>
+          <w:iCs/>
+          <w:sz w:val="24"/>
+          <w:szCs w:val="24"/>
+          <w:shd w:val="clear" w:color="auto" w:fill="FFFFFF"/>
+        </w:rPr>
+        <w:t>10</w:t>
+      </w:r>
+      <w:r>
+        <w:rPr>
+          <w:rFonts w:ascii="Arial" w:hAnsi="Arial" w:cs="Arial"/>
+          <w:sz w:val="24"/>
+          <w:szCs w:val="24"/>
+          <w:shd w:val="clear" w:color="auto" w:fill="FFFFFF"/>
+        </w:rPr>
+        <w:t xml:space="preserve">(29), 11-18. Recuperado de </w:t>
+      </w:r>
+      <w:hyperlink r:id="rId38" w:history="1">
+        <w:r>
+          <w:rPr>
+            <w:rStyle w:val="Hipervnculo"/>
+            <w:rFonts w:ascii="Arial" w:hAnsi="Arial" w:cs="Arial"/>
+            <w:sz w:val="24"/>
+            <w:szCs w:val="24"/>
+            <w:shd w:val="clear" w:color="auto" w:fill="FFFFFF"/>
+          </w:rPr>
+          <w:t>https://idus.us.es/xmlui/handle/11441/43290</w:t>
+        </w:r>
+      </w:hyperlink>
+      <w:r>
+        <w:rPr>
+          <w:rFonts w:ascii="Arial" w:hAnsi="Arial" w:cs="Arial"/>
+          <w:sz w:val="24"/>
+          <w:szCs w:val="24"/>
+          <w:shd w:val="clear" w:color="auto" w:fill="FFFFFF"/>
+        </w:rPr>
+        <w:t xml:space="preserve"> </w:t>
+      </w:r>
+    </w:p>
+    <w:p>
+      <w:pPr>
+        <w:pStyle w:val="Textoindependiente"/>
+        <w:spacing w:line="360" w:lineRule="auto"/>
+        <w:jc w:val="both"/>
+        <w:rPr>
+          <w:rFonts w:ascii="Arial" w:hAnsi="Arial" w:cs="Arial"/>
+          <w:sz w:val="24"/>
+          <w:szCs w:val="24"/>
+          <w:shd w:val="clear" w:color="auto" w:fill="FFFFFF"/>
+        </w:rPr>
+      </w:pPr>
+    </w:p>
+    <w:p>
+      <w:pPr>
+        <w:pStyle w:val="Textoindependiente"/>
+        <w:spacing w:line="360" w:lineRule="auto"/>
+        <w:jc w:val="both"/>
+        <w:rPr>
+          <w:rFonts w:ascii="Arial" w:hAnsi="Arial" w:cs="Arial"/>
+          <w:sz w:val="24"/>
+          <w:szCs w:val="24"/>
+          <w:shd w:val="clear" w:color="auto" w:fill="FFFFFF"/>
+        </w:rPr>
+      </w:pPr>
+    </w:p>
+    <w:p>
+      <w:pPr>
+        <w:pStyle w:val="Textoindependiente"/>
+        <w:spacing w:line="360" w:lineRule="auto"/>
+        <w:jc w:val="both"/>
+        <w:rPr>
+          <w:rFonts w:ascii="Arial" w:hAnsi="Arial" w:cs="Arial"/>
+          <w:sz w:val="24"/>
+          <w:szCs w:val="24"/>
+          <w:shd w:val="clear" w:color="auto" w:fill="FFFFFF"/>
+        </w:rPr>
+      </w:pPr>
+      <w:r>
+        <w:rPr>
+          <w:rFonts w:ascii="Arial" w:hAnsi="Arial" w:cs="Arial"/>
+          <w:sz w:val="24"/>
+          <w:szCs w:val="24"/>
+          <w:shd w:val="clear" w:color="auto" w:fill="FFFFFF"/>
+        </w:rPr>
+        <w:t>Rodríguez Suárez, Y., &amp; Díaz Amador, A. (2009). Herramientas de minería de datos. </w:t>
+      </w:r>
+      <w:r>
+        <w:rPr>
+          <w:rFonts w:ascii="Arial" w:hAnsi="Arial" w:cs="Arial"/>
+          <w:i/>
+          <w:iCs/>
+          <w:sz w:val="24"/>
+          <w:szCs w:val="24"/>
+          <w:shd w:val="clear" w:color="auto" w:fill="FFFFFF"/>
+        </w:rPr>
+        <w:t>Revista Cubana de Ciencias Informáticas</w:t>
+      </w:r>
+      <w:r>
+        <w:rPr>
+          <w:rFonts w:ascii="Arial" w:hAnsi="Arial" w:cs="Arial"/>
+          <w:sz w:val="24"/>
+          <w:szCs w:val="24"/>
+          <w:shd w:val="clear" w:color="auto" w:fill="FFFFFF"/>
+        </w:rPr>
+        <w:t>, </w:t>
+      </w:r>
+      <w:r>
+        <w:rPr>
+          <w:rFonts w:ascii="Arial" w:hAnsi="Arial" w:cs="Arial"/>
+          <w:i/>
+          <w:iCs/>
+          <w:sz w:val="24"/>
+          <w:szCs w:val="24"/>
+          <w:shd w:val="clear" w:color="auto" w:fill="FFFFFF"/>
+        </w:rPr>
+        <w:t>3</w:t>
+      </w:r>
+      <w:r>
+        <w:rPr>
+          <w:rFonts w:ascii="Arial" w:hAnsi="Arial" w:cs="Arial"/>
+          <w:sz w:val="24"/>
+          <w:szCs w:val="24"/>
+          <w:shd w:val="clear" w:color="auto" w:fill="FFFFFF"/>
+        </w:rPr>
+        <w:t xml:space="preserve">(3-4). Recuperado de </w:t>
+      </w:r>
+      <w:hyperlink r:id="rId39" w:history="1">
+        <w:r>
+          <w:rPr>
+            <w:rStyle w:val="Hipervnculo"/>
+            <w:rFonts w:ascii="Arial" w:hAnsi="Arial" w:cs="Arial"/>
+            <w:sz w:val="24"/>
+            <w:szCs w:val="24"/>
+            <w:shd w:val="clear" w:color="auto" w:fill="FFFFFF"/>
+          </w:rPr>
+          <w:t>http://www.redalyc.org/comocitar.oa?id=378343637009</w:t>
+        </w:r>
+      </w:hyperlink>
+      <w:r>
+        <w:rPr>
+          <w:rFonts w:ascii="Arial" w:hAnsi="Arial" w:cs="Arial"/>
+          <w:sz w:val="24"/>
+          <w:szCs w:val="24"/>
+          <w:shd w:val="clear" w:color="auto" w:fill="FFFFFF"/>
+        </w:rPr>
+        <w:t xml:space="preserve">  </w:t>
+      </w:r>
+    </w:p>
+    <w:p>
+      <w:pPr>
+        <w:pStyle w:val="Textoindependiente"/>
+        <w:spacing w:line="360" w:lineRule="auto"/>
+        <w:jc w:val="both"/>
+        <w:rPr>
+          <w:rFonts w:ascii="Arial" w:hAnsi="Arial" w:cs="Arial"/>
+          <w:sz w:val="24"/>
+          <w:szCs w:val="24"/>
+          <w:shd w:val="clear" w:color="auto" w:fill="FFFFFF"/>
+        </w:rPr>
+      </w:pPr>
+    </w:p>
+    <w:p>
+      <w:pPr>
+        <w:pStyle w:val="Textoindependiente"/>
+        <w:spacing w:line="360" w:lineRule="auto"/>
+        <w:jc w:val="both"/>
+        <w:rPr>
+          <w:rFonts w:ascii="Arial" w:hAnsi="Arial" w:cs="Arial"/>
+          <w:sz w:val="24"/>
+          <w:szCs w:val="24"/>
+          <w:shd w:val="clear" w:color="auto" w:fill="FFFFFF"/>
+        </w:rPr>
+      </w:pPr>
+    </w:p>
+    <w:p>
+      <w:pPr>
+        <w:pStyle w:val="Textoindependiente"/>
+        <w:spacing w:line="360" w:lineRule="auto"/>
+        <w:jc w:val="both"/>
+        <w:rPr>
+          <w:rFonts w:ascii="Arial" w:hAnsi="Arial" w:cs="Arial"/>
+          <w:sz w:val="24"/>
+          <w:szCs w:val="24"/>
+          <w:shd w:val="clear" w:color="auto" w:fill="FFFFFF"/>
+        </w:rPr>
+      </w:pPr>
+      <w:r>
+        <w:rPr>
+          <w:rFonts w:ascii="Arial" w:hAnsi="Arial" w:cs="Arial"/>
+          <w:sz w:val="24"/>
+          <w:szCs w:val="24"/>
+          <w:shd w:val="clear" w:color="auto" w:fill="FFFFFF"/>
+        </w:rPr>
+        <w:t xml:space="preserve">Sampieri, R. H., Collado, C. F., Lucio, P. B., &amp; Pérez, M. D. L. L. C. (1998). Metodología de la </w:t>
+      </w:r>
+      <w:r>
+        <w:rPr>
+          <w:rFonts w:ascii="Arial" w:hAnsi="Arial" w:cs="Arial"/>
+          <w:sz w:val="24"/>
+          <w:szCs w:val="24"/>
+          <w:shd w:val="clear" w:color="auto" w:fill="FFFFFF"/>
+        </w:rPr>
+        <w:t>Investigación</w:t>
+      </w:r>
+      <w:bookmarkStart w:id="27" w:name="_GoBack"/>
       <w:bookmarkEnd w:id="27"/>
     </w:p>
-    <w:p/>
-    <w:p>
-      <w:r>
-        <w:br w:type="page"/>
-      </w:r>
-    </w:p>
-    <w:p>
-      <w:pPr>
+    <w:p>
+      <w:pPr>
+        <w:pStyle w:val="Textoindependiente"/>
         <w:spacing w:line="360" w:lineRule="auto"/>
         <w:jc w:val="both"/>
         <w:rPr>
@@ -22918,6 +24267,7 @@
     </w:p>
     <w:p>
       <w:pPr>
+        <w:pStyle w:val="Textoindependiente"/>
         <w:spacing w:line="360" w:lineRule="auto"/>
         <w:jc w:val="both"/>
         <w:rPr>
@@ -22929,6 +24279,7 @@
     </w:p>
     <w:p>
       <w:pPr>
+        <w:pStyle w:val="Textoindependiente"/>
         <w:spacing w:line="360" w:lineRule="auto"/>
         <w:jc w:val="both"/>
         <w:rPr>
@@ -22937,9 +24288,61 @@
           <w:szCs w:val="24"/>
         </w:rPr>
       </w:pPr>
+      <w:r>
+        <w:rPr>
+          <w:rFonts w:ascii="Arial" w:hAnsi="Arial" w:cs="Arial"/>
+          <w:sz w:val="24"/>
+          <w:szCs w:val="24"/>
+        </w:rPr>
+        <w:t xml:space="preserve">SECRETARIA DE ECONOMÍA.  Acuerdo por el que se establece la estratificación de las micro, pequeñas y medianas empresas. Diario Oficial de la Federación. Recuperado de </w:t>
+      </w:r>
+      <w:hyperlink r:id="rId40" w:history="1">
+        <w:r>
+          <w:rPr>
+            <w:rStyle w:val="Hipervnculo"/>
+            <w:rFonts w:ascii="Arial" w:hAnsi="Arial" w:cs="Arial"/>
+            <w:sz w:val="24"/>
+            <w:szCs w:val="24"/>
+          </w:rPr>
+          <w:t>http://dof.gob.mx/nota_detalle.php?codigo=5096849&amp;fecha=30/06/2009</w:t>
+        </w:r>
+      </w:hyperlink>
+    </w:p>
+    <w:p>
+      <w:pPr>
+        <w:spacing w:line="360" w:lineRule="auto"/>
+        <w:jc w:val="both"/>
+        <w:rPr>
+          <w:rFonts w:ascii="Arial" w:hAnsi="Arial" w:cs="Arial"/>
+          <w:sz w:val="24"/>
+          <w:szCs w:val="24"/>
+        </w:rPr>
+      </w:pPr>
+    </w:p>
+    <w:p>
+      <w:pPr>
+        <w:spacing w:line="360" w:lineRule="auto"/>
+        <w:jc w:val="both"/>
+        <w:rPr>
+          <w:rFonts w:ascii="Arial" w:hAnsi="Arial" w:cs="Arial"/>
+          <w:sz w:val="24"/>
+          <w:szCs w:val="24"/>
+        </w:rPr>
+      </w:pPr>
+    </w:p>
+    <w:p>
+      <w:pPr>
+        <w:spacing w:line="360" w:lineRule="auto"/>
+        <w:jc w:val="both"/>
+        <w:rPr>
+          <w:rFonts w:ascii="Arial" w:hAnsi="Arial" w:cs="Arial"/>
+          <w:sz w:val="24"/>
+          <w:szCs w:val="24"/>
+        </w:rPr>
+      </w:pPr>
     </w:p>
     <w:sectPr>
-      <w:footerReference w:type="default" r:id="rId30"/>
+      <w:footerReference w:type="default" r:id="rId41"/>
       <w:pgSz w:w="12240" w:h="15840"/>
       <w:pgMar w:top="1701" w:right="1418" w:bottom="1418" w:left="1701" w:header="709" w:footer="709" w:gutter="0"/>
       <w:cols w:space="708"/>
@@ -23041,7 +24444,7 @@
         <w:szCs w:val="24"/>
         <w:lang w:val="es-ES"/>
       </w:rPr>
-      <w:t>39</w:t>
+      <w:t>57</w:t>
     </w:r>
     <w:r>
       <w:rPr>
@@ -23092,7 +24495,7 @@
         <w:szCs w:val="24"/>
         <w:lang w:val="es-ES"/>
       </w:rPr>
-      <w:t>57</w:t>
+      <w:t>59</w:t>
     </w:r>
     <w:r>
       <w:rPr>
@@ -38743,7 +40146,7 @@
 </file>
 
 <file path=customXml/itemProps1.xml><?xml version="1.0" encoding="utf-8"?>
-<ds:datastoreItem xmlns:ds="http://schemas.openxmlformats.org/officeDocument/2006/customXml" ds:itemID="{5CE052B6-1B07-410B-B507-9691DE0EA3DD}">
+<ds:datastoreItem xmlns:ds="http://schemas.openxmlformats.org/officeDocument/2006/customXml" ds:itemID="{A733B96D-315F-4C0B-AE2D-469D3FE573BA}">
   <ds:schemaRefs>
     <ds:schemaRef ds:uri="http://schemas.openxmlformats.org/officeDocument/2006/bibliography"/>
   </ds:schemaRefs>

</xml_diff>

<commit_message>
versión aceptable de tesina con rferencias
</commit_message>
<xml_diff>
--- a/TESINA EQUIPO4.docx
+++ b/TESINA EQUIPO4.docx
@@ -6285,6 +6285,86 @@
     </w:p>
     <w:p>
       <w:pPr>
+        <w:pStyle w:val="Textoindependiente"/>
+        <w:spacing w:line="360" w:lineRule="auto"/>
+        <w:jc w:val="both"/>
+        <w:rPr>
+          <w:rFonts w:ascii="Arial" w:hAnsi="Arial" w:cs="Arial"/>
+          <w:sz w:val="24"/>
+          <w:szCs w:val="24"/>
+        </w:rPr>
+      </w:pPr>
+    </w:p>
+    <w:p>
+      <w:pPr>
+        <w:pStyle w:val="Textoindependiente"/>
+        <w:spacing w:line="360" w:lineRule="auto"/>
+        <w:jc w:val="both"/>
+        <w:rPr>
+          <w:rFonts w:ascii="Arial" w:hAnsi="Arial" w:cs="Arial"/>
+          <w:sz w:val="24"/>
+          <w:szCs w:val="24"/>
+        </w:rPr>
+      </w:pPr>
+    </w:p>
+    <w:p>
+      <w:pPr>
+        <w:pStyle w:val="Textoindependiente"/>
+        <w:spacing w:line="360" w:lineRule="auto"/>
+        <w:jc w:val="both"/>
+        <w:rPr>
+          <w:rFonts w:ascii="Arial" w:hAnsi="Arial" w:cs="Arial"/>
+          <w:i/>
+          <w:sz w:val="24"/>
+          <w:szCs w:val="24"/>
+        </w:rPr>
+      </w:pPr>
+      <w:r>
+        <w:rPr>
+          <w:rFonts w:ascii="Arial" w:hAnsi="Arial" w:cs="Arial"/>
+          <w:sz w:val="24"/>
+          <w:szCs w:val="24"/>
+        </w:rPr>
+        <w:t>De acuerdo con</w:t>
+      </w:r>
+      <w:r>
+        <w:rPr>
+          <w:rFonts w:ascii="Arial" w:hAnsi="Arial" w:cs="Arial"/>
+          <w:sz w:val="24"/>
+          <w:szCs w:val="24"/>
+        </w:rPr>
+        <w:t xml:space="preserve"> </w:t>
+      </w:r>
+      <w:proofErr w:type="spellStart"/>
+      <w:r>
+        <w:rPr>
+          <w:rFonts w:ascii="Arial" w:hAnsi="Arial" w:cs="Arial"/>
+          <w:sz w:val="24"/>
+          <w:szCs w:val="24"/>
+        </w:rPr>
+        <w:t>Volle</w:t>
+      </w:r>
+      <w:proofErr w:type="spellEnd"/>
+      <w:r>
+        <w:rPr>
+          <w:rFonts w:ascii="Arial" w:hAnsi="Arial" w:cs="Arial"/>
+          <w:sz w:val="24"/>
+          <w:szCs w:val="24"/>
+        </w:rPr>
+        <w:t xml:space="preserve"> (1984), podemos definir a la estadística como </w:t>
+      </w:r>
+      <w:r>
+        <w:rPr>
+          <w:rFonts w:ascii="Arial" w:hAnsi="Arial" w:cs="Arial"/>
+          <w:i/>
+          <w:sz w:val="24"/>
+          <w:szCs w:val="24"/>
+        </w:rPr>
+        <w:t>“una herramienta que estudia usos y análisis provenientes de una muestra representativa de datos, que busca explicar las correlaciones y dependencias de un fenómeno físico o natural, de ocurrencia en forma aleatoria o condicional”.</w:t>
+      </w:r>
+    </w:p>
+    <w:p>
+      <w:pPr>
         <w:pStyle w:val="Ttulo1"/>
         <w:spacing w:line="360" w:lineRule="auto"/>
         <w:jc w:val="both"/>
@@ -6296,6 +6376,7 @@
         </w:rPr>
       </w:pPr>
     </w:p>
+    <w:p/>
     <w:p>
       <w:pPr>
         <w:pStyle w:val="Ttulo1"/>
@@ -6308,19 +6389,16 @@
           <w:szCs w:val="24"/>
         </w:rPr>
       </w:pPr>
-    </w:p>
-    <w:p>
-      <w:pPr>
-        <w:pStyle w:val="Ttulo1"/>
-        <w:spacing w:line="360" w:lineRule="auto"/>
-        <w:jc w:val="both"/>
+      <w:r>
         <w:rPr>
           <w:rFonts w:ascii="Arial" w:eastAsiaTheme="minorHAnsi" w:hAnsi="Arial" w:cs="Arial"/>
           <w:color w:val="auto"/>
           <w:sz w:val="24"/>
           <w:szCs w:val="24"/>
         </w:rPr>
-      </w:pPr>
+        <w:t xml:space="preserve">Otro término íntimamente ligado a la minería de datos es la Inteligencia Artificial, que es una rama de la informática, encargada de la simulación de procesos de inteligencia humana por parte de máquinas, especialmente sistemas informáticos. Estos procesos incluyen el aprendizaje (la adquisición de información y reglas para el uso de la información), el razonamiento (usando las reglas para llegar a conclusiones aproximadas o definitivas) y la autocorrección; y Machine </w:t>
+      </w:r>
+      <w:proofErr w:type="spellStart"/>
       <w:r>
         <w:rPr>
           <w:rFonts w:ascii="Arial" w:eastAsiaTheme="minorHAnsi" w:hAnsi="Arial" w:cs="Arial"/>
@@ -6328,9 +6406,9 @@
           <w:sz w:val="24"/>
           <w:szCs w:val="24"/>
         </w:rPr>
-        <w:t xml:space="preserve">Otro término íntimamente ligado a la minería de datos es la Inteligencia Artificial, que es una rama de la informática, encargada de la simulación de procesos de inteligencia humana por parte de máquinas, especialmente sistemas informáticos. Estos procesos incluyen el aprendizaje (la adquisición de información y reglas para el uso de la información), el razonamiento (usando las reglas para llegar a conclusiones aproximadas o definitivas) y la autocorrección; y Machine </w:t>
-      </w:r>
-      <w:proofErr w:type="spellStart"/>
+        <w:t>Learning</w:t>
+      </w:r>
+      <w:proofErr w:type="spellEnd"/>
       <w:r>
         <w:rPr>
           <w:rFonts w:ascii="Arial" w:eastAsiaTheme="minorHAnsi" w:hAnsi="Arial" w:cs="Arial"/>
@@ -6338,16 +6416,6 @@
           <w:sz w:val="24"/>
           <w:szCs w:val="24"/>
         </w:rPr>
-        <w:t>Learning</w:t>
-      </w:r>
-      <w:proofErr w:type="spellEnd"/>
-      <w:r>
-        <w:rPr>
-          <w:rFonts w:ascii="Arial" w:eastAsiaTheme="minorHAnsi" w:hAnsi="Arial" w:cs="Arial"/>
-          <w:color w:val="auto"/>
-          <w:sz w:val="24"/>
-          <w:szCs w:val="24"/>
-        </w:rPr>
         <w:t>, que es una rama de la Inteligencia Artificial, cuyo objetivo es desarrollar técnicas que permitan a las computadoras aprender.</w:t>
       </w:r>
     </w:p>
@@ -6427,17 +6495,7 @@
           <w:sz w:val="24"/>
           <w:szCs w:val="24"/>
         </w:rPr>
-        <w:t xml:space="preserve">“activos de información caracterizados por su volumen </w:t>
-      </w:r>
-      <w:r>
-        <w:rPr>
-          <w:rFonts w:ascii="Arial" w:hAnsi="Arial" w:cs="Arial"/>
-          <w:i/>
-          <w:sz w:val="24"/>
-          <w:szCs w:val="24"/>
-        </w:rPr>
-        <w:lastRenderedPageBreak/>
-        <w:t>elevado, velocidad elevada y alta variedad, que demandan soluciones innovadoras y eficientes de procesado para la mejora del conocimiento y la toma de decisiones en las organizaciones”.</w:t>
+        <w:t>“activos de información caracterizados por su volumen elevado, velocidad elevada y alta variedad, que demandan soluciones innovadoras y eficientes de procesado para la mejora del conocimiento y la toma de decisiones en las organizaciones”.</w:t>
       </w:r>
       <w:r>
         <w:rPr>
@@ -6751,6 +6809,7 @@
           <w:sz w:val="24"/>
           <w:szCs w:val="24"/>
         </w:rPr>
+        <w:lastRenderedPageBreak/>
         <w:t>Las tareas propias de la fase de minería de datos pueden ser descriptivas, (como descubrir patrones interesantes o relaciones describiendo los datos), o predictivas (por ejemplo: clasificar nuevos datos basándose en los anteriormente disponibles). Dicho de otro modo, es un campo interdisciplinar con el principal objetivo general de predecir las salidas y revelar las posibles relaciones existentes presentadas en los datos.</w:t>
       </w:r>
     </w:p>
@@ -6765,33 +6824,6 @@
           <w:szCs w:val="24"/>
         </w:rPr>
       </w:pPr>
-      <w:r>
-        <w:rPr>
-          <w:rFonts w:ascii="Arial" w:hAnsi="Arial" w:cs="Arial"/>
-          <w:sz w:val="24"/>
-          <w:szCs w:val="24"/>
-        </w:rPr>
-        <w:lastRenderedPageBreak/>
-        <w:t xml:space="preserve">Data </w:t>
-      </w:r>
-      <w:proofErr w:type="spellStart"/>
-      <w:r>
-        <w:rPr>
-          <w:rFonts w:ascii="Arial" w:hAnsi="Arial" w:cs="Arial"/>
-          <w:sz w:val="24"/>
-          <w:szCs w:val="24"/>
-        </w:rPr>
-        <w:t>warehousing</w:t>
-      </w:r>
-      <w:proofErr w:type="spellEnd"/>
-      <w:r>
-        <w:rPr>
-          <w:rFonts w:ascii="Arial" w:hAnsi="Arial" w:cs="Arial"/>
-          <w:sz w:val="24"/>
-          <w:szCs w:val="24"/>
-        </w:rPr>
-        <w:t xml:space="preserve">, se refiere a las tendencias actuales en la recolección y limpieza de datos transaccionales para que estén disponibles para el análisis y la toma de decisiones. La minería de datos debe trabajar mano a mano con los almacenes de datos, sobre todo en los casos de volúmenes de datos muy grandes o de inter-relaciones entre los datos complejas, es decir, que no puedan ser expresadas en una tabla plana. </w:t>
-      </w:r>
     </w:p>
     <w:p>
       <w:pPr>
@@ -6816,6 +6848,32 @@
           <w:szCs w:val="24"/>
         </w:rPr>
       </w:pPr>
+      <w:r>
+        <w:rPr>
+          <w:rFonts w:ascii="Arial" w:hAnsi="Arial" w:cs="Arial"/>
+          <w:sz w:val="24"/>
+          <w:szCs w:val="24"/>
+        </w:rPr>
+        <w:t xml:space="preserve">Data </w:t>
+      </w:r>
+      <w:proofErr w:type="spellStart"/>
+      <w:r>
+        <w:rPr>
+          <w:rFonts w:ascii="Arial" w:hAnsi="Arial" w:cs="Arial"/>
+          <w:sz w:val="24"/>
+          <w:szCs w:val="24"/>
+        </w:rPr>
+        <w:t>warehousing</w:t>
+      </w:r>
+      <w:proofErr w:type="spellEnd"/>
+      <w:r>
+        <w:rPr>
+          <w:rFonts w:ascii="Arial" w:hAnsi="Arial" w:cs="Arial"/>
+          <w:sz w:val="24"/>
+          <w:szCs w:val="24"/>
+        </w:rPr>
+        <w:t xml:space="preserve">, se refiere a las tendencias actuales en la recolección y limpieza de datos transaccionales para que estén disponibles para el análisis y la toma de decisiones. La minería de datos debe trabajar mano a mano con los almacenes de datos, sobre todo en los casos de volúmenes de datos muy grandes o de inter-relaciones entre los datos complejas, es decir, que no puedan ser expresadas en una tabla plana. </w:t>
+      </w:r>
     </w:p>
     <w:p>
       <w:pPr>
@@ -6824,89 +6882,10 @@
         <w:jc w:val="both"/>
         <w:rPr>
           <w:rFonts w:ascii="Arial" w:hAnsi="Arial" w:cs="Arial"/>
-          <w:i/>
-          <w:sz w:val="24"/>
-          <w:szCs w:val="24"/>
-        </w:rPr>
-      </w:pPr>
-      <w:r>
-        <w:rPr>
-          <w:rFonts w:ascii="Arial" w:hAnsi="Arial" w:cs="Arial"/>
-          <w:sz w:val="24"/>
-          <w:szCs w:val="24"/>
-        </w:rPr>
-        <w:t>Rodríguez Su</w:t>
-      </w:r>
-      <w:r>
-        <w:rPr>
-          <w:rFonts w:ascii="Arial" w:hAnsi="Arial" w:cs="Arial"/>
-          <w:sz w:val="24"/>
-          <w:szCs w:val="24"/>
-        </w:rPr>
-        <w:t>á</w:t>
-      </w:r>
-      <w:r>
-        <w:rPr>
-          <w:rFonts w:ascii="Arial" w:hAnsi="Arial" w:cs="Arial"/>
-          <w:sz w:val="24"/>
-          <w:szCs w:val="24"/>
-        </w:rPr>
-        <w:t xml:space="preserve">rez (2009) define el Data </w:t>
-      </w:r>
-      <w:proofErr w:type="spellStart"/>
-      <w:r>
-        <w:rPr>
-          <w:rFonts w:ascii="Arial" w:hAnsi="Arial" w:cs="Arial"/>
-          <w:sz w:val="24"/>
-          <w:szCs w:val="24"/>
-        </w:rPr>
-        <w:t>warehousing</w:t>
-      </w:r>
-      <w:proofErr w:type="spellEnd"/>
-      <w:r>
-        <w:rPr>
-          <w:rFonts w:ascii="Arial" w:hAnsi="Arial" w:cs="Arial"/>
-          <w:sz w:val="24"/>
-          <w:szCs w:val="24"/>
-        </w:rPr>
-        <w:t xml:space="preserve"> como </w:t>
-      </w:r>
-      <w:r>
-        <w:rPr>
-          <w:rFonts w:ascii="Arial" w:hAnsi="Arial" w:cs="Arial"/>
-          <w:i/>
-          <w:sz w:val="24"/>
-          <w:szCs w:val="24"/>
-        </w:rPr>
-        <w:t>“</w:t>
-      </w:r>
-      <w:r>
-        <w:rPr>
-          <w:rFonts w:ascii="Arial" w:hAnsi="Arial" w:cs="Arial"/>
-          <w:i/>
-          <w:sz w:val="24"/>
-          <w:szCs w:val="24"/>
-        </w:rPr>
-        <w:t>un proceso de organización de grandes cantidades de datos de diversos tipos guardados en la organización con el objetivo de facilitar la recuperación de la misma con fines analíticos</w:t>
-      </w:r>
-      <w:r>
-        <w:rPr>
-          <w:rFonts w:ascii="Arial" w:hAnsi="Arial" w:cs="Arial"/>
-          <w:i/>
-          <w:sz w:val="24"/>
-          <w:szCs w:val="24"/>
-        </w:rPr>
-        <w:t>”</w:t>
-      </w:r>
-      <w:r>
-        <w:rPr>
-          <w:rFonts w:ascii="Arial" w:hAnsi="Arial" w:cs="Arial"/>
-          <w:i/>
-          <w:sz w:val="24"/>
-          <w:szCs w:val="24"/>
-        </w:rPr>
-        <w:t>.</w:t>
-      </w:r>
+          <w:sz w:val="24"/>
+          <w:szCs w:val="24"/>
+        </w:rPr>
+      </w:pPr>
     </w:p>
     <w:p>
       <w:pPr>
@@ -6927,10 +6906,89 @@
         <w:jc w:val="both"/>
         <w:rPr>
           <w:rFonts w:ascii="Arial" w:hAnsi="Arial" w:cs="Arial"/>
-          <w:sz w:val="24"/>
-          <w:szCs w:val="24"/>
-        </w:rPr>
-      </w:pPr>
+          <w:i/>
+          <w:sz w:val="24"/>
+          <w:szCs w:val="24"/>
+        </w:rPr>
+      </w:pPr>
+      <w:r>
+        <w:rPr>
+          <w:rFonts w:ascii="Arial" w:hAnsi="Arial" w:cs="Arial"/>
+          <w:sz w:val="24"/>
+          <w:szCs w:val="24"/>
+        </w:rPr>
+        <w:t>Rodríguez Su</w:t>
+      </w:r>
+      <w:r>
+        <w:rPr>
+          <w:rFonts w:ascii="Arial" w:hAnsi="Arial" w:cs="Arial"/>
+          <w:sz w:val="24"/>
+          <w:szCs w:val="24"/>
+        </w:rPr>
+        <w:t>á</w:t>
+      </w:r>
+      <w:r>
+        <w:rPr>
+          <w:rFonts w:ascii="Arial" w:hAnsi="Arial" w:cs="Arial"/>
+          <w:sz w:val="24"/>
+          <w:szCs w:val="24"/>
+        </w:rPr>
+        <w:t xml:space="preserve">rez (2009) define el Data </w:t>
+      </w:r>
+      <w:proofErr w:type="spellStart"/>
+      <w:r>
+        <w:rPr>
+          <w:rFonts w:ascii="Arial" w:hAnsi="Arial" w:cs="Arial"/>
+          <w:sz w:val="24"/>
+          <w:szCs w:val="24"/>
+        </w:rPr>
+        <w:t>warehousing</w:t>
+      </w:r>
+      <w:proofErr w:type="spellEnd"/>
+      <w:r>
+        <w:rPr>
+          <w:rFonts w:ascii="Arial" w:hAnsi="Arial" w:cs="Arial"/>
+          <w:sz w:val="24"/>
+          <w:szCs w:val="24"/>
+        </w:rPr>
+        <w:t xml:space="preserve"> como </w:t>
+      </w:r>
+      <w:r>
+        <w:rPr>
+          <w:rFonts w:ascii="Arial" w:hAnsi="Arial" w:cs="Arial"/>
+          <w:i/>
+          <w:sz w:val="24"/>
+          <w:szCs w:val="24"/>
+        </w:rPr>
+        <w:t>“</w:t>
+      </w:r>
+      <w:r>
+        <w:rPr>
+          <w:rFonts w:ascii="Arial" w:hAnsi="Arial" w:cs="Arial"/>
+          <w:i/>
+          <w:sz w:val="24"/>
+          <w:szCs w:val="24"/>
+        </w:rPr>
+        <w:t>un proceso de organización de grandes cantidades de datos de diversos tipos guardados en la organización con el objetivo de facilitar la recuperación de la misma con fines analíticos</w:t>
+      </w:r>
+      <w:r>
+        <w:rPr>
+          <w:rFonts w:ascii="Arial" w:hAnsi="Arial" w:cs="Arial"/>
+          <w:i/>
+          <w:sz w:val="24"/>
+          <w:szCs w:val="24"/>
+        </w:rPr>
+        <w:t>”</w:t>
+      </w:r>
+      <w:r>
+        <w:rPr>
+          <w:rFonts w:ascii="Arial" w:hAnsi="Arial" w:cs="Arial"/>
+          <w:i/>
+          <w:sz w:val="24"/>
+          <w:szCs w:val="24"/>
+        </w:rPr>
+        <w:t>.</w:t>
+      </w:r>
     </w:p>
     <w:p>
       <w:pPr>
@@ -6943,48 +7001,6 @@
           <w:szCs w:val="24"/>
         </w:rPr>
       </w:pPr>
-      <w:r>
-        <w:rPr>
-          <w:rFonts w:ascii="Arial" w:hAnsi="Arial" w:cs="Arial"/>
-          <w:sz w:val="24"/>
-          <w:szCs w:val="24"/>
-        </w:rPr>
-        <w:t>El almacenamiento de datos tiene un</w:t>
-      </w:r>
-      <w:r>
-        <w:rPr>
-          <w:rFonts w:ascii="Arial" w:hAnsi="Arial" w:cs="Arial"/>
-          <w:sz w:val="24"/>
-          <w:szCs w:val="24"/>
-        </w:rPr>
-        <w:t>a</w:t>
-      </w:r>
-      <w:r>
-        <w:rPr>
-          <w:rFonts w:ascii="Arial" w:hAnsi="Arial" w:cs="Arial"/>
-          <w:sz w:val="24"/>
-          <w:szCs w:val="24"/>
-        </w:rPr>
-        <w:t xml:space="preserve"> gran importancia en el proceso de minería de datos pues en cierta medida, permite la recuperación o al menos la referencia a determinados conjuntos de datos de importancia para un proceso de toma de decisión dado. En la actualidad existe gran variedad de sistemas comerciales para el almacenamiento de datos entre los que se destacan Oracle, </w:t>
-      </w:r>
-      <w:proofErr w:type="spellStart"/>
-      <w:r>
-        <w:rPr>
-          <w:rFonts w:ascii="Arial" w:hAnsi="Arial" w:cs="Arial"/>
-          <w:sz w:val="24"/>
-          <w:szCs w:val="24"/>
-        </w:rPr>
-        <w:t>Sybase</w:t>
-      </w:r>
-      <w:proofErr w:type="spellEnd"/>
-      <w:r>
-        <w:rPr>
-          <w:rFonts w:ascii="Arial" w:hAnsi="Arial" w:cs="Arial"/>
-          <w:sz w:val="24"/>
-          <w:szCs w:val="24"/>
-        </w:rPr>
-        <w:t>, MS SQL Server, entre otros.</w:t>
-      </w:r>
     </w:p>
     <w:p>
       <w:pPr>
@@ -7009,6 +7025,48 @@
           <w:szCs w:val="24"/>
         </w:rPr>
       </w:pPr>
+      <w:r>
+        <w:rPr>
+          <w:rFonts w:ascii="Arial" w:hAnsi="Arial" w:cs="Arial"/>
+          <w:sz w:val="24"/>
+          <w:szCs w:val="24"/>
+        </w:rPr>
+        <w:t>El almacenamiento de datos tiene un</w:t>
+      </w:r>
+      <w:r>
+        <w:rPr>
+          <w:rFonts w:ascii="Arial" w:hAnsi="Arial" w:cs="Arial"/>
+          <w:sz w:val="24"/>
+          <w:szCs w:val="24"/>
+        </w:rPr>
+        <w:t>a</w:t>
+      </w:r>
+      <w:r>
+        <w:rPr>
+          <w:rFonts w:ascii="Arial" w:hAnsi="Arial" w:cs="Arial"/>
+          <w:sz w:val="24"/>
+          <w:szCs w:val="24"/>
+        </w:rPr>
+        <w:t xml:space="preserve"> gran importancia en el proceso de minería de datos pues en cierta medida, permite la recuperación o al menos la referencia a determinados conjuntos de datos de importancia para un proceso de toma de decisión dado. En la actualidad existe gran variedad de sistemas comerciales para el almacenamiento de datos entre los que se destacan Oracle, </w:t>
+      </w:r>
+      <w:proofErr w:type="spellStart"/>
+      <w:r>
+        <w:rPr>
+          <w:rFonts w:ascii="Arial" w:hAnsi="Arial" w:cs="Arial"/>
+          <w:sz w:val="24"/>
+          <w:szCs w:val="24"/>
+        </w:rPr>
+        <w:t>Sybase</w:t>
+      </w:r>
+      <w:proofErr w:type="spellEnd"/>
+      <w:r>
+        <w:rPr>
+          <w:rFonts w:ascii="Arial" w:hAnsi="Arial" w:cs="Arial"/>
+          <w:sz w:val="24"/>
+          <w:szCs w:val="24"/>
+        </w:rPr>
+        <w:t>, MS SQL Server, entre otros.</w:t>
+      </w:r>
     </w:p>
     <w:p>
       <w:pPr>
@@ -7021,44 +7079,6 @@
           <w:szCs w:val="24"/>
         </w:rPr>
       </w:pPr>
-      <w:r>
-        <w:rPr>
-          <w:rFonts w:ascii="Arial" w:hAnsi="Arial" w:cs="Arial"/>
-          <w:sz w:val="24"/>
-          <w:szCs w:val="24"/>
-        </w:rPr>
-        <w:t xml:space="preserve">De acuerdo con, </w:t>
-      </w:r>
-      <w:proofErr w:type="spellStart"/>
-      <w:r>
-        <w:rPr>
-          <w:rFonts w:ascii="Arial" w:hAnsi="Arial" w:cs="Arial"/>
-          <w:color w:val="222222"/>
-          <w:sz w:val="24"/>
-          <w:szCs w:val="24"/>
-          <w:shd w:val="clear" w:color="auto" w:fill="FFFFFF"/>
-        </w:rPr>
-        <w:t>Hasperué</w:t>
-      </w:r>
-      <w:proofErr w:type="spellEnd"/>
-      <w:r>
-        <w:rPr>
-          <w:rFonts w:ascii="Arial" w:hAnsi="Arial" w:cs="Arial"/>
-          <w:color w:val="222222"/>
-          <w:sz w:val="24"/>
-          <w:szCs w:val="24"/>
-          <w:shd w:val="clear" w:color="auto" w:fill="FFFFFF"/>
-        </w:rPr>
-        <w:t xml:space="preserve">, W. (2014), </w:t>
-      </w:r>
-      <w:r>
-        <w:rPr>
-          <w:rFonts w:ascii="Arial" w:hAnsi="Arial" w:cs="Arial"/>
-          <w:sz w:val="24"/>
-          <w:szCs w:val="24"/>
-        </w:rPr>
-        <w:t>la Estadística es la primera ciencia que consideró a los datos como su materia prima, ante las nuevas necesidades y las nuevas características de los datos (gran volumen y tipología), han surgido otras disciplinas que comienzan a integrar lo que se conoce ahora como minería de datos.</w:t>
-      </w:r>
     </w:p>
     <w:p>
       <w:pPr>
@@ -7071,6 +7091,45 @@
           <w:szCs w:val="24"/>
         </w:rPr>
       </w:pPr>
+      <w:r>
+        <w:rPr>
+          <w:rFonts w:ascii="Arial" w:hAnsi="Arial" w:cs="Arial"/>
+          <w:sz w:val="24"/>
+          <w:szCs w:val="24"/>
+        </w:rPr>
+        <w:lastRenderedPageBreak/>
+        <w:t xml:space="preserve">De acuerdo con, </w:t>
+      </w:r>
+      <w:proofErr w:type="spellStart"/>
+      <w:r>
+        <w:rPr>
+          <w:rFonts w:ascii="Arial" w:hAnsi="Arial" w:cs="Arial"/>
+          <w:color w:val="222222"/>
+          <w:sz w:val="24"/>
+          <w:szCs w:val="24"/>
+          <w:shd w:val="clear" w:color="auto" w:fill="FFFFFF"/>
+        </w:rPr>
+        <w:t>Hasperué</w:t>
+      </w:r>
+      <w:proofErr w:type="spellEnd"/>
+      <w:r>
+        <w:rPr>
+          <w:rFonts w:ascii="Arial" w:hAnsi="Arial" w:cs="Arial"/>
+          <w:color w:val="222222"/>
+          <w:sz w:val="24"/>
+          <w:szCs w:val="24"/>
+          <w:shd w:val="clear" w:color="auto" w:fill="FFFFFF"/>
+        </w:rPr>
+        <w:t xml:space="preserve">, W. (2014), </w:t>
+      </w:r>
+      <w:r>
+        <w:rPr>
+          <w:rFonts w:ascii="Arial" w:hAnsi="Arial" w:cs="Arial"/>
+          <w:sz w:val="24"/>
+          <w:szCs w:val="24"/>
+        </w:rPr>
+        <w:t>la Estadística es la primera ciencia que consideró a los datos como su materia prima, ante las nuevas necesidades y las nuevas características de los datos (gran volumen y tipología), han surgido otras disciplinas que comienzan a integrar lo que se conoce ahora como minería de datos.</w:t>
+      </w:r>
     </w:p>
     <w:p>
       <w:pPr>
@@ -7083,31 +7142,6 @@
           <w:szCs w:val="24"/>
         </w:rPr>
       </w:pPr>
-      <w:r>
-        <w:rPr>
-          <w:rFonts w:ascii="Arial" w:hAnsi="Arial" w:cs="Arial"/>
-          <w:sz w:val="24"/>
-          <w:szCs w:val="24"/>
-        </w:rPr>
-        <w:lastRenderedPageBreak/>
-        <w:t xml:space="preserve">En la actualidad existe una fuerte tendencia a trabajar con </w:t>
-      </w:r>
-      <w:r>
-        <w:rPr>
-          <w:rFonts w:ascii="Arial" w:hAnsi="Arial" w:cs="Arial"/>
-          <w:sz w:val="24"/>
-          <w:szCs w:val="24"/>
-        </w:rPr>
-        <w:t>datos abiertos</w:t>
-      </w:r>
-      <w:r>
-        <w:rPr>
-          <w:rFonts w:ascii="Arial" w:hAnsi="Arial" w:cs="Arial"/>
-          <w:sz w:val="24"/>
-          <w:szCs w:val="24"/>
-        </w:rPr>
-        <w:t>, también conocidos como Open Data, que son todos aquellos datos primarios (sin procesar) que se encuentran en formatos estándar e interoperables que facilitan su acceso y reutilización, los cuales están bajo la custodia de las entidades públicas y que son puestos a disposición de cualquier ciudadano, de forma libre y sin restricciones, con el fin de que terceros puedan reutilizarlos y crear servicios derivados de los mismos.</w:t>
-      </w:r>
     </w:p>
     <w:p>
       <w:pPr>
@@ -7120,6 +7154,8 @@
           <w:szCs w:val="24"/>
         </w:rPr>
       </w:pPr>
+      <w:bookmarkStart w:id="13" w:name="_GoBack"/>
+      <w:bookmarkEnd w:id="13"/>
     </w:p>
     <w:p>
       <w:pPr>
@@ -7132,6 +7168,30 @@
           <w:szCs w:val="24"/>
         </w:rPr>
       </w:pPr>
+      <w:r>
+        <w:rPr>
+          <w:rFonts w:ascii="Arial" w:hAnsi="Arial" w:cs="Arial"/>
+          <w:sz w:val="24"/>
+          <w:szCs w:val="24"/>
+        </w:rPr>
+        <w:t xml:space="preserve">En la actualidad existe una fuerte tendencia a trabajar con </w:t>
+      </w:r>
+      <w:r>
+        <w:rPr>
+          <w:rFonts w:ascii="Arial" w:hAnsi="Arial" w:cs="Arial"/>
+          <w:sz w:val="24"/>
+          <w:szCs w:val="24"/>
+        </w:rPr>
+        <w:t>datos abiertos</w:t>
+      </w:r>
+      <w:r>
+        <w:rPr>
+          <w:rFonts w:ascii="Arial" w:hAnsi="Arial" w:cs="Arial"/>
+          <w:sz w:val="24"/>
+          <w:szCs w:val="24"/>
+        </w:rPr>
+        <w:t>, también conocidos como Open Data, que son todos aquellos datos primarios (sin procesar) que se encuentran en formatos estándar e interoperables que facilitan su acceso y reutilización, los cuales están bajo la custodia de las entidades públicas y que son puestos a disposición de cualquier ciudadano, de forma libre y sin restricciones, con el fin de que terceros puedan reutilizarlos y crear servicios derivados de los mismos.</w:t>
+      </w:r>
     </w:p>
     <w:p>
       <w:pPr>
@@ -7144,14 +7204,6 @@
           <w:szCs w:val="24"/>
         </w:rPr>
       </w:pPr>
-      <w:r>
-        <w:rPr>
-          <w:rFonts w:ascii="Arial" w:hAnsi="Arial" w:cs="Arial"/>
-          <w:sz w:val="24"/>
-          <w:szCs w:val="24"/>
-        </w:rPr>
-        <w:t>Los datos, una vez que se han vuelto públicos, se convierten en un gran reto para la Minería de Datos, ya que es factible el identificar patrones y obtener conclusiones, que permitan llegar a resultados, para una adecuada toma de decisiones.</w:t>
-      </w:r>
     </w:p>
     <w:p>
       <w:pPr>
@@ -7176,6 +7228,14 @@
           <w:szCs w:val="24"/>
         </w:rPr>
       </w:pPr>
+      <w:r>
+        <w:rPr>
+          <w:rFonts w:ascii="Arial" w:hAnsi="Arial" w:cs="Arial"/>
+          <w:sz w:val="24"/>
+          <w:szCs w:val="24"/>
+        </w:rPr>
+        <w:t>Los datos, una vez que se han vuelto públicos, se convierten en un gran reto para la Minería de Datos, ya que es factible el identificar patrones y obtener conclusiones, que permitan llegar a resultados, para una adecuada toma de decisiones.</w:t>
+      </w:r>
     </w:p>
     <w:p>
       <w:pPr>
@@ -7188,30 +7248,6 @@
           <w:szCs w:val="24"/>
         </w:rPr>
       </w:pPr>
-      <w:r>
-        <w:rPr>
-          <w:rFonts w:ascii="Arial" w:hAnsi="Arial" w:cs="Arial"/>
-          <w:sz w:val="24"/>
-          <w:szCs w:val="24"/>
-        </w:rPr>
-        <w:t xml:space="preserve">En esencia, </w:t>
-      </w:r>
-      <w:r>
-        <w:rPr>
-          <w:rFonts w:ascii="Arial" w:hAnsi="Arial" w:cs="Arial"/>
-          <w:sz w:val="24"/>
-          <w:szCs w:val="24"/>
-        </w:rPr>
-        <w:t>la minería de datos</w:t>
-      </w:r>
-      <w:r>
-        <w:rPr>
-          <w:rFonts w:ascii="Arial" w:hAnsi="Arial" w:cs="Arial"/>
-          <w:sz w:val="24"/>
-          <w:szCs w:val="24"/>
-        </w:rPr>
-        <w:t xml:space="preserve"> analiza datos en bruto, obteniendo conclusiones a partir de la aplicación de algoritmos desarrollados para el análisis de grandes volúmenes de información, identificando patrones encubiertos y estableciendo relaciones escondidas, todo ello a partir de inferencias.</w:t>
-      </w:r>
     </w:p>
     <w:p>
       <w:pPr>
@@ -7236,6 +7272,30 @@
           <w:szCs w:val="24"/>
         </w:rPr>
       </w:pPr>
+      <w:r>
+        <w:rPr>
+          <w:rFonts w:ascii="Arial" w:hAnsi="Arial" w:cs="Arial"/>
+          <w:sz w:val="24"/>
+          <w:szCs w:val="24"/>
+        </w:rPr>
+        <w:t xml:space="preserve">En esencia, </w:t>
+      </w:r>
+      <w:r>
+        <w:rPr>
+          <w:rFonts w:ascii="Arial" w:hAnsi="Arial" w:cs="Arial"/>
+          <w:sz w:val="24"/>
+          <w:szCs w:val="24"/>
+        </w:rPr>
+        <w:t>la minería de datos</w:t>
+      </w:r>
+      <w:r>
+        <w:rPr>
+          <w:rFonts w:ascii="Arial" w:hAnsi="Arial" w:cs="Arial"/>
+          <w:sz w:val="24"/>
+          <w:szCs w:val="24"/>
+        </w:rPr>
+        <w:t xml:space="preserve"> analiza datos en bruto, obteniendo conclusiones a partir de la aplicación de algoritmos desarrollados para el análisis de grandes volúmenes de información, identificando patrones encubiertos y estableciendo relaciones escondidas, todo ello a partir de inferencias.</w:t>
+      </w:r>
     </w:p>
     <w:p>
       <w:pPr>
@@ -7248,14 +7308,6 @@
           <w:szCs w:val="24"/>
         </w:rPr>
       </w:pPr>
-      <w:r>
-        <w:rPr>
-          <w:rFonts w:ascii="Arial" w:hAnsi="Arial" w:cs="Arial"/>
-          <w:sz w:val="24"/>
-          <w:szCs w:val="24"/>
-        </w:rPr>
-        <w:t>Para llevar a cabo el análisis de los datos, se recurre al desarrollo de algoritmos que permiten, mediante un proceso automatizado, la identificación de patrones a partir de los cuales es posible extraer datos potencialmente útiles. Estos algoritmos pueden ser predictivos, descriptivos, de segmentación o exploratorios</w:t>
-      </w:r>
     </w:p>
     <w:p>
       <w:pPr>
@@ -7299,6 +7351,63 @@
         <w:spacing w:line="360" w:lineRule="auto"/>
         <w:jc w:val="both"/>
         <w:rPr>
+          <w:rFonts w:ascii="Arial" w:hAnsi="Arial" w:cs="Arial"/>
+          <w:sz w:val="24"/>
+          <w:szCs w:val="24"/>
+        </w:rPr>
+      </w:pPr>
+      <w:r>
+        <w:rPr>
+          <w:rFonts w:ascii="Arial" w:hAnsi="Arial" w:cs="Arial"/>
+          <w:sz w:val="24"/>
+          <w:szCs w:val="24"/>
+        </w:rPr>
+        <w:lastRenderedPageBreak/>
+        <w:t>Para llevar a cabo el análisis de los datos, se recurre al desarrollo de algoritmos que permiten, mediante un proceso automatizado, la identificación de patrones a partir de los cuales es posible extraer datos potencialmente útiles. Estos algoritmos pueden ser predictivos, descriptivos, de segmentación o exploratorios</w:t>
+      </w:r>
+    </w:p>
+    <w:p>
+      <w:pPr>
+        <w:pStyle w:val="Textoindependiente"/>
+        <w:spacing w:line="360" w:lineRule="auto"/>
+        <w:jc w:val="both"/>
+        <w:rPr>
+          <w:rFonts w:ascii="Arial" w:hAnsi="Arial" w:cs="Arial"/>
+          <w:sz w:val="24"/>
+          <w:szCs w:val="24"/>
+        </w:rPr>
+      </w:pPr>
+    </w:p>
+    <w:p>
+      <w:pPr>
+        <w:pStyle w:val="Textoindependiente"/>
+        <w:spacing w:line="360" w:lineRule="auto"/>
+        <w:jc w:val="both"/>
+        <w:rPr>
+          <w:rFonts w:ascii="Arial" w:hAnsi="Arial" w:cs="Arial"/>
+          <w:sz w:val="24"/>
+          <w:szCs w:val="24"/>
+        </w:rPr>
+      </w:pPr>
+    </w:p>
+    <w:p>
+      <w:pPr>
+        <w:pStyle w:val="Textoindependiente"/>
+        <w:spacing w:line="360" w:lineRule="auto"/>
+        <w:jc w:val="both"/>
+        <w:rPr>
+          <w:rFonts w:ascii="Arial" w:hAnsi="Arial" w:cs="Arial"/>
+          <w:sz w:val="24"/>
+          <w:szCs w:val="24"/>
+        </w:rPr>
+      </w:pPr>
+    </w:p>
+    <w:p>
+      <w:pPr>
+        <w:pStyle w:val="Textoindependiente"/>
+        <w:spacing w:line="360" w:lineRule="auto"/>
+        <w:jc w:val="both"/>
+        <w:rPr>
           <w:rFonts w:ascii="Arial" w:eastAsia="Times New Roman" w:hAnsi="Arial" w:cs="Arial"/>
           <w:b/>
           <w:sz w:val="24"/>
@@ -7312,7 +7421,6 @@
           <w:sz w:val="24"/>
           <w:szCs w:val="24"/>
         </w:rPr>
-        <w:lastRenderedPageBreak/>
         <w:t>El término algoritmo, se define como una secuencia de instrucciones que representan un modelo de solución para determinado tipo de problemas; es decir, corresponde a un conjunto de instrucciones que, realizadas en orden, conducen a obtener la solución de un problema</w:t>
       </w:r>
       <w:r>
@@ -7533,6 +7641,7 @@
           <w:sz w:val="24"/>
           <w:szCs w:val="24"/>
         </w:rPr>
+        <w:lastRenderedPageBreak/>
         <w:t xml:space="preserve">Entre las herramientas informáticas más utilizadas en la Minería de Datos, </w:t>
       </w:r>
       <w:proofErr w:type="spellStart"/>
@@ -7667,7 +7776,6 @@
           <w:sz w:val="24"/>
           <w:szCs w:val="24"/>
         </w:rPr>
-        <w:lastRenderedPageBreak/>
         <w:t xml:space="preserve">Es imprescindible incluir un concepto sumamente abstracto, en virtud de los avances de la tecnología y a la tendencia cada vez mayor de realizar procesos remotos, con ayuda del internet y de robustos servidores, con los que se pretende evitar la saturación de memoria de los equipos de las empresas y organizaciones; y ese concepto es </w:t>
       </w:r>
       <w:r>
@@ -8100,7 +8208,7 @@
           <w:sz w:val="28"/>
         </w:rPr>
       </w:pPr>
-      <w:bookmarkStart w:id="13" w:name="_Toc498863041"/>
+      <w:bookmarkStart w:id="14" w:name="_Toc498863041"/>
       <w:r>
         <w:rPr>
           <w:rFonts w:ascii="Arial" w:hAnsi="Arial" w:cs="Arial"/>
@@ -8111,7 +8219,7 @@
         <w:lastRenderedPageBreak/>
         <w:t>CAPÍTULO II</w:t>
       </w:r>
-      <w:bookmarkEnd w:id="13"/>
+      <w:bookmarkEnd w:id="14"/>
     </w:p>
     <w:p>
       <w:pPr>
@@ -8123,7 +8231,7 @@
           <w:sz w:val="28"/>
         </w:rPr>
       </w:pPr>
-      <w:bookmarkStart w:id="14" w:name="_Toc498863042"/>
+      <w:bookmarkStart w:id="15" w:name="_Toc498863042"/>
       <w:r>
         <w:rPr>
           <w:rFonts w:ascii="Arial" w:hAnsi="Arial" w:cs="Arial"/>
@@ -8142,7 +8250,7 @@
         </w:rPr>
         <w:t>.</w:t>
       </w:r>
-      <w:bookmarkEnd w:id="14"/>
+      <w:bookmarkEnd w:id="15"/>
     </w:p>
     <w:p>
       <w:pPr>
@@ -8373,7 +8481,7 @@
         </w:rPr>
         <w:t xml:space="preserve"> entre otros, empezaron a consolidar los términos de Minería de Datos y KDD, iniciales de </w:t>
       </w:r>
-      <w:bookmarkStart w:id="15" w:name="_Hlk495247455"/>
+      <w:bookmarkStart w:id="16" w:name="_Hlk495247455"/>
       <w:proofErr w:type="spellStart"/>
       <w:r>
         <w:rPr>
@@ -8401,7 +8509,7 @@
         </w:rPr>
         <w:t>Databases</w:t>
       </w:r>
-      <w:bookmarkEnd w:id="15"/>
+      <w:bookmarkEnd w:id="16"/>
       <w:proofErr w:type="spellEnd"/>
       <w:r>
         <w:rPr>
@@ -9258,7 +9366,7 @@
           <w:lang w:eastAsia="es-MX"/>
         </w:rPr>
       </w:pPr>
-      <w:bookmarkStart w:id="16" w:name="_Toc498863043"/>
+      <w:bookmarkStart w:id="17" w:name="_Toc498863043"/>
       <w:r>
         <w:rPr>
           <w:rFonts w:ascii="Arial" w:hAnsi="Arial" w:cs="Arial"/>
@@ -9269,7 +9377,7 @@
         <w:lastRenderedPageBreak/>
         <w:t>CAPÍTULO III</w:t>
       </w:r>
-      <w:bookmarkEnd w:id="16"/>
+      <w:bookmarkEnd w:id="17"/>
     </w:p>
     <w:p>
       <w:pPr>
@@ -9281,7 +9389,7 @@
           <w:sz w:val="28"/>
         </w:rPr>
       </w:pPr>
-      <w:bookmarkStart w:id="17" w:name="_Toc498863044"/>
+      <w:bookmarkStart w:id="18" w:name="_Toc498863044"/>
       <w:r>
         <w:rPr>
           <w:rFonts w:ascii="Arial" w:hAnsi="Arial" w:cs="Arial"/>
@@ -9291,7 +9399,7 @@
         </w:rPr>
         <w:t>Diseño de investigación.</w:t>
       </w:r>
-      <w:bookmarkEnd w:id="17"/>
+      <w:bookmarkEnd w:id="18"/>
     </w:p>
     <w:p>
       <w:pPr>
@@ -9328,7 +9436,7 @@
           <w:lang w:eastAsia="es-MX"/>
         </w:rPr>
       </w:pPr>
-      <w:bookmarkStart w:id="18" w:name="_Hlk498956097"/>
+      <w:bookmarkStart w:id="19" w:name="_Hlk498956097"/>
       <w:r>
         <w:rPr>
           <w:rFonts w:ascii="Arial" w:hAnsi="Arial" w:cs="Arial"/>
@@ -9402,7 +9510,7 @@
         <w:t xml:space="preserve"> los algoritmos y procesos diseñados especialmente para la empresa.</w:t>
       </w:r>
     </w:p>
-    <w:bookmarkEnd w:id="18"/>
+    <w:bookmarkEnd w:id="19"/>
     <w:p>
       <w:pPr>
         <w:spacing w:after="0" w:line="360" w:lineRule="auto"/>
@@ -9812,7 +9920,7 @@
           <w:sz w:val="28"/>
         </w:rPr>
       </w:pPr>
-      <w:bookmarkStart w:id="19" w:name="_Toc498863045"/>
+      <w:bookmarkStart w:id="20" w:name="_Toc498863045"/>
       <w:r>
         <w:rPr>
           <w:rFonts w:ascii="Arial" w:hAnsi="Arial" w:cs="Arial"/>
@@ -9823,7 +9931,7 @@
         <w:lastRenderedPageBreak/>
         <w:t>Metodología de la investigación.</w:t>
       </w:r>
-      <w:bookmarkEnd w:id="19"/>
+      <w:bookmarkEnd w:id="20"/>
     </w:p>
     <w:p>
       <w:pPr>
@@ -10259,7 +10367,7 @@
           <w:sz w:val="28"/>
         </w:rPr>
       </w:pPr>
-      <w:bookmarkStart w:id="20" w:name="_Toc498863046"/>
+      <w:bookmarkStart w:id="21" w:name="_Toc498863046"/>
       <w:r>
         <w:rPr>
           <w:rFonts w:ascii="Arial" w:hAnsi="Arial" w:cs="Arial"/>
@@ -10269,7 +10377,7 @@
         </w:rPr>
         <w:t>Población y muestra.</w:t>
       </w:r>
-      <w:bookmarkEnd w:id="20"/>
+      <w:bookmarkEnd w:id="21"/>
     </w:p>
     <w:p>
       <w:pPr>
@@ -10943,7 +11051,7 @@
           <w:sz w:val="28"/>
         </w:rPr>
       </w:pPr>
-      <w:bookmarkStart w:id="21" w:name="_Toc498863047"/>
+      <w:bookmarkStart w:id="22" w:name="_Toc498863047"/>
       <w:r>
         <w:rPr>
           <w:rFonts w:ascii="Arial" w:hAnsi="Arial" w:cs="Arial"/>
@@ -10954,7 +11062,7 @@
         <w:lastRenderedPageBreak/>
         <w:t>CAPÍTULO IV</w:t>
       </w:r>
-      <w:bookmarkEnd w:id="21"/>
+      <w:bookmarkEnd w:id="22"/>
     </w:p>
     <w:p>
       <w:pPr>
@@ -10978,7 +11086,7 @@
           <w:sz w:val="28"/>
         </w:rPr>
       </w:pPr>
-      <w:bookmarkStart w:id="22" w:name="_Toc498863048"/>
+      <w:bookmarkStart w:id="23" w:name="_Toc498863048"/>
       <w:r>
         <w:rPr>
           <w:rFonts w:ascii="Arial" w:hAnsi="Arial" w:cs="Arial"/>
@@ -10988,7 +11096,7 @@
         </w:rPr>
         <w:t>Propuesta de instrumento.</w:t>
       </w:r>
-      <w:bookmarkEnd w:id="22"/>
+      <w:bookmarkEnd w:id="23"/>
     </w:p>
     <w:p>
       <w:pPr>
@@ -11186,7 +11294,7 @@
           <w:sz w:val="28"/>
         </w:rPr>
       </w:pPr>
-      <w:bookmarkStart w:id="23" w:name="_Toc498863049"/>
+      <w:bookmarkStart w:id="24" w:name="_Toc498863049"/>
       <w:r>
         <w:rPr>
           <w:rFonts w:ascii="Arial" w:hAnsi="Arial" w:cs="Arial"/>
@@ -11197,7 +11305,7 @@
         <w:lastRenderedPageBreak/>
         <w:t>Alcance del instrumento.</w:t>
       </w:r>
-      <w:bookmarkEnd w:id="23"/>
+      <w:bookmarkEnd w:id="24"/>
     </w:p>
     <w:p/>
     <w:p/>
@@ -11269,7 +11377,7 @@
           <w:sz w:val="28"/>
         </w:rPr>
       </w:pPr>
-      <w:bookmarkStart w:id="24" w:name="_Toc498863050"/>
+      <w:bookmarkStart w:id="25" w:name="_Toc498863050"/>
       <w:r>
         <w:rPr>
           <w:rFonts w:ascii="Arial" w:hAnsi="Arial" w:cs="Arial"/>
@@ -11289,7 +11397,7 @@
         </w:rPr>
         <w:t>.</w:t>
       </w:r>
-      <w:bookmarkEnd w:id="24"/>
+      <w:bookmarkEnd w:id="25"/>
     </w:p>
     <w:p>
       <w:pPr>
@@ -12772,7 +12880,7 @@
           <w:sz w:val="24"/>
         </w:rPr>
       </w:pPr>
-      <w:bookmarkStart w:id="25" w:name="_Toc498863051"/>
+      <w:bookmarkStart w:id="26" w:name="_Toc498863051"/>
       <w:r>
         <w:rPr>
           <w:rFonts w:ascii="Arial" w:hAnsi="Arial" w:cs="Arial"/>
@@ -22780,7 +22888,7 @@
         </w:rPr>
         <w:t>.</w:t>
       </w:r>
-      <w:bookmarkEnd w:id="25"/>
+      <w:bookmarkEnd w:id="26"/>
     </w:p>
     <w:p>
       <w:pPr>
@@ -22875,7 +22983,7 @@
           <w:sz w:val="28"/>
         </w:rPr>
       </w:pPr>
-      <w:bookmarkStart w:id="26" w:name="_Toc498863052"/>
+      <w:bookmarkStart w:id="27" w:name="_Toc498863052"/>
       <w:r>
         <w:rPr>
           <w:rFonts w:ascii="Arial" w:hAnsi="Arial" w:cs="Arial"/>
@@ -22895,7 +23003,7 @@
         </w:rPr>
         <w:t>.</w:t>
       </w:r>
-      <w:bookmarkEnd w:id="26"/>
+      <w:bookmarkEnd w:id="27"/>
     </w:p>
     <w:p/>
     <w:p>
@@ -24250,8 +24358,6 @@
         </w:rPr>
         <w:t>Investigación</w:t>
       </w:r>
-      <w:bookmarkStart w:id="27" w:name="_GoBack"/>
-      <w:bookmarkEnd w:id="27"/>
     </w:p>
     <w:p>
       <w:pPr>
@@ -24283,6 +24389,7 @@
         <w:spacing w:line="360" w:lineRule="auto"/>
         <w:jc w:val="both"/>
         <w:rPr>
+          <w:rStyle w:val="Hipervnculo"/>
           <w:rFonts w:ascii="Arial" w:hAnsi="Arial" w:cs="Arial"/>
           <w:sz w:val="24"/>
           <w:szCs w:val="24"/>
@@ -24310,6 +24417,7 @@
     </w:p>
     <w:p>
       <w:pPr>
+        <w:pStyle w:val="Textoindependiente"/>
         <w:spacing w:line="360" w:lineRule="auto"/>
         <w:jc w:val="both"/>
         <w:rPr>
@@ -24321,6 +24429,7 @@
     </w:p>
     <w:p>
       <w:pPr>
+        <w:pStyle w:val="Textoindependiente"/>
         <w:spacing w:line="360" w:lineRule="auto"/>
         <w:jc w:val="both"/>
         <w:rPr>
@@ -24329,6 +24438,158 @@
           <w:szCs w:val="24"/>
         </w:rPr>
       </w:pPr>
+    </w:p>
+    <w:p>
+      <w:pPr>
+        <w:pStyle w:val="Textoindependiente"/>
+        <w:spacing w:line="360" w:lineRule="auto"/>
+        <w:jc w:val="both"/>
+        <w:rPr>
+          <w:rFonts w:ascii="Arial" w:hAnsi="Arial" w:cs="Arial"/>
+          <w:sz w:val="28"/>
+          <w:szCs w:val="24"/>
+          <w:lang w:val="en-US"/>
+        </w:rPr>
+      </w:pPr>
+      <w:proofErr w:type="spellStart"/>
+      <w:r>
+        <w:rPr>
+          <w:rStyle w:val="citation"/>
+          <w:rFonts w:ascii="Arial" w:hAnsi="Arial" w:cs="Arial"/>
+          <w:sz w:val="24"/>
+          <w:lang w:val="en-US"/>
+        </w:rPr>
+        <w:t>Leiserson</w:t>
+      </w:r>
+      <w:proofErr w:type="spellEnd"/>
+      <w:r>
+        <w:rPr>
+          <w:rStyle w:val="citation"/>
+          <w:rFonts w:ascii="Arial" w:hAnsi="Arial" w:cs="Arial"/>
+          <w:sz w:val="24"/>
+          <w:lang w:val="en-US"/>
+        </w:rPr>
+        <w:t xml:space="preserve">, Charles; </w:t>
+      </w:r>
+      <w:proofErr w:type="spellStart"/>
+      <w:r>
+        <w:rPr>
+          <w:rStyle w:val="citation"/>
+          <w:rFonts w:ascii="Arial" w:hAnsi="Arial" w:cs="Arial"/>
+          <w:sz w:val="24"/>
+          <w:lang w:val="en-US"/>
+        </w:rPr>
+        <w:t>Rivest</w:t>
+      </w:r>
+      <w:proofErr w:type="spellEnd"/>
+      <w:r>
+        <w:rPr>
+          <w:rStyle w:val="citation"/>
+          <w:rFonts w:ascii="Arial" w:hAnsi="Arial" w:cs="Arial"/>
+          <w:sz w:val="24"/>
+          <w:lang w:val="en-US"/>
+        </w:rPr>
+        <w:t xml:space="preserve">, Ronald; Stein, Clifford (2009). </w:t>
+      </w:r>
+      <w:r>
+        <w:rPr>
+          <w:rStyle w:val="citation"/>
+          <w:rFonts w:ascii="Arial" w:hAnsi="Arial" w:cs="Arial"/>
+          <w:i/>
+          <w:iCs/>
+          <w:sz w:val="24"/>
+          <w:lang w:val="en-US"/>
+        </w:rPr>
+        <w:t>Introduction to algorithms</w:t>
+      </w:r>
+      <w:r>
+        <w:rPr>
+          <w:rStyle w:val="citation"/>
+          <w:rFonts w:ascii="Arial" w:hAnsi="Arial" w:cs="Arial"/>
+          <w:sz w:val="24"/>
+          <w:lang w:val="en-US"/>
+        </w:rPr>
+        <w:t>. Cambridge, Massachusetts</w:t>
+      </w:r>
+    </w:p>
+    <w:p>
+      <w:pPr>
+        <w:spacing w:line="360" w:lineRule="auto"/>
+        <w:jc w:val="both"/>
+        <w:rPr>
+          <w:rFonts w:ascii="Arial" w:hAnsi="Arial" w:cs="Arial"/>
+          <w:sz w:val="24"/>
+          <w:szCs w:val="24"/>
+          <w:lang w:val="en-US"/>
+        </w:rPr>
+      </w:pPr>
+    </w:p>
+    <w:p>
+      <w:pPr>
+        <w:spacing w:line="360" w:lineRule="auto"/>
+        <w:jc w:val="both"/>
+        <w:rPr>
+          <w:rFonts w:ascii="Arial" w:hAnsi="Arial" w:cs="Arial"/>
+          <w:sz w:val="24"/>
+          <w:szCs w:val="24"/>
+        </w:rPr>
+      </w:pPr>
+      <w:proofErr w:type="spellStart"/>
+      <w:r>
+        <w:rPr>
+          <w:rFonts w:ascii="Arial" w:hAnsi="Arial" w:cs="Arial"/>
+          <w:sz w:val="24"/>
+          <w:szCs w:val="24"/>
+          <w:lang w:val="en-US"/>
+        </w:rPr>
+        <w:t>Volle</w:t>
+      </w:r>
+      <w:proofErr w:type="spellEnd"/>
+      <w:r>
+        <w:rPr>
+          <w:rFonts w:ascii="Arial" w:hAnsi="Arial" w:cs="Arial"/>
+          <w:sz w:val="24"/>
+          <w:szCs w:val="24"/>
+          <w:lang w:val="en-US"/>
+        </w:rPr>
+        <w:t xml:space="preserve">, Michel (1984). </w:t>
+      </w:r>
+      <w:r>
+        <w:rPr>
+          <w:rFonts w:ascii="Arial" w:hAnsi="Arial" w:cs="Arial"/>
+          <w:sz w:val="24"/>
+          <w:szCs w:val="24"/>
+        </w:rPr>
+        <w:t xml:space="preserve">Le </w:t>
+      </w:r>
+      <w:proofErr w:type="spellStart"/>
+      <w:r>
+        <w:rPr>
+          <w:rFonts w:ascii="Arial" w:hAnsi="Arial" w:cs="Arial"/>
+          <w:sz w:val="24"/>
+          <w:szCs w:val="24"/>
+        </w:rPr>
+        <w:t>métier</w:t>
+      </w:r>
+      <w:proofErr w:type="spellEnd"/>
+      <w:r>
+        <w:rPr>
+          <w:rFonts w:ascii="Arial" w:hAnsi="Arial" w:cs="Arial"/>
+          <w:sz w:val="24"/>
+          <w:szCs w:val="24"/>
+        </w:rPr>
+        <w:t xml:space="preserve"> de </w:t>
+      </w:r>
+      <w:proofErr w:type="spellStart"/>
+      <w:r>
+        <w:rPr>
+          <w:rFonts w:ascii="Arial" w:hAnsi="Arial" w:cs="Arial"/>
+          <w:sz w:val="24"/>
+          <w:szCs w:val="24"/>
+        </w:rPr>
+        <w:t>statisticien</w:t>
+      </w:r>
+      <w:proofErr w:type="spellEnd"/>
     </w:p>
     <w:p>
       <w:pPr>
@@ -24444,7 +24705,7 @@
         <w:szCs w:val="24"/>
         <w:lang w:val="es-ES"/>
       </w:rPr>
-      <w:t>57</w:t>
+      <w:t>35</w:t>
     </w:r>
     <w:r>
       <w:rPr>
@@ -27789,6 +28050,11 @@
       </w:numPr>
       <w:contextualSpacing/>
     </w:pPr>
+  </w:style>
+  <w:style w:type="character" w:customStyle="1" w:styleId="citation">
+    <w:name w:val="citation"/>
+    <w:basedOn w:val="Fuentedeprrafopredeter"/>
+    <w:rsid w:val="00AA376C"/>
   </w:style>
 </w:styles>
 </file>
@@ -40146,7 +40412,7 @@
 </file>
 
 <file path=customXml/itemProps1.xml><?xml version="1.0" encoding="utf-8"?>
-<ds:datastoreItem xmlns:ds="http://schemas.openxmlformats.org/officeDocument/2006/customXml" ds:itemID="{A733B96D-315F-4C0B-AE2D-469D3FE573BA}">
+<ds:datastoreItem xmlns:ds="http://schemas.openxmlformats.org/officeDocument/2006/customXml" ds:itemID="{C9892BC1-7202-4AA9-A8DE-94CC62CE80E5}">
   <ds:schemaRefs>
     <ds:schemaRef ds:uri="http://schemas.openxmlformats.org/officeDocument/2006/bibliography"/>
   </ds:schemaRefs>

</xml_diff>